<commit_message>
My edits to supplement
</commit_message>
<xml_diff>
--- a/docs/MPM_errors_manuscript/Supplementary Material.docx
+++ b/docs/MPM_errors_manuscript/Supplementary Material.docx
@@ -1,6 +1,6 @@
 
 <file path=word/document.xml><?xml version="1.0" encoding="utf-8"?>
-<w:document xmlns:wpc="http://schemas.microsoft.com/office/word/2010/wordprocessingCanvas" xmlns:cx="http://schemas.microsoft.com/office/drawing/2014/chartex" xmlns:cx1="http://schemas.microsoft.com/office/drawing/2015/9/8/chartex" xmlns:mc="http://schemas.openxmlformats.org/markup-compatibility/2006" xmlns:o="urn:schemas-microsoft-com:office:office" xmlns:r="http://schemas.openxmlformats.org/officeDocument/2006/relationships" xmlns:m="http://schemas.openxmlformats.org/officeDocument/2006/math" xmlns:v="urn:schemas-microsoft-com:vml" xmlns:wp14="http://schemas.microsoft.com/office/word/2010/wordprocessingDrawing" xmlns:wp="http://schemas.openxmlformats.org/drawingml/2006/wordprocessingDrawing" xmlns:w10="urn:schemas-microsoft-com:office:word" xmlns:w="http://schemas.openxmlformats.org/wordprocessingml/2006/main" xmlns:w14="http://schemas.microsoft.com/office/word/2010/wordml" xmlns:w15="http://schemas.microsoft.com/office/word/2012/wordml" xmlns:w16se="http://schemas.microsoft.com/office/word/2015/wordml/symex" xmlns:wpg="http://schemas.microsoft.com/office/word/2010/wordprocessingGroup" xmlns:wpi="http://schemas.microsoft.com/office/word/2010/wordprocessingInk" xmlns:wne="http://schemas.microsoft.com/office/word/2006/wordml" xmlns:wps="http://schemas.microsoft.com/office/word/2010/wordprocessingShape" mc:Ignorable="w14 w15 w16se wp14">
+<w:document xmlns:wpc="http://schemas.microsoft.com/office/word/2010/wordprocessingCanvas" xmlns:cx="http://schemas.microsoft.com/office/drawing/2014/chartex" xmlns:cx1="http://schemas.microsoft.com/office/drawing/2015/9/8/chartex" xmlns:cx2="http://schemas.microsoft.com/office/drawing/2015/10/21/chartex" xmlns:cx3="http://schemas.microsoft.com/office/drawing/2016/5/9/chartex" xmlns:cx4="http://schemas.microsoft.com/office/drawing/2016/5/10/chartex" xmlns:cx5="http://schemas.microsoft.com/office/drawing/2016/5/11/chartex" xmlns:cx6="http://schemas.microsoft.com/office/drawing/2016/5/12/chartex" xmlns:cx7="http://schemas.microsoft.com/office/drawing/2016/5/13/chartex" xmlns:cx8="http://schemas.microsoft.com/office/drawing/2016/5/14/chartex" xmlns:mc="http://schemas.openxmlformats.org/markup-compatibility/2006" xmlns:aink="http://schemas.microsoft.com/office/drawing/2016/ink" xmlns:am3d="http://schemas.microsoft.com/office/drawing/2017/model3d" xmlns:o="urn:schemas-microsoft-com:office:office" xmlns:r="http://schemas.openxmlformats.org/officeDocument/2006/relationships" xmlns:m="http://schemas.openxmlformats.org/officeDocument/2006/math" xmlns:v="urn:schemas-microsoft-com:vml" xmlns:wp14="http://schemas.microsoft.com/office/word/2010/wordprocessingDrawing" xmlns:wp="http://schemas.openxmlformats.org/drawingml/2006/wordprocessingDrawing" xmlns:w10="urn:schemas-microsoft-com:office:word" xmlns:w="http://schemas.openxmlformats.org/wordprocessingml/2006/main" xmlns:w14="http://schemas.microsoft.com/office/word/2010/wordml" xmlns:w15="http://schemas.microsoft.com/office/word/2012/wordml" xmlns:w16cid="http://schemas.microsoft.com/office/word/2016/wordml/cid" xmlns:w16se="http://schemas.microsoft.com/office/word/2015/wordml/symex" xmlns:wpg="http://schemas.microsoft.com/office/word/2010/wordprocessingGroup" xmlns:wpi="http://schemas.microsoft.com/office/word/2010/wordprocessingInk" xmlns:wne="http://schemas.microsoft.com/office/word/2006/wordml" xmlns:wps="http://schemas.microsoft.com/office/word/2010/wordprocessingShape" mc:Ignorable="w14 w15 w16se w16cid wp14">
   <w:body>
     <w:p>
       <w:pPr>
@@ -46,7 +46,25 @@
     </w:p>
     <w:p>
       <w:r>
-        <w:t>A matrix population model for lionfish was developed by Morris et al. (2011) to investigate potential approaches for controlling the invasive species. Lionfish start reproducing one year after birth. Once they mature, they are very fecund, releasing a large number of eggs</w:t>
+        <w:t xml:space="preserve">A matrix population model for lionfish was developed by Morris et al. (2011) to investigate potential approaches for controlling the invasive species. </w:t>
+      </w:r>
+      <w:ins w:id="0" w:author="Bruce Kendall" w:date="2018-08-21T10:24:00Z">
+        <w:r>
+          <w:t xml:space="preserve">According to the life history described in that paper, </w:t>
+        </w:r>
+      </w:ins>
+      <w:del w:id="1" w:author="Bruce Kendall" w:date="2018-08-21T10:24:00Z">
+        <w:r>
+          <w:delText xml:space="preserve">Lionfish </w:delText>
+        </w:r>
+      </w:del>
+      <w:ins w:id="2" w:author="Bruce Kendall" w:date="2018-08-21T10:24:00Z">
+        <w:r>
+          <w:t xml:space="preserve">lionfish </w:t>
+        </w:r>
+      </w:ins>
+      <w:r>
+        <w:t>start reproducing one year after birth. Once they mature, they are very fecund, releasing a large number of eggs</w:t>
       </w:r>
       <w:r>
         <w:t xml:space="preserve"> each month</w:t>
@@ -61,7 +79,31 @@
         <w:t>1</w:t>
       </w:r>
       <w:r>
-        <w:t>) and produced a three-stage (larvae, juvenile, and adult) population matrix</w:t>
+        <w:t>) and produced a three-stage (larvae</w:t>
+      </w:r>
+      <w:ins w:id="3" w:author="Bruce Kendall" w:date="2018-08-21T10:24:00Z">
+        <w:r>
+          <w:t xml:space="preserve"> [age 3 d to 1 mo]</w:t>
+        </w:r>
+      </w:ins>
+      <w:r>
+        <w:t>, juvenile</w:t>
+      </w:r>
+      <w:ins w:id="4" w:author="Bruce Kendall" w:date="2018-08-21T10:24:00Z">
+        <w:r>
+          <w:t xml:space="preserve"> [age 1 mo to 1 yr]</w:t>
+        </w:r>
+      </w:ins>
+      <w:r>
+        <w:t>, and adult</w:t>
+      </w:r>
+      <w:ins w:id="5" w:author="Bruce Kendall" w:date="2018-08-21T10:25:00Z">
+        <w:r>
+          <w:t xml:space="preserve"> [age &gt; 1 yr]</w:t>
+        </w:r>
+      </w:ins>
+      <w:r>
+        <w:t>) population matrix</w:t>
       </w:r>
       <w:r>
         <w:t xml:space="preserve"> (Table </w:t>
@@ -85,9 +127,10 @@
       </w:r>
       <w:r>
         <w:rPr>
+          <w:noProof/>
           <w:position w:val="-50"/>
         </w:rPr>
-        <w:object w:dxaOrig="1540" w:dyaOrig="1120" w14:anchorId="3A406F03">
+        <w:object w:dxaOrig="1540" w:dyaOrig="1120" w14:anchorId="2D3F065F">
           <v:shapetype id="_x0000_t75" coordsize="21600,21600" o:spt="75" o:preferrelative="t" path="m@4@5l@4@11@9@11@9@5xe" filled="f" stroked="f">
             <v:stroke joinstyle="miter"/>
             <v:formulas>
@@ -107,10 +150,10 @@
             <v:path o:extrusionok="f" gradientshapeok="t" o:connecttype="rect"/>
             <o:lock v:ext="edit" aspectratio="t"/>
           </v:shapetype>
-          <v:shape id="_x0000_i1025" type="#_x0000_t75" style="width:76.65pt;height:55.75pt" o:ole="">
+          <v:shape id="_x0000_i1133" type="#_x0000_t75" alt="" style="width:76.7pt;height:56.05pt;mso-width-percent:0;mso-height-percent:0;mso-width-percent:0;mso-height-percent:0" o:ole="">
             <v:imagedata r:id="rId8" o:title=""/>
           </v:shape>
-          <o:OLEObject Type="Embed" ProgID="Equation.DSMT4" ShapeID="_x0000_i1025" DrawAspect="Content" ObjectID="_1596176215" r:id="rId9"/>
+          <o:OLEObject Type="Embed" ProgID="Equation.DSMT4" ShapeID="_x0000_i1133" DrawAspect="Content" ObjectID="_1596353755" r:id="rId9"/>
         </w:object>
       </w:r>
       <w:r>
@@ -946,7 +989,7 @@
                 <v:stroke joinstyle="miter"/>
                 <v:path gradientshapeok="t" o:connecttype="rect"/>
               </v:shapetype>
-              <v:shape id="Text Box 17" o:spid="_x0000_s1026" type="#_x0000_t202" style="position:absolute;margin-left:-.6pt;margin-top:25.95pt;width:476.9pt;height:175.65pt;z-index:251659264;visibility:visible;mso-wrap-style:square;mso-width-percent:0;mso-height-percent:0;mso-wrap-distance-left:9pt;mso-wrap-distance-top:0;mso-wrap-distance-right:9pt;mso-wrap-distance-bottom:0;mso-position-horizontal:absolute;mso-position-horizontal-relative:text;mso-position-vertical:absolute;mso-position-vertical-relative:text;mso-width-percent:0;mso-height-percent:0;mso-width-relative:margin;mso-height-relative:margin;v-text-anchor:top" o:gfxdata="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" fillcolor="white [3201]" stroked="f" strokeweight=".5pt">
+              <v:shape id="Text Box 17" o:spid="_x0000_s1026" type="#_x0000_t202" style="position:absolute;margin-left:-.6pt;margin-top:25.95pt;width:476.9pt;height:175.65pt;z-index:251659264;visibility:visible;mso-wrap-style:square;mso-width-percent:0;mso-height-percent:0;mso-wrap-distance-left:9pt;mso-wrap-distance-top:0;mso-wrap-distance-right:9pt;mso-wrap-distance-bottom:0;mso-position-horizontal:absolute;mso-position-horizontal-relative:text;mso-position-vertical:absolute;mso-position-vertical-relative:text;mso-width-percent:0;mso-height-percent:0;mso-width-relative:margin;mso-height-relative:margin;v-text-anchor:top" o:gfxdata="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" fillcolor="white [3201]" stroked="f" strokeweight=".5pt">
                 <v:textbox>
                   <w:txbxContent>
                     <w:p>
@@ -1724,11 +1767,16 @@
         <w:t>e</w:t>
       </w:r>
       <w:r>
-        <w:t xml:space="preserve"> month, and we refer this model as L1</w:t>
-      </w:r>
-      <w:r>
-        <w:t xml:space="preserve"> (Table S3)</w:t>
-      </w:r>
+        <w:t xml:space="preserve"> month</w:t>
+      </w:r>
+      <w:del w:id="6" w:author="Bruce Kendall" w:date="2018-08-21T10:25:00Z">
+        <w:r>
+          <w:delText>, and we refer this model as L1</w:delText>
+        </w:r>
+        <w:r>
+          <w:delText xml:space="preserve"> (Table S3)</w:delText>
+        </w:r>
+      </w:del>
       <w:r>
         <w:t>.</w:t>
       </w:r>
@@ -1740,8 +1788,59 @@
           <w:rFonts w:cs="Times New Roman"/>
         </w:rPr>
       </w:pPr>
-      <w:r>
-        <w:t xml:space="preserve">The model has two major problems. </w:t>
+      <w:ins w:id="7" w:author="Bruce Kendall" w:date="2018-08-21T10:26:00Z">
+        <w:r>
+          <w:t>W</w:t>
+        </w:r>
+      </w:ins>
+      <w:ins w:id="8" w:author="Bruce Kendall" w:date="2018-08-21T10:25:00Z">
+        <w:r>
+          <w:t>e refer this model</w:t>
+        </w:r>
+      </w:ins>
+      <w:ins w:id="9" w:author="Bruce Kendall" w:date="2018-08-21T10:26:00Z">
+        <w:r>
+          <w:t>, with the authors’ parameterization,</w:t>
+        </w:r>
+      </w:ins>
+      <w:ins w:id="10" w:author="Bruce Kendall" w:date="2018-08-21T10:25:00Z">
+        <w:r>
+          <w:t xml:space="preserve"> as L1 (Table S3). </w:t>
+        </w:r>
+      </w:ins>
+      <w:r>
+        <w:t>Th</w:t>
+      </w:r>
+      <w:ins w:id="11" w:author="Bruce Kendall" w:date="2018-08-21T10:26:00Z">
+        <w:r>
+          <w:t>is</w:t>
+        </w:r>
+      </w:ins>
+      <w:del w:id="12" w:author="Bruce Kendall" w:date="2018-08-21T10:26:00Z">
+        <w:r>
+          <w:delText>e</w:delText>
+        </w:r>
+      </w:del>
+      <w:r>
+        <w:t xml:space="preserve"> model has </w:t>
+      </w:r>
+      <w:del w:id="13" w:author="Bruce Kendall" w:date="2018-08-21T10:26:00Z">
+        <w:r>
+          <w:delText xml:space="preserve">two </w:delText>
+        </w:r>
+      </w:del>
+      <w:ins w:id="14" w:author="Bruce Kendall" w:date="2018-08-21T10:26:00Z">
+        <w:r>
+          <w:t xml:space="preserve">several </w:t>
+        </w:r>
+      </w:ins>
+      <w:del w:id="15" w:author="Bruce Kendall" w:date="2018-08-21T10:26:00Z">
+        <w:r>
+          <w:delText xml:space="preserve">major </w:delText>
+        </w:r>
+      </w:del>
+      <w:r>
+        <w:t xml:space="preserve">problems. </w:t>
       </w:r>
       <w:r>
         <w:t>First,</w:t>
@@ -1752,35 +1851,210 @@
         </w:rPr>
         <w:t xml:space="preserve"> </w:t>
       </w:r>
+      <w:ins w:id="16" w:author="Bruce Kendall" w:date="2018-08-21T10:27:00Z">
+        <w:r>
+          <w:rPr>
+            <w:rFonts w:cs="Times New Roman"/>
+          </w:rPr>
+          <w:t xml:space="preserve">the fertility coefficient, </w:t>
+        </w:r>
+        <w:r>
+          <w:rPr>
+            <w:rFonts w:cs="Times New Roman"/>
+            <w:i/>
+            <w:rPrChange w:id="17" w:author="Bruce Kendall" w:date="2018-08-21T10:28:00Z">
+              <w:rPr>
+                <w:rFonts w:cs="Times New Roman"/>
+              </w:rPr>
+            </w:rPrChange>
+          </w:rPr>
+          <w:t>R</w:t>
+        </w:r>
+        <w:r>
+          <w:rPr>
+            <w:rFonts w:cs="Times New Roman"/>
+            <w:i/>
+            <w:rPrChange w:id="18" w:author="Bruce Kendall" w:date="2018-08-21T10:28:00Z">
+              <w:rPr>
+                <w:rFonts w:cs="Times New Roman"/>
+              </w:rPr>
+            </w:rPrChange>
+          </w:rPr>
+          <w:softHyphen/>
+        </w:r>
+        <w:r>
+          <w:rPr>
+            <w:rFonts w:cs="Times New Roman"/>
+            <w:i/>
+            <w:vertAlign w:val="subscript"/>
+            <w:rPrChange w:id="19" w:author="Bruce Kendall" w:date="2018-08-21T10:28:00Z">
+              <w:rPr>
+                <w:rFonts w:cs="Times New Roman"/>
+              </w:rPr>
+            </w:rPrChange>
+          </w:rPr>
+          <w:t>A</w:t>
+        </w:r>
+      </w:ins>
+      <w:ins w:id="20" w:author="Bruce Kendall" w:date="2018-08-21T10:28:00Z">
+        <w:r>
+          <w:rPr>
+            <w:rFonts w:cs="Times New Roman"/>
+          </w:rPr>
+          <w:t>, includes only egg survival. As the egg stage duration is only 3 days,</w:t>
+        </w:r>
+      </w:ins>
+      <w:ins w:id="21" w:author="Bruce Kendall" w:date="2018-08-21T10:27:00Z">
+        <w:r>
+          <w:rPr>
+            <w:rFonts w:cs="Times New Roman"/>
+          </w:rPr>
+          <w:t xml:space="preserve"> </w:t>
+        </w:r>
+      </w:ins>
+      <w:ins w:id="22" w:author="Bruce Kendall" w:date="2018-08-21T10:29:00Z">
+        <w:r>
+          <w:rPr>
+            <w:rFonts w:cs="Times New Roman"/>
+          </w:rPr>
+          <w:t xml:space="preserve">this is insufficient; to span a 1-month timestep, 27 days of either prior parent survival or subsequent larval survival needs to be included. </w:t>
+        </w:r>
+      </w:ins>
+      <w:ins w:id="23" w:author="Bruce Kendall" w:date="2018-08-21T10:36:00Z">
+        <w:r>
+          <w:rPr>
+            <w:rFonts w:cs="Times New Roman"/>
+          </w:rPr>
+          <w:t>To retain larvae in</w:t>
+        </w:r>
+      </w:ins>
+      <w:ins w:id="24" w:author="Bruce Kendall" w:date="2018-08-21T10:29:00Z">
+        <w:r>
+          <w:rPr>
+            <w:rFonts w:cs="Times New Roman"/>
+          </w:rPr>
+          <w:t xml:space="preserve"> </w:t>
+        </w:r>
+      </w:ins>
       <w:r>
         <w:rPr>
           <w:rFonts w:cs="Times New Roman"/>
         </w:rPr>
-        <w:t xml:space="preserve">the model is a post-breeding census </w:t>
-      </w:r>
+        <w:t xml:space="preserve">the model </w:t>
+      </w:r>
+      <w:del w:id="25" w:author="Bruce Kendall" w:date="2018-08-21T10:37:00Z">
+        <w:r>
+          <w:rPr>
+            <w:rFonts w:cs="Times New Roman"/>
+          </w:rPr>
+          <w:delText xml:space="preserve">is </w:delText>
+        </w:r>
+      </w:del>
+      <w:ins w:id="26" w:author="Bruce Kendall" w:date="2018-08-21T10:37:00Z">
+        <w:r>
+          <w:rPr>
+            <w:rFonts w:cs="Times New Roman"/>
+          </w:rPr>
+          <w:t>requires</w:t>
+        </w:r>
+        <w:r>
+          <w:rPr>
+            <w:rFonts w:cs="Times New Roman"/>
+          </w:rPr>
+          <w:t xml:space="preserve"> </w:t>
+        </w:r>
+      </w:ins>
       <w:r>
         <w:rPr>
           <w:rFonts w:cs="Times New Roman"/>
         </w:rPr>
-        <w:t xml:space="preserve">model </w:t>
-      </w:r>
+        <w:t xml:space="preserve">a post-breeding census </w:t>
+      </w:r>
+      <w:del w:id="27" w:author="Bruce Kendall" w:date="2018-08-21T10:37:00Z">
+        <w:r>
+          <w:rPr>
+            <w:rFonts w:cs="Times New Roman"/>
+          </w:rPr>
+          <w:delText xml:space="preserve">model </w:delText>
+        </w:r>
+      </w:del>
+      <w:ins w:id="28" w:author="Bruce Kendall" w:date="2018-08-21T10:37:00Z">
+        <w:r>
+          <w:rPr>
+            <w:rFonts w:cs="Times New Roman"/>
+          </w:rPr>
+          <w:t>formulation,</w:t>
+        </w:r>
+        <w:r>
+          <w:rPr>
+            <w:rFonts w:cs="Times New Roman"/>
+          </w:rPr>
+          <w:t xml:space="preserve"> </w:t>
+        </w:r>
+      </w:ins>
+      <w:del w:id="29" w:author="Bruce Kendall" w:date="2018-08-21T10:37:00Z">
+        <w:r>
+          <w:rPr>
+            <w:rFonts w:cs="Times New Roman"/>
+          </w:rPr>
+          <w:delText>so that</w:delText>
+        </w:r>
+      </w:del>
+      <w:ins w:id="30" w:author="Bruce Kendall" w:date="2018-08-21T10:37:00Z">
+        <w:r>
+          <w:rPr>
+            <w:rFonts w:cs="Times New Roman"/>
+          </w:rPr>
+          <w:t>with</w:t>
+        </w:r>
+      </w:ins>
       <w:r>
         <w:rPr>
           <w:rFonts w:cs="Times New Roman"/>
         </w:rPr>
-        <w:t xml:space="preserve">so that the survival of adults </w:t>
-      </w:r>
+        <w:t xml:space="preserve"> the survival of </w:t>
+      </w:r>
+      <w:del w:id="31" w:author="Bruce Kendall" w:date="2018-08-21T10:37:00Z">
+        <w:r>
+          <w:rPr>
+            <w:rFonts w:cs="Times New Roman"/>
+          </w:rPr>
+          <w:delText xml:space="preserve">adults </w:delText>
+        </w:r>
+      </w:del>
+      <w:ins w:id="32" w:author="Bruce Kendall" w:date="2018-08-21T10:37:00Z">
+        <w:r>
+          <w:rPr>
+            <w:rFonts w:cs="Times New Roman"/>
+          </w:rPr>
+          <w:t>parents</w:t>
+        </w:r>
+        <w:r>
+          <w:rPr>
+            <w:rFonts w:cs="Times New Roman"/>
+          </w:rPr>
+          <w:t xml:space="preserve"> </w:t>
+        </w:r>
+      </w:ins>
+      <w:del w:id="33" w:author="Bruce Kendall" w:date="2018-08-21T10:37:00Z">
+        <w:r>
+          <w:rPr>
+            <w:rFonts w:cs="Times New Roman"/>
+          </w:rPr>
+          <w:delText xml:space="preserve">needs to </w:delText>
+        </w:r>
+        <w:r>
+          <w:rPr>
+            <w:rFonts w:cs="Times New Roman"/>
+          </w:rPr>
+          <w:delText xml:space="preserve">be </w:delText>
+        </w:r>
+      </w:del>
       <w:r>
         <w:rPr>
           <w:rFonts w:cs="Times New Roman"/>
         </w:rPr>
-        <w:t xml:space="preserve">needs to </w:t>
-      </w:r>
-      <w:r>
-        <w:rPr>
-          <w:rFonts w:cs="Times New Roman"/>
-        </w:rPr>
-        <w:t xml:space="preserve">be incorporated into the fertility term </w:t>
+        <w:t xml:space="preserve">incorporated into the fertility term </w:t>
       </w:r>
       <w:r>
         <w:rPr>
@@ -1866,13 +2140,14 @@
       <w:r>
         <w:rPr>
           <w:rFonts w:cs="Times New Roman"/>
+          <w:noProof/>
           <w:position w:val="-6"/>
         </w:rPr>
-        <w:object w:dxaOrig="900" w:dyaOrig="420" w14:anchorId="54EF8AF3">
-          <v:shape id="_x0000_i1026" type="#_x0000_t75" style="width:44.6pt;height:20.45pt" o:ole="">
+        <w:object w:dxaOrig="900" w:dyaOrig="420" w14:anchorId="645FE5DC">
+          <v:shape id="_x0000_i1132" type="#_x0000_t75" alt="" style="width:44.85pt;height:20.05pt;mso-width-percent:0;mso-height-percent:0;mso-width-percent:0;mso-height-percent:0" o:ole="">
             <v:imagedata r:id="rId10" o:title=""/>
           </v:shape>
-          <o:OLEObject Type="Embed" ProgID="Equation.DSMT4" ShapeID="_x0000_i1026" DrawAspect="Content" ObjectID="_1596176216" r:id="rId11"/>
+          <o:OLEObject Type="Embed" ProgID="Equation.DSMT4" ShapeID="_x0000_i1132" DrawAspect="Content" ObjectID="_1596353756" r:id="rId11"/>
         </w:object>
       </w:r>
       <w:r>
@@ -1903,7 +2178,134 @@
         <w:rPr>
           <w:rFonts w:cs="Times New Roman"/>
         </w:rPr>
-        <w:t xml:space="preserve">one month consists of 30 days. Second, </w:t>
+        <w:t>one month consists of 30 days. Second,</w:t>
+      </w:r>
+      <w:ins w:id="34" w:author="Bruce Kendall" w:date="2018-08-21T10:37:00Z">
+        <w:r>
+          <w:rPr>
+            <w:rFonts w:cs="Times New Roman"/>
+          </w:rPr>
+          <w:t xml:space="preserve"> </w:t>
+        </w:r>
+      </w:ins>
+      <w:ins w:id="35" w:author="Bruce Kendall" w:date="2018-08-21T10:40:00Z">
+        <w:r>
+          <w:rPr>
+            <w:rFonts w:ascii="Times New Roman" w:hAnsi="Times New Roman" w:cs="Times New Roman"/>
+            <w:i/>
+          </w:rPr>
+          <w:t>P</w:t>
+        </w:r>
+        <w:r>
+          <w:rPr>
+            <w:rFonts w:ascii="Times New Roman" w:hAnsi="Times New Roman" w:cs="Times New Roman"/>
+            <w:i/>
+            <w:vertAlign w:val="subscript"/>
+          </w:rPr>
+          <w:t>J</w:t>
+        </w:r>
+        <w:r>
+          <w:t xml:space="preserve"> and </w:t>
+        </w:r>
+        <w:r>
+          <w:rPr>
+            <w:rFonts w:ascii="Times New Roman" w:hAnsi="Times New Roman" w:cs="Times New Roman"/>
+            <w:i/>
+          </w:rPr>
+          <w:t>G</w:t>
+        </w:r>
+        <w:r>
+          <w:rPr>
+            <w:rFonts w:ascii="Times New Roman" w:hAnsi="Times New Roman" w:cs="Times New Roman"/>
+            <w:i/>
+            <w:vertAlign w:val="subscript"/>
+          </w:rPr>
+          <w:t>J</w:t>
+        </w:r>
+        <w:r>
+          <w:rPr>
+            <w:rFonts w:cs="Times New Roman"/>
+          </w:rPr>
+          <w:t xml:space="preserve"> </w:t>
+        </w:r>
+        <w:r>
+          <w:rPr>
+            <w:rFonts w:cs="Times New Roman"/>
+          </w:rPr>
+          <w:t xml:space="preserve">were </w:t>
+        </w:r>
+      </w:ins>
+      <w:ins w:id="36" w:author="Bruce Kendall" w:date="2018-08-21T10:37:00Z">
+        <w:r>
+          <w:rPr>
+            <w:rFonts w:cs="Times New Roman"/>
+          </w:rPr>
+          <w:t xml:space="preserve">calculated according to the FAS model with </w:t>
+        </w:r>
+      </w:ins>
+      <m:oMath>
+        <m:sSub>
+          <m:sSubPr>
+            <m:ctrlPr>
+              <w:ins w:id="37" w:author="Bruce Kendall" w:date="2018-08-21T10:39:00Z">
+                <w:rPr>
+                  <w:rFonts w:ascii="Cambria Math" w:hAnsi="Cambria Math" w:cs="Times New Roman"/>
+                  <w:i/>
+                </w:rPr>
+              </w:ins>
+            </m:ctrlPr>
+          </m:sSubPr>
+          <m:e>
+            <m:r>
+              <w:ins w:id="38" w:author="Bruce Kendall" w:date="2018-08-21T10:38:00Z">
+                <w:rPr>
+                  <w:rFonts w:ascii="Cambria Math" w:hAnsi="Cambria Math" w:cs="Times New Roman"/>
+                </w:rPr>
+                <m:t>T</m:t>
+              </w:ins>
+            </m:r>
+          </m:e>
+          <m:sub>
+            <m:r>
+              <w:ins w:id="39" w:author="Bruce Kendall" w:date="2018-08-21T10:39:00Z">
+                <w:rPr>
+                  <w:rFonts w:ascii="Cambria Math" w:hAnsi="Cambria Math" w:cs="Times New Roman"/>
+                </w:rPr>
+                <m:t>J</m:t>
+              </w:ins>
+            </m:r>
+          </m:sub>
+        </m:sSub>
+        <m:r>
+          <w:ins w:id="40" w:author="Bruce Kendall" w:date="2018-08-21T10:38:00Z">
+            <w:rPr>
+              <w:rFonts w:ascii="Cambria Math" w:hAnsi="Cambria Math" w:cs="Times New Roman"/>
+            </w:rPr>
+            <m:t>=1/12</m:t>
+          </w:ins>
+        </m:r>
+      </m:oMath>
+      <w:ins w:id="41" w:author="Bruce Kendall" w:date="2018-08-21T10:38:00Z">
+        <w:r>
+          <w:rPr>
+            <w:rFonts w:eastAsiaTheme="minorEastAsia" w:cs="Times New Roman"/>
+          </w:rPr>
+          <w:t>. However</w:t>
+        </w:r>
+      </w:ins>
+      <w:ins w:id="42" w:author="Bruce Kendall" w:date="2018-08-21T10:39:00Z">
+        <w:r>
+          <w:rPr>
+            <w:rFonts w:eastAsiaTheme="minorEastAsia" w:cs="Times New Roman"/>
+          </w:rPr>
+          <w:t>, according to the life history described by Morris et al. (2011),</w:t>
+        </w:r>
+      </w:ins>
+      <w:r>
+        <w:rPr>
+          <w:rFonts w:cs="Times New Roman"/>
+        </w:rPr>
+        <w:t xml:space="preserve"> </w:t>
       </w:r>
       <w:r>
         <w:t>lionfish start reproducing in one year (i.e. 12 months). If so, they should spend 1</w:t>
@@ -1915,16 +2317,33 @@
         <w:t xml:space="preserve"> months on average in the juvenile stage rather than 12 months because individuals spend one month in </w:t>
       </w:r>
       <w:r>
+        <w:lastRenderedPageBreak/>
         <w:t xml:space="preserve">the </w:t>
       </w:r>
-      <w:r>
-        <w:t>larva</w:t>
-      </w:r>
-      <w:r>
-        <w:t>e</w:t>
-      </w:r>
-      <w:r>
-        <w:t xml:space="preserve"> stage. Therefore, the coefficients in </w:t>
+      <w:del w:id="43" w:author="Bruce Kendall" w:date="2018-08-21T10:40:00Z">
+        <w:r>
+          <w:delText>larva</w:delText>
+        </w:r>
+        <w:r>
+          <w:delText>e</w:delText>
+        </w:r>
+        <w:r>
+          <w:delText xml:space="preserve"> </w:delText>
+        </w:r>
+      </w:del>
+      <w:ins w:id="44" w:author="Bruce Kendall" w:date="2018-08-21T10:40:00Z">
+        <w:r>
+          <w:t>larva</w:t>
+        </w:r>
+        <w:r>
+          <w:t>l</w:t>
+        </w:r>
+        <w:r>
+          <w:t xml:space="preserve"> </w:t>
+        </w:r>
+      </w:ins>
+      <w:r>
+        <w:t xml:space="preserve">stage. Therefore, the coefficients in </w:t>
       </w:r>
       <w:r>
         <w:rPr>
@@ -2066,14 +2485,38 @@
       <w:pPr>
         <w:ind w:firstLine="720"/>
       </w:pPr>
-      <w:r>
-        <w:t>According to the model, individuals spend one month in the larva</w:t>
-      </w:r>
-      <w:r>
-        <w:t>e</w:t>
-      </w:r>
-      <w:r>
-        <w:t xml:space="preserve"> stage and </w:t>
+      <w:ins w:id="45" w:author="Bruce Kendall" w:date="2018-08-21T10:42:00Z">
+        <w:r>
+          <w:t xml:space="preserve">A remaining structural problem in the model is the age at first reproduction. </w:t>
+        </w:r>
+      </w:ins>
+      <w:r>
+        <w:t xml:space="preserve">According to the model, individuals spend one month in the </w:t>
+      </w:r>
+      <w:del w:id="46" w:author="Bruce Kendall" w:date="2018-08-21T10:43:00Z">
+        <w:r>
+          <w:delText>larva</w:delText>
+        </w:r>
+        <w:r>
+          <w:delText>e</w:delText>
+        </w:r>
+        <w:r>
+          <w:delText xml:space="preserve"> </w:delText>
+        </w:r>
+      </w:del>
+      <w:ins w:id="47" w:author="Bruce Kendall" w:date="2018-08-21T10:43:00Z">
+        <w:r>
+          <w:t>larva</w:t>
+        </w:r>
+        <w:r>
+          <w:t>l</w:t>
+        </w:r>
+        <w:r>
+          <w:t xml:space="preserve"> </w:t>
+        </w:r>
+      </w:ins>
+      <w:r>
+        <w:t xml:space="preserve">stage and </w:t>
       </w:r>
       <w:r>
         <w:t xml:space="preserve">approximately </w:t>
@@ -2103,11 +2546,7 @@
         <w:t xml:space="preserve">One way to correct for the problem is </w:t>
       </w:r>
       <w:r>
-        <w:t xml:space="preserve">to assume that </w:t>
-      </w:r>
-      <w:r>
-        <w:lastRenderedPageBreak/>
-        <w:t xml:space="preserve">individuals in pre-mature stage (juvenile stage) </w:t>
+        <w:t xml:space="preserve">to assume that individuals in pre-mature stage (juvenile stage) </w:t>
       </w:r>
       <w:r>
         <w:t xml:space="preserve">reproduce at the same time they </w:t>
@@ -2125,15 +2564,7 @@
         <w:t>used (e.g.</w:t>
       </w:r>
       <w:r>
-        <w:t xml:space="preserve"> </w:t>
-      </w:r>
-      <w:proofErr w:type="spellStart"/>
-      <w:r>
-        <w:t>Brault</w:t>
-      </w:r>
-      <w:proofErr w:type="spellEnd"/>
-      <w:r>
-        <w:t xml:space="preserve"> and Caswell 1993</w:t>
+        <w:t xml:space="preserve"> Brault and Caswell 1993</w:t>
       </w:r>
       <w:r>
         <w:t>)</w:t>
@@ -2149,13 +2580,14 @@
       </w:r>
       <w:r>
         <w:rPr>
+          <w:noProof/>
           <w:position w:val="-18"/>
         </w:rPr>
-        <w:object w:dxaOrig="440" w:dyaOrig="480" w14:anchorId="04B26359">
-          <v:shape id="_x0000_i1027" type="#_x0000_t75" style="width:22.3pt;height:24.15pt" o:ole="">
+        <w:object w:dxaOrig="440" w:dyaOrig="480" w14:anchorId="24285C02">
+          <v:shape id="_x0000_i1131" type="#_x0000_t75" alt="" style="width:21.85pt;height:24.2pt;mso-width-percent:0;mso-height-percent:0;mso-width-percent:0;mso-height-percent:0" o:ole="">
             <v:imagedata r:id="rId12" o:title=""/>
           </v:shape>
-          <o:OLEObject Type="Embed" ProgID="Equation.DSMT4" ShapeID="_x0000_i1027" DrawAspect="Content" ObjectID="_1596176217" r:id="rId13"/>
+          <o:OLEObject Type="Embed" ProgID="Equation.DSMT4" ShapeID="_x0000_i1131" DrawAspect="Content" ObjectID="_1596353757" r:id="rId13"/>
         </w:object>
       </w:r>
       <w:r>
@@ -2175,13 +2607,14 @@
       </w:r>
       <w:r>
         <w:rPr>
+          <w:noProof/>
           <w:position w:val="-24"/>
         </w:rPr>
-        <w:object w:dxaOrig="2040" w:dyaOrig="620" w14:anchorId="4A9A035B">
-          <v:shape id="_x0000_i1028" type="#_x0000_t75" style="width:101.25pt;height:31.1pt" o:ole="">
+        <w:object w:dxaOrig="2040" w:dyaOrig="620" w14:anchorId="6EACF3A9">
+          <v:shape id="_x0000_i1130" type="#_x0000_t75" alt="" style="width:100.9pt;height:31.3pt;mso-width-percent:0;mso-height-percent:0;mso-width-percent:0;mso-height-percent:0" o:ole="">
             <v:imagedata r:id="rId14" o:title=""/>
           </v:shape>
-          <o:OLEObject Type="Embed" ProgID="Equation.DSMT4" ShapeID="_x0000_i1028" DrawAspect="Content" ObjectID="_1596176218" r:id="rId15"/>
+          <o:OLEObject Type="Embed" ProgID="Equation.DSMT4" ShapeID="_x0000_i1130" DrawAspect="Content" ObjectID="_1596353758" r:id="rId15"/>
         </w:object>
       </w:r>
       <w:r>
@@ -2191,25 +2624,18 @@
         <w:t xml:space="preserve"> </w:t>
       </w:r>
       <w:r>
-        <w:t>was added for the juvenile stage (i.e. &lt;1</w:t>
-      </w:r>
-      <w:proofErr w:type="gramStart"/>
-      <w:r>
-        <w:t>,2</w:t>
-      </w:r>
-      <w:proofErr w:type="gramEnd"/>
-      <w:r>
-        <w:t xml:space="preserve">&gt; element of the matrix. In words, this means that </w:t>
-      </w:r>
-      <w:r>
-        <w:rPr>
+        <w:t xml:space="preserve">was added for the juvenile stage (i.e. &lt;1,2&gt; element of the matrix. In words, this means that </w:t>
+      </w:r>
+      <w:r>
+        <w:rPr>
+          <w:noProof/>
           <w:position w:val="-18"/>
         </w:rPr>
-        <w:object w:dxaOrig="440" w:dyaOrig="480" w14:anchorId="117F927A">
-          <v:shape id="_x0000_i1029" type="#_x0000_t75" style="width:22.3pt;height:24.15pt" o:ole="">
+        <w:object w:dxaOrig="440" w:dyaOrig="480" w14:anchorId="5F3CECF9">
+          <v:shape id="_x0000_i1129" type="#_x0000_t75" alt="" style="width:21.85pt;height:24.2pt;mso-width-percent:0;mso-height-percent:0;mso-width-percent:0;mso-height-percent:0" o:ole="">
             <v:imagedata r:id="rId16" o:title=""/>
           </v:shape>
-          <o:OLEObject Type="Embed" ProgID="Equation.DSMT4" ShapeID="_x0000_i1029" DrawAspect="Content" ObjectID="_1596176219" r:id="rId17"/>
+          <o:OLEObject Type="Embed" ProgID="Equation.DSMT4" ShapeID="_x0000_i1129" DrawAspect="Content" ObjectID="_1596353759" r:id="rId17"/>
         </w:object>
       </w:r>
       <w:r>
@@ -2226,13 +2652,14 @@
       </w:r>
       <w:r>
         <w:rPr>
+          <w:noProof/>
           <w:position w:val="-10"/>
         </w:rPr>
-        <w:object w:dxaOrig="240" w:dyaOrig="260" w14:anchorId="662312AF">
-          <v:shape id="_x0000_i1030" type="#_x0000_t75" style="width:12.1pt;height:12.55pt" o:ole="">
+        <w:object w:dxaOrig="240" w:dyaOrig="260" w14:anchorId="63E997F3">
+          <v:shape id="_x0000_i1128" type="#_x0000_t75" alt="" style="width:11.8pt;height:13pt;mso-width-percent:0;mso-height-percent:0;mso-width-percent:0;mso-height-percent:0" o:ole="">
             <v:imagedata r:id="rId18" o:title=""/>
           </v:shape>
-          <o:OLEObject Type="Embed" ProgID="Equation.DSMT4" ShapeID="_x0000_i1030" DrawAspect="Content" ObjectID="_1596176220" r:id="rId19"/>
+          <o:OLEObject Type="Embed" ProgID="Equation.DSMT4" ShapeID="_x0000_i1128" DrawAspect="Content" ObjectID="_1596353760" r:id="rId19"/>
         </w:object>
       </w:r>
       <w:r>
@@ -2240,13 +2667,14 @@
       </w:r>
       <w:r>
         <w:rPr>
+          <w:noProof/>
           <w:position w:val="-10"/>
         </w:rPr>
-        <w:object w:dxaOrig="240" w:dyaOrig="320" w14:anchorId="6A909E89">
-          <v:shape id="_x0000_i1031" type="#_x0000_t75" style="width:12.1pt;height:16.25pt" o:ole="">
+        <w:object w:dxaOrig="240" w:dyaOrig="320" w14:anchorId="0D16A99A">
+          <v:shape id="_x0000_i1127" type="#_x0000_t75" alt="" style="width:11.8pt;height:15.95pt;mso-width-percent:0;mso-height-percent:0;mso-width-percent:0;mso-height-percent:0" o:ole="">
             <v:imagedata r:id="rId20" o:title=""/>
           </v:shape>
-          <o:OLEObject Type="Embed" ProgID="Equation.DSMT4" ShapeID="_x0000_i1031" DrawAspect="Content" ObjectID="_1596176221" r:id="rId21"/>
+          <o:OLEObject Type="Embed" ProgID="Equation.DSMT4" ShapeID="_x0000_i1127" DrawAspect="Content" ObjectID="_1596353761" r:id="rId21"/>
         </w:object>
       </w:r>
       <w:r>
@@ -2266,13 +2694,14 @@
       </w:r>
       <w:r>
         <w:rPr>
+          <w:noProof/>
           <w:position w:val="-12"/>
         </w:rPr>
-        <w:object w:dxaOrig="360" w:dyaOrig="360" w14:anchorId="491EDB3D">
-          <v:shape id="_x0000_i1032" type="#_x0000_t75" style="width:18.1pt;height:18.1pt" o:ole="">
+        <w:object w:dxaOrig="360" w:dyaOrig="360" w14:anchorId="2F9DE451">
+          <v:shape id="_x0000_i1126" type="#_x0000_t75" alt="" style="width:18.3pt;height:18.3pt;mso-width-percent:0;mso-height-percent:0;mso-width-percent:0;mso-height-percent:0" o:ole="">
             <v:imagedata r:id="rId22" o:title=""/>
           </v:shape>
-          <o:OLEObject Type="Embed" ProgID="Equation.DSMT4" ShapeID="_x0000_i1032" DrawAspect="Content" ObjectID="_1596176222" r:id="rId23"/>
+          <o:OLEObject Type="Embed" ProgID="Equation.DSMT4" ShapeID="_x0000_i1126" DrawAspect="Content" ObjectID="_1596353762" r:id="rId23"/>
         </w:object>
       </w:r>
       <w:r>
@@ -2303,13 +2732,14 @@
       </w:r>
       <w:r>
         <w:rPr>
+          <w:noProof/>
           <w:position w:val="-18"/>
         </w:rPr>
-        <w:object w:dxaOrig="400" w:dyaOrig="480" w14:anchorId="3FCD9B76">
-          <v:shape id="_x0000_i1033" type="#_x0000_t75" style="width:17.2pt;height:24.15pt" o:ole="">
+        <w:object w:dxaOrig="400" w:dyaOrig="480" w14:anchorId="191CDD91">
+          <v:shape id="_x0000_i1125" type="#_x0000_t75" alt="" style="width:17.1pt;height:24.2pt;mso-width-percent:0;mso-height-percent:0;mso-width-percent:0;mso-height-percent:0" o:ole="">
             <v:imagedata r:id="rId24" o:title=""/>
           </v:shape>
-          <o:OLEObject Type="Embed" ProgID="Equation.DSMT4" ShapeID="_x0000_i1033" DrawAspect="Content" ObjectID="_1596176223" r:id="rId25"/>
+          <o:OLEObject Type="Embed" ProgID="Equation.DSMT4" ShapeID="_x0000_i1125" DrawAspect="Content" ObjectID="_1596353763" r:id="rId25"/>
         </w:object>
       </w:r>
       <w:r>
@@ -2319,11 +2749,7 @@
         <w:t>from juvenile to adult stage</w:t>
       </w:r>
       <w:r>
-        <w:t xml:space="preserve"> when the average duration </w:t>
-      </w:r>
-      <w:proofErr w:type="gramStart"/>
-      <w:r>
-        <w:t>i</w:t>
+        <w:t xml:space="preserve"> when the average duration i</w:t>
       </w:r>
       <w:r>
         <w:t>s</w:t>
@@ -2331,31 +2757,23 @@
       <w:r>
         <w:t xml:space="preserve"> </w:t>
       </w:r>
-      <w:proofErr w:type="gramEnd"/>
-      <w:r>
-        <w:rPr>
+      <w:r>
+        <w:rPr>
+          <w:noProof/>
           <w:position w:val="-4"/>
         </w:rPr>
-        <w:object w:dxaOrig="240" w:dyaOrig="240" w14:anchorId="4DD1D1B6">
-          <v:shape id="_x0000_i1034" type="#_x0000_t75" style="width:12.1pt;height:12.1pt" o:ole="">
+        <w:object w:dxaOrig="240" w:dyaOrig="240" w14:anchorId="401D7D85">
+          <v:shape id="_x0000_i1124" type="#_x0000_t75" alt="" style="width:11.8pt;height:11.8pt;mso-width-percent:0;mso-height-percent:0;mso-width-percent:0;mso-height-percent:0" o:ole="">
             <v:imagedata r:id="rId26" o:title=""/>
           </v:shape>
-          <o:OLEObject Type="Embed" ProgID="Equation.DSMT4" ShapeID="_x0000_i1034" DrawAspect="Content" ObjectID="_1596176224" r:id="rId27"/>
+          <o:OLEObject Type="Embed" ProgID="Equation.DSMT4" ShapeID="_x0000_i1124" DrawAspect="Content" ObjectID="_1596353764" r:id="rId27"/>
         </w:object>
       </w:r>
       <w:r>
         <w:t xml:space="preserve">. </w:t>
       </w:r>
       <w:r>
-        <w:t xml:space="preserve">This is an approximation assuming the survival rate is </w:t>
-      </w:r>
-      <w:proofErr w:type="gramStart"/>
-      <w:r>
-        <w:t>1</w:t>
-      </w:r>
-      <w:proofErr w:type="gramEnd"/>
-      <w:r>
-        <w:t xml:space="preserve">. </w:t>
+        <w:t xml:space="preserve">This is an approximation assuming the survival rate is 1. </w:t>
       </w:r>
       <w:r>
         <w:t>However, in reality, some of them die before reaching the final age within the stage so that the proportion</w:t>
@@ -2367,22 +2785,18 @@
         <w:t xml:space="preserve"> should be less</w:t>
       </w:r>
       <w:r>
-        <w:t xml:space="preserve"> </w:t>
-      </w:r>
-      <w:proofErr w:type="gramStart"/>
-      <w:r>
-        <w:t xml:space="preserve">than </w:t>
-      </w:r>
-      <w:proofErr w:type="gramEnd"/>
-      <w:r>
-        <w:rPr>
+        <w:t xml:space="preserve"> than </w:t>
+      </w:r>
+      <w:r>
+        <w:rPr>
+          <w:noProof/>
           <w:position w:val="-18"/>
         </w:rPr>
-        <w:object w:dxaOrig="400" w:dyaOrig="480" w14:anchorId="58754931">
-          <v:shape id="_x0000_i1035" type="#_x0000_t75" style="width:17.2pt;height:24.15pt" o:ole="">
+        <w:object w:dxaOrig="400" w:dyaOrig="480" w14:anchorId="63F95748">
+          <v:shape id="_x0000_i1123" type="#_x0000_t75" alt="" style="width:17.1pt;height:24.2pt;mso-width-percent:0;mso-height-percent:0;mso-width-percent:0;mso-height-percent:0" o:ole="">
             <v:imagedata r:id="rId24" o:title=""/>
           </v:shape>
-          <o:OLEObject Type="Embed" ProgID="Equation.DSMT4" ShapeID="_x0000_i1035" DrawAspect="Content" ObjectID="_1596176225" r:id="rId28"/>
+          <o:OLEObject Type="Embed" ProgID="Equation.DSMT4" ShapeID="_x0000_i1123" DrawAspect="Content" ObjectID="_1596353765" r:id="rId28"/>
         </w:object>
       </w:r>
       <w:r>
@@ -2429,13 +2843,14 @@
       </w:r>
       <w:r>
         <w:rPr>
+          <w:noProof/>
           <w:position w:val="-60"/>
         </w:rPr>
-        <w:object w:dxaOrig="1359" w:dyaOrig="1320" w14:anchorId="056716C7">
-          <v:shape id="_x0000_i1036" type="#_x0000_t75" style="width:67.8pt;height:65.05pt" o:ole="">
+        <w:object w:dxaOrig="1359" w:dyaOrig="1320" w14:anchorId="26EA1778">
+          <v:shape id="_x0000_i1122" type="#_x0000_t75" alt="" style="width:67.85pt;height:64.9pt;mso-width-percent:0;mso-height-percent:0;mso-width-percent:0;mso-height-percent:0" o:ole="">
             <v:imagedata r:id="rId29" o:title=""/>
           </v:shape>
-          <o:OLEObject Type="Embed" ProgID="Equation.DSMT4" ShapeID="_x0000_i1036" DrawAspect="Content" ObjectID="_1596176226" r:id="rId30"/>
+          <o:OLEObject Type="Embed" ProgID="Equation.DSMT4" ShapeID="_x0000_i1122" DrawAspect="Content" ObjectID="_1596353766" r:id="rId30"/>
         </w:object>
       </w:r>
       <w:r>
@@ -2454,13 +2869,14 @@
       </w:r>
       <w:r>
         <w:rPr>
+          <w:noProof/>
           <w:position w:val="-60"/>
         </w:rPr>
-        <w:object w:dxaOrig="1400" w:dyaOrig="1040" w14:anchorId="5EE173BC">
-          <v:shape id="_x0000_i1037" type="#_x0000_t75" style="width:69.7pt;height:51.55pt" o:ole="">
+        <w:object w:dxaOrig="1400" w:dyaOrig="1040" w14:anchorId="70A6E83C">
+          <v:shape id="_x0000_i1121" type="#_x0000_t75" alt="" style="width:70.25pt;height:51.95pt;mso-width-percent:0;mso-height-percent:0;mso-width-percent:0;mso-height-percent:0" o:ole="">
             <v:imagedata r:id="rId31" o:title=""/>
           </v:shape>
-          <o:OLEObject Type="Embed" ProgID="Equation.DSMT4" ShapeID="_x0000_i1037" DrawAspect="Content" ObjectID="_1596176227" r:id="rId32"/>
+          <o:OLEObject Type="Embed" ProgID="Equation.DSMT4" ShapeID="_x0000_i1121" DrawAspect="Content" ObjectID="_1596353767" r:id="rId32"/>
         </w:object>
       </w:r>
       <w:r>
@@ -2471,23 +2887,22 @@
       </w:r>
     </w:p>
     <w:p>
-      <w:proofErr w:type="gramStart"/>
       <w:r>
         <w:t>where</w:t>
       </w:r>
-      <w:proofErr w:type="gramEnd"/>
       <w:r>
         <w:t xml:space="preserve"> </w:t>
       </w:r>
       <w:r>
         <w:rPr>
+          <w:noProof/>
           <w:position w:val="-12"/>
         </w:rPr>
-        <w:object w:dxaOrig="279" w:dyaOrig="360" w14:anchorId="42E2A8FA">
-          <v:shape id="_x0000_i1038" type="#_x0000_t75" style="width:13.95pt;height:18.1pt" o:ole="">
+        <w:object w:dxaOrig="279" w:dyaOrig="360" w14:anchorId="1598DE7D">
+          <v:shape id="_x0000_i1120" type="#_x0000_t75" alt="" style="width:14.15pt;height:18.3pt;mso-width-percent:0;mso-height-percent:0;mso-width-percent:0;mso-height-percent:0" o:ole="">
             <v:imagedata r:id="rId33" o:title=""/>
           </v:shape>
-          <o:OLEObject Type="Embed" ProgID="Equation.DSMT4" ShapeID="_x0000_i1038" DrawAspect="Content" ObjectID="_1596176228" r:id="rId34"/>
+          <o:OLEObject Type="Embed" ProgID="Equation.DSMT4" ShapeID="_x0000_i1120" DrawAspect="Content" ObjectID="_1596353768" r:id="rId34"/>
         </w:object>
       </w:r>
       <w:r>
@@ -2495,13 +2910,14 @@
       </w:r>
       <w:r>
         <w:rPr>
+          <w:noProof/>
           <w:position w:val="-12"/>
         </w:rPr>
-        <w:object w:dxaOrig="340" w:dyaOrig="360" w14:anchorId="2375E70D">
-          <v:shape id="_x0000_i1039" type="#_x0000_t75" style="width:16.7pt;height:18.1pt" o:ole="">
+        <w:object w:dxaOrig="340" w:dyaOrig="360" w14:anchorId="3621C152">
+          <v:shape id="_x0000_i1119" type="#_x0000_t75" alt="" style="width:17.1pt;height:18.3pt;mso-width-percent:0;mso-height-percent:0;mso-width-percent:0;mso-height-percent:0" o:ole="">
             <v:imagedata r:id="rId35" o:title=""/>
           </v:shape>
-          <o:OLEObject Type="Embed" ProgID="Equation.DSMT4" ShapeID="_x0000_i1039" DrawAspect="Content" ObjectID="_1596176229" r:id="rId36"/>
+          <o:OLEObject Type="Embed" ProgID="Equation.DSMT4" ShapeID="_x0000_i1119" DrawAspect="Content" ObjectID="_1596353769" r:id="rId36"/>
         </w:object>
       </w:r>
       <w:r>
@@ -2512,13 +2928,14 @@
       </w:r>
       <w:r>
         <w:rPr>
+          <w:noProof/>
           <w:position w:val="-14"/>
         </w:rPr>
-        <w:object w:dxaOrig="960" w:dyaOrig="400" w14:anchorId="0A21C9EB">
-          <v:shape id="_x0000_i1040" type="#_x0000_t75" style="width:47.85pt;height:20.45pt" o:ole="">
+        <w:object w:dxaOrig="960" w:dyaOrig="400" w14:anchorId="26667A06">
+          <v:shape id="_x0000_i1118" type="#_x0000_t75" alt="" style="width:47.8pt;height:20.05pt;mso-width-percent:0;mso-height-percent:0;mso-width-percent:0;mso-height-percent:0" o:ole="">
             <v:imagedata r:id="rId37" o:title=""/>
           </v:shape>
-          <o:OLEObject Type="Embed" ProgID="Equation.DSMT4" ShapeID="_x0000_i1040" DrawAspect="Content" ObjectID="_1596176230" r:id="rId38"/>
+          <o:OLEObject Type="Embed" ProgID="Equation.DSMT4" ShapeID="_x0000_i1118" DrawAspect="Content" ObjectID="_1596353770" r:id="rId38"/>
         </w:object>
       </w:r>
       <w:r>
@@ -2549,13 +2966,14 @@
       </w:r>
       <w:r>
         <w:rPr>
+          <w:noProof/>
           <w:position w:val="-60"/>
         </w:rPr>
-        <w:object w:dxaOrig="2860" w:dyaOrig="1040" w14:anchorId="4D4BEEF2">
-          <v:shape id="_x0000_i1041" type="#_x0000_t75" style="width:143.05pt;height:51.55pt" o:ole="">
+        <w:object w:dxaOrig="2860" w:dyaOrig="1040" w14:anchorId="5E208D9A">
+          <v:shape id="_x0000_i1117" type="#_x0000_t75" alt="" style="width:142.8pt;height:51.95pt;mso-width-percent:0;mso-height-percent:0;mso-width-percent:0;mso-height-percent:0" o:ole="">
             <v:imagedata r:id="rId39" o:title=""/>
           </v:shape>
-          <o:OLEObject Type="Embed" ProgID="Equation.DSMT4" ShapeID="_x0000_i1041" DrawAspect="Content" ObjectID="_1596176231" r:id="rId40"/>
+          <o:OLEObject Type="Embed" ProgID="Equation.DSMT4" ShapeID="_x0000_i1117" DrawAspect="Content" ObjectID="_1596353771" r:id="rId40"/>
         </w:object>
       </w:r>
       <w:r>
@@ -2595,29 +3013,14 @@
         </w:rPr>
       </w:pPr>
       <w:r>
+        <w:lastRenderedPageBreak/>
         <w:t xml:space="preserve">The above </w:t>
       </w:r>
       <w:r>
         <w:t xml:space="preserve">transition </w:t>
       </w:r>
       <w:r>
-        <w:t xml:space="preserve">calculation is accurate when λ is close to </w:t>
-      </w:r>
-      <w:proofErr w:type="gramStart"/>
-      <w:r>
-        <w:t>1</w:t>
-      </w:r>
-      <w:proofErr w:type="gramEnd"/>
-      <w:r>
-        <w:t xml:space="preserve">. When it is far from </w:t>
-      </w:r>
-      <w:proofErr w:type="gramStart"/>
-      <w:r>
-        <w:t>1</w:t>
-      </w:r>
-      <w:proofErr w:type="gramEnd"/>
-      <w:r>
-        <w:t xml:space="preserve">, </w:t>
+        <w:t xml:space="preserve">calculation is accurate when λ is close to 1. When it is far from 1, </w:t>
       </w:r>
       <w:r>
         <w:rPr>
@@ -2701,13 +3104,14 @@
       </w:r>
       <w:r>
         <w:rPr>
+          <w:noProof/>
           <w:position w:val="-66"/>
         </w:rPr>
-        <w:object w:dxaOrig="1920" w:dyaOrig="1440" w14:anchorId="751AAB0E">
-          <v:shape id="_x0000_i1042" type="#_x0000_t75" style="width:96.15pt;height:1in" o:ole="">
+        <w:object w:dxaOrig="1920" w:dyaOrig="1440" w14:anchorId="420A665B">
+          <v:shape id="_x0000_i1116" type="#_x0000_t75" alt="" style="width:96.2pt;height:1in;mso-width-percent:0;mso-height-percent:0;mso-width-percent:0;mso-height-percent:0" o:ole="">
             <v:imagedata r:id="rId41" o:title=""/>
           </v:shape>
-          <o:OLEObject Type="Embed" ProgID="Equation.DSMT4" ShapeID="_x0000_i1042" DrawAspect="Content" ObjectID="_1596176232" r:id="rId42"/>
+          <o:OLEObject Type="Embed" ProgID="Equation.DSMT4" ShapeID="_x0000_i1116" DrawAspect="Content" ObjectID="_1596353772" r:id="rId42"/>
         </w:object>
       </w:r>
       <w:r>
@@ -2722,18 +3126,18 @@
         <w:pStyle w:val="MTDisplayEquation"/>
       </w:pPr>
       <w:r>
-        <w:lastRenderedPageBreak/>
         <w:tab/>
       </w:r>
       <w:r>
         <w:rPr>
+          <w:noProof/>
           <w:position w:val="-66"/>
         </w:rPr>
-        <w:object w:dxaOrig="1939" w:dyaOrig="1440" w14:anchorId="1B211C91">
-          <v:shape id="_x0000_i1043" type="#_x0000_t75" style="width:96.6pt;height:1in" o:ole="">
+        <w:object w:dxaOrig="1939" w:dyaOrig="1440" w14:anchorId="227C6CCD">
+          <v:shape id="_x0000_i1115" type="#_x0000_t75" alt="" style="width:96.8pt;height:1in;mso-width-percent:0;mso-height-percent:0;mso-width-percent:0;mso-height-percent:0" o:ole="">
             <v:imagedata r:id="rId43" o:title=""/>
           </v:shape>
-          <o:OLEObject Type="Embed" ProgID="Equation.DSMT4" ShapeID="_x0000_i1043" DrawAspect="Content" ObjectID="_1596176233" r:id="rId44"/>
+          <o:OLEObject Type="Embed" ProgID="Equation.DSMT4" ShapeID="_x0000_i1115" DrawAspect="Content" ObjectID="_1596353773" r:id="rId44"/>
         </w:object>
       </w:r>
       <w:r>
@@ -2749,13 +3153,14 @@
       </w:r>
       <w:r>
         <w:rPr>
+          <w:noProof/>
           <w:position w:val="-66"/>
         </w:rPr>
-        <w:object w:dxaOrig="3420" w:dyaOrig="1440" w14:anchorId="6051B07A">
-          <v:shape id="_x0000_i1044" type="#_x0000_t75" style="width:170.95pt;height:1in" o:ole="">
+        <w:object w:dxaOrig="3420" w:dyaOrig="1440" w14:anchorId="46E8902E">
+          <v:shape id="_x0000_i1114" type="#_x0000_t75" alt="" style="width:171.15pt;height:1in;mso-width-percent:0;mso-height-percent:0;mso-width-percent:0;mso-height-percent:0" o:ole="">
             <v:imagedata r:id="rId45" o:title=""/>
           </v:shape>
-          <o:OLEObject Type="Embed" ProgID="Equation.DSMT4" ShapeID="_x0000_i1044" DrawAspect="Content" ObjectID="_1596176234" r:id="rId46"/>
+          <o:OLEObject Type="Embed" ProgID="Equation.DSMT4" ShapeID="_x0000_i1114" DrawAspect="Content" ObjectID="_1596353774" r:id="rId46"/>
         </w:object>
       </w:r>
       <w:r>
@@ -2921,13 +3326,14 @@
       </w:r>
       <w:r>
         <w:rPr>
+          <w:noProof/>
           <w:position w:val="-6"/>
         </w:rPr>
-        <w:object w:dxaOrig="660" w:dyaOrig="320" w14:anchorId="38EC354D">
-          <v:shape id="_x0000_i1045" type="#_x0000_t75" style="width:32.5pt;height:16.25pt" o:ole="">
+        <w:object w:dxaOrig="660" w:dyaOrig="320" w14:anchorId="53C0F6CD">
+          <v:shape id="_x0000_i1113" type="#_x0000_t75" alt="" style="width:33.05pt;height:15.95pt;mso-width-percent:0;mso-height-percent:0;mso-width-percent:0;mso-height-percent:0" o:ole="">
             <v:imagedata r:id="rId47" o:title=""/>
           </v:shape>
-          <o:OLEObject Type="Embed" ProgID="Equation.DSMT4" ShapeID="_x0000_i1045" DrawAspect="Content" ObjectID="_1596176235" r:id="rId48"/>
+          <o:OLEObject Type="Embed" ProgID="Equation.DSMT4" ShapeID="_x0000_i1113" DrawAspect="Content" ObjectID="_1596353775" r:id="rId48"/>
         </w:object>
       </w:r>
       <w:r>
@@ -2935,13 +3341,14 @@
       </w:r>
       <w:r>
         <w:rPr>
+          <w:noProof/>
           <w:position w:val="-6"/>
         </w:rPr>
-        <w:object w:dxaOrig="499" w:dyaOrig="320" w14:anchorId="58C5A3E9">
-          <v:shape id="_x0000_i1046" type="#_x0000_t75" style="width:24.6pt;height:16.25pt" o:ole="">
+        <w:object w:dxaOrig="499" w:dyaOrig="320" w14:anchorId="7AB47656">
+          <v:shape id="_x0000_i1112" type="#_x0000_t75" alt="" style="width:24.8pt;height:15.95pt;mso-width-percent:0;mso-height-percent:0;mso-width-percent:0;mso-height-percent:0" o:ole="">
             <v:imagedata r:id="rId49" o:title=""/>
           </v:shape>
-          <o:OLEObject Type="Embed" ProgID="Equation.DSMT4" ShapeID="_x0000_i1046" DrawAspect="Content" ObjectID="_1596176236" r:id="rId50"/>
+          <o:OLEObject Type="Embed" ProgID="Equation.DSMT4" ShapeID="_x0000_i1112" DrawAspect="Content" ObjectID="_1596353776" r:id="rId50"/>
         </w:object>
       </w:r>
       <w:r>
@@ -2949,13 +3356,14 @@
       </w:r>
       <w:r>
         <w:rPr>
+          <w:noProof/>
           <w:position w:val="-6"/>
         </w:rPr>
-        <w:object w:dxaOrig="499" w:dyaOrig="320" w14:anchorId="312E12CA">
-          <v:shape id="_x0000_i1047" type="#_x0000_t75" style="width:24.6pt;height:16.25pt" o:ole="">
+        <w:object w:dxaOrig="499" w:dyaOrig="320" w14:anchorId="327DB927">
+          <v:shape id="_x0000_i1111" type="#_x0000_t75" alt="" style="width:24.8pt;height:15.95pt;mso-width-percent:0;mso-height-percent:0;mso-width-percent:0;mso-height-percent:0" o:ole="">
             <v:imagedata r:id="rId51" o:title=""/>
           </v:shape>
-          <o:OLEObject Type="Embed" ProgID="Equation.DSMT4" ShapeID="_x0000_i1047" DrawAspect="Content" ObjectID="_1596176237" r:id="rId52"/>
+          <o:OLEObject Type="Embed" ProgID="Equation.DSMT4" ShapeID="_x0000_i1111" DrawAspect="Content" ObjectID="_1596353777" r:id="rId52"/>
         </w:object>
       </w:r>
       <w:r>
@@ -2964,14 +3372,72 @@
       <w:r>
         <w:t xml:space="preserve">Three Leslie matrices were constructed, and they </w:t>
       </w:r>
-      <w:r>
-        <w:t>different in fertility rates. The first Leslie matrix (</w:t>
+      <w:del w:id="48" w:author="Bruce Kendall" w:date="2018-08-21T10:44:00Z">
+        <w:r>
+          <w:delText xml:space="preserve">different </w:delText>
+        </w:r>
+      </w:del>
+      <w:ins w:id="49" w:author="Bruce Kendall" w:date="2018-08-21T10:44:00Z">
+        <w:r>
+          <w:t>differed</w:t>
+        </w:r>
+        <w:r>
+          <w:t xml:space="preserve"> </w:t>
+        </w:r>
+      </w:ins>
+      <w:r>
+        <w:t xml:space="preserve">in </w:t>
+      </w:r>
+      <w:ins w:id="50" w:author="Bruce Kendall" w:date="2018-08-21T10:44:00Z">
+        <w:r>
+          <w:t xml:space="preserve">the </w:t>
+        </w:r>
+      </w:ins>
+      <w:r>
+        <w:t xml:space="preserve">fertility </w:t>
+      </w:r>
+      <w:del w:id="51" w:author="Bruce Kendall" w:date="2018-08-21T10:44:00Z">
+        <w:r>
+          <w:delText>rates</w:delText>
+        </w:r>
+      </w:del>
+      <w:ins w:id="52" w:author="Bruce Kendall" w:date="2018-08-21T10:44:00Z">
+        <w:r>
+          <w:t>coefficients</w:t>
+        </w:r>
+      </w:ins>
+      <w:r>
+        <w:t>. The first Leslie matrix (</w:t>
       </w:r>
       <w:r>
         <w:t>L</w:t>
       </w:r>
       <w:r>
-        <w:t>6) omits the survival rates of parents in the fertility rates. Therefore, Fertility rates of 12</w:t>
+        <w:t xml:space="preserve">6) omits the survival rates of parents in the fertility rates. Therefore, </w:t>
+      </w:r>
+      <w:ins w:id="53" w:author="Bruce Kendall" w:date="2018-08-21T10:45:00Z">
+        <w:r>
+          <w:t>the fertility coefficients</w:t>
+        </w:r>
+        <w:r>
+          <w:t xml:space="preserve"> </w:t>
+        </w:r>
+      </w:ins>
+      <w:del w:id="54" w:author="Bruce Kendall" w:date="2018-08-21T10:45:00Z">
+        <w:r>
+          <w:delText xml:space="preserve">Fertility rates </w:delText>
+        </w:r>
+      </w:del>
+      <w:r>
+        <w:t>of</w:t>
+      </w:r>
+      <w:ins w:id="55" w:author="Bruce Kendall" w:date="2018-08-21T10:46:00Z">
+        <w:r>
+          <w:t xml:space="preserve"> the</w:t>
+        </w:r>
+      </w:ins>
+      <w:r>
+        <w:t xml:space="preserve"> 12</w:t>
       </w:r>
       <w:r>
         <w:rPr>
@@ -2993,31 +3459,29 @@
       </w:r>
       <w:r>
         <w:rPr>
+          <w:noProof/>
           <w:position w:val="-10"/>
         </w:rPr>
-        <w:object w:dxaOrig="940" w:dyaOrig="360" w14:anchorId="44A21B00">
-          <v:shape id="_x0000_i1048" type="#_x0000_t75" style="width:47.4pt;height:18.1pt" o:ole="">
+        <w:object w:dxaOrig="940" w:dyaOrig="360" w14:anchorId="71695519">
+          <v:shape id="_x0000_i1110" type="#_x0000_t75" alt="" style="width:47.2pt;height:18.3pt;mso-width-percent:0;mso-height-percent:0;mso-width-percent:0;mso-height-percent:0" o:ole="">
             <v:imagedata r:id="rId53" o:title=""/>
           </v:shape>
-          <o:OLEObject Type="Embed" ProgID="Equation.DSMT4" ShapeID="_x0000_i1048" DrawAspect="Content" ObjectID="_1596176238" r:id="rId54"/>
+          <o:OLEObject Type="Embed" ProgID="Equation.DSMT4" ShapeID="_x0000_i1110" DrawAspect="Content" ObjectID="_1596353778" r:id="rId54"/>
         </w:object>
       </w:r>
       <w:r>
-        <w:t xml:space="preserve"> </w:t>
-      </w:r>
-      <w:proofErr w:type="gramStart"/>
-      <w:r>
-        <w:t xml:space="preserve">and </w:t>
-      </w:r>
-      <w:r>
-        <w:rPr>
+        <w:t xml:space="preserve"> and </w:t>
+      </w:r>
+      <w:r>
+        <w:rPr>
+          <w:noProof/>
           <w:position w:val="-10"/>
         </w:rPr>
-        <w:object w:dxaOrig="940" w:dyaOrig="360" w14:anchorId="19F2B38E">
-          <v:shape id="_x0000_i1049" type="#_x0000_t75" style="width:47.4pt;height:18.1pt" o:ole="">
+        <w:object w:dxaOrig="940" w:dyaOrig="360" w14:anchorId="10114445">
+          <v:shape id="_x0000_i1109" type="#_x0000_t75" alt="" style="width:47.2pt;height:18.3pt;mso-width-percent:0;mso-height-percent:0;mso-width-percent:0;mso-height-percent:0" o:ole="">
             <v:imagedata r:id="rId55" o:title=""/>
           </v:shape>
-          <o:OLEObject Type="Embed" ProgID="Equation.DSMT4" ShapeID="_x0000_i1049" DrawAspect="Content" ObjectID="_1596176239" r:id="rId56"/>
+          <o:OLEObject Type="Embed" ProgID="Equation.DSMT4" ShapeID="_x0000_i1109" DrawAspect="Content" ObjectID="_1596353779" r:id="rId56"/>
         </w:object>
       </w:r>
       <w:r>
@@ -3027,25 +3491,50 @@
         <w:t>L</w:t>
       </w:r>
       <w:r>
-        <w:t>7) omits reproduction term on juvenile stage so that there is only fertility rate in &lt;1</w:t>
-      </w:r>
-      <w:proofErr w:type="gramStart"/>
-      <w:r>
-        <w:t>,13</w:t>
-      </w:r>
-      <w:proofErr w:type="gramEnd"/>
-      <w:r>
-        <w:t xml:space="preserve">&gt; element, which is given by </w:t>
-      </w:r>
-      <w:r>
-        <w:rPr>
+        <w:t>7) omits reproduction term on juvenile stage so that there is only</w:t>
+      </w:r>
+      <w:ins w:id="56" w:author="Bruce Kendall" w:date="2018-08-21T10:46:00Z">
+        <w:r>
+          <w:t xml:space="preserve"> a nonzero</w:t>
+        </w:r>
+      </w:ins>
+      <w:r>
+        <w:t xml:space="preserve"> fertility </w:t>
+      </w:r>
+      <w:del w:id="57" w:author="Bruce Kendall" w:date="2018-08-21T10:46:00Z">
+        <w:r>
+          <w:delText xml:space="preserve">rate </w:delText>
+        </w:r>
+      </w:del>
+      <w:ins w:id="58" w:author="Bruce Kendall" w:date="2018-08-21T10:46:00Z">
+        <w:r>
+          <w:t>coefficient</w:t>
+        </w:r>
+        <w:r>
+          <w:t xml:space="preserve"> </w:t>
+        </w:r>
+      </w:ins>
+      <w:r>
+        <w:t>in</w:t>
+      </w:r>
+      <w:ins w:id="59" w:author="Bruce Kendall" w:date="2018-08-21T10:46:00Z">
+        <w:r>
+          <w:t xml:space="preserve"> the</w:t>
+        </w:r>
+      </w:ins>
+      <w:r>
+        <w:t xml:space="preserve"> &lt;1,13&gt; element, which is given by </w:t>
+      </w:r>
+      <w:r>
+        <w:rPr>
+          <w:noProof/>
           <w:position w:val="-10"/>
         </w:rPr>
-        <w:object w:dxaOrig="1760" w:dyaOrig="460" w14:anchorId="3CDF9603">
-          <v:shape id="_x0000_i1050" type="#_x0000_t75" style="width:88.25pt;height:23.25pt" o:ole="">
+        <w:object w:dxaOrig="1760" w:dyaOrig="460" w14:anchorId="2907A029">
+          <v:shape id="_x0000_i1108" type="#_x0000_t75" alt="" style="width:87.95pt;height:23pt;mso-width-percent:0;mso-height-percent:0;mso-width-percent:0;mso-height-percent:0" o:ole="">
             <v:imagedata r:id="rId57" o:title=""/>
           </v:shape>
-          <o:OLEObject Type="Embed" ProgID="Equation.DSMT4" ShapeID="_x0000_i1050" DrawAspect="Content" ObjectID="_1596176240" r:id="rId58"/>
+          <o:OLEObject Type="Embed" ProgID="Equation.DSMT4" ShapeID="_x0000_i1108" DrawAspect="Content" ObjectID="_1596353780" r:id="rId58"/>
         </w:object>
       </w:r>
       <w:r>
@@ -3055,10 +3544,34 @@
         <w:t>L</w:t>
       </w:r>
       <w:r>
-        <w:t>8), f</w:t>
-      </w:r>
-      <w:r>
-        <w:t>ertility rates of 12</w:t>
+        <w:t xml:space="preserve">8), </w:t>
+      </w:r>
+      <w:ins w:id="60" w:author="Bruce Kendall" w:date="2018-08-21T10:46:00Z">
+        <w:r>
+          <w:t>the fertility coefficients</w:t>
+        </w:r>
+        <w:r>
+          <w:t xml:space="preserve"> </w:t>
+        </w:r>
+      </w:ins>
+      <w:del w:id="61" w:author="Bruce Kendall" w:date="2018-08-21T10:46:00Z">
+        <w:r>
+          <w:delText>f</w:delText>
+        </w:r>
+        <w:r>
+          <w:delText xml:space="preserve">ertility rates </w:delText>
+        </w:r>
+      </w:del>
+      <w:r>
+        <w:t>of</w:t>
+      </w:r>
+      <w:ins w:id="62" w:author="Bruce Kendall" w:date="2018-08-21T10:46:00Z">
+        <w:r>
+          <w:t xml:space="preserve"> the</w:t>
+        </w:r>
+      </w:ins>
+      <w:r>
+        <w:t xml:space="preserve"> 12</w:t>
       </w:r>
       <w:r>
         <w:rPr>
@@ -3080,31 +3593,29 @@
       </w:r>
       <w:r>
         <w:rPr>
+          <w:noProof/>
           <w:position w:val="-10"/>
         </w:rPr>
-        <w:object w:dxaOrig="1760" w:dyaOrig="460" w14:anchorId="4F938D7F">
-          <v:shape id="_x0000_i1051" type="#_x0000_t75" style="width:88.25pt;height:23.25pt" o:ole="">
+        <w:object w:dxaOrig="1760" w:dyaOrig="460" w14:anchorId="54417D3C">
+          <v:shape id="_x0000_i1107" type="#_x0000_t75" alt="" style="width:87.95pt;height:23pt;mso-width-percent:0;mso-height-percent:0;mso-width-percent:0;mso-height-percent:0" o:ole="">
             <v:imagedata r:id="rId59" o:title=""/>
           </v:shape>
-          <o:OLEObject Type="Embed" ProgID="Equation.DSMT4" ShapeID="_x0000_i1051" DrawAspect="Content" ObjectID="_1596176241" r:id="rId60"/>
+          <o:OLEObject Type="Embed" ProgID="Equation.DSMT4" ShapeID="_x0000_i1107" DrawAspect="Content" ObjectID="_1596353781" r:id="rId60"/>
         </w:object>
       </w:r>
       <w:r>
-        <w:t xml:space="preserve"> </w:t>
-      </w:r>
-      <w:proofErr w:type="gramStart"/>
-      <w:r>
-        <w:t xml:space="preserve">and </w:t>
-      </w:r>
-      <w:r>
-        <w:rPr>
+        <w:t xml:space="preserve"> and </w:t>
+      </w:r>
+      <w:r>
+        <w:rPr>
+          <w:noProof/>
           <w:position w:val="-10"/>
         </w:rPr>
-        <w:object w:dxaOrig="1760" w:dyaOrig="460" w14:anchorId="6AA8313A">
-          <v:shape id="_x0000_i1052" type="#_x0000_t75" style="width:88.25pt;height:23.25pt" o:ole="">
+        <w:object w:dxaOrig="1760" w:dyaOrig="460" w14:anchorId="52299710">
+          <v:shape id="_x0000_i1106" type="#_x0000_t75" alt="" style="width:87.95pt;height:23pt;mso-width-percent:0;mso-height-percent:0;mso-width-percent:0;mso-height-percent:0" o:ole="">
             <v:imagedata r:id="rId57" o:title=""/>
           </v:shape>
-          <o:OLEObject Type="Embed" ProgID="Equation.DSMT4" ShapeID="_x0000_i1052" DrawAspect="Content" ObjectID="_1596176242" r:id="rId61"/>
+          <o:OLEObject Type="Embed" ProgID="Equation.DSMT4" ShapeID="_x0000_i1106" DrawAspect="Content" ObjectID="_1596353782" r:id="rId61"/>
         </w:object>
       </w:r>
       <w:r>
@@ -3144,61 +3655,34 @@
         <w:t>λ</w:t>
       </w:r>
       <w:r>
-        <w:t xml:space="preserve"> was set to </w:t>
-      </w:r>
-      <w:proofErr w:type="gramStart"/>
-      <w:r>
-        <w:t>1</w:t>
-      </w:r>
-      <w:proofErr w:type="gramEnd"/>
-      <w:r>
-        <w:t xml:space="preserve">. Reproductive values for all models were scaled so that the reproductive value of the larval stage is </w:t>
-      </w:r>
-      <w:proofErr w:type="gramStart"/>
-      <w:r>
-        <w:t>1</w:t>
-      </w:r>
-      <w:proofErr w:type="gramEnd"/>
-      <w:r>
-        <w:t>. For calculating the stable stage distribution and sensitivity under L6 for the juvenile stage, corresponding values for age-classes 2 to 12 were summed. For reproductive value for juvenile stage under L6-L8, the weighted mean of reproductive values for age classes 2 to 12, where the weight is given by their stable stage distribution, was calculated. For calculating the sensitivity of lambda under L4 and L5, numerical differentiation was used because juvenile survival</w:t>
-      </w:r>
-      <w:r>
-        <w:rPr>
+        <w:t xml:space="preserve"> was set to 1. Reproductive values for all models were scaled so that the reproductive value of the larval stage is 1. For calculating the stable stage distribution and sensitivity under L6</w:t>
+      </w:r>
+      <w:ins w:id="63" w:author="Bruce Kendall" w:date="2018-08-21T10:45:00Z">
+        <w:r>
+          <w:t>-L8</w:t>
+        </w:r>
+      </w:ins>
+      <w:r>
+        <w:t xml:space="preserve"> for the juvenile stage, corresponding values for age-classes 2 to 12 were summed. For </w:t>
+      </w:r>
+      <w:r>
+        <w:lastRenderedPageBreak/>
+        <w:t>reproductive value for juvenile stage under L6-L8, the weighted mean of reproductive values for age classes 2 to 12, where the weight is given by their stable stage distribution, was calculated. For calculating the sensitivity of lambda under L4 and L5, numerical differentiation was used because juvenile survival</w:t>
+      </w:r>
+      <w:r>
+        <w:rPr>
+          <w:noProof/>
           <w:position w:val="-12"/>
         </w:rPr>
-        <w:object w:dxaOrig="300" w:dyaOrig="360" w14:anchorId="5D636A84">
-          <v:shape id="_x0000_i1053" type="#_x0000_t75" style="width:14.85pt;height:18.1pt" o:ole="">
+        <w:object w:dxaOrig="300" w:dyaOrig="360" w14:anchorId="08605157">
+          <v:shape id="_x0000_i1105" type="#_x0000_t75" alt="" style="width:14.75pt;height:18.3pt;mso-width-percent:0;mso-height-percent:0;mso-width-percent:0;mso-height-percent:0" o:ole="">
             <v:imagedata r:id="rId62" o:title=""/>
           </v:shape>
-          <o:OLEObject Type="Embed" ProgID="Equation.DSMT4" ShapeID="_x0000_i1053" DrawAspect="Content" ObjectID="_1596176243" r:id="rId63"/>
+          <o:OLEObject Type="Embed" ProgID="Equation.DSMT4" ShapeID="_x0000_i1105" DrawAspect="Content" ObjectID="_1596353783" r:id="rId63"/>
         </w:object>
       </w:r>
       <w:r>
-        <w:t xml:space="preserve"> appears in multiple elements of the matrix under both models, and </w:t>
-      </w:r>
-      <w:proofErr w:type="gramStart"/>
-      <w:r>
-        <w:t>λ also</w:t>
-      </w:r>
-      <w:proofErr w:type="gramEnd"/>
-      <w:r>
-        <w:t xml:space="preserve"> appears in multiple elements under L5. </w:t>
-      </w:r>
-      <w:proofErr w:type="gramStart"/>
-      <w:r>
-        <w:t xml:space="preserve">In this study, generation time was defined as the mean age of mothers and calculated using the formula in </w:t>
-      </w:r>
-      <w:proofErr w:type="spellStart"/>
-      <w:r>
-        <w:t>Bienvenu</w:t>
-      </w:r>
-      <w:proofErr w:type="spellEnd"/>
-      <w:r>
-        <w:t xml:space="preserve"> and Legendre (2015).</w:t>
-      </w:r>
-      <w:proofErr w:type="gramEnd"/>
-      <w:r>
-        <w:t xml:space="preserve"> </w:t>
+        <w:t xml:space="preserve"> appears in multiple elements of the matrix under both models, and λ also appears in multiple elements under L5. In this study, generation time was defined as the mean age of mothers and calculated using the formula in Bienvenu and Legendre (2015). </w:t>
       </w:r>
       <w:r>
         <w:br w:type="page"/>
@@ -3313,16 +3797,17 @@
       </w:r>
       <w:r>
         <w:rPr>
+          <w:noProof/>
           <w:color w:val="auto"/>
           <w:position w:val="-14"/>
           <w:sz w:val="22"/>
           <w:szCs w:val="22"/>
         </w:rPr>
-        <w:object w:dxaOrig="960" w:dyaOrig="400" w14:anchorId="51757415">
-          <v:shape id="_x0000_i1054" type="#_x0000_t75" style="width:32.5pt;height:13pt" o:ole="">
+        <w:object w:dxaOrig="960" w:dyaOrig="400" w14:anchorId="28CA7FCD">
+          <v:shape id="_x0000_i1104" type="#_x0000_t75" alt="" style="width:31.85pt;height:13pt;mso-width-percent:0;mso-height-percent:0;mso-width-percent:0;mso-height-percent:0" o:ole="">
             <v:imagedata r:id="rId65" o:title=""/>
           </v:shape>
-          <o:OLEObject Type="Embed" ProgID="Equation.DSMT4" ShapeID="_x0000_i1054" DrawAspect="Content" ObjectID="_1596176244" r:id="rId66"/>
+          <o:OLEObject Type="Embed" ProgID="Equation.DSMT4" ShapeID="_x0000_i1104" DrawAspect="Content" ObjectID="_1596353784" r:id="rId66"/>
         </w:object>
       </w:r>
       <w:r>
@@ -3341,13 +3826,13 @@
         <w:tblLook w:val="04A0" w:firstRow="1" w:lastRow="0" w:firstColumn="1" w:lastColumn="0" w:noHBand="0" w:noVBand="1"/>
       </w:tblPr>
       <w:tblGrid>
-        <w:gridCol w:w="1341"/>
+        <w:gridCol w:w="1343"/>
         <w:gridCol w:w="1226"/>
-        <w:gridCol w:w="2576"/>
+        <w:gridCol w:w="2577"/>
         <w:gridCol w:w="1205"/>
         <w:gridCol w:w="3136"/>
         <w:gridCol w:w="1205"/>
-        <w:gridCol w:w="2261"/>
+        <w:gridCol w:w="2258"/>
       </w:tblGrid>
       <w:tr>
         <w:tc>
@@ -3553,13 +4038,14 @@
             <w:r>
               <w:rPr>
                 <w:rFonts w:ascii="Times New Roman" w:hAnsi="Times New Roman" w:cs="Times New Roman"/>
+                <w:noProof/>
                 <w:position w:val="-6"/>
               </w:rPr>
-              <w:object w:dxaOrig="660" w:dyaOrig="320" w14:anchorId="21F326B1">
-                <v:shape id="_x0000_i1055" type="#_x0000_t75" style="width:32.5pt;height:16.25pt" o:ole="">
+              <w:object w:dxaOrig="660" w:dyaOrig="320" w14:anchorId="77F69016">
+                <v:shape id="_x0000_i1103" type="#_x0000_t75" alt="" style="width:33.05pt;height:15.95pt;mso-width-percent:0;mso-height-percent:0;mso-width-percent:0;mso-height-percent:0" o:ole="">
                   <v:imagedata r:id="rId67" o:title=""/>
                 </v:shape>
-                <o:OLEObject Type="Embed" ProgID="Equation.DSMT4" ShapeID="_x0000_i1055" DrawAspect="Content" ObjectID="_1596176245" r:id="rId68"/>
+                <o:OLEObject Type="Embed" ProgID="Equation.DSMT4" ShapeID="_x0000_i1103" DrawAspect="Content" ObjectID="_1596353785" r:id="rId68"/>
               </w:object>
             </w:r>
           </w:p>
@@ -3588,13 +4074,14 @@
             <w:r>
               <w:rPr>
                 <w:rFonts w:ascii="Times New Roman" w:hAnsi="Times New Roman" w:cs="Times New Roman"/>
+                <w:noProof/>
                 <w:position w:val="-6"/>
               </w:rPr>
-              <w:object w:dxaOrig="660" w:dyaOrig="320" w14:anchorId="08201EB5">
-                <v:shape id="_x0000_i1056" type="#_x0000_t75" style="width:32.5pt;height:16.25pt" o:ole="">
+              <w:object w:dxaOrig="660" w:dyaOrig="320" w14:anchorId="69ADDE41">
+                <v:shape id="_x0000_i1102" type="#_x0000_t75" alt="" style="width:33.05pt;height:15.95pt;mso-width-percent:0;mso-height-percent:0;mso-width-percent:0;mso-height-percent:0" o:ole="">
                   <v:imagedata r:id="rId67" o:title=""/>
                 </v:shape>
-                <o:OLEObject Type="Embed" ProgID="Equation.DSMT4" ShapeID="_x0000_i1056" DrawAspect="Content" ObjectID="_1596176246" r:id="rId69"/>
+                <o:OLEObject Type="Embed" ProgID="Equation.DSMT4" ShapeID="_x0000_i1102" DrawAspect="Content" ObjectID="_1596353786" r:id="rId69"/>
               </w:object>
             </w:r>
           </w:p>
@@ -3623,13 +4110,14 @@
             <w:r>
               <w:rPr>
                 <w:rFonts w:ascii="Times New Roman" w:hAnsi="Times New Roman" w:cs="Times New Roman"/>
+                <w:noProof/>
                 <w:position w:val="-6"/>
               </w:rPr>
-              <w:object w:dxaOrig="660" w:dyaOrig="320" w14:anchorId="5346C764">
-                <v:shape id="_x0000_i1057" type="#_x0000_t75" style="width:32.5pt;height:16.25pt" o:ole="">
+              <w:object w:dxaOrig="660" w:dyaOrig="320" w14:anchorId="15347D55">
+                <v:shape id="_x0000_i1101" type="#_x0000_t75" alt="" style="width:33.05pt;height:15.95pt;mso-width-percent:0;mso-height-percent:0;mso-width-percent:0;mso-height-percent:0" o:ole="">
                   <v:imagedata r:id="rId67" o:title=""/>
                 </v:shape>
-                <o:OLEObject Type="Embed" ProgID="Equation.DSMT4" ShapeID="_x0000_i1057" DrawAspect="Content" ObjectID="_1596176247" r:id="rId70"/>
+                <o:OLEObject Type="Embed" ProgID="Equation.DSMT4" ShapeID="_x0000_i1101" DrawAspect="Content" ObjectID="_1596353787" r:id="rId70"/>
               </w:object>
             </w:r>
           </w:p>
@@ -3685,13 +4173,14 @@
             <w:r>
               <w:rPr>
                 <w:rFonts w:ascii="Times New Roman" w:hAnsi="Times New Roman" w:cs="Times New Roman"/>
+                <w:noProof/>
                 <w:position w:val="-18"/>
               </w:rPr>
-              <w:object w:dxaOrig="1160" w:dyaOrig="480" w14:anchorId="5D5C25A9">
-                <v:shape id="_x0000_i1058" type="#_x0000_t75" style="width:58.05pt;height:24.15pt" o:ole="">
+              <w:object w:dxaOrig="1160" w:dyaOrig="480" w14:anchorId="0A393D00">
+                <v:shape id="_x0000_i1100" type="#_x0000_t75" alt="" style="width:57.85pt;height:24.2pt;mso-width-percent:0;mso-height-percent:0;mso-width-percent:0;mso-height-percent:0" o:ole="">
                   <v:imagedata r:id="rId71" o:title=""/>
                 </v:shape>
-                <o:OLEObject Type="Embed" ProgID="Equation.DSMT4" ShapeID="_x0000_i1058" DrawAspect="Content" ObjectID="_1596176248" r:id="rId72"/>
+                <o:OLEObject Type="Embed" ProgID="Equation.DSMT4" ShapeID="_x0000_i1100" DrawAspect="Content" ObjectID="_1596353788" r:id="rId72"/>
               </w:object>
             </w:r>
           </w:p>
@@ -3714,13 +4203,14 @@
             <w:r>
               <w:rPr>
                 <w:rFonts w:ascii="Times New Roman" w:hAnsi="Times New Roman" w:cs="Times New Roman"/>
+                <w:noProof/>
                 <w:position w:val="-20"/>
               </w:rPr>
-              <w:object w:dxaOrig="1160" w:dyaOrig="520" w14:anchorId="331DB889">
-                <v:shape id="_x0000_i1059" type="#_x0000_t75" style="width:58.05pt;height:26pt" o:ole="">
+              <w:object w:dxaOrig="1160" w:dyaOrig="520" w14:anchorId="471BDE81">
+                <v:shape id="_x0000_i1099" type="#_x0000_t75" alt="" style="width:57.85pt;height:25.95pt;mso-width-percent:0;mso-height-percent:0;mso-width-percent:0;mso-height-percent:0" o:ole="">
                   <v:imagedata r:id="rId73" o:title=""/>
                 </v:shape>
-                <o:OLEObject Type="Embed" ProgID="Equation.DSMT4" ShapeID="_x0000_i1059" DrawAspect="Content" ObjectID="_1596176249" r:id="rId74"/>
+                <o:OLEObject Type="Embed" ProgID="Equation.DSMT4" ShapeID="_x0000_i1099" DrawAspect="Content" ObjectID="_1596353789" r:id="rId74"/>
               </w:object>
             </w:r>
           </w:p>
@@ -3743,13 +4233,14 @@
             <w:r>
               <w:rPr>
                 <w:rFonts w:ascii="Times New Roman" w:hAnsi="Times New Roman" w:cs="Times New Roman"/>
+                <w:noProof/>
                 <w:position w:val="-20"/>
               </w:rPr>
-              <w:object w:dxaOrig="1160" w:dyaOrig="520" w14:anchorId="163D2814">
-                <v:shape id="_x0000_i1060" type="#_x0000_t75" style="width:58.05pt;height:26pt" o:ole="">
+              <w:object w:dxaOrig="1160" w:dyaOrig="520" w14:anchorId="24E1D968">
+                <v:shape id="_x0000_i1098" type="#_x0000_t75" alt="" style="width:57.85pt;height:25.95pt;mso-width-percent:0;mso-height-percent:0;mso-width-percent:0;mso-height-percent:0" o:ole="">
                   <v:imagedata r:id="rId73" o:title=""/>
                 </v:shape>
-                <o:OLEObject Type="Embed" ProgID="Equation.DSMT4" ShapeID="_x0000_i1060" DrawAspect="Content" ObjectID="_1596176250" r:id="rId75"/>
+                <o:OLEObject Type="Embed" ProgID="Equation.DSMT4" ShapeID="_x0000_i1098" DrawAspect="Content" ObjectID="_1596353790" r:id="rId75"/>
               </w:object>
             </w:r>
           </w:p>
@@ -3810,13 +4301,14 @@
             <w:r>
               <w:rPr>
                 <w:rFonts w:ascii="Times New Roman" w:hAnsi="Times New Roman" w:cs="Times New Roman"/>
+                <w:noProof/>
                 <w:position w:val="-18"/>
               </w:rPr>
-              <w:object w:dxaOrig="1080" w:dyaOrig="480" w14:anchorId="4337459B">
-                <v:shape id="_x0000_i1061" type="#_x0000_t75" style="width:53.9pt;height:24.15pt" o:ole="">
+              <w:object w:dxaOrig="1080" w:dyaOrig="480" w14:anchorId="4BA04511">
+                <v:shape id="_x0000_i1097" type="#_x0000_t75" alt="" style="width:54.3pt;height:24.2pt;mso-width-percent:0;mso-height-percent:0;mso-width-percent:0;mso-height-percent:0" o:ole="">
                   <v:imagedata r:id="rId76" o:title=""/>
                 </v:shape>
-                <o:OLEObject Type="Embed" ProgID="Equation.DSMT4" ShapeID="_x0000_i1061" DrawAspect="Content" ObjectID="_1596176251" r:id="rId77"/>
+                <o:OLEObject Type="Embed" ProgID="Equation.DSMT4" ShapeID="_x0000_i1097" DrawAspect="Content" ObjectID="_1596353791" r:id="rId77"/>
               </w:object>
             </w:r>
           </w:p>
@@ -3839,13 +4331,14 @@
             <w:r>
               <w:rPr>
                 <w:rFonts w:ascii="Times New Roman" w:hAnsi="Times New Roman" w:cs="Times New Roman"/>
+                <w:noProof/>
                 <w:position w:val="-18"/>
               </w:rPr>
-              <w:object w:dxaOrig="1080" w:dyaOrig="480" w14:anchorId="3A7629F2">
-                <v:shape id="_x0000_i1062" type="#_x0000_t75" style="width:53.9pt;height:24.15pt" o:ole="">
+              <w:object w:dxaOrig="1080" w:dyaOrig="480" w14:anchorId="3FB25A07">
+                <v:shape id="_x0000_i1096" type="#_x0000_t75" alt="" style="width:54.3pt;height:24.2pt;mso-width-percent:0;mso-height-percent:0;mso-width-percent:0;mso-height-percent:0" o:ole="">
                   <v:imagedata r:id="rId78" o:title=""/>
                 </v:shape>
-                <o:OLEObject Type="Embed" ProgID="Equation.DSMT4" ShapeID="_x0000_i1062" DrawAspect="Content" ObjectID="_1596176252" r:id="rId79"/>
+                <o:OLEObject Type="Embed" ProgID="Equation.DSMT4" ShapeID="_x0000_i1096" DrawAspect="Content" ObjectID="_1596353792" r:id="rId79"/>
               </w:object>
             </w:r>
           </w:p>
@@ -3868,13 +4361,14 @@
             <w:r>
               <w:rPr>
                 <w:rFonts w:ascii="Times New Roman" w:hAnsi="Times New Roman" w:cs="Times New Roman"/>
+                <w:noProof/>
                 <w:position w:val="-18"/>
               </w:rPr>
-              <w:object w:dxaOrig="1080" w:dyaOrig="480" w14:anchorId="6233EC33">
-                <v:shape id="_x0000_i1063" type="#_x0000_t75" style="width:53.9pt;height:24.15pt" o:ole="">
+              <w:object w:dxaOrig="1080" w:dyaOrig="480" w14:anchorId="03CAA7E3">
+                <v:shape id="_x0000_i1095" type="#_x0000_t75" alt="" style="width:54.3pt;height:24.2pt;mso-width-percent:0;mso-height-percent:0;mso-width-percent:0;mso-height-percent:0" o:ole="">
                   <v:imagedata r:id="rId78" o:title=""/>
                 </v:shape>
-                <o:OLEObject Type="Embed" ProgID="Equation.DSMT4" ShapeID="_x0000_i1063" DrawAspect="Content" ObjectID="_1596176253" r:id="rId80"/>
+                <o:OLEObject Type="Embed" ProgID="Equation.DSMT4" ShapeID="_x0000_i1095" DrawAspect="Content" ObjectID="_1596353793" r:id="rId80"/>
               </w:object>
             </w:r>
           </w:p>
@@ -3930,13 +4424,14 @@
             <w:r>
               <w:rPr>
                 <w:rFonts w:ascii="Times New Roman" w:hAnsi="Times New Roman" w:cs="Times New Roman"/>
+                <w:noProof/>
                 <w:position w:val="-6"/>
               </w:rPr>
-              <w:object w:dxaOrig="499" w:dyaOrig="320" w14:anchorId="7CF93EB5">
-                <v:shape id="_x0000_i1064" type="#_x0000_t75" style="width:24.6pt;height:16.25pt" o:ole="">
+              <w:object w:dxaOrig="499" w:dyaOrig="320" w14:anchorId="27A841D5">
+                <v:shape id="_x0000_i1094" type="#_x0000_t75" alt="" style="width:24.8pt;height:15.95pt;mso-width-percent:0;mso-height-percent:0;mso-width-percent:0;mso-height-percent:0" o:ole="">
                   <v:imagedata r:id="rId81" o:title=""/>
                 </v:shape>
-                <o:OLEObject Type="Embed" ProgID="Equation.DSMT4" ShapeID="_x0000_i1064" DrawAspect="Content" ObjectID="_1596176254" r:id="rId82"/>
+                <o:OLEObject Type="Embed" ProgID="Equation.DSMT4" ShapeID="_x0000_i1094" DrawAspect="Content" ObjectID="_1596353794" r:id="rId82"/>
               </w:object>
             </w:r>
           </w:p>
@@ -3959,13 +4454,14 @@
             <w:r>
               <w:rPr>
                 <w:rFonts w:ascii="Times New Roman" w:hAnsi="Times New Roman" w:cs="Times New Roman"/>
+                <w:noProof/>
                 <w:position w:val="-6"/>
               </w:rPr>
-              <w:object w:dxaOrig="499" w:dyaOrig="320" w14:anchorId="00E7B253">
-                <v:shape id="_x0000_i1065" type="#_x0000_t75" style="width:24.6pt;height:16.25pt" o:ole="">
+              <w:object w:dxaOrig="499" w:dyaOrig="320" w14:anchorId="6284AD68">
+                <v:shape id="_x0000_i1093" type="#_x0000_t75" alt="" style="width:24.8pt;height:15.95pt;mso-width-percent:0;mso-height-percent:0;mso-width-percent:0;mso-height-percent:0" o:ole="">
                   <v:imagedata r:id="rId81" o:title=""/>
                 </v:shape>
-                <o:OLEObject Type="Embed" ProgID="Equation.DSMT4" ShapeID="_x0000_i1065" DrawAspect="Content" ObjectID="_1596176255" r:id="rId83"/>
+                <o:OLEObject Type="Embed" ProgID="Equation.DSMT4" ShapeID="_x0000_i1093" DrawAspect="Content" ObjectID="_1596353795" r:id="rId83"/>
               </w:object>
             </w:r>
           </w:p>
@@ -3988,13 +4484,14 @@
             <w:r>
               <w:rPr>
                 <w:rFonts w:ascii="Times New Roman" w:hAnsi="Times New Roman" w:cs="Times New Roman"/>
+                <w:noProof/>
                 <w:position w:val="-6"/>
               </w:rPr>
-              <w:object w:dxaOrig="499" w:dyaOrig="320" w14:anchorId="53B0C456">
-                <v:shape id="_x0000_i1066" type="#_x0000_t75" style="width:24.6pt;height:16.25pt" o:ole="">
+              <w:object w:dxaOrig="499" w:dyaOrig="320" w14:anchorId="4C7BA7D4">
+                <v:shape id="_x0000_i1092" type="#_x0000_t75" alt="" style="width:24.8pt;height:15.95pt;mso-width-percent:0;mso-height-percent:0;mso-width-percent:0;mso-height-percent:0" o:ole="">
                   <v:imagedata r:id="rId81" o:title=""/>
                 </v:shape>
-                <o:OLEObject Type="Embed" ProgID="Equation.DSMT4" ShapeID="_x0000_i1066" DrawAspect="Content" ObjectID="_1596176256" r:id="rId84"/>
+                <o:OLEObject Type="Embed" ProgID="Equation.DSMT4" ShapeID="_x0000_i1092" DrawAspect="Content" ObjectID="_1596353796" r:id="rId84"/>
               </w:object>
             </w:r>
           </w:p>
@@ -4092,13 +4589,14 @@
           <w:p>
             <w:r>
               <w:rPr>
+                <w:noProof/>
                 <w:position w:val="-24"/>
               </w:rPr>
-              <w:object w:dxaOrig="2040" w:dyaOrig="620" w14:anchorId="3F68FB33">
-                <v:shape id="_x0000_i1067" type="#_x0000_t75" style="width:102.2pt;height:30.65pt" o:ole="">
+              <w:object w:dxaOrig="2040" w:dyaOrig="620" w14:anchorId="2EEDD8FF">
+                <v:shape id="_x0000_i1091" type="#_x0000_t75" alt="" style="width:102.1pt;height:31.3pt;mso-width-percent:0;mso-height-percent:0;mso-width-percent:0;mso-height-percent:0" o:ole="">
                   <v:imagedata r:id="rId85" o:title=""/>
                 </v:shape>
-                <o:OLEObject Type="Embed" ProgID="Equation.DSMT4" ShapeID="_x0000_i1067" DrawAspect="Content" ObjectID="_1596176257" r:id="rId86"/>
+                <o:OLEObject Type="Embed" ProgID="Equation.DSMT4" ShapeID="_x0000_i1091" DrawAspect="Content" ObjectID="_1596353797" r:id="rId86"/>
               </w:object>
             </w:r>
           </w:p>
@@ -4154,13 +4652,14 @@
             <w:r>
               <w:rPr>
                 <w:rFonts w:ascii="Times New Roman" w:hAnsi="Times New Roman" w:cs="Times New Roman"/>
+                <w:noProof/>
                 <w:position w:val="-10"/>
               </w:rPr>
-              <w:object w:dxaOrig="940" w:dyaOrig="360" w14:anchorId="39799E4E">
-                <v:shape id="_x0000_i1068" type="#_x0000_t75" style="width:46.45pt;height:18.1pt" o:ole="">
+              <w:object w:dxaOrig="940" w:dyaOrig="360" w14:anchorId="554CACEC">
+                <v:shape id="_x0000_i1090" type="#_x0000_t75" alt="" style="width:46.05pt;height:18.3pt;mso-width-percent:0;mso-height-percent:0;mso-width-percent:0;mso-height-percent:0" o:ole="">
                   <v:imagedata r:id="rId87" o:title=""/>
                 </v:shape>
-                <o:OLEObject Type="Embed" ProgID="Equation.DSMT4" ShapeID="_x0000_i1068" DrawAspect="Content" ObjectID="_1596176258" r:id="rId88"/>
+                <o:OLEObject Type="Embed" ProgID="Equation.DSMT4" ShapeID="_x0000_i1090" DrawAspect="Content" ObjectID="_1596353798" r:id="rId88"/>
               </w:object>
             </w:r>
           </w:p>
@@ -4183,13 +4682,14 @@
             <w:r>
               <w:rPr>
                 <w:rFonts w:ascii="Times New Roman" w:hAnsi="Times New Roman" w:cs="Times New Roman"/>
+                <w:noProof/>
                 <w:position w:val="-10"/>
               </w:rPr>
-              <w:object w:dxaOrig="1760" w:dyaOrig="460" w14:anchorId="09BAFAD2">
-                <v:shape id="_x0000_i1069" type="#_x0000_t75" style="width:88.25pt;height:23.25pt" o:ole="">
+              <w:object w:dxaOrig="1760" w:dyaOrig="460" w14:anchorId="495DBE45">
+                <v:shape id="_x0000_i1089" type="#_x0000_t75" alt="" style="width:87.95pt;height:23pt;mso-width-percent:0;mso-height-percent:0;mso-width-percent:0;mso-height-percent:0" o:ole="">
                   <v:imagedata r:id="rId89" o:title=""/>
                 </v:shape>
-                <o:OLEObject Type="Embed" ProgID="Equation.DSMT4" ShapeID="_x0000_i1069" DrawAspect="Content" ObjectID="_1596176259" r:id="rId90"/>
+                <o:OLEObject Type="Embed" ProgID="Equation.DSMT4" ShapeID="_x0000_i1089" DrawAspect="Content" ObjectID="_1596353799" r:id="rId90"/>
               </w:object>
             </w:r>
           </w:p>
@@ -4212,13 +4712,14 @@
             <w:r>
               <w:rPr>
                 <w:rFonts w:ascii="Times New Roman" w:hAnsi="Times New Roman" w:cs="Times New Roman"/>
+                <w:noProof/>
                 <w:position w:val="-10"/>
               </w:rPr>
-              <w:object w:dxaOrig="1760" w:dyaOrig="460" w14:anchorId="6534EDA7">
-                <v:shape id="_x0000_i1070" type="#_x0000_t75" style="width:88.25pt;height:23.25pt" o:ole="">
+              <w:object w:dxaOrig="1760" w:dyaOrig="460" w14:anchorId="75285CB9">
+                <v:shape id="_x0000_i1088" type="#_x0000_t75" alt="" style="width:87.95pt;height:23pt;mso-width-percent:0;mso-height-percent:0;mso-width-percent:0;mso-height-percent:0" o:ole="">
                   <v:imagedata r:id="rId89" o:title=""/>
                 </v:shape>
-                <o:OLEObject Type="Embed" ProgID="Equation.DSMT4" ShapeID="_x0000_i1070" DrawAspect="Content" ObjectID="_1596176260" r:id="rId91"/>
+                <o:OLEObject Type="Embed" ProgID="Equation.DSMT4" ShapeID="_x0000_i1088" DrawAspect="Content" ObjectID="_1596353800" r:id="rId91"/>
               </w:object>
             </w:r>
           </w:p>
@@ -4347,13 +4848,14 @@
             <w:r>
               <w:rPr>
                 <w:rFonts w:ascii="Times New Roman" w:hAnsi="Times New Roman" w:cs="Times New Roman"/>
+                <w:noProof/>
                 <w:position w:val="-6"/>
               </w:rPr>
-              <w:object w:dxaOrig="660" w:dyaOrig="320" w14:anchorId="3A8E15AE">
-                <v:shape id="_x0000_i1071" type="#_x0000_t75" style="width:32.5pt;height:16.25pt" o:ole="">
+              <w:object w:dxaOrig="660" w:dyaOrig="320" w14:anchorId="53ADD2D7">
+                <v:shape id="_x0000_i1087" type="#_x0000_t75" alt="" style="width:33.05pt;height:15.95pt;mso-width-percent:0;mso-height-percent:0;mso-width-percent:0;mso-height-percent:0" o:ole="">
                   <v:imagedata r:id="rId67" o:title=""/>
                 </v:shape>
-                <o:OLEObject Type="Embed" ProgID="Equation.DSMT4" ShapeID="_x0000_i1071" DrawAspect="Content" ObjectID="_1596176261" r:id="rId92"/>
+                <o:OLEObject Type="Embed" ProgID="Equation.DSMT4" ShapeID="_x0000_i1087" DrawAspect="Content" ObjectID="_1596353801" r:id="rId92"/>
               </w:object>
             </w:r>
           </w:p>
@@ -4382,13 +4884,14 @@
             <w:r>
               <w:rPr>
                 <w:rFonts w:ascii="Times New Roman" w:hAnsi="Times New Roman" w:cs="Times New Roman"/>
+                <w:noProof/>
                 <w:position w:val="-6"/>
               </w:rPr>
-              <w:object w:dxaOrig="660" w:dyaOrig="320" w14:anchorId="77E29145">
-                <v:shape id="_x0000_i1072" type="#_x0000_t75" style="width:32.5pt;height:16.25pt" o:ole="">
+              <w:object w:dxaOrig="660" w:dyaOrig="320" w14:anchorId="4286DD4B">
+                <v:shape id="_x0000_i1086" type="#_x0000_t75" alt="" style="width:33.05pt;height:15.95pt;mso-width-percent:0;mso-height-percent:0;mso-width-percent:0;mso-height-percent:0" o:ole="">
                   <v:imagedata r:id="rId67" o:title=""/>
                 </v:shape>
-                <o:OLEObject Type="Embed" ProgID="Equation.DSMT4" ShapeID="_x0000_i1072" DrawAspect="Content" ObjectID="_1596176262" r:id="rId93"/>
+                <o:OLEObject Type="Embed" ProgID="Equation.DSMT4" ShapeID="_x0000_i1086" DrawAspect="Content" ObjectID="_1596353802" r:id="rId93"/>
               </w:object>
             </w:r>
           </w:p>
@@ -4455,13 +4958,14 @@
           <w:p>
             <w:r>
               <w:rPr>
+                <w:noProof/>
                 <w:position w:val="-60"/>
               </w:rPr>
-              <w:object w:dxaOrig="900" w:dyaOrig="1320" w14:anchorId="49EBF4D5">
-                <v:shape id="_x0000_i1073" type="#_x0000_t75" style="width:44.6pt;height:65.95pt" o:ole="">
+              <w:object w:dxaOrig="900" w:dyaOrig="1320" w14:anchorId="328D34CC">
+                <v:shape id="_x0000_i1085" type="#_x0000_t75" alt="" style="width:44.85pt;height:66.1pt;mso-width-percent:0;mso-height-percent:0;mso-width-percent:0;mso-height-percent:0" o:ole="">
                   <v:imagedata r:id="rId94" o:title=""/>
                 </v:shape>
-                <o:OLEObject Type="Embed" ProgID="Equation.DSMT4" ShapeID="_x0000_i1073" DrawAspect="Content" ObjectID="_1596176263" r:id="rId95"/>
+                <o:OLEObject Type="Embed" ProgID="Equation.DSMT4" ShapeID="_x0000_i1085" DrawAspect="Content" ObjectID="_1596353803" r:id="rId95"/>
               </w:object>
             </w:r>
           </w:p>
@@ -4483,13 +4987,14 @@
           <w:p>
             <w:r>
               <w:rPr>
+                <w:noProof/>
                 <w:position w:val="-60"/>
               </w:rPr>
-              <w:object w:dxaOrig="1420" w:dyaOrig="1320" w14:anchorId="7C1C7773">
-                <v:shape id="_x0000_i1074" type="#_x0000_t75" style="width:71.05pt;height:65.95pt" o:ole="">
+              <w:object w:dxaOrig="1420" w:dyaOrig="1320" w14:anchorId="0774F3EA">
+                <v:shape id="_x0000_i1084" type="#_x0000_t75" alt="" style="width:70.8pt;height:66.1pt;mso-width-percent:0;mso-height-percent:0;mso-width-percent:0;mso-height-percent:0" o:ole="">
                   <v:imagedata r:id="rId96" o:title=""/>
                 </v:shape>
-                <o:OLEObject Type="Embed" ProgID="Equation.DSMT4" ShapeID="_x0000_i1074" DrawAspect="Content" ObjectID="_1596176264" r:id="rId97"/>
+                <o:OLEObject Type="Embed" ProgID="Equation.DSMT4" ShapeID="_x0000_i1084" DrawAspect="Content" ObjectID="_1596353804" r:id="rId97"/>
               </w:object>
             </w:r>
           </w:p>
@@ -4556,13 +5061,14 @@
           <w:p>
             <w:r>
               <w:rPr>
+                <w:noProof/>
                 <w:position w:val="-60"/>
               </w:rPr>
-              <w:object w:dxaOrig="880" w:dyaOrig="1040" w14:anchorId="6B1F8271">
-                <v:shape id="_x0000_i1075" type="#_x0000_t75" style="width:43.65pt;height:51.55pt" o:ole="">
+              <w:object w:dxaOrig="880" w:dyaOrig="1040" w14:anchorId="3AD555F5">
+                <v:shape id="_x0000_i1083" type="#_x0000_t75" alt="" style="width:44.25pt;height:51.95pt;mso-width-percent:0;mso-height-percent:0;mso-width-percent:0;mso-height-percent:0" o:ole="">
                   <v:imagedata r:id="rId98" o:title=""/>
                 </v:shape>
-                <o:OLEObject Type="Embed" ProgID="Equation.DSMT4" ShapeID="_x0000_i1075" DrawAspect="Content" ObjectID="_1596176265" r:id="rId99"/>
+                <o:OLEObject Type="Embed" ProgID="Equation.DSMT4" ShapeID="_x0000_i1083" DrawAspect="Content" ObjectID="_1596353805" r:id="rId99"/>
               </w:object>
             </w:r>
           </w:p>
@@ -4584,13 +5090,14 @@
           <w:p>
             <w:r>
               <w:rPr>
+                <w:noProof/>
                 <w:position w:val="-60"/>
               </w:rPr>
-              <w:object w:dxaOrig="1420" w:dyaOrig="1120" w14:anchorId="32DC1912">
-                <v:shape id="_x0000_i1076" type="#_x0000_t75" style="width:71.05pt;height:55.75pt" o:ole="">
+              <w:object w:dxaOrig="1420" w:dyaOrig="1120" w14:anchorId="72D5F175">
+                <v:shape id="_x0000_i1082" type="#_x0000_t75" alt="" style="width:70.8pt;height:56.05pt;mso-width-percent:0;mso-height-percent:0;mso-width-percent:0;mso-height-percent:0" o:ole="">
                   <v:imagedata r:id="rId100" o:title=""/>
                 </v:shape>
-                <o:OLEObject Type="Embed" ProgID="Equation.DSMT4" ShapeID="_x0000_i1076" DrawAspect="Content" ObjectID="_1596176266" r:id="rId101"/>
+                <o:OLEObject Type="Embed" ProgID="Equation.DSMT4" ShapeID="_x0000_i1082" DrawAspect="Content" ObjectID="_1596353806" r:id="rId101"/>
               </w:object>
             </w:r>
           </w:p>
@@ -4658,13 +5165,14 @@
             <w:r>
               <w:rPr>
                 <w:rFonts w:ascii="Times New Roman" w:hAnsi="Times New Roman" w:cs="Times New Roman"/>
+                <w:noProof/>
                 <w:position w:val="-6"/>
               </w:rPr>
-              <w:object w:dxaOrig="499" w:dyaOrig="320" w14:anchorId="40BA904B">
-                <v:shape id="_x0000_i1077" type="#_x0000_t75" style="width:24.6pt;height:16.25pt" o:ole="">
+              <w:object w:dxaOrig="499" w:dyaOrig="320" w14:anchorId="27A07D5A">
+                <v:shape id="_x0000_i1081" type="#_x0000_t75" alt="" style="width:24.8pt;height:15.95pt;mso-width-percent:0;mso-height-percent:0;mso-width-percent:0;mso-height-percent:0" o:ole="">
                   <v:imagedata r:id="rId81" o:title=""/>
                 </v:shape>
-                <o:OLEObject Type="Embed" ProgID="Equation.DSMT4" ShapeID="_x0000_i1077" DrawAspect="Content" ObjectID="_1596176267" r:id="rId102"/>
+                <o:OLEObject Type="Embed" ProgID="Equation.DSMT4" ShapeID="_x0000_i1081" DrawAspect="Content" ObjectID="_1596353807" r:id="rId102"/>
               </w:object>
             </w:r>
           </w:p>
@@ -4687,13 +5195,14 @@
             <w:r>
               <w:rPr>
                 <w:rFonts w:ascii="Times New Roman" w:hAnsi="Times New Roman" w:cs="Times New Roman"/>
+                <w:noProof/>
                 <w:position w:val="-6"/>
               </w:rPr>
-              <w:object w:dxaOrig="499" w:dyaOrig="320" w14:anchorId="503E7565">
-                <v:shape id="_x0000_i1078" type="#_x0000_t75" style="width:24.6pt;height:16.25pt" o:ole="">
+              <w:object w:dxaOrig="499" w:dyaOrig="320" w14:anchorId="64CD5872">
+                <v:shape id="_x0000_i1080" type="#_x0000_t75" alt="" style="width:24.8pt;height:15.95pt;mso-width-percent:0;mso-height-percent:0;mso-width-percent:0;mso-height-percent:0" o:ole="">
                   <v:imagedata r:id="rId81" o:title=""/>
                 </v:shape>
-                <o:OLEObject Type="Embed" ProgID="Equation.DSMT4" ShapeID="_x0000_i1078" DrawAspect="Content" ObjectID="_1596176268" r:id="rId103"/>
+                <o:OLEObject Type="Embed" ProgID="Equation.DSMT4" ShapeID="_x0000_i1080" DrawAspect="Content" ObjectID="_1596353808" r:id="rId103"/>
               </w:object>
             </w:r>
           </w:p>
@@ -4760,13 +5269,14 @@
           <w:p>
             <w:r>
               <w:rPr>
+                <w:noProof/>
                 <w:position w:val="-60"/>
               </w:rPr>
-              <w:object w:dxaOrig="2360" w:dyaOrig="1040" w14:anchorId="072A8FF7">
-                <v:shape id="_x0000_i1079" type="#_x0000_t75" style="width:118pt;height:51.55pt" o:ole="">
+              <w:object w:dxaOrig="2360" w:dyaOrig="1040" w14:anchorId="4E2FAE96">
+                <v:shape id="_x0000_i1079" type="#_x0000_t75" alt="" style="width:118.05pt;height:51.95pt;mso-width-percent:0;mso-height-percent:0;mso-width-percent:0;mso-height-percent:0" o:ole="">
                   <v:imagedata r:id="rId104" o:title=""/>
                 </v:shape>
-                <o:OLEObject Type="Embed" ProgID="Equation.DSMT4" ShapeID="_x0000_i1079" DrawAspect="Content" ObjectID="_1596176269" r:id="rId105"/>
+                <o:OLEObject Type="Embed" ProgID="Equation.DSMT4" ShapeID="_x0000_i1079" DrawAspect="Content" ObjectID="_1596353809" r:id="rId105"/>
               </w:object>
             </w:r>
           </w:p>
@@ -4788,13 +5298,14 @@
           <w:p>
             <w:r>
               <w:rPr>
+                <w:noProof/>
                 <w:position w:val="-60"/>
               </w:rPr>
-              <w:object w:dxaOrig="2900" w:dyaOrig="1120" w14:anchorId="06E1BC45">
-                <v:shape id="_x0000_i1080" type="#_x0000_t75" style="width:144.95pt;height:55.75pt" o:ole="">
+              <w:object w:dxaOrig="2900" w:dyaOrig="1120" w14:anchorId="74E218F5">
+                <v:shape id="_x0000_i1078" type="#_x0000_t75" alt="" style="width:145.2pt;height:56.05pt;mso-width-percent:0;mso-height-percent:0;mso-width-percent:0;mso-height-percent:0" o:ole="">
                   <v:imagedata r:id="rId106" o:title=""/>
                 </v:shape>
-                <o:OLEObject Type="Embed" ProgID="Equation.DSMT4" ShapeID="_x0000_i1080" DrawAspect="Content" ObjectID="_1596176270" r:id="rId107"/>
+                <o:OLEObject Type="Embed" ProgID="Equation.DSMT4" ShapeID="_x0000_i1078" DrawAspect="Content" ObjectID="_1596353810" r:id="rId107"/>
               </w:object>
             </w:r>
           </w:p>
@@ -4862,13 +5373,14 @@
             <w:r>
               <w:rPr>
                 <w:rFonts w:ascii="Times New Roman" w:hAnsi="Times New Roman" w:cs="Times New Roman"/>
+                <w:noProof/>
                 <w:position w:val="-10"/>
               </w:rPr>
-              <w:object w:dxaOrig="1760" w:dyaOrig="460" w14:anchorId="1D0045C3">
-                <v:shape id="_x0000_i1081" type="#_x0000_t75" style="width:88.25pt;height:23.25pt" o:ole="">
+              <w:object w:dxaOrig="1760" w:dyaOrig="460" w14:anchorId="34FC53A0">
+                <v:shape id="_x0000_i1077" type="#_x0000_t75" alt="" style="width:87.95pt;height:23pt;mso-width-percent:0;mso-height-percent:0;mso-width-percent:0;mso-height-percent:0" o:ole="">
                   <v:imagedata r:id="rId89" o:title=""/>
                 </v:shape>
-                <o:OLEObject Type="Embed" ProgID="Equation.DSMT4" ShapeID="_x0000_i1081" DrawAspect="Content" ObjectID="_1596176271" r:id="rId108"/>
+                <o:OLEObject Type="Embed" ProgID="Equation.DSMT4" ShapeID="_x0000_i1077" DrawAspect="Content" ObjectID="_1596353811" r:id="rId108"/>
               </w:object>
             </w:r>
           </w:p>
@@ -4891,13 +5403,14 @@
             <w:r>
               <w:rPr>
                 <w:rFonts w:ascii="Times New Roman" w:hAnsi="Times New Roman" w:cs="Times New Roman"/>
+                <w:noProof/>
                 <w:position w:val="-10"/>
               </w:rPr>
-              <w:object w:dxaOrig="1760" w:dyaOrig="460" w14:anchorId="2E810123">
-                <v:shape id="_x0000_i1082" type="#_x0000_t75" style="width:88.25pt;height:23.25pt" o:ole="">
+              <w:object w:dxaOrig="1760" w:dyaOrig="460" w14:anchorId="26E4FB26">
+                <v:shape id="_x0000_i1076" type="#_x0000_t75" alt="" style="width:87.95pt;height:23pt;mso-width-percent:0;mso-height-percent:0;mso-width-percent:0;mso-height-percent:0" o:ole="">
                   <v:imagedata r:id="rId89" o:title=""/>
                 </v:shape>
-                <o:OLEObject Type="Embed" ProgID="Equation.DSMT4" ShapeID="_x0000_i1082" DrawAspect="Content" ObjectID="_1596176272" r:id="rId109"/>
+                <o:OLEObject Type="Embed" ProgID="Equation.DSMT4" ShapeID="_x0000_i1076" DrawAspect="Content" ObjectID="_1596353812" r:id="rId109"/>
               </w:object>
             </w:r>
           </w:p>
@@ -6089,7 +6602,7 @@
           </mc:Choice>
           <mc:Fallback>
             <w:pict>
-              <v:shape w14:anchorId="2412F69B" id="Text Box 18" o:spid="_x0000_s1027" type="#_x0000_t202" style="position:absolute;left:0;text-align:left;margin-left:1.4pt;margin-top:1.1pt;width:463.65pt;height:218.25pt;z-index:251660288;visibility:visible;mso-wrap-style:square;mso-height-percent:0;mso-wrap-distance-left:9pt;mso-wrap-distance-top:0;mso-wrap-distance-right:9pt;mso-wrap-distance-bottom:0;mso-position-horizontal:absolute;mso-position-horizontal-relative:text;mso-position-vertical:absolute;mso-position-vertical-relative:text;mso-height-percent:0;mso-height-relative:margin;v-text-anchor:top" o:gfxdata="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" fillcolor="white [3201]" stroked="f" strokeweight=".5pt">
+              <v:shape w14:anchorId="2412F69B" id="Text Box 18" o:spid="_x0000_s1027" type="#_x0000_t202" style="position:absolute;left:0;text-align:left;margin-left:1.4pt;margin-top:1.1pt;width:463.65pt;height:218.25pt;z-index:251660288;visibility:visible;mso-wrap-style:square;mso-height-percent:0;mso-wrap-distance-left:9pt;mso-wrap-distance-top:0;mso-wrap-distance-right:9pt;mso-wrap-distance-bottom:0;mso-position-horizontal:absolute;mso-position-horizontal-relative:text;mso-position-vertical:absolute;mso-position-vertical-relative:text;mso-height-percent:0;mso-height-relative:margin;v-text-anchor:top" o:gfxdata="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" fillcolor="white [3201]" stroked="f" strokeweight=".5pt">
                 <v:textbox>
                   <w:txbxContent>
                     <w:p>
@@ -6121,7 +6634,7 @@
                                     </pic:cNvPicPr>
                                   </pic:nvPicPr>
                                   <pic:blipFill>
-                                    <a:blip r:embed="rId111" cstate="print">
+                                    <a:blip r:embed="rId110" cstate="print">
                                       <a:extLst>
                                         <a:ext uri="{28A0092B-C50C-407E-A947-70E740481C1C}">
                                           <a14:useLocalDpi xmlns:a14="http://schemas.microsoft.com/office/drawing/2010/main" val="0"/>
@@ -6311,7 +6824,7 @@
                                           </pic:cNvPicPr>
                                         </pic:nvPicPr>
                                         <pic:blipFill>
-                                          <a:blip r:embed="rId112" cstate="print">
+                                          <a:blip r:embed="rId111" cstate="print">
                                             <a:extLst>
                                               <a:ext uri="{28A0092B-C50C-407E-A947-70E740481C1C}">
                                                 <a14:useLocalDpi xmlns:a14="http://schemas.microsoft.com/office/drawing/2010/main" val="0"/>
@@ -6416,7 +6929,7 @@
           </mc:Choice>
           <mc:Fallback>
             <w:pict>
-              <v:shape w14:anchorId="7EACA261" id="Text Box 19" o:spid="_x0000_s1028" type="#_x0000_t202" style="position:absolute;left:0;text-align:left;margin-left:0;margin-top:246.75pt;width:463.65pt;height:373.5pt;z-index:251662336;visibility:visible;mso-wrap-style:square;mso-height-percent:0;mso-wrap-distance-left:9pt;mso-wrap-distance-top:0;mso-wrap-distance-right:9pt;mso-wrap-distance-bottom:0;mso-position-horizontal:absolute;mso-position-horizontal-relative:text;mso-position-vertical:absolute;mso-position-vertical-relative:text;mso-height-percent:0;mso-height-relative:margin;v-text-anchor:top" o:gfxdata="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" fillcolor="window" stroked="f" strokeweight=".5pt">
+              <v:shape w14:anchorId="7EACA261" id="Text Box 19" o:spid="_x0000_s1028" type="#_x0000_t202" style="position:absolute;left:0;text-align:left;margin-left:0;margin-top:246.75pt;width:463.65pt;height:373.5pt;z-index:251662336;visibility:visible;mso-wrap-style:square;mso-height-percent:0;mso-wrap-distance-left:9pt;mso-wrap-distance-top:0;mso-wrap-distance-right:9pt;mso-wrap-distance-bottom:0;mso-position-horizontal:absolute;mso-position-horizontal-relative:text;mso-position-vertical:absolute;mso-position-vertical-relative:text;mso-height-percent:0;mso-height-relative:margin;v-text-anchor:top" o:gfxdata="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" fillcolor="window" stroked="f" strokeweight=".5pt">
                 <v:textbox>
                   <w:txbxContent>
                     <w:p>
@@ -6446,7 +6959,7 @@
                                     </pic:cNvPicPr>
                                   </pic:nvPicPr>
                                   <pic:blipFill>
-                                    <a:blip r:embed="rId113" cstate="print">
+                                    <a:blip r:embed="rId111" cstate="print">
                                       <a:extLst>
                                         <a:ext uri="{28A0092B-C50C-407E-A947-70E740481C1C}">
                                           <a14:useLocalDpi xmlns:a14="http://schemas.microsoft.com/office/drawing/2010/main" val="0"/>
@@ -6624,7 +7137,7 @@
                                           </pic:cNvPicPr>
                                         </pic:nvPicPr>
                                         <pic:blipFill>
-                                          <a:blip r:embed="rId114" cstate="print">
+                                          <a:blip r:embed="rId112" cstate="print">
                                             <a:extLst>
                                               <a:ext uri="{28A0092B-C50C-407E-A947-70E740481C1C}">
                                                 <a14:useLocalDpi xmlns:a14="http://schemas.microsoft.com/office/drawing/2010/main" val="0"/>
@@ -6746,7 +7259,7 @@
           </mc:Choice>
           <mc:Fallback>
             <w:pict>
-              <v:shape w14:anchorId="08C094A0" id="Text Box 22" o:spid="_x0000_s1029" type="#_x0000_t202" style="position:absolute;margin-left:0;margin-top:299.35pt;width:468pt;height:340.4pt;z-index:251665408;visibility:visible;mso-wrap-style:square;mso-height-percent:0;mso-wrap-distance-left:9pt;mso-wrap-distance-top:0;mso-wrap-distance-right:9pt;mso-wrap-distance-bottom:0;mso-position-horizontal:absolute;mso-position-horizontal-relative:text;mso-position-vertical:absolute;mso-position-vertical-relative:text;mso-height-percent:0;mso-height-relative:margin;v-text-anchor:top" o:gfxdata="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" fillcolor="window" stroked="f" strokeweight=".5pt">
+              <v:shape w14:anchorId="08C094A0" id="Text Box 22" o:spid="_x0000_s1029" type="#_x0000_t202" style="position:absolute;margin-left:0;margin-top:299.35pt;width:468pt;height:340.4pt;z-index:251665408;visibility:visible;mso-wrap-style:square;mso-height-percent:0;mso-wrap-distance-left:9pt;mso-wrap-distance-top:0;mso-wrap-distance-right:9pt;mso-wrap-distance-bottom:0;mso-position-horizontal:absolute;mso-position-horizontal-relative:text;mso-position-vertical:absolute;mso-position-vertical-relative:text;mso-height-percent:0;mso-height-relative:margin;v-text-anchor:top" o:gfxdata="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" fillcolor="window" stroked="f" strokeweight=".5pt">
                 <v:textbox>
                   <w:txbxContent>
                     <w:p>
@@ -6776,7 +7289,7 @@
                                     </pic:cNvPicPr>
                                   </pic:nvPicPr>
                                   <pic:blipFill>
-                                    <a:blip r:embed="rId115" cstate="print">
+                                    <a:blip r:embed="rId112" cstate="print">
                                       <a:extLst>
                                         <a:ext uri="{28A0092B-C50C-407E-A947-70E740481C1C}">
                                           <a14:useLocalDpi xmlns:a14="http://schemas.microsoft.com/office/drawing/2010/main" val="0"/>
@@ -6964,7 +7477,7 @@
                                           </pic:cNvPicPr>
                                         </pic:nvPicPr>
                                         <pic:blipFill>
-                                          <a:blip r:embed="rId116" cstate="print">
+                                          <a:blip r:embed="rId113" cstate="print">
                                             <a:extLst>
                                               <a:ext uri="{28A0092B-C50C-407E-A947-70E740481C1C}">
                                                 <a14:useLocalDpi xmlns:a14="http://schemas.microsoft.com/office/drawing/2010/main" val="0"/>
@@ -7064,7 +7577,7 @@
           </mc:Choice>
           <mc:Fallback>
             <w:pict>
-              <v:shape w14:anchorId="798AFED5" id="Text Box 21" o:spid="_x0000_s1030" type="#_x0000_t202" style="position:absolute;margin-left:0;margin-top:3.1pt;width:468pt;height:296.25pt;z-index:-251653120;visibility:visible;mso-wrap-style:square;mso-height-percent:0;mso-wrap-distance-left:9pt;mso-wrap-distance-top:0;mso-wrap-distance-right:9pt;mso-wrap-distance-bottom:0;mso-position-horizontal:absolute;mso-position-horizontal-relative:text;mso-position-vertical:absolute;mso-position-vertical-relative:text;mso-height-percent:0;mso-height-relative:margin;v-text-anchor:top" o:gfxdata="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" fillcolor="white [3201]" stroked="f" strokeweight=".5pt">
+              <v:shape w14:anchorId="798AFED5" id="Text Box 21" o:spid="_x0000_s1030" type="#_x0000_t202" style="position:absolute;margin-left:0;margin-top:3.1pt;width:468pt;height:296.25pt;z-index:-251653120;visibility:visible;mso-wrap-style:square;mso-height-percent:0;mso-wrap-distance-left:9pt;mso-wrap-distance-top:0;mso-wrap-distance-right:9pt;mso-wrap-distance-bottom:0;mso-position-horizontal:absolute;mso-position-horizontal-relative:text;mso-position-vertical:absolute;mso-position-vertical-relative:text;mso-height-percent:0;mso-height-relative:margin;v-text-anchor:top" o:gfxdata="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" fillcolor="white [3201]" stroked="f" strokeweight=".5pt">
                 <v:textbox>
                   <w:txbxContent>
                     <w:p>
@@ -7094,7 +7607,7 @@
                                     </pic:cNvPicPr>
                                   </pic:nvPicPr>
                                   <pic:blipFill>
-                                    <a:blip r:embed="rId117" cstate="print">
+                                    <a:blip r:embed="rId113" cstate="print">
                                       <a:extLst>
                                         <a:ext uri="{28A0092B-C50C-407E-A947-70E740481C1C}">
                                           <a14:useLocalDpi xmlns:a14="http://schemas.microsoft.com/office/drawing/2010/main" val="0"/>
@@ -7265,7 +7778,7 @@
                                           <pic:cNvPicPr/>
                                         </pic:nvPicPr>
                                         <pic:blipFill>
-                                          <a:blip r:embed="rId118" cstate="print">
+                                          <a:blip r:embed="rId114" cstate="print">
                                             <a:extLst>
                                               <a:ext uri="{28A0092B-C50C-407E-A947-70E740481C1C}">
                                                 <a14:useLocalDpi xmlns:a14="http://schemas.microsoft.com/office/drawing/2010/main" val="0"/>
@@ -7384,7 +7897,7 @@
           </mc:Choice>
           <mc:Fallback>
             <w:pict>
-              <v:shape w14:anchorId="664E2E16" id="Text Box 24" o:spid="_x0000_s1031" type="#_x0000_t202" style="position:absolute;margin-left:0;margin-top:391.5pt;width:461.25pt;height:246pt;z-index:-251649024;visibility:visible;mso-wrap-style:square;mso-height-percent:0;mso-wrap-distance-left:9pt;mso-wrap-distance-top:0;mso-wrap-distance-right:9pt;mso-wrap-distance-bottom:0;mso-position-horizontal:absolute;mso-position-horizontal-relative:text;mso-position-vertical:absolute;mso-position-vertical-relative:text;mso-height-percent:0;mso-height-relative:margin;v-text-anchor:top" o:gfxdata="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" fillcolor="white [3201]" stroked="f" strokeweight=".5pt">
+              <v:shape w14:anchorId="664E2E16" id="Text Box 24" o:spid="_x0000_s1031" type="#_x0000_t202" style="position:absolute;margin-left:0;margin-top:391.5pt;width:461.25pt;height:246pt;z-index:-251649024;visibility:visible;mso-wrap-style:square;mso-height-percent:0;mso-wrap-distance-left:9pt;mso-wrap-distance-top:0;mso-wrap-distance-right:9pt;mso-wrap-distance-bottom:0;mso-position-horizontal:absolute;mso-position-horizontal-relative:text;mso-position-vertical:absolute;mso-position-vertical-relative:text;mso-height-percent:0;mso-height-relative:margin;v-text-anchor:top" o:gfxdata="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" fillcolor="white [3201]" stroked="f" strokeweight=".5pt">
                 <v:textbox>
                   <w:txbxContent>
                     <w:p>
@@ -7416,7 +7929,7 @@
                                     <pic:cNvPicPr/>
                                   </pic:nvPicPr>
                                   <pic:blipFill>
-                                    <a:blip r:embed="rId119" cstate="print">
+                                    <a:blip r:embed="rId114" cstate="print">
                                       <a:extLst>
                                         <a:ext uri="{28A0092B-C50C-407E-A947-70E740481C1C}">
                                           <a14:useLocalDpi xmlns:a14="http://schemas.microsoft.com/office/drawing/2010/main" val="0"/>
@@ -7601,7 +8114,7 @@
                                           </pic:cNvPicPr>
                                         </pic:nvPicPr>
                                         <pic:blipFill>
-                                          <a:blip r:embed="rId120" cstate="print">
+                                          <a:blip r:embed="rId115" cstate="print">
                                             <a:extLst>
                                               <a:ext uri="{28A0092B-C50C-407E-A947-70E740481C1C}">
                                                 <a14:useLocalDpi xmlns:a14="http://schemas.microsoft.com/office/drawing/2010/main" val="0"/>
@@ -7727,7 +8240,7 @@
           </mc:Choice>
           <mc:Fallback>
             <w:pict>
-              <v:shape w14:anchorId="340C6F88" id="Text Box 23" o:spid="_x0000_s1032" type="#_x0000_t202" style="position:absolute;margin-left:-.05pt;margin-top:1.5pt;width:461.25pt;height:312.75pt;z-index:-251650048;visibility:visible;mso-wrap-style:square;mso-width-percent:0;mso-height-percent:0;mso-wrap-distance-left:9pt;mso-wrap-distance-top:0;mso-wrap-distance-right:9pt;mso-wrap-distance-bottom:0;mso-position-horizontal:absolute;mso-position-horizontal-relative:text;mso-position-vertical:absolute;mso-position-vertical-relative:text;mso-width-percent:0;mso-height-percent:0;mso-width-relative:margin;mso-height-relative:margin;v-text-anchor:top" o:gfxdata="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" fillcolor="white [3201]" stroked="f" strokeweight=".5pt">
+              <v:shape w14:anchorId="340C6F88" id="Text Box 23" o:spid="_x0000_s1032" type="#_x0000_t202" style="position:absolute;margin-left:-.05pt;margin-top:1.5pt;width:461.25pt;height:312.75pt;z-index:-251650048;visibility:visible;mso-wrap-style:square;mso-width-percent:0;mso-height-percent:0;mso-wrap-distance-left:9pt;mso-wrap-distance-top:0;mso-wrap-distance-right:9pt;mso-wrap-distance-bottom:0;mso-position-horizontal:absolute;mso-position-horizontal-relative:text;mso-position-vertical:absolute;mso-position-vertical-relative:text;mso-width-percent:0;mso-height-percent:0;mso-width-relative:margin;mso-height-relative:margin;v-text-anchor:top" o:gfxdata="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" fillcolor="white [3201]" stroked="f" strokeweight=".5pt">
                 <v:textbox>
                   <w:txbxContent>
                     <w:p>
@@ -7757,7 +8270,7 @@
                                     </pic:cNvPicPr>
                                   </pic:nvPicPr>
                                   <pic:blipFill>
-                                    <a:blip r:embed="rId121" cstate="print">
+                                    <a:blip r:embed="rId115" cstate="print">
                                       <a:extLst>
                                         <a:ext uri="{28A0092B-C50C-407E-A947-70E740481C1C}">
                                           <a14:useLocalDpi xmlns:a14="http://schemas.microsoft.com/office/drawing/2010/main" val="0"/>
@@ -7956,7 +8469,7 @@
                                           <pic:cNvPicPr/>
                                         </pic:nvPicPr>
                                         <pic:blipFill>
-                                          <a:blip r:embed="rId122" cstate="print">
+                                          <a:blip r:embed="rId116" cstate="print">
                                             <a:extLst>
                                               <a:ext uri="{28A0092B-C50C-407E-A947-70E740481C1C}">
                                                 <a14:useLocalDpi xmlns:a14="http://schemas.microsoft.com/office/drawing/2010/main" val="0"/>
@@ -8079,7 +8592,7 @@
           </mc:Choice>
           <mc:Fallback>
             <w:pict>
-              <v:shape w14:anchorId="104130B0" id="Text Box 25" o:spid="_x0000_s1033" type="#_x0000_t202" style="position:absolute;margin-left:1.5pt;margin-top:5.25pt;width:463.5pt;height:234pt;z-index:-251648000;visibility:visible;mso-wrap-style:square;mso-height-percent:0;mso-wrap-distance-left:9pt;mso-wrap-distance-top:0;mso-wrap-distance-right:9pt;mso-wrap-distance-bottom:0;mso-position-horizontal:absolute;mso-position-horizontal-relative:text;mso-position-vertical:absolute;mso-position-vertical-relative:text;mso-height-percent:0;mso-height-relative:margin;v-text-anchor:top" o:gfxdata="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" fillcolor="white [3201]" stroked="f" strokeweight=".5pt">
+              <v:shape w14:anchorId="104130B0" id="Text Box 25" o:spid="_x0000_s1033" type="#_x0000_t202" style="position:absolute;margin-left:1.5pt;margin-top:5.25pt;width:463.5pt;height:234pt;z-index:-251648000;visibility:visible;mso-wrap-style:square;mso-height-percent:0;mso-wrap-distance-left:9pt;mso-wrap-distance-top:0;mso-wrap-distance-right:9pt;mso-wrap-distance-bottom:0;mso-position-horizontal:absolute;mso-position-horizontal-relative:text;mso-position-vertical:absolute;mso-position-vertical-relative:text;mso-height-percent:0;mso-height-relative:margin;v-text-anchor:top" o:gfxdata="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" fillcolor="white [3201]" stroked="f" strokeweight=".5pt">
                 <v:textbox>
                   <w:txbxContent>
                     <w:p>
@@ -8107,7 +8620,7 @@
                                     <pic:cNvPicPr/>
                                   </pic:nvPicPr>
                                   <pic:blipFill>
-                                    <a:blip r:embed="rId123" cstate="print">
+                                    <a:blip r:embed="rId116" cstate="print">
                                       <a:extLst>
                                         <a:ext uri="{28A0092B-C50C-407E-A947-70E740481C1C}">
                                           <a14:useLocalDpi xmlns:a14="http://schemas.microsoft.com/office/drawing/2010/main" val="0"/>
@@ -8346,21 +8859,7 @@
         <w:rPr>
           <w:rFonts w:cstheme="majorHAnsi"/>
         </w:rPr>
-        <w:t xml:space="preserve">by </w:t>
-      </w:r>
-      <w:proofErr w:type="spellStart"/>
-      <w:r>
-        <w:rPr>
-          <w:rFonts w:cstheme="majorHAnsi"/>
-        </w:rPr>
-        <w:t>Duhman</w:t>
-      </w:r>
-      <w:proofErr w:type="spellEnd"/>
-      <w:r>
-        <w:rPr>
-          <w:rFonts w:cstheme="majorHAnsi"/>
-        </w:rPr>
-        <w:t xml:space="preserve"> et al.</w:t>
+        <w:t>by Duhman et al.</w:t>
       </w:r>
       <w:r>
         <w:rPr>
@@ -8668,13 +9167,14 @@
               <w:rPr>
                 <w:rFonts w:asciiTheme="majorHAnsi" w:hAnsiTheme="majorHAnsi" w:cstheme="majorHAnsi"/>
                 <w:b/>
+                <w:noProof/>
                 <w:position w:val="-12"/>
               </w:rPr>
-              <w:object w:dxaOrig="240" w:dyaOrig="360" w14:anchorId="6BB0A7C5">
-                <v:shape id="_x0000_i1083" type="#_x0000_t75" style="width:12.1pt;height:18.1pt" o:ole="">
-                  <v:imagedata r:id="rId124" o:title=""/>
+              <w:object w:dxaOrig="240" w:dyaOrig="360" w14:anchorId="0869C956">
+                <v:shape id="_x0000_i1075" type="#_x0000_t75" alt="" style="width:11.8pt;height:18.3pt;mso-width-percent:0;mso-height-percent:0;mso-width-percent:0;mso-height-percent:0" o:ole="">
+                  <v:imagedata r:id="rId117" o:title=""/>
                 </v:shape>
-                <o:OLEObject Type="Embed" ProgID="Equation.DSMT4" ShapeID="_x0000_i1083" DrawAspect="Content" ObjectID="_1596176273" r:id="rId125"/>
+                <o:OLEObject Type="Embed" ProgID="Equation.DSMT4" ShapeID="_x0000_i1075" DrawAspect="Content" ObjectID="_1596353813" r:id="rId118"/>
               </w:object>
             </w:r>
           </w:p>
@@ -9148,7 +9648,6 @@
                 <w:b/>
               </w:rPr>
             </w:pPr>
-            <w:proofErr w:type="spellStart"/>
             <w:r>
               <w:rPr>
                 <w:rFonts w:asciiTheme="majorHAnsi" w:hAnsiTheme="majorHAnsi" w:cstheme="majorHAnsi"/>
@@ -9156,7 +9655,6 @@
               </w:rPr>
               <w:t>Subadult</w:t>
             </w:r>
-            <w:proofErr w:type="spellEnd"/>
             <w:r>
               <w:rPr>
                 <w:rFonts w:asciiTheme="majorHAnsi" w:hAnsiTheme="majorHAnsi" w:cstheme="majorHAnsi"/>
@@ -9801,7 +10299,6 @@
                 <w:b/>
               </w:rPr>
             </w:pPr>
-            <w:proofErr w:type="spellStart"/>
             <w:r>
               <w:rPr>
                 <w:rFonts w:asciiTheme="majorHAnsi" w:hAnsiTheme="majorHAnsi" w:cstheme="majorHAnsi"/>
@@ -9809,7 +10306,6 @@
               </w:rPr>
               <w:t>Subadult</w:t>
             </w:r>
-            <w:proofErr w:type="spellEnd"/>
             <w:r>
               <w:rPr>
                 <w:rFonts w:asciiTheme="majorHAnsi" w:hAnsiTheme="majorHAnsi" w:cstheme="majorHAnsi"/>
@@ -10054,21 +10550,7 @@
         <w:rPr>
           <w:rFonts w:asciiTheme="majorHAnsi" w:hAnsiTheme="majorHAnsi" w:cstheme="majorHAnsi"/>
         </w:rPr>
-        <w:t xml:space="preserve">* Dunham et al. (2014) shows four years as the duration for </w:t>
-      </w:r>
-      <w:proofErr w:type="spellStart"/>
-      <w:r>
-        <w:rPr>
-          <w:rFonts w:asciiTheme="majorHAnsi" w:hAnsiTheme="majorHAnsi" w:cstheme="majorHAnsi"/>
-        </w:rPr>
-        <w:t>subadult</w:t>
-      </w:r>
-      <w:proofErr w:type="spellEnd"/>
-      <w:r>
-        <w:rPr>
-          <w:rFonts w:asciiTheme="majorHAnsi" w:hAnsiTheme="majorHAnsi" w:cstheme="majorHAnsi"/>
-        </w:rPr>
-        <w:t xml:space="preserve">. However, we needed to change the duration to three years to make the results consistent with those presented in the paper. </w:t>
+        <w:t xml:space="preserve">* Dunham et al. (2014) shows four years as the duration for subadult. However, we needed to change the duration to three years to make the results consistent with those presented in the paper. </w:t>
       </w:r>
     </w:p>
     <w:p>
@@ -10250,23 +10732,7 @@
           <w:rFonts w:cstheme="majorHAnsi"/>
           <w:szCs w:val="26"/>
         </w:rPr>
-        <w:t xml:space="preserve">in the paper, with one modification that the duration in the </w:t>
-      </w:r>
-      <w:proofErr w:type="spellStart"/>
-      <w:r>
-        <w:rPr>
-          <w:rFonts w:cstheme="majorHAnsi"/>
-          <w:szCs w:val="26"/>
-        </w:rPr>
-        <w:t>subadult</w:t>
-      </w:r>
-      <w:proofErr w:type="spellEnd"/>
-      <w:r>
-        <w:rPr>
-          <w:rFonts w:cstheme="majorHAnsi"/>
-          <w:szCs w:val="26"/>
-        </w:rPr>
-        <w:t xml:space="preserve"> stage of the southern population was</w:t>
+        <w:t>in the paper, with one modification that the duration in the subadult stage of the southern population was</w:t>
       </w:r>
       <w:r>
         <w:rPr>
@@ -10373,23 +10839,7 @@
           <w:rFonts w:cstheme="majorHAnsi"/>
           <w:szCs w:val="26"/>
         </w:rPr>
-        <w:t xml:space="preserve">: hatchling; J: juvenile; S: </w:t>
-      </w:r>
-      <w:proofErr w:type="spellStart"/>
-      <w:r>
-        <w:rPr>
-          <w:rFonts w:cstheme="majorHAnsi"/>
-          <w:szCs w:val="26"/>
-        </w:rPr>
-        <w:t>subadult</w:t>
-      </w:r>
-      <w:proofErr w:type="spellEnd"/>
-      <w:r>
-        <w:rPr>
-          <w:rFonts w:cstheme="majorHAnsi"/>
-          <w:szCs w:val="26"/>
-        </w:rPr>
-        <w:t>; and A: adult) where a population matrix is given as:</w:t>
+        <w:t>: hatchling; J: juvenile; S: subadult; and A: adult) where a population matrix is given as:</w:t>
       </w:r>
     </w:p>
     <w:p>
@@ -10401,13 +10851,14 @@
       </w:r>
       <w:r>
         <w:rPr>
+          <w:noProof/>
           <w:position w:val="-86"/>
         </w:rPr>
-        <w:object w:dxaOrig="2620" w:dyaOrig="1840" w14:anchorId="73211A83">
-          <v:shape id="_x0000_i1084" type="#_x0000_t75" style="width:131.45pt;height:92.45pt" o:ole="">
-            <v:imagedata r:id="rId126" o:title=""/>
+        <w:object w:dxaOrig="2620" w:dyaOrig="1840" w14:anchorId="0F30C22E">
+          <v:shape id="_x0000_i1074" type="#_x0000_t75" alt="" style="width:131pt;height:92.05pt;mso-width-percent:0;mso-height-percent:0;mso-width-percent:0;mso-height-percent:0" o:ole="">
+            <v:imagedata r:id="rId119" o:title=""/>
           </v:shape>
-          <o:OLEObject Type="Embed" ProgID="Equation.DSMT4" ShapeID="_x0000_i1084" DrawAspect="Content" ObjectID="_1596176274" r:id="rId127"/>
+          <o:OLEObject Type="Embed" ProgID="Equation.DSMT4" ShapeID="_x0000_i1074" DrawAspect="Content" ObjectID="_1596353814" r:id="rId120"/>
         </w:object>
       </w:r>
       <w:r>
@@ -10805,13 +11256,14 @@
       <w:r>
         <w:rPr>
           <w:rFonts w:cstheme="majorHAnsi"/>
+          <w:noProof/>
           <w:position w:val="-12"/>
         </w:rPr>
-        <w:object w:dxaOrig="279" w:dyaOrig="360" w14:anchorId="58030DCC">
-          <v:shape id="_x0000_i1085" type="#_x0000_t75" style="width:13pt;height:18.1pt" o:ole="">
-            <v:imagedata r:id="rId128" o:title=""/>
+        <w:object w:dxaOrig="279" w:dyaOrig="360" w14:anchorId="64738AFF">
+          <v:shape id="_x0000_i1073" type="#_x0000_t75" alt="" style="width:13pt;height:18.3pt;mso-width-percent:0;mso-height-percent:0;mso-width-percent:0;mso-height-percent:0" o:ole="">
+            <v:imagedata r:id="rId121" o:title=""/>
           </v:shape>
-          <o:OLEObject Type="Embed" ProgID="Equation.DSMT4" ShapeID="_x0000_i1085" DrawAspect="Content" ObjectID="_1596176275" r:id="rId129"/>
+          <o:OLEObject Type="Embed" ProgID="Equation.DSMT4" ShapeID="_x0000_i1073" DrawAspect="Content" ObjectID="_1596353815" r:id="rId122"/>
         </w:object>
       </w:r>
       <w:r>
@@ -10847,13 +11299,14 @@
       <w:r>
         <w:rPr>
           <w:rFonts w:cstheme="majorHAnsi"/>
+          <w:noProof/>
           <w:position w:val="-12"/>
         </w:rPr>
-        <w:object w:dxaOrig="260" w:dyaOrig="360" w14:anchorId="08352ED8">
-          <v:shape id="_x0000_i1086" type="#_x0000_t75" style="width:12.55pt;height:18.1pt" o:ole="">
-            <v:imagedata r:id="rId130" o:title=""/>
+        <w:object w:dxaOrig="260" w:dyaOrig="360" w14:anchorId="2457A326">
+          <v:shape id="_x0000_i1072" type="#_x0000_t75" alt="" style="width:13pt;height:18.3pt;mso-width-percent:0;mso-height-percent:0;mso-width-percent:0;mso-height-percent:0" o:ole="">
+            <v:imagedata r:id="rId123" o:title=""/>
           </v:shape>
-          <o:OLEObject Type="Embed" ProgID="Equation.DSMT4" ShapeID="_x0000_i1086" DrawAspect="Content" ObjectID="_1596176276" r:id="rId131"/>
+          <o:OLEObject Type="Embed" ProgID="Equation.DSMT4" ShapeID="_x0000_i1072" DrawAspect="Content" ObjectID="_1596353816" r:id="rId124"/>
         </w:object>
       </w:r>
       <w:r>
@@ -10877,13 +11330,14 @@
       <w:r>
         <w:rPr>
           <w:rFonts w:eastAsiaTheme="minorEastAsia" w:cstheme="majorHAnsi"/>
+          <w:noProof/>
           <w:position w:val="-12"/>
         </w:rPr>
-        <w:object w:dxaOrig="1219" w:dyaOrig="460" w14:anchorId="7B52BEE0">
-          <v:shape id="_x0000_i1087" type="#_x0000_t75" style="width:60.85pt;height:23.25pt" o:ole="">
-            <v:imagedata r:id="rId132" o:title=""/>
+        <w:object w:dxaOrig="1219" w:dyaOrig="460" w14:anchorId="4D202B37">
+          <v:shape id="_x0000_i1071" type="#_x0000_t75" alt="" style="width:60.8pt;height:23pt;mso-width-percent:0;mso-height-percent:0;mso-width-percent:0;mso-height-percent:0" o:ole="">
+            <v:imagedata r:id="rId125" o:title=""/>
           </v:shape>
-          <o:OLEObject Type="Embed" ProgID="Equation.DSMT4" ShapeID="_x0000_i1087" DrawAspect="Content" ObjectID="_1596176277" r:id="rId133"/>
+          <o:OLEObject Type="Embed" ProgID="Equation.DSMT4" ShapeID="_x0000_i1071" DrawAspect="Content" ObjectID="_1596353817" r:id="rId126"/>
         </w:object>
       </w:r>
       <w:r>
@@ -10901,13 +11355,14 @@
       <w:r>
         <w:rPr>
           <w:rFonts w:eastAsiaTheme="minorEastAsia" w:cstheme="majorHAnsi"/>
+          <w:noProof/>
           <w:position w:val="-10"/>
         </w:rPr>
-        <w:object w:dxaOrig="240" w:dyaOrig="320" w14:anchorId="3071903C">
-          <v:shape id="_x0000_i1088" type="#_x0000_t75" style="width:12.1pt;height:16.25pt" o:ole="">
-            <v:imagedata r:id="rId134" o:title=""/>
+        <w:object w:dxaOrig="240" w:dyaOrig="320" w14:anchorId="38F0932B">
+          <v:shape id="_x0000_i1070" type="#_x0000_t75" alt="" style="width:11.8pt;height:15.95pt;mso-width-percent:0;mso-height-percent:0;mso-width-percent:0;mso-height-percent:0" o:ole="">
+            <v:imagedata r:id="rId127" o:title=""/>
           </v:shape>
-          <o:OLEObject Type="Embed" ProgID="Equation.DSMT4" ShapeID="_x0000_i1088" DrawAspect="Content" ObjectID="_1596176278" r:id="rId135"/>
+          <o:OLEObject Type="Embed" ProgID="Equation.DSMT4" ShapeID="_x0000_i1070" DrawAspect="Content" ObjectID="_1596353818" r:id="rId128"/>
         </w:object>
       </w:r>
       <w:r>
@@ -10926,21 +11381,7 @@
         <w:rPr>
           <w:rFonts w:eastAsiaTheme="minorEastAsia" w:cs="Times New Roman"/>
         </w:rPr>
-        <w:t xml:space="preserve"> In addition, we also incorporated the fertility rate for the </w:t>
-      </w:r>
-      <w:proofErr w:type="spellStart"/>
-      <w:r>
-        <w:rPr>
-          <w:rFonts w:eastAsiaTheme="minorEastAsia" w:cs="Times New Roman"/>
-        </w:rPr>
-        <w:t>subadult</w:t>
-      </w:r>
-      <w:proofErr w:type="spellEnd"/>
-      <w:r>
-        <w:rPr>
-          <w:rFonts w:eastAsiaTheme="minorEastAsia" w:cs="Times New Roman"/>
-        </w:rPr>
-        <w:t xml:space="preserve"> stage as </w:t>
+        <w:t xml:space="preserve"> In addition, we also incorporated the fertility rate for the subadult stage as </w:t>
       </w:r>
     </w:p>
     <w:p>
@@ -10952,13 +11393,14 @@
       </w:r>
       <w:r>
         <w:rPr>
+          <w:noProof/>
           <w:position w:val="-60"/>
         </w:rPr>
-        <w:object w:dxaOrig="1780" w:dyaOrig="1020" w14:anchorId="0FB72731">
-          <v:shape id="_x0000_i1089" type="#_x0000_t75" style="width:89.2pt;height:51.55pt" o:ole="">
-            <v:imagedata r:id="rId136" o:title=""/>
+        <w:object w:dxaOrig="1780" w:dyaOrig="1020" w14:anchorId="5F94B9FD">
+          <v:shape id="_x0000_i1069" type="#_x0000_t75" alt="" style="width:89.1pt;height:51.95pt;mso-width-percent:0;mso-height-percent:0;mso-width-percent:0;mso-height-percent:0" o:ole="">
+            <v:imagedata r:id="rId129" o:title=""/>
           </v:shape>
-          <o:OLEObject Type="Embed" ProgID="Equation.DSMT4" ShapeID="_x0000_i1089" DrawAspect="Content" ObjectID="_1596176279" r:id="rId137"/>
+          <o:OLEObject Type="Embed" ProgID="Equation.DSMT4" ShapeID="_x0000_i1069" DrawAspect="Content" ObjectID="_1596353819" r:id="rId130"/>
         </w:object>
       </w:r>
       <w:r>
@@ -10978,21 +11420,7 @@
         <w:rPr>
           <w:rFonts w:eastAsiaTheme="minorEastAsia" w:cs="Times New Roman"/>
         </w:rPr>
-        <w:t xml:space="preserve">Incorporating the fertility rate for the </w:t>
-      </w:r>
-      <w:proofErr w:type="spellStart"/>
-      <w:r>
-        <w:rPr>
-          <w:rFonts w:eastAsiaTheme="minorEastAsia" w:cs="Times New Roman"/>
-        </w:rPr>
-        <w:t>subadult</w:t>
-      </w:r>
-      <w:proofErr w:type="spellEnd"/>
-      <w:r>
-        <w:rPr>
-          <w:rFonts w:eastAsiaTheme="minorEastAsia" w:cs="Times New Roman"/>
-        </w:rPr>
-        <w:t xml:space="preserve"> stage, we assume</w:t>
+        <w:t>Incorporating the fertility rate for the subadult stage, we assume</w:t>
       </w:r>
       <w:r>
         <w:rPr>
@@ -11022,13 +11450,14 @@
       </w:r>
       <w:r>
         <w:rPr>
+          <w:noProof/>
           <w:position w:val="-68"/>
         </w:rPr>
-        <w:object w:dxaOrig="2100" w:dyaOrig="1480" w14:anchorId="00672AAB">
-          <v:shape id="_x0000_i1090" type="#_x0000_t75" style="width:105.9pt;height:74.3pt" o:ole="">
-            <v:imagedata r:id="rId138" o:title=""/>
+        <w:object w:dxaOrig="2100" w:dyaOrig="1480" w14:anchorId="3A52FCB8">
+          <v:shape id="_x0000_i1068" type="#_x0000_t75" alt="" style="width:106.25pt;height:73.75pt;mso-width-percent:0;mso-height-percent:0;mso-width-percent:0;mso-height-percent:0" o:ole="">
+            <v:imagedata r:id="rId131" o:title=""/>
           </v:shape>
-          <o:OLEObject Type="Embed" ProgID="Equation.DSMT4" ShapeID="_x0000_i1090" DrawAspect="Content" ObjectID="_1596176280" r:id="rId139"/>
+          <o:OLEObject Type="Embed" ProgID="Equation.DSMT4" ShapeID="_x0000_i1068" DrawAspect="Content" ObjectID="_1596353820" r:id="rId132"/>
         </w:object>
       </w:r>
       <w:r>
@@ -11164,35 +11593,7 @@
         <w:rPr>
           <w:rFonts w:eastAsiaTheme="minorEastAsia" w:cs="Times New Roman"/>
         </w:rPr>
-        <w:t xml:space="preserve"> to be </w:t>
-      </w:r>
-      <w:proofErr w:type="gramStart"/>
-      <w:r>
-        <w:rPr>
-          <w:rFonts w:eastAsiaTheme="minorEastAsia" w:cs="Times New Roman"/>
-        </w:rPr>
-        <w:t>1</w:t>
-      </w:r>
-      <w:proofErr w:type="gramEnd"/>
-      <w:r>
-        <w:rPr>
-          <w:rFonts w:eastAsiaTheme="minorEastAsia" w:cs="Times New Roman"/>
-        </w:rPr>
-        <w:t xml:space="preserve">. When the growth rate is far from </w:t>
-      </w:r>
-      <w:proofErr w:type="gramStart"/>
-      <w:r>
-        <w:rPr>
-          <w:rFonts w:eastAsiaTheme="minorEastAsia" w:cs="Times New Roman"/>
-        </w:rPr>
-        <w:t>1</w:t>
-      </w:r>
-      <w:proofErr w:type="gramEnd"/>
-      <w:r>
-        <w:rPr>
-          <w:rFonts w:eastAsiaTheme="minorEastAsia" w:cs="Times New Roman"/>
-        </w:rPr>
-        <w:t xml:space="preserve">, the survival rate in the transition calculation needs to be discounted with </w:t>
+        <w:t xml:space="preserve"> to be 1. When the growth rate is far from 1, the survival rate in the transition calculation needs to be discounted with </w:t>
       </w:r>
       <w:r>
         <w:rPr>
@@ -11225,26 +11626,38 @@
         <w:rPr>
           <w:rFonts w:eastAsiaTheme="minorEastAsia" w:cs="Times New Roman"/>
         </w:rPr>
-        <w:t xml:space="preserve"> incorporated into the transition calculations (which </w:t>
-      </w:r>
-      <w:proofErr w:type="gramStart"/>
+        <w:t xml:space="preserve"> incorporated into the transition calculations (which affect </w:t>
+      </w:r>
       <w:r>
         <w:rPr>
           <w:rFonts w:eastAsiaTheme="minorEastAsia" w:cs="Times New Roman"/>
-        </w:rPr>
-        <w:t xml:space="preserve">affect </w:t>
-      </w:r>
-      <w:proofErr w:type="gramEnd"/>
+          <w:noProof/>
+          <w:position w:val="-12"/>
+        </w:rPr>
+        <w:object w:dxaOrig="279" w:dyaOrig="360" w14:anchorId="515BA5DC">
+          <v:shape id="_x0000_i1067" type="#_x0000_t75" alt="" style="width:13pt;height:18.3pt;mso-width-percent:0;mso-height-percent:0;mso-width-percent:0;mso-height-percent:0" o:ole="">
+            <v:imagedata r:id="rId133" o:title=""/>
+          </v:shape>
+          <o:OLEObject Type="Embed" ProgID="Equation.DSMT4" ShapeID="_x0000_i1067" DrawAspect="Content" ObjectID="_1596353821" r:id="rId134"/>
+        </w:object>
+      </w:r>
       <w:r>
         <w:rPr>
           <w:rFonts w:eastAsiaTheme="minorEastAsia" w:cs="Times New Roman"/>
+        </w:rPr>
+        <w:t xml:space="preserve">, </w:t>
+      </w:r>
+      <w:r>
+        <w:rPr>
+          <w:rFonts w:eastAsiaTheme="minorEastAsia" w:cs="Times New Roman"/>
+          <w:noProof/>
           <w:position w:val="-12"/>
         </w:rPr>
-        <w:object w:dxaOrig="279" w:dyaOrig="360" w14:anchorId="10DC8783">
-          <v:shape id="_x0000_i1091" type="#_x0000_t75" style="width:13pt;height:18.1pt" o:ole="">
-            <v:imagedata r:id="rId140" o:title=""/>
+        <w:object w:dxaOrig="340" w:dyaOrig="360" w14:anchorId="154C728E">
+          <v:shape id="_x0000_i1066" type="#_x0000_t75" alt="" style="width:17.1pt;height:18.3pt;mso-width-percent:0;mso-height-percent:0;mso-width-percent:0;mso-height-percent:0" o:ole="">
+            <v:imagedata r:id="rId135" o:title=""/>
           </v:shape>
-          <o:OLEObject Type="Embed" ProgID="Equation.DSMT4" ShapeID="_x0000_i1091" DrawAspect="Content" ObjectID="_1596176281" r:id="rId141"/>
+          <o:OLEObject Type="Embed" ProgID="Equation.DSMT4" ShapeID="_x0000_i1066" DrawAspect="Content" ObjectID="_1596353822" r:id="rId136"/>
         </w:object>
       </w:r>
       <w:r>
@@ -11256,13 +11669,14 @@
       <w:r>
         <w:rPr>
           <w:rFonts w:eastAsiaTheme="minorEastAsia" w:cs="Times New Roman"/>
+          <w:noProof/>
           <w:position w:val="-12"/>
         </w:rPr>
-        <w:object w:dxaOrig="340" w:dyaOrig="360" w14:anchorId="77477891">
-          <v:shape id="_x0000_i1092" type="#_x0000_t75" style="width:17.2pt;height:18.1pt" o:ole="">
-            <v:imagedata r:id="rId142" o:title=""/>
+        <w:object w:dxaOrig="279" w:dyaOrig="360" w14:anchorId="6D808557">
+          <v:shape id="_x0000_i1065" type="#_x0000_t75" alt="" style="width:13pt;height:18.3pt;mso-width-percent:0;mso-height-percent:0;mso-width-percent:0;mso-height-percent:0" o:ole="">
+            <v:imagedata r:id="rId137" o:title=""/>
           </v:shape>
-          <o:OLEObject Type="Embed" ProgID="Equation.DSMT4" ShapeID="_x0000_i1092" DrawAspect="Content" ObjectID="_1596176282" r:id="rId143"/>
+          <o:OLEObject Type="Embed" ProgID="Equation.DSMT4" ShapeID="_x0000_i1065" DrawAspect="Content" ObjectID="_1596353823" r:id="rId138"/>
         </w:object>
       </w:r>
       <w:r>
@@ -11274,49 +11688,33 @@
       <w:r>
         <w:rPr>
           <w:rFonts w:eastAsiaTheme="minorEastAsia" w:cs="Times New Roman"/>
+          <w:noProof/>
           <w:position w:val="-12"/>
         </w:rPr>
-        <w:object w:dxaOrig="279" w:dyaOrig="360" w14:anchorId="0BE941EE">
-          <v:shape id="_x0000_i1093" type="#_x0000_t75" style="width:13pt;height:18.1pt" o:ole="">
-            <v:imagedata r:id="rId144" o:title=""/>
+        <w:object w:dxaOrig="320" w:dyaOrig="360" w14:anchorId="6DAF75BA">
+          <v:shape id="_x0000_i1064" type="#_x0000_t75" alt="" style="width:15.95pt;height:18.3pt;mso-width-percent:0;mso-height-percent:0;mso-width-percent:0;mso-height-percent:0" o:ole="">
+            <v:imagedata r:id="rId139" o:title=""/>
           </v:shape>
-          <o:OLEObject Type="Embed" ProgID="Equation.DSMT4" ShapeID="_x0000_i1093" DrawAspect="Content" ObjectID="_1596176283" r:id="rId145"/>
+          <o:OLEObject Type="Embed" ProgID="Equation.DSMT4" ShapeID="_x0000_i1064" DrawAspect="Content" ObjectID="_1596353824" r:id="rId140"/>
         </w:object>
       </w:r>
       <w:r>
         <w:rPr>
           <w:rFonts w:eastAsiaTheme="minorEastAsia" w:cs="Times New Roman"/>
         </w:rPr>
-        <w:t xml:space="preserve">, </w:t>
+        <w:t xml:space="preserve">, and </w:t>
       </w:r>
       <w:r>
         <w:rPr>
           <w:rFonts w:eastAsiaTheme="minorEastAsia" w:cs="Times New Roman"/>
+          <w:noProof/>
           <w:position w:val="-12"/>
         </w:rPr>
-        <w:object w:dxaOrig="320" w:dyaOrig="360" w14:anchorId="0E92F8B1">
-          <v:shape id="_x0000_i1094" type="#_x0000_t75" style="width:16.25pt;height:18.1pt" o:ole="">
-            <v:imagedata r:id="rId146" o:title=""/>
+        <w:object w:dxaOrig="320" w:dyaOrig="360" w14:anchorId="37F652E0">
+          <v:shape id="_x0000_i1063" type="#_x0000_t75" alt="" style="width:15.95pt;height:18.3pt;mso-width-percent:0;mso-height-percent:0;mso-width-percent:0;mso-height-percent:0" o:ole="">
+            <v:imagedata r:id="rId141" o:title=""/>
           </v:shape>
-          <o:OLEObject Type="Embed" ProgID="Equation.DSMT4" ShapeID="_x0000_i1094" DrawAspect="Content" ObjectID="_1596176284" r:id="rId147"/>
-        </w:object>
-      </w:r>
-      <w:r>
-        <w:rPr>
-          <w:rFonts w:eastAsiaTheme="minorEastAsia" w:cs="Times New Roman"/>
-        </w:rPr>
-        <w:t xml:space="preserve">, and </w:t>
-      </w:r>
-      <w:r>
-        <w:rPr>
-          <w:rFonts w:eastAsiaTheme="minorEastAsia" w:cs="Times New Roman"/>
-          <w:position w:val="-12"/>
-        </w:rPr>
-        <w:object w:dxaOrig="320" w:dyaOrig="360" w14:anchorId="375B5EBD">
-          <v:shape id="_x0000_i1095" type="#_x0000_t75" style="width:16.25pt;height:18.1pt" o:ole="">
-            <v:imagedata r:id="rId148" o:title=""/>
-          </v:shape>
-          <o:OLEObject Type="Embed" ProgID="Equation.DSMT4" ShapeID="_x0000_i1095" DrawAspect="Content" ObjectID="_1596176285" r:id="rId149"/>
+          <o:OLEObject Type="Embed" ProgID="Equation.DSMT4" ShapeID="_x0000_i1063" DrawAspect="Content" ObjectID="_1596353825" r:id="rId142"/>
         </w:object>
       </w:r>
       <w:r>
@@ -11421,43 +11819,30 @@
         <w:rPr>
           <w:rFonts w:eastAsiaTheme="minorEastAsia" w:cs="Times New Roman"/>
         </w:rPr>
-        <w:t xml:space="preserve"> adult stage and the last age class of </w:t>
-      </w:r>
-      <w:proofErr w:type="spellStart"/>
+        <w:t xml:space="preserve"> adult stage and the last age class of subadult stage</w:t>
+      </w:r>
       <w:r>
         <w:rPr>
           <w:rFonts w:eastAsiaTheme="minorEastAsia" w:cs="Times New Roman"/>
         </w:rPr>
-        <w:t>subadult</w:t>
-      </w:r>
-      <w:proofErr w:type="spellEnd"/>
+        <w:t xml:space="preserve"> have positive fertility rate</w:t>
+      </w:r>
       <w:r>
         <w:rPr>
           <w:rFonts w:eastAsiaTheme="minorEastAsia" w:cs="Times New Roman"/>
         </w:rPr>
-        <w:t xml:space="preserve"> stage</w:t>
-      </w:r>
-      <w:r>
-        <w:rPr>
-          <w:rFonts w:eastAsiaTheme="minorEastAsia" w:cs="Times New Roman"/>
-        </w:rPr>
-        <w:t xml:space="preserve"> have positive fertility rate</w:t>
-      </w:r>
-      <w:r>
-        <w:rPr>
-          <w:rFonts w:eastAsiaTheme="minorEastAsia" w:cs="Times New Roman"/>
-        </w:rPr>
         <w:t xml:space="preserve"> </w:t>
       </w:r>
       <w:r>
         <w:rPr>
+          <w:noProof/>
           <w:position w:val="-12"/>
         </w:rPr>
-        <w:object w:dxaOrig="1180" w:dyaOrig="460" w14:anchorId="474E5A97">
-          <v:shape id="_x0000_i1096" type="#_x0000_t75" style="width:59pt;height:23.25pt" o:ole="">
-            <v:imagedata r:id="rId150" o:title=""/>
+        <w:object w:dxaOrig="1180" w:dyaOrig="460" w14:anchorId="155F8733">
+          <v:shape id="_x0000_i1062" type="#_x0000_t75" alt="" style="width:59pt;height:23pt;mso-width-percent:0;mso-height-percent:0;mso-width-percent:0;mso-height-percent:0" o:ole="">
+            <v:imagedata r:id="rId143" o:title=""/>
           </v:shape>
-          <o:OLEObject Type="Embed" ProgID="Equation.DSMT4" ShapeID="_x0000_i1096" DrawAspect="Content" ObjectID="_1596176286" r:id="rId151"/>
+          <o:OLEObject Type="Embed" ProgID="Equation.DSMT4" ShapeID="_x0000_i1062" DrawAspect="Content" ObjectID="_1596353826" r:id="rId144"/>
         </w:object>
       </w:r>
       <w:r>
@@ -11465,53 +11850,39 @@
       </w:r>
       <w:r>
         <w:rPr>
+          <w:noProof/>
           <w:position w:val="-6"/>
         </w:rPr>
-        <w:object w:dxaOrig="139" w:dyaOrig="260" w14:anchorId="23F63C35">
-          <v:shape id="_x0000_i1097" type="#_x0000_t75" style="width:6.95pt;height:12.55pt" o:ole="">
-            <v:imagedata r:id="rId152" o:title=""/>
+        <w:object w:dxaOrig="139" w:dyaOrig="260" w14:anchorId="123F866C">
+          <v:shape id="_x0000_i1061" type="#_x0000_t75" alt="" style="width:7.1pt;height:13pt;mso-width-percent:0;mso-height-percent:0;mso-width-percent:0;mso-height-percent:0" o:ole="">
+            <v:imagedata r:id="rId145" o:title=""/>
           </v:shape>
-          <o:OLEObject Type="Embed" ProgID="Equation.DSMT4" ShapeID="_x0000_i1097" DrawAspect="Content" ObjectID="_1596176287" r:id="rId153"/>
+          <o:OLEObject Type="Embed" ProgID="Equation.DSMT4" ShapeID="_x0000_i1061" DrawAspect="Content" ObjectID="_1596353827" r:id="rId146"/>
         </w:object>
       </w:r>
       <w:r>
         <w:t xml:space="preserve"> denotes the age class of parents reproducing. </w:t>
       </w:r>
       <w:r>
-        <w:t xml:space="preserve">Under models A5 and A11, the fertility rate of the last age class of </w:t>
-      </w:r>
-      <w:proofErr w:type="spellStart"/>
-      <w:r>
-        <w:t>subadult</w:t>
-      </w:r>
-      <w:proofErr w:type="spellEnd"/>
-      <w:r>
-        <w:t xml:space="preserve"> was omitted so that only the last</w:t>
+        <w:t>Under models A5 and A11, the fertility rate of the last age class of subadult was omitted so that only the last</w:t>
       </w:r>
       <w:r>
         <w:t xml:space="preserve"> age class has fertility rate</w:t>
       </w:r>
       <w:r>
         <w:rPr>
+          <w:noProof/>
           <w:position w:val="-12"/>
         </w:rPr>
-        <w:object w:dxaOrig="1180" w:dyaOrig="460" w14:anchorId="3EC21428">
-          <v:shape id="_x0000_i1098" type="#_x0000_t75" style="width:59pt;height:23.25pt" o:ole="">
-            <v:imagedata r:id="rId150" o:title=""/>
+        <w:object w:dxaOrig="1180" w:dyaOrig="460" w14:anchorId="74DC57DD">
+          <v:shape id="_x0000_i1060" type="#_x0000_t75" alt="" style="width:59pt;height:23pt;mso-width-percent:0;mso-height-percent:0;mso-width-percent:0;mso-height-percent:0" o:ole="">
+            <v:imagedata r:id="rId143" o:title=""/>
           </v:shape>
-          <o:OLEObject Type="Embed" ProgID="Equation.DSMT4" ShapeID="_x0000_i1098" DrawAspect="Content" ObjectID="_1596176288" r:id="rId154"/>
+          <o:OLEObject Type="Embed" ProgID="Equation.DSMT4" ShapeID="_x0000_i1060" DrawAspect="Content" ObjectID="_1596353828" r:id="rId147"/>
         </w:object>
       </w:r>
       <w:r>
-        <w:t xml:space="preserve">. Finally, under models A6 and A12, both adult stage and the last age class of </w:t>
-      </w:r>
-      <w:proofErr w:type="spellStart"/>
-      <w:r>
-        <w:t>subadult</w:t>
-      </w:r>
-      <w:proofErr w:type="spellEnd"/>
-      <w:r>
-        <w:t xml:space="preserve"> stage </w:t>
+        <w:t xml:space="preserve">. Finally, under models A6 and A12, both adult stage and the last age class of subadult stage </w:t>
       </w:r>
       <w:r>
         <w:t xml:space="preserve">have </w:t>
@@ -11519,8 +11890,6 @@
       <w:r>
         <w:t>fertility</w:t>
       </w:r>
-      <w:bookmarkStart w:id="0" w:name="_GoBack"/>
-      <w:bookmarkEnd w:id="0"/>
       <w:r>
         <w:t xml:space="preserve"> rate</w:t>
       </w:r>
@@ -11529,13 +11898,14 @@
       </w:r>
       <w:r>
         <w:rPr>
+          <w:noProof/>
           <w:position w:val="-12"/>
         </w:rPr>
-        <w:object w:dxaOrig="1180" w:dyaOrig="460" w14:anchorId="5392054E">
-          <v:shape id="_x0000_i1099" type="#_x0000_t75" style="width:59pt;height:23.25pt" o:ole="">
-            <v:imagedata r:id="rId150" o:title=""/>
+        <w:object w:dxaOrig="1180" w:dyaOrig="460" w14:anchorId="6EB33C90">
+          <v:shape id="_x0000_i1059" type="#_x0000_t75" alt="" style="width:59pt;height:23pt;mso-width-percent:0;mso-height-percent:0;mso-width-percent:0;mso-height-percent:0" o:ole="">
+            <v:imagedata r:id="rId143" o:title=""/>
           </v:shape>
-          <o:OLEObject Type="Embed" ProgID="Equation.DSMT4" ShapeID="_x0000_i1099" DrawAspect="Content" ObjectID="_1596176289" r:id="rId155"/>
+          <o:OLEObject Type="Embed" ProgID="Equation.DSMT4" ShapeID="_x0000_i1059" DrawAspect="Content" ObjectID="_1596353829" r:id="rId148"/>
         </w:object>
       </w:r>
       <w:r>
@@ -11625,7 +11995,23 @@
         <w:rPr>
           <w:rFonts w:eastAsiaTheme="minorEastAsia" w:cstheme="majorHAnsi"/>
         </w:rPr>
-        <w:t>norther p</w:t>
+        <w:t>norther</w:t>
+      </w:r>
+      <w:ins w:id="64" w:author="Bruce Kendall" w:date="2018-08-21T10:47:00Z">
+        <w:r>
+          <w:rPr>
+            <w:rFonts w:eastAsiaTheme="minorEastAsia" w:cstheme="majorHAnsi"/>
+          </w:rPr>
+          <w:t>n</w:t>
+        </w:r>
+      </w:ins>
+      <w:bookmarkStart w:id="65" w:name="_GoBack"/>
+      <w:bookmarkEnd w:id="65"/>
+      <w:r>
+        <w:rPr>
+          <w:rFonts w:eastAsiaTheme="minorEastAsia" w:cstheme="majorHAnsi"/>
+        </w:rPr>
+        <w:t xml:space="preserve"> p</w:t>
       </w:r>
       <w:r>
         <w:rPr>
@@ -11758,31 +12144,7 @@
         <w:t>λ</w:t>
       </w:r>
       <w:r>
-        <w:t xml:space="preserve"> was set to </w:t>
-      </w:r>
-      <w:proofErr w:type="gramStart"/>
-      <w:r>
-        <w:t>1</w:t>
-      </w:r>
-      <w:proofErr w:type="gramEnd"/>
-      <w:r>
-        <w:t xml:space="preserve">. Reproductive values for all models were scaled so that the reproductive value of the hatchling stage is </w:t>
-      </w:r>
-      <w:proofErr w:type="gramStart"/>
-      <w:r>
-        <w:t>1</w:t>
-      </w:r>
-      <w:proofErr w:type="gramEnd"/>
-      <w:r>
-        <w:t xml:space="preserve">. For calculating the stable stage distribution and sensitivity under A4-A6 and A10-A12 for the hatchling and </w:t>
-      </w:r>
-      <w:proofErr w:type="spellStart"/>
-      <w:r>
-        <w:t>subadult</w:t>
-      </w:r>
-      <w:proofErr w:type="spellEnd"/>
-      <w:r>
-        <w:t xml:space="preserve"> stages, corresponding values for age-classes were summed. Similarly, reproductive values for these stages under A4-A6 and A10-A12 </w:t>
+        <w:t xml:space="preserve"> was set to 1. Reproductive values for all models were scaled so that the reproductive value of the hatchling stage is 1. For calculating the stable stage distribution and sensitivity under A4-A6 and A10-A12 for the hatchling and subadult stages, corresponding values for age-classes were summed. Similarly, reproductive values for these stages under A4-A6 and A10-A12 </w:t>
       </w:r>
       <w:r>
         <w:t>were calculated by taking</w:t>
@@ -11792,33 +12154,18 @@
       </w:r>
       <w:r>
         <w:rPr>
+          <w:noProof/>
           <w:position w:val="-12"/>
         </w:rPr>
-        <w:object w:dxaOrig="300" w:dyaOrig="360" w14:anchorId="65BB87FD">
-          <v:shape id="_x0000_i1100" type="#_x0000_t75" style="width:15.35pt;height:18.1pt" o:ole="">
+        <w:object w:dxaOrig="300" w:dyaOrig="360" w14:anchorId="50BEFEA7">
+          <v:shape id="_x0000_i1058" type="#_x0000_t75" alt="" style="width:14.75pt;height:18.3pt;mso-width-percent:0;mso-height-percent:0;mso-width-percent:0;mso-height-percent:0" o:ole="">
             <v:imagedata r:id="rId62" o:title=""/>
           </v:shape>
-          <o:OLEObject Type="Embed" ProgID="Equation.DSMT4" ShapeID="_x0000_i1100" DrawAspect="Content" ObjectID="_1596176290" r:id="rId156"/>
+          <o:OLEObject Type="Embed" ProgID="Equation.DSMT4" ShapeID="_x0000_i1058" DrawAspect="Content" ObjectID="_1596353830" r:id="rId149"/>
         </w:object>
       </w:r>
       <w:r>
-        <w:t xml:space="preserve"> appears in multiple elements of these matrices, and λ appears in multiple elements under A3 and A9. </w:t>
-      </w:r>
-      <w:proofErr w:type="gramStart"/>
-      <w:r>
-        <w:t xml:space="preserve">In this study, generation time was defined as the mean age of mothers and calculated using the formula in </w:t>
-      </w:r>
-      <w:proofErr w:type="spellStart"/>
-      <w:r>
-        <w:t>Bienvenu</w:t>
-      </w:r>
-      <w:proofErr w:type="spellEnd"/>
-      <w:r>
-        <w:t xml:space="preserve"> and Legendre (2015).</w:t>
-      </w:r>
-      <w:proofErr w:type="gramEnd"/>
-      <w:r>
-        <w:t xml:space="preserve"> </w:t>
+        <w:t xml:space="preserve"> appears in multiple elements of these matrices, and λ appears in multiple elements under A3 and A9. In this study, generation time was defined as the mean age of mothers and calculated using the formula in Bienvenu and Legendre (2015). </w:t>
       </w:r>
     </w:p>
     <w:p>
@@ -11906,7 +12253,7 @@
                                           </pic:cNvPicPr>
                                         </pic:nvPicPr>
                                         <pic:blipFill>
-                                          <a:blip r:embed="rId157" cstate="print">
+                                          <a:blip r:embed="rId150" cstate="print">
                                             <a:extLst>
                                               <a:ext uri="{28A0092B-C50C-407E-A947-70E740481C1C}">
                                                 <a14:useLocalDpi xmlns:a14="http://schemas.microsoft.com/office/drawing/2010/main" val="0"/>
@@ -12027,7 +12374,7 @@
           </mc:Choice>
           <mc:Fallback>
             <w:pict>
-              <v:shape w14:anchorId="0EDB0AA7" id="Text Box 26" o:spid="_x0000_s1034" type="#_x0000_t202" style="position:absolute;left:0;text-align:left;margin-left:3.45pt;margin-top:21.2pt;width:464.85pt;height:278.2pt;z-index:251669504;visibility:visible;mso-wrap-style:square;mso-wrap-distance-left:9pt;mso-wrap-distance-top:0;mso-wrap-distance-right:9pt;mso-wrap-distance-bottom:0;mso-position-horizontal:absolute;mso-position-horizontal-relative:text;mso-position-vertical:absolute;mso-position-vertical-relative:text;v-text-anchor:top" o:gfxdata="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" fillcolor="white [3201]" stroked="f" strokeweight=".5pt">
+              <v:shape w14:anchorId="0EDB0AA7" id="Text Box 26" o:spid="_x0000_s1034" type="#_x0000_t202" style="position:absolute;left:0;text-align:left;margin-left:3.45pt;margin-top:21.2pt;width:464.85pt;height:278.2pt;z-index:251669504;visibility:visible;mso-wrap-style:square;mso-wrap-distance-left:9pt;mso-wrap-distance-top:0;mso-wrap-distance-right:9pt;mso-wrap-distance-bottom:0;mso-position-horizontal:absolute;mso-position-horizontal-relative:text;mso-position-vertical:absolute;mso-position-vertical-relative:text;v-text-anchor:top" o:gfxdata="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" fillcolor="white [3201]" stroked="f" strokeweight=".5pt">
                 <v:textbox>
                   <w:txbxContent>
                     <w:p>
@@ -12060,7 +12407,7 @@
                                     </pic:cNvPicPr>
                                   </pic:nvPicPr>
                                   <pic:blipFill>
-                                    <a:blip r:embed="rId158" cstate="print">
+                                    <a:blip r:embed="rId150" cstate="print">
                                       <a:extLst>
                                         <a:ext uri="{28A0092B-C50C-407E-A947-70E740481C1C}">
                                           <a14:useLocalDpi xmlns:a14="http://schemas.microsoft.com/office/drawing/2010/main" val="0"/>
@@ -12774,13 +13121,14 @@
             <w:r>
               <w:rPr>
                 <w:rFonts w:eastAsiaTheme="minorEastAsia" w:cstheme="majorHAnsi"/>
+                <w:noProof/>
                 <w:position w:val="-12"/>
               </w:rPr>
-              <w:object w:dxaOrig="340" w:dyaOrig="360" w14:anchorId="38707F91">
-                <v:shape id="_x0000_i1101" type="#_x0000_t75" style="width:17.2pt;height:18.1pt" o:ole="">
-                  <v:imagedata r:id="rId159" o:title=""/>
+              <w:object w:dxaOrig="340" w:dyaOrig="360" w14:anchorId="1D837FBF">
+                <v:shape id="_x0000_i1057" type="#_x0000_t75" alt="" style="width:17.1pt;height:18.3pt;mso-width-percent:0;mso-height-percent:0;mso-width-percent:0;mso-height-percent:0" o:ole="">
+                  <v:imagedata r:id="rId151" o:title=""/>
                 </v:shape>
-                <o:OLEObject Type="Embed" ProgID="Equation.DSMT4" ShapeID="_x0000_i1101" DrawAspect="Content" ObjectID="_1596176291" r:id="rId160"/>
+                <o:OLEObject Type="Embed" ProgID="Equation.DSMT4" ShapeID="_x0000_i1057" DrawAspect="Content" ObjectID="_1596353831" r:id="rId152"/>
               </w:object>
             </w:r>
             <w:r>
@@ -12840,13 +13188,14 @@
             <w:r>
               <w:rPr>
                 <w:rFonts w:eastAsiaTheme="minorEastAsia" w:cstheme="majorHAnsi"/>
+                <w:noProof/>
                 <w:position w:val="-12"/>
               </w:rPr>
-              <w:object w:dxaOrig="279" w:dyaOrig="360" w14:anchorId="4EDAAE00">
-                <v:shape id="_x0000_i1102" type="#_x0000_t75" style="width:13pt;height:18.1pt" o:ole="">
-                  <v:imagedata r:id="rId161" o:title=""/>
+              <w:object w:dxaOrig="279" w:dyaOrig="360" w14:anchorId="7A95D82A">
+                <v:shape id="_x0000_i1056" type="#_x0000_t75" alt="" style="width:13pt;height:18.3pt;mso-width-percent:0;mso-height-percent:0;mso-width-percent:0;mso-height-percent:0" o:ole="">
+                  <v:imagedata r:id="rId153" o:title=""/>
                 </v:shape>
-                <o:OLEObject Type="Embed" ProgID="Equation.DSMT4" ShapeID="_x0000_i1102" DrawAspect="Content" ObjectID="_1596176292" r:id="rId162"/>
+                <o:OLEObject Type="Embed" ProgID="Equation.DSMT4" ShapeID="_x0000_i1056" DrawAspect="Content" ObjectID="_1596353832" r:id="rId154"/>
               </w:object>
             </w:r>
             <w:r>
@@ -12983,13 +13332,14 @@
             <w:r>
               <w:rPr>
                 <w:rFonts w:eastAsiaTheme="minorEastAsia" w:cstheme="majorHAnsi"/>
+                <w:noProof/>
                 <w:position w:val="-12"/>
               </w:rPr>
-              <w:object w:dxaOrig="360" w:dyaOrig="360" w14:anchorId="3652050D">
-                <v:shape id="_x0000_i1103" type="#_x0000_t75" style="width:18.1pt;height:18.1pt" o:ole="">
-                  <v:imagedata r:id="rId163" o:title=""/>
+              <w:object w:dxaOrig="360" w:dyaOrig="360" w14:anchorId="0B967A48">
+                <v:shape id="_x0000_i1055" type="#_x0000_t75" alt="" style="width:18.3pt;height:18.3pt;mso-width-percent:0;mso-height-percent:0;mso-width-percent:0;mso-height-percent:0" o:ole="">
+                  <v:imagedata r:id="rId155" o:title=""/>
                 </v:shape>
-                <o:OLEObject Type="Embed" ProgID="Equation.DSMT4" ShapeID="_x0000_i1103" DrawAspect="Content" ObjectID="_1596176293" r:id="rId164"/>
+                <o:OLEObject Type="Embed" ProgID="Equation.DSMT4" ShapeID="_x0000_i1055" DrawAspect="Content" ObjectID="_1596353833" r:id="rId156"/>
               </w:object>
             </w:r>
             <w:r>
@@ -13049,13 +13399,14 @@
             <w:r>
               <w:rPr>
                 <w:rFonts w:eastAsiaTheme="minorEastAsia" w:cstheme="majorHAnsi"/>
+                <w:noProof/>
                 <w:position w:val="-12"/>
               </w:rPr>
-              <w:object w:dxaOrig="300" w:dyaOrig="360" w14:anchorId="03988F67">
-                <v:shape id="_x0000_i1104" type="#_x0000_t75" style="width:15.35pt;height:18.1pt" o:ole="">
-                  <v:imagedata r:id="rId165" o:title=""/>
+              <w:object w:dxaOrig="300" w:dyaOrig="360" w14:anchorId="76CBB514">
+                <v:shape id="_x0000_i1054" type="#_x0000_t75" alt="" style="width:14.75pt;height:18.3pt;mso-width-percent:0;mso-height-percent:0;mso-width-percent:0;mso-height-percent:0" o:ole="">
+                  <v:imagedata r:id="rId157" o:title=""/>
                 </v:shape>
-                <o:OLEObject Type="Embed" ProgID="Equation.DSMT4" ShapeID="_x0000_i1104" DrawAspect="Content" ObjectID="_1596176294" r:id="rId166"/>
+                <o:OLEObject Type="Embed" ProgID="Equation.DSMT4" ShapeID="_x0000_i1054" DrawAspect="Content" ObjectID="_1596353834" r:id="rId158"/>
               </w:object>
             </w:r>
             <w:r>
@@ -13115,13 +13466,14 @@
             <w:r>
               <w:rPr>
                 <w:rFonts w:eastAsiaTheme="minorEastAsia" w:cstheme="majorHAnsi"/>
+                <w:noProof/>
                 <w:position w:val="-12"/>
               </w:rPr>
-              <w:object w:dxaOrig="300" w:dyaOrig="360" w14:anchorId="0EC2276E">
-                <v:shape id="_x0000_i1105" type="#_x0000_t75" style="width:15.35pt;height:18.1pt" o:ole="">
-                  <v:imagedata r:id="rId165" o:title=""/>
+              <w:object w:dxaOrig="300" w:dyaOrig="360" w14:anchorId="21A3A001">
+                <v:shape id="_x0000_i1053" type="#_x0000_t75" alt="" style="width:14.75pt;height:18.3pt;mso-width-percent:0;mso-height-percent:0;mso-width-percent:0;mso-height-percent:0" o:ole="">
+                  <v:imagedata r:id="rId157" o:title=""/>
                 </v:shape>
-                <o:OLEObject Type="Embed" ProgID="Equation.DSMT4" ShapeID="_x0000_i1105" DrawAspect="Content" ObjectID="_1596176295" r:id="rId167"/>
+                <o:OLEObject Type="Embed" ProgID="Equation.DSMT4" ShapeID="_x0000_i1053" DrawAspect="Content" ObjectID="_1596353835" r:id="rId159"/>
               </w:object>
             </w:r>
           </w:p>
@@ -13175,13 +13527,14 @@
             <w:r>
               <w:rPr>
                 <w:rFonts w:eastAsiaTheme="minorEastAsia" w:cstheme="majorHAnsi"/>
+                <w:noProof/>
                 <w:position w:val="-12"/>
               </w:rPr>
-              <w:object w:dxaOrig="300" w:dyaOrig="360" w14:anchorId="496F659A">
-                <v:shape id="_x0000_i1106" type="#_x0000_t75" style="width:15.35pt;height:18.1pt" o:ole="">
-                  <v:imagedata r:id="rId165" o:title=""/>
+              <w:object w:dxaOrig="300" w:dyaOrig="360" w14:anchorId="5135666B">
+                <v:shape id="_x0000_i1052" type="#_x0000_t75" alt="" style="width:14.75pt;height:18.3pt;mso-width-percent:0;mso-height-percent:0;mso-width-percent:0;mso-height-percent:0" o:ole="">
+                  <v:imagedata r:id="rId157" o:title=""/>
                 </v:shape>
-                <o:OLEObject Type="Embed" ProgID="Equation.DSMT4" ShapeID="_x0000_i1106" DrawAspect="Content" ObjectID="_1596176296" r:id="rId168"/>
+                <o:OLEObject Type="Embed" ProgID="Equation.DSMT4" ShapeID="_x0000_i1052" DrawAspect="Content" ObjectID="_1596353836" r:id="rId160"/>
               </w:object>
             </w:r>
           </w:p>
@@ -13204,13 +13557,14 @@
             <w:r>
               <w:rPr>
                 <w:rFonts w:eastAsiaTheme="minorEastAsia" w:cstheme="majorHAnsi"/>
+                <w:noProof/>
                 <w:position w:val="-12"/>
               </w:rPr>
-              <w:object w:dxaOrig="279" w:dyaOrig="360" w14:anchorId="51999917">
-                <v:shape id="_x0000_i1107" type="#_x0000_t75" style="width:13pt;height:18.1pt" o:ole="">
-                  <v:imagedata r:id="rId169" o:title=""/>
+              <w:object w:dxaOrig="279" w:dyaOrig="360" w14:anchorId="61D71C91">
+                <v:shape id="_x0000_i1051" type="#_x0000_t75" alt="" style="width:13pt;height:18.3pt;mso-width-percent:0;mso-height-percent:0;mso-width-percent:0;mso-height-percent:0" o:ole="">
+                  <v:imagedata r:id="rId161" o:title=""/>
                 </v:shape>
-                <o:OLEObject Type="Embed" ProgID="Equation.DSMT4" ShapeID="_x0000_i1107" DrawAspect="Content" ObjectID="_1596176297" r:id="rId170"/>
+                <o:OLEObject Type="Embed" ProgID="Equation.DSMT4" ShapeID="_x0000_i1051" DrawAspect="Content" ObjectID="_1596353837" r:id="rId162"/>
               </w:object>
             </w:r>
             <w:r>
@@ -13269,13 +13623,14 @@
             </w:pPr>
             <w:r>
               <w:rPr>
+                <w:noProof/>
                 <w:position w:val="-60"/>
               </w:rPr>
-              <w:object w:dxaOrig="999" w:dyaOrig="1320" w14:anchorId="0C92E086">
-                <v:shape id="_x0000_i1108" type="#_x0000_t75" style="width:48.75pt;height:65.95pt" o:ole="">
-                  <v:imagedata r:id="rId171" o:title=""/>
+              <w:object w:dxaOrig="999" w:dyaOrig="1320" w14:anchorId="28853F8F">
+                <v:shape id="_x0000_i1050" type="#_x0000_t75" alt="" style="width:49pt;height:66.1pt;mso-width-percent:0;mso-height-percent:0;mso-width-percent:0;mso-height-percent:0" o:ole="">
+                  <v:imagedata r:id="rId163" o:title=""/>
                 </v:shape>
-                <o:OLEObject Type="Embed" ProgID="Equation.DSMT4" ShapeID="_x0000_i1108" DrawAspect="Content" ObjectID="_1596176298" r:id="rId172"/>
+                <o:OLEObject Type="Embed" ProgID="Equation.DSMT4" ShapeID="_x0000_i1050" DrawAspect="Content" ObjectID="_1596353838" r:id="rId164"/>
               </w:object>
             </w:r>
           </w:p>
@@ -13328,13 +13683,14 @@
             </w:pPr>
             <w:r>
               <w:rPr>
+                <w:noProof/>
                 <w:position w:val="-60"/>
               </w:rPr>
-              <w:object w:dxaOrig="999" w:dyaOrig="1320" w14:anchorId="79BC2DFF">
-                <v:shape id="_x0000_i1109" type="#_x0000_t75" style="width:48.75pt;height:65.95pt" o:ole="">
-                  <v:imagedata r:id="rId171" o:title=""/>
+              <w:object w:dxaOrig="999" w:dyaOrig="1320" w14:anchorId="060827CF">
+                <v:shape id="_x0000_i1049" type="#_x0000_t75" alt="" style="width:49pt;height:66.1pt;mso-width-percent:0;mso-height-percent:0;mso-width-percent:0;mso-height-percent:0" o:ole="">
+                  <v:imagedata r:id="rId163" o:title=""/>
                 </v:shape>
-                <o:OLEObject Type="Embed" ProgID="Equation.DSMT4" ShapeID="_x0000_i1109" DrawAspect="Content" ObjectID="_1596176299" r:id="rId173"/>
+                <o:OLEObject Type="Embed" ProgID="Equation.DSMT4" ShapeID="_x0000_i1049" DrawAspect="Content" ObjectID="_1596353839" r:id="rId165"/>
               </w:object>
             </w:r>
           </w:p>
@@ -13387,13 +13743,14 @@
             </w:pPr>
             <w:r>
               <w:rPr>
+                <w:noProof/>
                 <w:position w:val="-60"/>
               </w:rPr>
-              <w:object w:dxaOrig="1540" w:dyaOrig="1320" w14:anchorId="433D8E1E">
-                <v:shape id="_x0000_i1110" type="#_x0000_t75" style="width:77.1pt;height:65.95pt" o:ole="">
-                  <v:imagedata r:id="rId174" o:title=""/>
+              <w:object w:dxaOrig="1540" w:dyaOrig="1320" w14:anchorId="6388447E">
+                <v:shape id="_x0000_i1048" type="#_x0000_t75" alt="" style="width:76.7pt;height:66.1pt;mso-width-percent:0;mso-height-percent:0;mso-width-percent:0;mso-height-percent:0" o:ole="">
+                  <v:imagedata r:id="rId166" o:title=""/>
                 </v:shape>
-                <o:OLEObject Type="Embed" ProgID="Equation.DSMT4" ShapeID="_x0000_i1110" DrawAspect="Content" ObjectID="_1596176300" r:id="rId175"/>
+                <o:OLEObject Type="Embed" ProgID="Equation.DSMT4" ShapeID="_x0000_i1048" DrawAspect="Content" ObjectID="_1596353840" r:id="rId167"/>
               </w:object>
             </w:r>
           </w:p>
@@ -13416,13 +13773,14 @@
             <w:r>
               <w:rPr>
                 <w:rFonts w:eastAsiaTheme="minorEastAsia" w:cstheme="majorHAnsi"/>
+                <w:noProof/>
                 <w:position w:val="-12"/>
               </w:rPr>
-              <w:object w:dxaOrig="340" w:dyaOrig="360" w14:anchorId="2B81DFC1">
-                <v:shape id="_x0000_i1111" type="#_x0000_t75" style="width:17.2pt;height:18.1pt" o:ole="">
-                  <v:imagedata r:id="rId176" o:title=""/>
+              <w:object w:dxaOrig="340" w:dyaOrig="360" w14:anchorId="7F7BA2B3">
+                <v:shape id="_x0000_i1047" type="#_x0000_t75" alt="" style="width:17.1pt;height:18.3pt;mso-width-percent:0;mso-height-percent:0;mso-width-percent:0;mso-height-percent:0" o:ole="">
+                  <v:imagedata r:id="rId168" o:title=""/>
                 </v:shape>
-                <o:OLEObject Type="Embed" ProgID="Equation.DSMT4" ShapeID="_x0000_i1111" DrawAspect="Content" ObjectID="_1596176301" r:id="rId177"/>
+                <o:OLEObject Type="Embed" ProgID="Equation.DSMT4" ShapeID="_x0000_i1047" DrawAspect="Content" ObjectID="_1596353841" r:id="rId169"/>
               </w:object>
             </w:r>
             <w:r>
@@ -13482,13 +13840,14 @@
             <w:r>
               <w:rPr>
                 <w:rFonts w:eastAsiaTheme="minorEastAsia" w:cstheme="majorHAnsi"/>
+                <w:noProof/>
                 <w:position w:val="-60"/>
               </w:rPr>
-              <w:object w:dxaOrig="940" w:dyaOrig="1020" w14:anchorId="3071B433">
-                <v:shape id="_x0000_i1112" type="#_x0000_t75" style="width:46.45pt;height:51.55pt" o:ole="">
-                  <v:imagedata r:id="rId178" o:title=""/>
+              <w:object w:dxaOrig="940" w:dyaOrig="1020" w14:anchorId="2E8534C4">
+                <v:shape id="_x0000_i1046" type="#_x0000_t75" alt="" style="width:46.05pt;height:51.95pt;mso-width-percent:0;mso-height-percent:0;mso-width-percent:0;mso-height-percent:0" o:ole="">
+                  <v:imagedata r:id="rId170" o:title=""/>
                 </v:shape>
-                <o:OLEObject Type="Embed" ProgID="Equation.DSMT4" ShapeID="_x0000_i1112" DrawAspect="Content" ObjectID="_1596176302" r:id="rId179"/>
+                <o:OLEObject Type="Embed" ProgID="Equation.DSMT4" ShapeID="_x0000_i1046" DrawAspect="Content" ObjectID="_1596353842" r:id="rId171"/>
               </w:object>
             </w:r>
           </w:p>
@@ -13542,13 +13901,14 @@
             <w:r>
               <w:rPr>
                 <w:rFonts w:eastAsiaTheme="minorEastAsia" w:cstheme="majorHAnsi"/>
+                <w:noProof/>
                 <w:position w:val="-60"/>
               </w:rPr>
-              <w:object w:dxaOrig="940" w:dyaOrig="1020" w14:anchorId="151ACE24">
-                <v:shape id="_x0000_i1113" type="#_x0000_t75" style="width:46.45pt;height:51.55pt" o:ole="">
-                  <v:imagedata r:id="rId178" o:title=""/>
+              <w:object w:dxaOrig="940" w:dyaOrig="1020" w14:anchorId="18986B74">
+                <v:shape id="_x0000_i1045" type="#_x0000_t75" alt="" style="width:46.05pt;height:51.95pt;mso-width-percent:0;mso-height-percent:0;mso-width-percent:0;mso-height-percent:0" o:ole="">
+                  <v:imagedata r:id="rId170" o:title=""/>
                 </v:shape>
-                <o:OLEObject Type="Embed" ProgID="Equation.DSMT4" ShapeID="_x0000_i1113" DrawAspect="Content" ObjectID="_1596176303" r:id="rId180"/>
+                <o:OLEObject Type="Embed" ProgID="Equation.DSMT4" ShapeID="_x0000_i1045" DrawAspect="Content" ObjectID="_1596353843" r:id="rId172"/>
               </w:object>
             </w:r>
           </w:p>
@@ -13601,13 +13961,14 @@
             </w:pPr>
             <w:r>
               <w:rPr>
+                <w:noProof/>
                 <w:position w:val="-60"/>
               </w:rPr>
-              <w:object w:dxaOrig="1520" w:dyaOrig="1120" w14:anchorId="4062E4BD">
-                <v:shape id="_x0000_i1114" type="#_x0000_t75" style="width:76.2pt;height:55.75pt" o:ole="">
-                  <v:imagedata r:id="rId181" o:title=""/>
+              <w:object w:dxaOrig="1520" w:dyaOrig="1120" w14:anchorId="2B474E50">
+                <v:shape id="_x0000_i1044" type="#_x0000_t75" alt="" style="width:76.15pt;height:56.05pt;mso-width-percent:0;mso-height-percent:0;mso-width-percent:0;mso-height-percent:0" o:ole="">
+                  <v:imagedata r:id="rId173" o:title=""/>
                 </v:shape>
-                <o:OLEObject Type="Embed" ProgID="Equation.DSMT4" ShapeID="_x0000_i1114" DrawAspect="Content" ObjectID="_1596176304" r:id="rId182"/>
+                <o:OLEObject Type="Embed" ProgID="Equation.DSMT4" ShapeID="_x0000_i1044" DrawAspect="Content" ObjectID="_1596353844" r:id="rId174"/>
               </w:object>
             </w:r>
           </w:p>
@@ -13630,13 +13991,14 @@
             <w:r>
               <w:rPr>
                 <w:rFonts w:eastAsiaTheme="minorEastAsia" w:cstheme="majorHAnsi"/>
+                <w:noProof/>
                 <w:position w:val="-12"/>
               </w:rPr>
-              <w:object w:dxaOrig="279" w:dyaOrig="360" w14:anchorId="2CEE0033">
-                <v:shape id="_x0000_i1115" type="#_x0000_t75" style="width:13pt;height:18.1pt" o:ole="">
-                  <v:imagedata r:id="rId183" o:title=""/>
+              <w:object w:dxaOrig="279" w:dyaOrig="360" w14:anchorId="35592440">
+                <v:shape id="_x0000_i1043" type="#_x0000_t75" alt="" style="width:13pt;height:18.3pt;mso-width-percent:0;mso-height-percent:0;mso-width-percent:0;mso-height-percent:0" o:ole="">
+                  <v:imagedata r:id="rId175" o:title=""/>
                 </v:shape>
-                <o:OLEObject Type="Embed" ProgID="Equation.DSMT4" ShapeID="_x0000_i1115" DrawAspect="Content" ObjectID="_1596176305" r:id="rId184"/>
+                <o:OLEObject Type="Embed" ProgID="Equation.DSMT4" ShapeID="_x0000_i1043" DrawAspect="Content" ObjectID="_1596353845" r:id="rId176"/>
               </w:object>
             </w:r>
             <w:r>
@@ -13695,13 +14057,14 @@
             </w:pPr>
             <w:r>
               <w:rPr>
+                <w:noProof/>
                 <w:position w:val="-60"/>
               </w:rPr>
-              <w:object w:dxaOrig="920" w:dyaOrig="1320" w14:anchorId="418A80B0">
-                <v:shape id="_x0000_i1116" type="#_x0000_t75" style="width:46pt;height:65.95pt" o:ole="">
-                  <v:imagedata r:id="rId185" o:title=""/>
+              <w:object w:dxaOrig="920" w:dyaOrig="1320" w14:anchorId="741D58BD">
+                <v:shape id="_x0000_i1042" type="#_x0000_t75" alt="" style="width:46.05pt;height:66.1pt;mso-width-percent:0;mso-height-percent:0;mso-width-percent:0;mso-height-percent:0" o:ole="">
+                  <v:imagedata r:id="rId177" o:title=""/>
                 </v:shape>
-                <o:OLEObject Type="Embed" ProgID="Equation.DSMT4" ShapeID="_x0000_i1116" DrawAspect="Content" ObjectID="_1596176306" r:id="rId186"/>
+                <o:OLEObject Type="Embed" ProgID="Equation.DSMT4" ShapeID="_x0000_i1042" DrawAspect="Content" ObjectID="_1596353846" r:id="rId178"/>
               </w:object>
             </w:r>
           </w:p>
@@ -13754,13 +14117,14 @@
             </w:pPr>
             <w:r>
               <w:rPr>
+                <w:noProof/>
                 <w:position w:val="-60"/>
               </w:rPr>
-              <w:object w:dxaOrig="920" w:dyaOrig="1320" w14:anchorId="7977C9CF">
-                <v:shape id="_x0000_i1117" type="#_x0000_t75" style="width:46pt;height:65.95pt" o:ole="">
-                  <v:imagedata r:id="rId185" o:title=""/>
+              <w:object w:dxaOrig="920" w:dyaOrig="1320" w14:anchorId="46ABF90B">
+                <v:shape id="_x0000_i1041" type="#_x0000_t75" alt="" style="width:46.05pt;height:66.1pt;mso-width-percent:0;mso-height-percent:0;mso-width-percent:0;mso-height-percent:0" o:ole="">
+                  <v:imagedata r:id="rId177" o:title=""/>
                 </v:shape>
-                <o:OLEObject Type="Embed" ProgID="Equation.DSMT4" ShapeID="_x0000_i1117" DrawAspect="Content" ObjectID="_1596176307" r:id="rId187"/>
+                <o:OLEObject Type="Embed" ProgID="Equation.DSMT4" ShapeID="_x0000_i1041" DrawAspect="Content" ObjectID="_1596353847" r:id="rId179"/>
               </w:object>
             </w:r>
           </w:p>
@@ -13813,13 +14177,14 @@
             </w:pPr>
             <w:r>
               <w:rPr>
+                <w:noProof/>
                 <w:position w:val="-62"/>
               </w:rPr>
-              <w:object w:dxaOrig="1480" w:dyaOrig="1359" w14:anchorId="0385FD4B">
-                <v:shape id="_x0000_i1118" type="#_x0000_t75" style="width:74.3pt;height:67.8pt" o:ole="">
-                  <v:imagedata r:id="rId188" o:title=""/>
+              <w:object w:dxaOrig="1480" w:dyaOrig="1359" w14:anchorId="4F5E9210">
+                <v:shape id="_x0000_i1040" type="#_x0000_t75" alt="" style="width:73.75pt;height:67.85pt;mso-width-percent:0;mso-height-percent:0;mso-width-percent:0;mso-height-percent:0" o:ole="">
+                  <v:imagedata r:id="rId180" o:title=""/>
                 </v:shape>
-                <o:OLEObject Type="Embed" ProgID="Equation.DSMT4" ShapeID="_x0000_i1118" DrawAspect="Content" ObjectID="_1596176308" r:id="rId189"/>
+                <o:OLEObject Type="Embed" ProgID="Equation.DSMT4" ShapeID="_x0000_i1040" DrawAspect="Content" ObjectID="_1596353848" r:id="rId181"/>
               </w:object>
             </w:r>
           </w:p>
@@ -13842,13 +14207,14 @@
             <w:r>
               <w:rPr>
                 <w:rFonts w:eastAsiaTheme="minorEastAsia" w:cstheme="majorHAnsi"/>
+                <w:noProof/>
                 <w:position w:val="-12"/>
               </w:rPr>
-              <w:object w:dxaOrig="320" w:dyaOrig="360" w14:anchorId="4652D9B9">
-                <v:shape id="_x0000_i1119" type="#_x0000_t75" style="width:16.25pt;height:18.1pt" o:ole="">
-                  <v:imagedata r:id="rId190" o:title=""/>
+              <w:object w:dxaOrig="320" w:dyaOrig="360" w14:anchorId="33A26D24">
+                <v:shape id="_x0000_i1039" type="#_x0000_t75" alt="" style="width:15.95pt;height:18.3pt;mso-width-percent:0;mso-height-percent:0;mso-width-percent:0;mso-height-percent:0" o:ole="">
+                  <v:imagedata r:id="rId182" o:title=""/>
                 </v:shape>
-                <o:OLEObject Type="Embed" ProgID="Equation.DSMT4" ShapeID="_x0000_i1119" DrawAspect="Content" ObjectID="_1596176309" r:id="rId191"/>
+                <o:OLEObject Type="Embed" ProgID="Equation.DSMT4" ShapeID="_x0000_i1039" DrawAspect="Content" ObjectID="_1596353849" r:id="rId183"/>
               </w:object>
             </w:r>
             <w:r>
@@ -13908,13 +14274,14 @@
             <w:r>
               <w:rPr>
                 <w:rFonts w:eastAsiaTheme="minorEastAsia" w:cstheme="majorHAnsi"/>
+                <w:noProof/>
                 <w:position w:val="-62"/>
               </w:rPr>
-              <w:object w:dxaOrig="880" w:dyaOrig="1040" w14:anchorId="73775FE0">
-                <v:shape id="_x0000_i1120" type="#_x0000_t75" style="width:43.65pt;height:51.55pt" o:ole="">
-                  <v:imagedata r:id="rId192" o:title=""/>
+              <w:object w:dxaOrig="880" w:dyaOrig="1040" w14:anchorId="199A8154">
+                <v:shape id="_x0000_i1038" type="#_x0000_t75" alt="" style="width:44.25pt;height:51.95pt;mso-width-percent:0;mso-height-percent:0;mso-width-percent:0;mso-height-percent:0" o:ole="">
+                  <v:imagedata r:id="rId184" o:title=""/>
                 </v:shape>
-                <o:OLEObject Type="Embed" ProgID="Equation.DSMT4" ShapeID="_x0000_i1120" DrawAspect="Content" ObjectID="_1596176310" r:id="rId193"/>
+                <o:OLEObject Type="Embed" ProgID="Equation.DSMT4" ShapeID="_x0000_i1038" DrawAspect="Content" ObjectID="_1596353850" r:id="rId185"/>
               </w:object>
             </w:r>
           </w:p>
@@ -13968,13 +14335,14 @@
             <w:r>
               <w:rPr>
                 <w:rFonts w:eastAsiaTheme="minorEastAsia" w:cstheme="majorHAnsi"/>
+                <w:noProof/>
                 <w:position w:val="-62"/>
               </w:rPr>
-              <w:object w:dxaOrig="880" w:dyaOrig="1040" w14:anchorId="45A61421">
-                <v:shape id="_x0000_i1121" type="#_x0000_t75" style="width:43.65pt;height:51.55pt" o:ole="">
-                  <v:imagedata r:id="rId192" o:title=""/>
+              <w:object w:dxaOrig="880" w:dyaOrig="1040" w14:anchorId="53D19927">
+                <v:shape id="_x0000_i1037" type="#_x0000_t75" alt="" style="width:44.25pt;height:51.95pt;mso-width-percent:0;mso-height-percent:0;mso-width-percent:0;mso-height-percent:0" o:ole="">
+                  <v:imagedata r:id="rId184" o:title=""/>
                 </v:shape>
-                <o:OLEObject Type="Embed" ProgID="Equation.DSMT4" ShapeID="_x0000_i1121" DrawAspect="Content" ObjectID="_1596176311" r:id="rId194"/>
+                <o:OLEObject Type="Embed" ProgID="Equation.DSMT4" ShapeID="_x0000_i1037" DrawAspect="Content" ObjectID="_1596353851" r:id="rId186"/>
               </w:object>
             </w:r>
           </w:p>
@@ -14027,13 +14395,14 @@
             </w:pPr>
             <w:r>
               <w:rPr>
+                <w:noProof/>
                 <w:position w:val="-62"/>
               </w:rPr>
-              <w:object w:dxaOrig="1420" w:dyaOrig="1140" w14:anchorId="0F5F044B">
-                <v:shape id="_x0000_i1122" type="#_x0000_t75" style="width:71.05pt;height:56.65pt" o:ole="">
-                  <v:imagedata r:id="rId195" o:title=""/>
+              <w:object w:dxaOrig="1420" w:dyaOrig="1140" w14:anchorId="606B1D8F">
+                <v:shape id="_x0000_i1036" type="#_x0000_t75" alt="" style="width:70.8pt;height:57.25pt;mso-width-percent:0;mso-height-percent:0;mso-width-percent:0;mso-height-percent:0" o:ole="">
+                  <v:imagedata r:id="rId187" o:title=""/>
                 </v:shape>
-                <o:OLEObject Type="Embed" ProgID="Equation.DSMT4" ShapeID="_x0000_i1122" DrawAspect="Content" ObjectID="_1596176312" r:id="rId196"/>
+                <o:OLEObject Type="Embed" ProgID="Equation.DSMT4" ShapeID="_x0000_i1036" DrawAspect="Content" ObjectID="_1596353852" r:id="rId188"/>
               </w:object>
             </w:r>
           </w:p>
@@ -14056,13 +14425,14 @@
             <w:r>
               <w:rPr>
                 <w:rFonts w:eastAsiaTheme="minorEastAsia" w:cstheme="majorHAnsi"/>
+                <w:noProof/>
                 <w:position w:val="-12"/>
               </w:rPr>
-              <w:object w:dxaOrig="279" w:dyaOrig="360" w14:anchorId="4B345D9A">
-                <v:shape id="_x0000_i1123" type="#_x0000_t75" style="width:13pt;height:18.1pt" o:ole="">
-                  <v:imagedata r:id="rId197" o:title=""/>
+              <w:object w:dxaOrig="279" w:dyaOrig="360" w14:anchorId="13BE3CBE">
+                <v:shape id="_x0000_i1035" type="#_x0000_t75" alt="" style="width:13pt;height:18.3pt;mso-width-percent:0;mso-height-percent:0;mso-width-percent:0;mso-height-percent:0" o:ole="">
+                  <v:imagedata r:id="rId189" o:title=""/>
                 </v:shape>
-                <o:OLEObject Type="Embed" ProgID="Equation.DSMT4" ShapeID="_x0000_i1123" DrawAspect="Content" ObjectID="_1596176313" r:id="rId198"/>
+                <o:OLEObject Type="Embed" ProgID="Equation.DSMT4" ShapeID="_x0000_i1035" DrawAspect="Content" ObjectID="_1596353853" r:id="rId190"/>
               </w:object>
             </w:r>
             <w:r>
@@ -14122,13 +14492,14 @@
             <w:r>
               <w:rPr>
                 <w:rFonts w:eastAsiaTheme="minorEastAsia" w:cstheme="majorHAnsi"/>
+                <w:noProof/>
                 <w:position w:val="-12"/>
               </w:rPr>
-              <w:object w:dxaOrig="260" w:dyaOrig="360" w14:anchorId="32F7CB2A">
-                <v:shape id="_x0000_i1124" type="#_x0000_t75" style="width:12.55pt;height:18.1pt" o:ole="">
-                  <v:imagedata r:id="rId199" o:title=""/>
+              <w:object w:dxaOrig="260" w:dyaOrig="360" w14:anchorId="25471DB2">
+                <v:shape id="_x0000_i1034" type="#_x0000_t75" alt="" style="width:13pt;height:18.3pt;mso-width-percent:0;mso-height-percent:0;mso-width-percent:0;mso-height-percent:0" o:ole="">
+                  <v:imagedata r:id="rId191" o:title=""/>
                 </v:shape>
-                <o:OLEObject Type="Embed" ProgID="Equation.DSMT4" ShapeID="_x0000_i1124" DrawAspect="Content" ObjectID="_1596176314" r:id="rId200"/>
+                <o:OLEObject Type="Embed" ProgID="Equation.DSMT4" ShapeID="_x0000_i1034" DrawAspect="Content" ObjectID="_1596353854" r:id="rId192"/>
               </w:object>
             </w:r>
             <w:r>
@@ -14188,13 +14559,14 @@
             <w:r>
               <w:rPr>
                 <w:rFonts w:eastAsiaTheme="minorEastAsia" w:cstheme="majorHAnsi"/>
+                <w:noProof/>
                 <w:position w:val="-12"/>
               </w:rPr>
-              <w:object w:dxaOrig="260" w:dyaOrig="360" w14:anchorId="6739EB83">
-                <v:shape id="_x0000_i1125" type="#_x0000_t75" style="width:12.55pt;height:18.1pt" o:ole="">
-                  <v:imagedata r:id="rId201" o:title=""/>
+              <w:object w:dxaOrig="260" w:dyaOrig="360" w14:anchorId="281448E6">
+                <v:shape id="_x0000_i1033" type="#_x0000_t75" alt="" style="width:13pt;height:18.3pt;mso-width-percent:0;mso-height-percent:0;mso-width-percent:0;mso-height-percent:0" o:ole="">
+                  <v:imagedata r:id="rId193" o:title=""/>
                 </v:shape>
-                <o:OLEObject Type="Embed" ProgID="Equation.DSMT4" ShapeID="_x0000_i1125" DrawAspect="Content" ObjectID="_1596176315" r:id="rId202"/>
+                <o:OLEObject Type="Embed" ProgID="Equation.DSMT4" ShapeID="_x0000_i1033" DrawAspect="Content" ObjectID="_1596353855" r:id="rId194"/>
               </w:object>
             </w:r>
           </w:p>
@@ -14248,13 +14620,14 @@
             <w:r>
               <w:rPr>
                 <w:rFonts w:eastAsiaTheme="minorEastAsia" w:cstheme="majorHAnsi"/>
+                <w:noProof/>
                 <w:position w:val="-12"/>
               </w:rPr>
-              <w:object w:dxaOrig="260" w:dyaOrig="360" w14:anchorId="340CF7F4">
-                <v:shape id="_x0000_i1126" type="#_x0000_t75" style="width:12.55pt;height:18.1pt" o:ole="">
-                  <v:imagedata r:id="rId201" o:title=""/>
+              <w:object w:dxaOrig="260" w:dyaOrig="360" w14:anchorId="55610514">
+                <v:shape id="_x0000_i1032" type="#_x0000_t75" alt="" style="width:13pt;height:18.3pt;mso-width-percent:0;mso-height-percent:0;mso-width-percent:0;mso-height-percent:0" o:ole="">
+                  <v:imagedata r:id="rId193" o:title=""/>
                 </v:shape>
-                <o:OLEObject Type="Embed" ProgID="Equation.DSMT4" ShapeID="_x0000_i1126" DrawAspect="Content" ObjectID="_1596176316" r:id="rId203"/>
+                <o:OLEObject Type="Embed" ProgID="Equation.DSMT4" ShapeID="_x0000_i1032" DrawAspect="Content" ObjectID="_1596353856" r:id="rId195"/>
               </w:object>
             </w:r>
           </w:p>
@@ -14277,13 +14650,14 @@
             <w:r>
               <w:rPr>
                 <w:rFonts w:eastAsiaTheme="minorEastAsia" w:cstheme="majorHAnsi"/>
+                <w:noProof/>
                 <w:position w:val="-12"/>
               </w:rPr>
-              <w:object w:dxaOrig="320" w:dyaOrig="360" w14:anchorId="70910CAD">
-                <v:shape id="_x0000_i1127" type="#_x0000_t75" style="width:16.25pt;height:18.1pt" o:ole="">
-                  <v:imagedata r:id="rId204" o:title=""/>
+              <w:object w:dxaOrig="320" w:dyaOrig="360" w14:anchorId="136AE326">
+                <v:shape id="_x0000_i1031" type="#_x0000_t75" alt="" style="width:15.95pt;height:18.3pt;mso-width-percent:0;mso-height-percent:0;mso-width-percent:0;mso-height-percent:0" o:ole="">
+                  <v:imagedata r:id="rId196" o:title=""/>
                 </v:shape>
-                <o:OLEObject Type="Embed" ProgID="Equation.DSMT4" ShapeID="_x0000_i1127" DrawAspect="Content" ObjectID="_1596176317" r:id="rId205"/>
+                <o:OLEObject Type="Embed" ProgID="Equation.DSMT4" ShapeID="_x0000_i1031" DrawAspect="Content" ObjectID="_1596353857" r:id="rId197"/>
               </w:object>
             </w:r>
             <w:r>
@@ -14397,13 +14771,14 @@
             <w:r>
               <w:rPr>
                 <w:rFonts w:eastAsiaTheme="minorEastAsia" w:cstheme="majorHAnsi"/>
+                <w:noProof/>
                 <w:position w:val="-60"/>
               </w:rPr>
-              <w:object w:dxaOrig="1280" w:dyaOrig="1020" w14:anchorId="07A03C2B">
-                <v:shape id="_x0000_i1128" type="#_x0000_t75" style="width:64.1pt;height:51.55pt" o:ole="">
-                  <v:imagedata r:id="rId206" o:title=""/>
+              <w:object w:dxaOrig="1280" w:dyaOrig="1020" w14:anchorId="78ACF864">
+                <v:shape id="_x0000_i1030" type="#_x0000_t75" alt="" style="width:63.75pt;height:51.95pt;mso-width-percent:0;mso-height-percent:0;mso-width-percent:0;mso-height-percent:0" o:ole="">
+                  <v:imagedata r:id="rId198" o:title=""/>
                 </v:shape>
-                <o:OLEObject Type="Embed" ProgID="Equation.DSMT4" ShapeID="_x0000_i1128" DrawAspect="Content" ObjectID="_1596176318" r:id="rId207"/>
+                <o:OLEObject Type="Embed" ProgID="Equation.DSMT4" ShapeID="_x0000_i1030" DrawAspect="Content" ObjectID="_1596353858" r:id="rId199"/>
               </w:object>
             </w:r>
           </w:p>
@@ -14457,13 +14832,14 @@
             <w:r>
               <w:rPr>
                 <w:rFonts w:eastAsiaTheme="minorEastAsia" w:cstheme="majorHAnsi"/>
+                <w:noProof/>
                 <w:position w:val="-62"/>
               </w:rPr>
-              <w:object w:dxaOrig="1880" w:dyaOrig="1140" w14:anchorId="2930DFB7">
-                <v:shape id="_x0000_i1129" type="#_x0000_t75" style="width:94.3pt;height:56.65pt" o:ole="">
-                  <v:imagedata r:id="rId208" o:title=""/>
+              <w:object w:dxaOrig="1880" w:dyaOrig="1140" w14:anchorId="73AB27D1">
+                <v:shape id="_x0000_i1029" type="#_x0000_t75" alt="" style="width:93.85pt;height:57.25pt;mso-width-percent:0;mso-height-percent:0;mso-width-percent:0;mso-height-percent:0" o:ole="">
+                  <v:imagedata r:id="rId200" o:title=""/>
                 </v:shape>
-                <o:OLEObject Type="Embed" ProgID="Equation.DSMT4" ShapeID="_x0000_i1129" DrawAspect="Content" ObjectID="_1596176319" r:id="rId209"/>
+                <o:OLEObject Type="Embed" ProgID="Equation.DSMT4" ShapeID="_x0000_i1029" DrawAspect="Content" ObjectID="_1596353859" r:id="rId201"/>
               </w:object>
             </w:r>
           </w:p>
@@ -14486,13 +14862,14 @@
             <w:r>
               <w:rPr>
                 <w:rFonts w:eastAsiaTheme="minorEastAsia" w:cstheme="majorHAnsi"/>
+                <w:noProof/>
                 <w:position w:val="-12"/>
               </w:rPr>
-              <w:object w:dxaOrig="320" w:dyaOrig="360" w14:anchorId="53033BC2">
-                <v:shape id="_x0000_i1130" type="#_x0000_t75" style="width:16.25pt;height:18.1pt" o:ole="">
-                  <v:imagedata r:id="rId210" o:title=""/>
+              <w:object w:dxaOrig="320" w:dyaOrig="360" w14:anchorId="3E0D4511">
+                <v:shape id="_x0000_i1028" type="#_x0000_t75" alt="" style="width:15.95pt;height:18.3pt;mso-width-percent:0;mso-height-percent:0;mso-width-percent:0;mso-height-percent:0" o:ole="">
+                  <v:imagedata r:id="rId202" o:title=""/>
                 </v:shape>
-                <o:OLEObject Type="Embed" ProgID="Equation.DSMT4" ShapeID="_x0000_i1130" DrawAspect="Content" ObjectID="_1596176320" r:id="rId211"/>
+                <o:OLEObject Type="Embed" ProgID="Equation.DSMT4" ShapeID="_x0000_i1028" DrawAspect="Content" ObjectID="_1596353860" r:id="rId203"/>
               </w:object>
             </w:r>
             <w:r>
@@ -14552,13 +14929,14 @@
             <w:r>
               <w:rPr>
                 <w:rFonts w:eastAsiaTheme="minorEastAsia" w:cstheme="majorHAnsi"/>
+                <w:noProof/>
                 <w:position w:val="-10"/>
               </w:rPr>
-              <w:object w:dxaOrig="240" w:dyaOrig="320" w14:anchorId="3E1857DF">
-                <v:shape id="_x0000_i1131" type="#_x0000_t75" style="width:12.1pt;height:16.25pt" o:ole="">
-                  <v:imagedata r:id="rId212" o:title=""/>
+              <w:object w:dxaOrig="240" w:dyaOrig="320" w14:anchorId="6F5EF4D3">
+                <v:shape id="_x0000_i1027" type="#_x0000_t75" alt="" style="width:11.8pt;height:15.95pt;mso-width-percent:0;mso-height-percent:0;mso-width-percent:0;mso-height-percent:0" o:ole="">
+                  <v:imagedata r:id="rId204" o:title=""/>
                 </v:shape>
-                <o:OLEObject Type="Embed" ProgID="Equation.DSMT4" ShapeID="_x0000_i1131" DrawAspect="Content" ObjectID="_1596176321" r:id="rId213"/>
+                <o:OLEObject Type="Embed" ProgID="Equation.DSMT4" ShapeID="_x0000_i1027" DrawAspect="Content" ObjectID="_1596353861" r:id="rId205"/>
               </w:object>
             </w:r>
           </w:p>
@@ -14612,13 +14990,14 @@
             <w:r>
               <w:rPr>
                 <w:rFonts w:eastAsiaTheme="minorEastAsia" w:cstheme="majorHAnsi"/>
+                <w:noProof/>
                 <w:position w:val="-12"/>
               </w:rPr>
-              <w:object w:dxaOrig="720" w:dyaOrig="460" w14:anchorId="46EFCA0C">
-                <v:shape id="_x0000_i1132" type="#_x0000_t75" style="width:36.25pt;height:23.25pt" o:ole="">
-                  <v:imagedata r:id="rId214" o:title=""/>
+              <w:object w:dxaOrig="720" w:dyaOrig="460" w14:anchorId="1298A17E">
+                <v:shape id="_x0000_i1026" type="#_x0000_t75" alt="" style="width:36pt;height:23pt;mso-width-percent:0;mso-height-percent:0;mso-width-percent:0;mso-height-percent:0" o:ole="">
+                  <v:imagedata r:id="rId206" o:title=""/>
                 </v:shape>
-                <o:OLEObject Type="Embed" ProgID="Equation.DSMT4" ShapeID="_x0000_i1132" DrawAspect="Content" ObjectID="_1596176322" r:id="rId215"/>
+                <o:OLEObject Type="Embed" ProgID="Equation.DSMT4" ShapeID="_x0000_i1026" DrawAspect="Content" ObjectID="_1596353862" r:id="rId207"/>
               </w:object>
             </w:r>
           </w:p>
@@ -14672,13 +15051,14 @@
             <w:r>
               <w:rPr>
                 <w:rFonts w:eastAsiaTheme="minorEastAsia" w:cstheme="majorHAnsi"/>
+                <w:noProof/>
                 <w:position w:val="-12"/>
               </w:rPr>
-              <w:object w:dxaOrig="720" w:dyaOrig="460" w14:anchorId="7827057F">
-                <v:shape id="_x0000_i1133" type="#_x0000_t75" style="width:36.25pt;height:23.25pt" o:ole="">
-                  <v:imagedata r:id="rId214" o:title=""/>
+              <w:object w:dxaOrig="720" w:dyaOrig="460" w14:anchorId="594CBFE6">
+                <v:shape id="_x0000_i1025" type="#_x0000_t75" alt="" style="width:36pt;height:23pt;mso-width-percent:0;mso-height-percent:0;mso-width-percent:0;mso-height-percent:0" o:ole="">
+                  <v:imagedata r:id="rId206" o:title=""/>
                 </v:shape>
-                <o:OLEObject Type="Embed" ProgID="Equation.DSMT4" ShapeID="_x0000_i1133" DrawAspect="Content" ObjectID="_1596176323" r:id="rId216"/>
+                <o:OLEObject Type="Embed" ProgID="Equation.DSMT4" ShapeID="_x0000_i1025" DrawAspect="Content" ObjectID="_1596353863" r:id="rId208"/>
               </w:object>
             </w:r>
           </w:p>
@@ -15032,23 +15412,7 @@
                 <w:rFonts w:asciiTheme="majorHAnsi" w:hAnsiTheme="majorHAnsi" w:cstheme="majorHAnsi"/>
                 <w:szCs w:val="26"/>
               </w:rPr>
-              <w:t xml:space="preserve"> (hatchling, juvenile, </w:t>
-            </w:r>
-            <w:proofErr w:type="spellStart"/>
-            <w:r>
-              <w:rPr>
-                <w:rFonts w:asciiTheme="majorHAnsi" w:hAnsiTheme="majorHAnsi" w:cstheme="majorHAnsi"/>
-                <w:szCs w:val="26"/>
-              </w:rPr>
-              <w:t>subadult</w:t>
-            </w:r>
-            <w:proofErr w:type="spellEnd"/>
-            <w:r>
-              <w:rPr>
-                <w:rFonts w:asciiTheme="majorHAnsi" w:hAnsiTheme="majorHAnsi" w:cstheme="majorHAnsi"/>
-                <w:szCs w:val="26"/>
-              </w:rPr>
-              <w:t>, and adult)</w:t>
+              <w:t xml:space="preserve"> (hatchling, juvenile, subadult, and adult)</w:t>
             </w:r>
           </w:p>
           <w:p>
@@ -15090,23 +15454,7 @@
                 <w:rFonts w:asciiTheme="majorHAnsi" w:hAnsiTheme="majorHAnsi" w:cstheme="majorHAnsi"/>
                 <w:szCs w:val="26"/>
               </w:rPr>
-              <w:t xml:space="preserve">Addition of fertility rate to </w:t>
-            </w:r>
-            <w:proofErr w:type="spellStart"/>
-            <w:r>
-              <w:rPr>
-                <w:rFonts w:asciiTheme="majorHAnsi" w:hAnsiTheme="majorHAnsi" w:cstheme="majorHAnsi"/>
-                <w:szCs w:val="26"/>
-              </w:rPr>
-              <w:t>subadult</w:t>
-            </w:r>
-            <w:proofErr w:type="spellEnd"/>
-            <w:r>
-              <w:rPr>
-                <w:rFonts w:asciiTheme="majorHAnsi" w:hAnsiTheme="majorHAnsi" w:cstheme="majorHAnsi"/>
-                <w:szCs w:val="26"/>
-              </w:rPr>
-              <w:t xml:space="preserve"> stage</w:t>
+              <w:t>Addition of fertility rate to subadult stage</w:t>
             </w:r>
           </w:p>
         </w:tc>
@@ -15368,7 +15716,6 @@
               </w:rPr>
               <w:t xml:space="preserve">With fertility on the last </w:t>
             </w:r>
-            <w:proofErr w:type="spellStart"/>
             <w:r>
               <w:rPr>
                 <w:rFonts w:asciiTheme="majorHAnsi" w:hAnsiTheme="majorHAnsi" w:cstheme="majorHAnsi"/>
@@ -15376,7 +15723,6 @@
               </w:rPr>
               <w:t>subadult</w:t>
             </w:r>
-            <w:proofErr w:type="spellEnd"/>
             <w:r>
               <w:rPr>
                 <w:rFonts w:asciiTheme="majorHAnsi" w:hAnsiTheme="majorHAnsi" w:cstheme="majorHAnsi"/>
@@ -15503,7 +15849,6 @@
               </w:rPr>
               <w:t xml:space="preserve">Without fertility on the last </w:t>
             </w:r>
-            <w:proofErr w:type="spellStart"/>
             <w:r>
               <w:rPr>
                 <w:rFonts w:asciiTheme="majorHAnsi" w:hAnsiTheme="majorHAnsi" w:cstheme="majorHAnsi"/>
@@ -15511,7 +15856,6 @@
               </w:rPr>
               <w:t>subadult</w:t>
             </w:r>
-            <w:proofErr w:type="spellEnd"/>
             <w:r>
               <w:rPr>
                 <w:rFonts w:asciiTheme="majorHAnsi" w:hAnsiTheme="majorHAnsi" w:cstheme="majorHAnsi"/>
@@ -15644,23 +15988,7 @@
                 <w:rFonts w:asciiTheme="majorHAnsi" w:hAnsiTheme="majorHAnsi" w:cstheme="majorHAnsi"/>
                 <w:szCs w:val="26"/>
               </w:rPr>
-              <w:t xml:space="preserve">With fertility on the last </w:t>
-            </w:r>
-            <w:proofErr w:type="spellStart"/>
-            <w:r>
-              <w:rPr>
-                <w:rFonts w:asciiTheme="majorHAnsi" w:hAnsiTheme="majorHAnsi" w:cstheme="majorHAnsi"/>
-                <w:szCs w:val="26"/>
-              </w:rPr>
-              <w:t>subadult</w:t>
-            </w:r>
-            <w:proofErr w:type="spellEnd"/>
-            <w:r>
-              <w:rPr>
-                <w:rFonts w:asciiTheme="majorHAnsi" w:hAnsiTheme="majorHAnsi" w:cstheme="majorHAnsi"/>
-                <w:szCs w:val="26"/>
-              </w:rPr>
-              <w:t xml:space="preserve"> stage</w:t>
+              <w:t>With fertility on the last subadult stage</w:t>
             </w:r>
           </w:p>
         </w:tc>
@@ -15718,7 +16046,7 @@
                     </pic:cNvPicPr>
                   </pic:nvPicPr>
                   <pic:blipFill>
-                    <a:blip r:embed="rId217" cstate="print">
+                    <a:blip r:embed="rId209" cstate="print">
                       <a:extLst>
                         <a:ext uri="{28A0092B-C50C-407E-A947-70E740481C1C}">
                           <a14:useLocalDpi xmlns:a14="http://schemas.microsoft.com/office/drawing/2010/main" val="0"/>
@@ -15813,26 +16141,16 @@
           <w:sz w:val="22"/>
           <w:szCs w:val="22"/>
         </w:rPr>
-        <w:t xml:space="preserve">hatchling, juvenile, </w:t>
-      </w:r>
-      <w:proofErr w:type="spellStart"/>
+        <w:t>hatchling, juvenile, sub</w:t>
+      </w:r>
       <w:r>
         <w:rPr>
           <w:color w:val="auto"/>
           <w:sz w:val="22"/>
           <w:szCs w:val="22"/>
         </w:rPr>
-        <w:t>sub</w:t>
-      </w:r>
-      <w:r>
-        <w:rPr>
-          <w:color w:val="auto"/>
-          <w:sz w:val="22"/>
-          <w:szCs w:val="22"/>
-        </w:rPr>
         <w:t>adult</w:t>
       </w:r>
-      <w:proofErr w:type="spellEnd"/>
       <w:r>
         <w:rPr>
           <w:color w:val="auto"/>
@@ -15920,7 +16238,7 @@
                     </pic:cNvPicPr>
                   </pic:nvPicPr>
                   <pic:blipFill>
-                    <a:blip r:embed="rId218" cstate="print">
+                    <a:blip r:embed="rId210" cstate="print">
                       <a:extLst>
                         <a:ext uri="{28A0092B-C50C-407E-A947-70E740481C1C}">
                           <a14:useLocalDpi xmlns:a14="http://schemas.microsoft.com/office/drawing/2010/main" val="0"/>
@@ -15983,25 +16301,7 @@
           <w:sz w:val="20"/>
           <w:szCs w:val="20"/>
         </w:rPr>
-        <w:t xml:space="preserve">. Reproductive value of juveniles, </w:t>
-      </w:r>
-      <w:proofErr w:type="spellStart"/>
-      <w:r>
-        <w:rPr>
-          <w:color w:val="auto"/>
-          <w:sz w:val="20"/>
-          <w:szCs w:val="20"/>
-        </w:rPr>
-        <w:t>subadults</w:t>
-      </w:r>
-      <w:proofErr w:type="spellEnd"/>
-      <w:r>
-        <w:rPr>
-          <w:color w:val="auto"/>
-          <w:sz w:val="20"/>
-          <w:szCs w:val="20"/>
-        </w:rPr>
-        <w:t xml:space="preserve"> and adults under </w:t>
+        <w:t xml:space="preserve">. Reproductive value of juveniles, subadults and adults under </w:t>
       </w:r>
       <w:r>
         <w:rPr>
@@ -16063,7 +16363,7 @@
                     </pic:cNvPicPr>
                   </pic:nvPicPr>
                   <pic:blipFill>
-                    <a:blip r:embed="rId219" cstate="print">
+                    <a:blip r:embed="rId211" cstate="print">
                       <a:extLst>
                         <a:ext uri="{28A0092B-C50C-407E-A947-70E740481C1C}">
                           <a14:useLocalDpi xmlns:a14="http://schemas.microsoft.com/office/drawing/2010/main" val="0"/>
@@ -16198,36 +16498,16 @@
           <w:sz w:val="22"/>
           <w:szCs w:val="22"/>
         </w:rPr>
-        <w:t xml:space="preserve">: </w:t>
-      </w:r>
-      <w:proofErr w:type="spellStart"/>
+        <w:t xml:space="preserve">: subadults, </w:t>
+      </w:r>
       <w:r>
         <w:rPr>
           <w:color w:val="auto"/>
           <w:sz w:val="22"/>
           <w:szCs w:val="22"/>
         </w:rPr>
-        <w:t>subadults</w:t>
-      </w:r>
-      <w:proofErr w:type="spellEnd"/>
-      <w:r>
-        <w:rPr>
-          <w:color w:val="auto"/>
-          <w:sz w:val="22"/>
-          <w:szCs w:val="22"/>
-        </w:rPr>
-        <w:t xml:space="preserve">, </w:t>
-      </w:r>
-      <w:proofErr w:type="gramStart"/>
-      <w:r>
-        <w:rPr>
-          <w:color w:val="auto"/>
-          <w:sz w:val="22"/>
-          <w:szCs w:val="22"/>
-        </w:rPr>
         <w:t>A</w:t>
       </w:r>
-      <w:proofErr w:type="gramEnd"/>
       <w:r>
         <w:rPr>
           <w:color w:val="auto"/>
@@ -16272,7 +16552,7 @@
                     </pic:cNvPicPr>
                   </pic:nvPicPr>
                   <pic:blipFill>
-                    <a:blip r:embed="rId220" cstate="print">
+                    <a:blip r:embed="rId212" cstate="print">
                       <a:extLst>
                         <a:ext uri="{28A0092B-C50C-407E-A947-70E740481C1C}">
                           <a14:useLocalDpi xmlns:a14="http://schemas.microsoft.com/office/drawing/2010/main" val="0"/>
@@ -16335,43 +16615,7 @@
           <w:sz w:val="22"/>
           <w:szCs w:val="22"/>
         </w:rPr>
-        <w:t xml:space="preserve"> population. H: hatchling, J: juvenile, S: </w:t>
-      </w:r>
-      <w:proofErr w:type="spellStart"/>
-      <w:r>
-        <w:rPr>
-          <w:color w:val="auto"/>
-          <w:sz w:val="22"/>
-          <w:szCs w:val="22"/>
-        </w:rPr>
-        <w:t>subadults</w:t>
-      </w:r>
-      <w:proofErr w:type="spellEnd"/>
-      <w:r>
-        <w:rPr>
-          <w:color w:val="auto"/>
-          <w:sz w:val="22"/>
-          <w:szCs w:val="22"/>
-        </w:rPr>
-        <w:t xml:space="preserve">, </w:t>
-      </w:r>
-      <w:proofErr w:type="gramStart"/>
-      <w:r>
-        <w:rPr>
-          <w:color w:val="auto"/>
-          <w:sz w:val="22"/>
-          <w:szCs w:val="22"/>
-        </w:rPr>
-        <w:t>A</w:t>
-      </w:r>
-      <w:proofErr w:type="gramEnd"/>
-      <w:r>
-        <w:rPr>
-          <w:color w:val="auto"/>
-          <w:sz w:val="22"/>
-          <w:szCs w:val="22"/>
-        </w:rPr>
-        <w:t>: adults.</w:t>
+        <w:t xml:space="preserve"> population. H: hatchling, J: juvenile, S: subadults, A: adults.</w:t>
       </w:r>
     </w:p>
     <w:p>
@@ -16420,7 +16664,7 @@
                     </pic:cNvPicPr>
                   </pic:nvPicPr>
                   <pic:blipFill>
-                    <a:blip r:embed="rId221" cstate="print">
+                    <a:blip r:embed="rId213" cstate="print">
                       <a:extLst>
                         <a:ext uri="{28A0092B-C50C-407E-A947-70E740481C1C}">
                           <a14:useLocalDpi xmlns:a14="http://schemas.microsoft.com/office/drawing/2010/main" val="0"/>
@@ -16525,43 +16769,7 @@
           <w:sz w:val="22"/>
           <w:szCs w:val="22"/>
         </w:rPr>
-        <w:t xml:space="preserve">H: hatchling, J: juvenile, S: </w:t>
-      </w:r>
-      <w:proofErr w:type="spellStart"/>
-      <w:r>
-        <w:rPr>
-          <w:color w:val="auto"/>
-          <w:sz w:val="22"/>
-          <w:szCs w:val="22"/>
-        </w:rPr>
-        <w:t>subadults</w:t>
-      </w:r>
-      <w:proofErr w:type="spellEnd"/>
-      <w:r>
-        <w:rPr>
-          <w:color w:val="auto"/>
-          <w:sz w:val="22"/>
-          <w:szCs w:val="22"/>
-        </w:rPr>
-        <w:t xml:space="preserve">, </w:t>
-      </w:r>
-      <w:proofErr w:type="gramStart"/>
-      <w:r>
-        <w:rPr>
-          <w:color w:val="auto"/>
-          <w:sz w:val="22"/>
-          <w:szCs w:val="22"/>
-        </w:rPr>
-        <w:t>A</w:t>
-      </w:r>
-      <w:proofErr w:type="gramEnd"/>
-      <w:r>
-        <w:rPr>
-          <w:color w:val="auto"/>
-          <w:sz w:val="22"/>
-          <w:szCs w:val="22"/>
-        </w:rPr>
-        <w:t>: adults</w:t>
+        <w:t>H: hatchling, J: juvenile, S: subadults, A: adults</w:t>
       </w:r>
     </w:p>
     <w:p>
@@ -16592,7 +16800,7 @@
                     </pic:cNvPicPr>
                   </pic:nvPicPr>
                   <pic:blipFill>
-                    <a:blip r:embed="rId222" cstate="print">
+                    <a:blip r:embed="rId214" cstate="print">
                       <a:extLst>
                         <a:ext uri="{28A0092B-C50C-407E-A947-70E740481C1C}">
                           <a14:useLocalDpi xmlns:a14="http://schemas.microsoft.com/office/drawing/2010/main" val="0"/>
@@ -16639,43 +16847,7 @@
           <w:sz w:val="22"/>
           <w:szCs w:val="22"/>
         </w:rPr>
-        <w:t xml:space="preserve">Figure S14. Elasticity of lambda to stage-specific survival and fecundity for southern population. H: hatchling, J: juvenile, S: </w:t>
-      </w:r>
-      <w:proofErr w:type="spellStart"/>
-      <w:r>
-        <w:rPr>
-          <w:color w:val="auto"/>
-          <w:sz w:val="22"/>
-          <w:szCs w:val="22"/>
-        </w:rPr>
-        <w:t>subadults</w:t>
-      </w:r>
-      <w:proofErr w:type="spellEnd"/>
-      <w:r>
-        <w:rPr>
-          <w:color w:val="auto"/>
-          <w:sz w:val="22"/>
-          <w:szCs w:val="22"/>
-        </w:rPr>
-        <w:t xml:space="preserve">, </w:t>
-      </w:r>
-      <w:proofErr w:type="gramStart"/>
-      <w:r>
-        <w:rPr>
-          <w:color w:val="auto"/>
-          <w:sz w:val="22"/>
-          <w:szCs w:val="22"/>
-        </w:rPr>
-        <w:t>A</w:t>
-      </w:r>
-      <w:proofErr w:type="gramEnd"/>
-      <w:r>
-        <w:rPr>
-          <w:color w:val="auto"/>
-          <w:sz w:val="22"/>
-          <w:szCs w:val="22"/>
-        </w:rPr>
-        <w:t>: adults</w:t>
+        <w:t>Figure S14. Elasticity of lambda to stage-specific survival and fecundity for southern population. H: hatchling, J: juvenile, S: subadults, A: adults</w:t>
       </w:r>
     </w:p>
     <w:p>
@@ -16736,7 +16908,7 @@
                     <pic:cNvPicPr/>
                   </pic:nvPicPr>
                   <pic:blipFill>
-                    <a:blip r:embed="rId223" cstate="print">
+                    <a:blip r:embed="rId215" cstate="print">
                       <a:extLst>
                         <a:ext uri="{28A0092B-C50C-407E-A947-70E740481C1C}">
                           <a14:useLocalDpi xmlns:a14="http://schemas.microsoft.com/office/drawing/2010/main" val="0"/>
@@ -16884,7 +17056,7 @@
                     <pic:cNvPicPr/>
                   </pic:nvPicPr>
                   <pic:blipFill>
-                    <a:blip r:embed="rId224" cstate="print">
+                    <a:blip r:embed="rId216" cstate="print">
                       <a:extLst>
                         <a:ext uri="{28A0092B-C50C-407E-A947-70E740481C1C}">
                           <a14:useLocalDpi xmlns:a14="http://schemas.microsoft.com/office/drawing/2010/main" val="0"/>
@@ -17008,19 +17180,11 @@
           <w:lang w:eastAsia="ja-JP"/>
         </w:rPr>
       </w:pPr>
-      <w:proofErr w:type="spellStart"/>
       <w:r>
         <w:rPr>
           <w:lang w:eastAsia="ja-JP"/>
         </w:rPr>
-        <w:t>Bienvenu</w:t>
-      </w:r>
-      <w:proofErr w:type="spellEnd"/>
-      <w:r>
-        <w:rPr>
-          <w:lang w:eastAsia="ja-JP"/>
-        </w:rPr>
-        <w:t>, F., Legendre S. 2015. A new approach to the generation time in matrix population models. Am. Nat. 185(6): 834-843.</w:t>
+        <w:t>Bienvenu, F., Legendre S. 2015. A new approach to the generation time in matrix population models. Am. Nat. 185(6): 834-843.</w:t>
       </w:r>
     </w:p>
     <w:p>
@@ -17030,35 +17194,18 @@
           <w:lang w:eastAsia="ja-JP"/>
         </w:rPr>
       </w:pPr>
-      <w:proofErr w:type="spellStart"/>
       <w:r>
         <w:rPr>
           <w:lang w:eastAsia="ja-JP"/>
         </w:rPr>
-        <w:t>Brault</w:t>
-      </w:r>
-      <w:proofErr w:type="spellEnd"/>
-      <w:r>
-        <w:rPr>
-          <w:lang w:eastAsia="ja-JP"/>
-        </w:rPr>
-        <w:t>, S., Caswell, H. 1993. Pod-specific demography of killer whales (</w:t>
-      </w:r>
-      <w:proofErr w:type="spellStart"/>
+        <w:t>Brault, S., Caswell, H. 1993. Pod-specific demography of killer whales (</w:t>
+      </w:r>
       <w:r>
         <w:rPr>
           <w:i/>
           <w:lang w:eastAsia="ja-JP"/>
         </w:rPr>
-        <w:t>Orcinus</w:t>
-      </w:r>
-      <w:proofErr w:type="spellEnd"/>
-      <w:r>
-        <w:rPr>
-          <w:i/>
-          <w:lang w:eastAsia="ja-JP"/>
-        </w:rPr>
-        <w:t xml:space="preserve"> orca</w:t>
+        <w:t>Orcinus orca</w:t>
       </w:r>
       <w:r>
         <w:rPr>
@@ -17092,49 +17239,7 @@
         <w:rPr>
           <w:lang w:eastAsia="ja-JP"/>
         </w:rPr>
-        <w:t xml:space="preserve">Crowder, L.B., Crouse, D.T., </w:t>
-      </w:r>
-      <w:proofErr w:type="spellStart"/>
-      <w:r>
-        <w:rPr>
-          <w:lang w:eastAsia="ja-JP"/>
-        </w:rPr>
-        <w:t>Heppell</w:t>
-      </w:r>
-      <w:proofErr w:type="spellEnd"/>
-      <w:r>
-        <w:rPr>
-          <w:lang w:eastAsia="ja-JP"/>
-        </w:rPr>
-        <w:t xml:space="preserve">, S.S., Martin, T.H., 1994. Predicting the impact of turtle excluder devices on loggerhead sea turtle populations. </w:t>
-      </w:r>
-      <w:proofErr w:type="spellStart"/>
-      <w:r>
-        <w:rPr>
-          <w:lang w:eastAsia="ja-JP"/>
-        </w:rPr>
-        <w:t>Ecol</w:t>
-      </w:r>
-      <w:proofErr w:type="spellEnd"/>
-      <w:r>
-        <w:rPr>
-          <w:lang w:eastAsia="ja-JP"/>
-        </w:rPr>
-        <w:t xml:space="preserve"> </w:t>
-      </w:r>
-      <w:proofErr w:type="spellStart"/>
-      <w:r>
-        <w:rPr>
-          <w:lang w:eastAsia="ja-JP"/>
-        </w:rPr>
-        <w:t>Appl</w:t>
-      </w:r>
-      <w:proofErr w:type="spellEnd"/>
-      <w:r>
-        <w:rPr>
-          <w:lang w:eastAsia="ja-JP"/>
-        </w:rPr>
-        <w:t xml:space="preserve"> 4, 437–445.</w:t>
+        <w:t>Crowder, L.B., Crouse, D.T., Heppell, S.S., Martin, T.H., 1994. Predicting the impact of turtle excluder devices on loggerhead sea turtle populations. Ecol Appl 4, 437–445.</w:t>
       </w:r>
     </w:p>
     <w:p>
@@ -17148,21 +17253,7 @@
         <w:rPr>
           <w:lang w:eastAsia="ja-JP"/>
         </w:rPr>
-        <w:t xml:space="preserve">Dunham, K., </w:t>
-      </w:r>
-      <w:proofErr w:type="spellStart"/>
-      <w:r>
-        <w:rPr>
-          <w:lang w:eastAsia="ja-JP"/>
-        </w:rPr>
-        <w:t>Dinkelacker</w:t>
-      </w:r>
-      <w:proofErr w:type="spellEnd"/>
-      <w:r>
-        <w:rPr>
-          <w:lang w:eastAsia="ja-JP"/>
-        </w:rPr>
-        <w:t>, S., Miller, J., 2014. A stage-based population model for American alligators in northern latitudes. Jour. Wild. Mgmt. 78, 354 440–447. https://doi.org/10.1002/jwmg.</w:t>
+        <w:t>Dunham, K., Dinkelacker, S., Miller, J., 2014. A stage-based population model for American alligators in northern latitudes. Jour. Wild. Mgmt. 78, 354 440–447. https://doi.org/10.1002/jwmg.</w:t>
       </w:r>
     </w:p>
     <w:p>
@@ -17176,35 +17267,7 @@
         <w:rPr>
           <w:lang w:eastAsia="ja-JP"/>
         </w:rPr>
-        <w:t xml:space="preserve">Morris, J.A., </w:t>
-      </w:r>
-      <w:proofErr w:type="spellStart"/>
-      <w:r>
-        <w:rPr>
-          <w:lang w:eastAsia="ja-JP"/>
-        </w:rPr>
-        <w:t>Shertzer</w:t>
-      </w:r>
-      <w:proofErr w:type="spellEnd"/>
-      <w:r>
-        <w:rPr>
-          <w:lang w:eastAsia="ja-JP"/>
-        </w:rPr>
-        <w:t xml:space="preserve">, K.W., Rice, J.A., 2011. A stage-based matrix population model of invasive lionfish with implications for control. </w:t>
-      </w:r>
-      <w:proofErr w:type="spellStart"/>
-      <w:r>
-        <w:rPr>
-          <w:lang w:eastAsia="ja-JP"/>
-        </w:rPr>
-        <w:t>Biol</w:t>
-      </w:r>
-      <w:proofErr w:type="spellEnd"/>
-      <w:r>
-        <w:rPr>
-          <w:lang w:eastAsia="ja-JP"/>
-        </w:rPr>
-        <w:t xml:space="preserve"> Invasions 13, 7–12. https://doi.org/10.1007/s10530-010-9786-8</w:t>
+        <w:t>Morris, J.A., Shertzer, K.W., Rice, J.A., 2011. A stage-based matrix population model of invasive lionfish with implications for control. Biol Invasions 13, 7–12. https://doi.org/10.1007/s10530-010-9786-8</w:t>
       </w:r>
     </w:p>
     <w:sectPr>
@@ -17218,7 +17281,7 @@
 </file>
 
 <file path=word/endnotes.xml><?xml version="1.0" encoding="utf-8"?>
-<w:endnotes xmlns:wpc="http://schemas.microsoft.com/office/word/2010/wordprocessingCanvas" xmlns:cx="http://schemas.microsoft.com/office/drawing/2014/chartex" xmlns:cx1="http://schemas.microsoft.com/office/drawing/2015/9/8/chartex" xmlns:mc="http://schemas.openxmlformats.org/markup-compatibility/2006" xmlns:o="urn:schemas-microsoft-com:office:office" xmlns:r="http://schemas.openxmlformats.org/officeDocument/2006/relationships" xmlns:m="http://schemas.openxmlformats.org/officeDocument/2006/math" xmlns:v="urn:schemas-microsoft-com:vml" xmlns:wp14="http://schemas.microsoft.com/office/word/2010/wordprocessingDrawing" xmlns:wp="http://schemas.openxmlformats.org/drawingml/2006/wordprocessingDrawing" xmlns:w10="urn:schemas-microsoft-com:office:word" xmlns:w="http://schemas.openxmlformats.org/wordprocessingml/2006/main" xmlns:w14="http://schemas.microsoft.com/office/word/2010/wordml" xmlns:w15="http://schemas.microsoft.com/office/word/2012/wordml" xmlns:w16se="http://schemas.microsoft.com/office/word/2015/wordml/symex" xmlns:wpg="http://schemas.microsoft.com/office/word/2010/wordprocessingGroup" xmlns:wpi="http://schemas.microsoft.com/office/word/2010/wordprocessingInk" xmlns:wne="http://schemas.microsoft.com/office/word/2006/wordml" xmlns:wps="http://schemas.microsoft.com/office/word/2010/wordprocessingShape" mc:Ignorable="w14 w15 w16se wp14">
+<w:endnotes xmlns:wpc="http://schemas.microsoft.com/office/word/2010/wordprocessingCanvas" xmlns:cx="http://schemas.microsoft.com/office/drawing/2014/chartex" xmlns:cx1="http://schemas.microsoft.com/office/drawing/2015/9/8/chartex" xmlns:cx2="http://schemas.microsoft.com/office/drawing/2015/10/21/chartex" xmlns:cx3="http://schemas.microsoft.com/office/drawing/2016/5/9/chartex" xmlns:cx4="http://schemas.microsoft.com/office/drawing/2016/5/10/chartex" xmlns:cx5="http://schemas.microsoft.com/office/drawing/2016/5/11/chartex" xmlns:cx6="http://schemas.microsoft.com/office/drawing/2016/5/12/chartex" xmlns:cx7="http://schemas.microsoft.com/office/drawing/2016/5/13/chartex" xmlns:cx8="http://schemas.microsoft.com/office/drawing/2016/5/14/chartex" xmlns:mc="http://schemas.openxmlformats.org/markup-compatibility/2006" xmlns:aink="http://schemas.microsoft.com/office/drawing/2016/ink" xmlns:am3d="http://schemas.microsoft.com/office/drawing/2017/model3d" xmlns:o="urn:schemas-microsoft-com:office:office" xmlns:r="http://schemas.openxmlformats.org/officeDocument/2006/relationships" xmlns:m="http://schemas.openxmlformats.org/officeDocument/2006/math" xmlns:v="urn:schemas-microsoft-com:vml" xmlns:wp14="http://schemas.microsoft.com/office/word/2010/wordprocessingDrawing" xmlns:wp="http://schemas.openxmlformats.org/drawingml/2006/wordprocessingDrawing" xmlns:w10="urn:schemas-microsoft-com:office:word" xmlns:w="http://schemas.openxmlformats.org/wordprocessingml/2006/main" xmlns:w14="http://schemas.microsoft.com/office/word/2010/wordml" xmlns:w15="http://schemas.microsoft.com/office/word/2012/wordml" xmlns:w16cid="http://schemas.microsoft.com/office/word/2016/wordml/cid" xmlns:w16se="http://schemas.microsoft.com/office/word/2015/wordml/symex" xmlns:wpg="http://schemas.microsoft.com/office/word/2010/wordprocessingGroup" xmlns:wpi="http://schemas.microsoft.com/office/word/2010/wordprocessingInk" xmlns:wne="http://schemas.microsoft.com/office/word/2006/wordml" xmlns:wps="http://schemas.microsoft.com/office/word/2010/wordprocessingShape" mc:Ignorable="w14 w15 w16se w16cid wp14">
   <w:endnote w:type="separator" w:id="-1">
     <w:p>
       <w:pPr>
@@ -17243,7 +17306,7 @@
 </file>
 
 <file path=word/footer1.xml><?xml version="1.0" encoding="utf-8"?>
-<w:ftr xmlns:wpc="http://schemas.microsoft.com/office/word/2010/wordprocessingCanvas" xmlns:cx="http://schemas.microsoft.com/office/drawing/2014/chartex" xmlns:cx1="http://schemas.microsoft.com/office/drawing/2015/9/8/chartex" xmlns:mc="http://schemas.openxmlformats.org/markup-compatibility/2006" xmlns:o="urn:schemas-microsoft-com:office:office" xmlns:r="http://schemas.openxmlformats.org/officeDocument/2006/relationships" xmlns:m="http://schemas.openxmlformats.org/officeDocument/2006/math" xmlns:v="urn:schemas-microsoft-com:vml" xmlns:wp14="http://schemas.microsoft.com/office/word/2010/wordprocessingDrawing" xmlns:wp="http://schemas.openxmlformats.org/drawingml/2006/wordprocessingDrawing" xmlns:w10="urn:schemas-microsoft-com:office:word" xmlns:w="http://schemas.openxmlformats.org/wordprocessingml/2006/main" xmlns:w14="http://schemas.microsoft.com/office/word/2010/wordml" xmlns:w15="http://schemas.microsoft.com/office/word/2012/wordml" xmlns:w16se="http://schemas.microsoft.com/office/word/2015/wordml/symex" xmlns:wpg="http://schemas.microsoft.com/office/word/2010/wordprocessingGroup" xmlns:wpi="http://schemas.microsoft.com/office/word/2010/wordprocessingInk" xmlns:wne="http://schemas.microsoft.com/office/word/2006/wordml" xmlns:wps="http://schemas.microsoft.com/office/word/2010/wordprocessingShape" mc:Ignorable="w14 w15 w16se wp14">
+<w:ftr xmlns:wpc="http://schemas.microsoft.com/office/word/2010/wordprocessingCanvas" xmlns:cx="http://schemas.microsoft.com/office/drawing/2014/chartex" xmlns:cx1="http://schemas.microsoft.com/office/drawing/2015/9/8/chartex" xmlns:cx2="http://schemas.microsoft.com/office/drawing/2015/10/21/chartex" xmlns:cx3="http://schemas.microsoft.com/office/drawing/2016/5/9/chartex" xmlns:cx4="http://schemas.microsoft.com/office/drawing/2016/5/10/chartex" xmlns:cx5="http://schemas.microsoft.com/office/drawing/2016/5/11/chartex" xmlns:cx6="http://schemas.microsoft.com/office/drawing/2016/5/12/chartex" xmlns:cx7="http://schemas.microsoft.com/office/drawing/2016/5/13/chartex" xmlns:cx8="http://schemas.microsoft.com/office/drawing/2016/5/14/chartex" xmlns:mc="http://schemas.openxmlformats.org/markup-compatibility/2006" xmlns:aink="http://schemas.microsoft.com/office/drawing/2016/ink" xmlns:am3d="http://schemas.microsoft.com/office/drawing/2017/model3d" xmlns:o="urn:schemas-microsoft-com:office:office" xmlns:r="http://schemas.openxmlformats.org/officeDocument/2006/relationships" xmlns:m="http://schemas.openxmlformats.org/officeDocument/2006/math" xmlns:v="urn:schemas-microsoft-com:vml" xmlns:wp14="http://schemas.microsoft.com/office/word/2010/wordprocessingDrawing" xmlns:wp="http://schemas.openxmlformats.org/drawingml/2006/wordprocessingDrawing" xmlns:w10="urn:schemas-microsoft-com:office:word" xmlns:w="http://schemas.openxmlformats.org/wordprocessingml/2006/main" xmlns:w14="http://schemas.microsoft.com/office/word/2010/wordml" xmlns:w15="http://schemas.microsoft.com/office/word/2012/wordml" xmlns:w16cid="http://schemas.microsoft.com/office/word/2016/wordml/cid" xmlns:w16se="http://schemas.microsoft.com/office/word/2015/wordml/symex" xmlns:wpg="http://schemas.microsoft.com/office/word/2010/wordprocessingGroup" xmlns:wpi="http://schemas.microsoft.com/office/word/2010/wordprocessingInk" xmlns:wne="http://schemas.microsoft.com/office/word/2006/wordml" xmlns:wps="http://schemas.microsoft.com/office/word/2010/wordprocessingShape" mc:Ignorable="w14 w15 w16se w16cid wp14">
   <w:p>
     <w:pPr>
       <w:pStyle w:val="Footer"/>
@@ -17296,7 +17359,7 @@
 </file>
 
 <file path=word/footnotes.xml><?xml version="1.0" encoding="utf-8"?>
-<w:footnotes xmlns:wpc="http://schemas.microsoft.com/office/word/2010/wordprocessingCanvas" xmlns:cx="http://schemas.microsoft.com/office/drawing/2014/chartex" xmlns:cx1="http://schemas.microsoft.com/office/drawing/2015/9/8/chartex" xmlns:mc="http://schemas.openxmlformats.org/markup-compatibility/2006" xmlns:o="urn:schemas-microsoft-com:office:office" xmlns:r="http://schemas.openxmlformats.org/officeDocument/2006/relationships" xmlns:m="http://schemas.openxmlformats.org/officeDocument/2006/math" xmlns:v="urn:schemas-microsoft-com:vml" xmlns:wp14="http://schemas.microsoft.com/office/word/2010/wordprocessingDrawing" xmlns:wp="http://schemas.openxmlformats.org/drawingml/2006/wordprocessingDrawing" xmlns:w10="urn:schemas-microsoft-com:office:word" xmlns:w="http://schemas.openxmlformats.org/wordprocessingml/2006/main" xmlns:w14="http://schemas.microsoft.com/office/word/2010/wordml" xmlns:w15="http://schemas.microsoft.com/office/word/2012/wordml" xmlns:w16se="http://schemas.microsoft.com/office/word/2015/wordml/symex" xmlns:wpg="http://schemas.microsoft.com/office/word/2010/wordprocessingGroup" xmlns:wpi="http://schemas.microsoft.com/office/word/2010/wordprocessingInk" xmlns:wne="http://schemas.microsoft.com/office/word/2006/wordml" xmlns:wps="http://schemas.microsoft.com/office/word/2010/wordprocessingShape" mc:Ignorable="w14 w15 w16se wp14">
+<w:footnotes xmlns:wpc="http://schemas.microsoft.com/office/word/2010/wordprocessingCanvas" xmlns:cx="http://schemas.microsoft.com/office/drawing/2014/chartex" xmlns:cx1="http://schemas.microsoft.com/office/drawing/2015/9/8/chartex" xmlns:cx2="http://schemas.microsoft.com/office/drawing/2015/10/21/chartex" xmlns:cx3="http://schemas.microsoft.com/office/drawing/2016/5/9/chartex" xmlns:cx4="http://schemas.microsoft.com/office/drawing/2016/5/10/chartex" xmlns:cx5="http://schemas.microsoft.com/office/drawing/2016/5/11/chartex" xmlns:cx6="http://schemas.microsoft.com/office/drawing/2016/5/12/chartex" xmlns:cx7="http://schemas.microsoft.com/office/drawing/2016/5/13/chartex" xmlns:cx8="http://schemas.microsoft.com/office/drawing/2016/5/14/chartex" xmlns:mc="http://schemas.openxmlformats.org/markup-compatibility/2006" xmlns:aink="http://schemas.microsoft.com/office/drawing/2016/ink" xmlns:am3d="http://schemas.microsoft.com/office/drawing/2017/model3d" xmlns:o="urn:schemas-microsoft-com:office:office" xmlns:r="http://schemas.openxmlformats.org/officeDocument/2006/relationships" xmlns:m="http://schemas.openxmlformats.org/officeDocument/2006/math" xmlns:v="urn:schemas-microsoft-com:vml" xmlns:wp14="http://schemas.microsoft.com/office/word/2010/wordprocessingDrawing" xmlns:wp="http://schemas.openxmlformats.org/drawingml/2006/wordprocessingDrawing" xmlns:w10="urn:schemas-microsoft-com:office:word" xmlns:w="http://schemas.openxmlformats.org/wordprocessingml/2006/main" xmlns:w14="http://schemas.microsoft.com/office/word/2010/wordml" xmlns:w15="http://schemas.microsoft.com/office/word/2012/wordml" xmlns:w16cid="http://schemas.microsoft.com/office/word/2016/wordml/cid" xmlns:w16se="http://schemas.microsoft.com/office/word/2015/wordml/symex" xmlns:wpg="http://schemas.microsoft.com/office/word/2010/wordprocessingGroup" xmlns:wpi="http://schemas.microsoft.com/office/word/2010/wordprocessingInk" xmlns:wne="http://schemas.microsoft.com/office/word/2006/wordml" xmlns:wps="http://schemas.microsoft.com/office/word/2010/wordprocessingShape" mc:Ignorable="w14 w15 w16se w16cid wp14">
   <w:footnote w:type="separator" w:id="-1">
     <w:p>
       <w:pPr>
@@ -17321,7 +17384,7 @@
 </file>
 
 <file path=word/numbering.xml><?xml version="1.0" encoding="utf-8"?>
-<w:numbering xmlns:wpc="http://schemas.microsoft.com/office/word/2010/wordprocessingCanvas" xmlns:cx="http://schemas.microsoft.com/office/drawing/2014/chartex" xmlns:cx1="http://schemas.microsoft.com/office/drawing/2015/9/8/chartex" xmlns:mc="http://schemas.openxmlformats.org/markup-compatibility/2006" xmlns:o="urn:schemas-microsoft-com:office:office" xmlns:r="http://schemas.openxmlformats.org/officeDocument/2006/relationships" xmlns:m="http://schemas.openxmlformats.org/officeDocument/2006/math" xmlns:v="urn:schemas-microsoft-com:vml" xmlns:wp14="http://schemas.microsoft.com/office/word/2010/wordprocessingDrawing" xmlns:wp="http://schemas.openxmlformats.org/drawingml/2006/wordprocessingDrawing" xmlns:w10="urn:schemas-microsoft-com:office:word" xmlns:w="http://schemas.openxmlformats.org/wordprocessingml/2006/main" xmlns:w14="http://schemas.microsoft.com/office/word/2010/wordml" xmlns:w15="http://schemas.microsoft.com/office/word/2012/wordml" xmlns:w16se="http://schemas.microsoft.com/office/word/2015/wordml/symex" xmlns:wpg="http://schemas.microsoft.com/office/word/2010/wordprocessingGroup" xmlns:wpi="http://schemas.microsoft.com/office/word/2010/wordprocessingInk" xmlns:wne="http://schemas.microsoft.com/office/word/2006/wordml" xmlns:wps="http://schemas.microsoft.com/office/word/2010/wordprocessingShape" mc:Ignorable="w14 w15 w16se wp14">
+<w:numbering xmlns:wpc="http://schemas.microsoft.com/office/word/2010/wordprocessingCanvas" xmlns:cx="http://schemas.microsoft.com/office/drawing/2014/chartex" xmlns:cx1="http://schemas.microsoft.com/office/drawing/2015/9/8/chartex" xmlns:cx2="http://schemas.microsoft.com/office/drawing/2015/10/21/chartex" xmlns:cx3="http://schemas.microsoft.com/office/drawing/2016/5/9/chartex" xmlns:cx4="http://schemas.microsoft.com/office/drawing/2016/5/10/chartex" xmlns:cx5="http://schemas.microsoft.com/office/drawing/2016/5/11/chartex" xmlns:cx6="http://schemas.microsoft.com/office/drawing/2016/5/12/chartex" xmlns:cx7="http://schemas.microsoft.com/office/drawing/2016/5/13/chartex" xmlns:cx8="http://schemas.microsoft.com/office/drawing/2016/5/14/chartex" xmlns:mc="http://schemas.openxmlformats.org/markup-compatibility/2006" xmlns:aink="http://schemas.microsoft.com/office/drawing/2016/ink" xmlns:am3d="http://schemas.microsoft.com/office/drawing/2017/model3d" xmlns:o="urn:schemas-microsoft-com:office:office" xmlns:r="http://schemas.openxmlformats.org/officeDocument/2006/relationships" xmlns:m="http://schemas.openxmlformats.org/officeDocument/2006/math" xmlns:v="urn:schemas-microsoft-com:vml" xmlns:wp14="http://schemas.microsoft.com/office/word/2010/wordprocessingDrawing" xmlns:wp="http://schemas.openxmlformats.org/drawingml/2006/wordprocessingDrawing" xmlns:w10="urn:schemas-microsoft-com:office:word" xmlns:w="http://schemas.openxmlformats.org/wordprocessingml/2006/main" xmlns:w14="http://schemas.microsoft.com/office/word/2010/wordml" xmlns:w15="http://schemas.microsoft.com/office/word/2012/wordml" xmlns:w16cid="http://schemas.microsoft.com/office/word/2016/wordml/cid" xmlns:w16se="http://schemas.microsoft.com/office/word/2015/wordml/symex" xmlns:wpg="http://schemas.microsoft.com/office/word/2010/wordprocessingGroup" xmlns:wpi="http://schemas.microsoft.com/office/word/2010/wordprocessingInk" xmlns:wne="http://schemas.microsoft.com/office/word/2006/wordml" xmlns:wps="http://schemas.microsoft.com/office/word/2010/wordprocessingShape" mc:Ignorable="w14 w15 w16se w16cid wp14">
   <w:abstractNum w:abstractNumId="0" w15:restartNumberingAfterBreak="0">
     <w:nsid w:val="05F42410"/>
     <w:multiLevelType w:val="hybridMultilevel"/>
@@ -18602,7 +18665,7 @@
 </file>
 
 <file path=word/styles.xml><?xml version="1.0" encoding="utf-8"?>
-<w:styles xmlns:mc="http://schemas.openxmlformats.org/markup-compatibility/2006" xmlns:r="http://schemas.openxmlformats.org/officeDocument/2006/relationships" xmlns:w="http://schemas.openxmlformats.org/wordprocessingml/2006/main" xmlns:w14="http://schemas.microsoft.com/office/word/2010/wordml" xmlns:w15="http://schemas.microsoft.com/office/word/2012/wordml" xmlns:w16se="http://schemas.microsoft.com/office/word/2015/wordml/symex" mc:Ignorable="w14 w15 w16se">
+<w:styles xmlns:mc="http://schemas.openxmlformats.org/markup-compatibility/2006" xmlns:r="http://schemas.openxmlformats.org/officeDocument/2006/relationships" xmlns:w="http://schemas.openxmlformats.org/wordprocessingml/2006/main" xmlns:w14="http://schemas.microsoft.com/office/word/2010/wordml" xmlns:w15="http://schemas.microsoft.com/office/word/2012/wordml" xmlns:w16cid="http://schemas.microsoft.com/office/word/2016/wordml/cid" xmlns:w16se="http://schemas.microsoft.com/office/word/2015/wordml/symex" mc:Ignorable="w14 w15 w16se w16cid">
   <w:docDefaults>
     <w:rPrDefault>
       <w:rPr>
@@ -18618,7 +18681,7 @@
       </w:pPr>
     </w:pPrDefault>
   </w:docDefaults>
-  <w:latentStyles w:defLockedState="0" w:defUIPriority="99" w:defSemiHidden="0" w:defUnhideWhenUsed="0" w:defQFormat="0" w:count="371">
+  <w:latentStyles w:defLockedState="0" w:defUIPriority="99" w:defSemiHidden="0" w:defUnhideWhenUsed="0" w:defQFormat="0" w:count="375">
     <w:lsdException w:name="Normal" w:uiPriority="0" w:qFormat="1"/>
     <w:lsdException w:name="heading 1" w:uiPriority="9" w:qFormat="1"/>
     <w:lsdException w:name="heading 2" w:semiHidden="1" w:uiPriority="9" w:unhideWhenUsed="1" w:qFormat="1"/>
@@ -18724,7 +18787,6 @@
     <w:lsdException w:name="HTML Sample" w:semiHidden="1" w:unhideWhenUsed="1"/>
     <w:lsdException w:name="HTML Typewriter" w:semiHidden="1" w:unhideWhenUsed="1"/>
     <w:lsdException w:name="HTML Variable" w:semiHidden="1" w:unhideWhenUsed="1"/>
-    <w:lsdException w:name="Normal Table" w:semiHidden="1" w:unhideWhenUsed="1"/>
     <w:lsdException w:name="annotation subject" w:semiHidden="1" w:unhideWhenUsed="1"/>
     <w:lsdException w:name="No List" w:semiHidden="1" w:unhideWhenUsed="1"/>
     <w:lsdException w:name="Outline List 1" w:semiHidden="1" w:unhideWhenUsed="1"/>
@@ -18768,10 +18830,8 @@
     <w:lsdException w:name="Table Elegant" w:semiHidden="1" w:unhideWhenUsed="1"/>
     <w:lsdException w:name="Table Professional" w:semiHidden="1" w:unhideWhenUsed="1"/>
     <w:lsdException w:name="Table Subtle 1" w:semiHidden="1" w:unhideWhenUsed="1"/>
-    <w:lsdException w:name="Table Subtle 2" w:semiHidden="1" w:unhideWhenUsed="1"/>
     <w:lsdException w:name="Table Web 1" w:semiHidden="1" w:unhideWhenUsed="1"/>
     <w:lsdException w:name="Table Web 2" w:semiHidden="1" w:unhideWhenUsed="1"/>
-    <w:lsdException w:name="Table Web 3" w:semiHidden="1" w:unhideWhenUsed="1"/>
     <w:lsdException w:name="Balloon Text" w:semiHidden="1" w:unhideWhenUsed="1"/>
     <w:lsdException w:name="Table Grid" w:uiPriority="39"/>
     <w:lsdException w:name="Table Theme" w:semiHidden="1" w:unhideWhenUsed="1"/>
@@ -18990,6 +19050,10 @@
     <w:lsdException w:name="List Table 5 Dark Accent 6" w:uiPriority="50"/>
     <w:lsdException w:name="List Table 6 Colorful Accent 6" w:uiPriority="51"/>
     <w:lsdException w:name="List Table 7 Colorful Accent 6" w:uiPriority="52"/>
+    <w:lsdException w:name="Mention" w:semiHidden="1" w:unhideWhenUsed="1"/>
+    <w:lsdException w:name="Smart Hyperlink" w:semiHidden="1" w:unhideWhenUsed="1"/>
+    <w:lsdException w:name="Hashtag" w:semiHidden="1" w:unhideWhenUsed="1"/>
+    <w:lsdException w:name="Unresolved Mention" w:semiHidden="1" w:unhideWhenUsed="1"/>
   </w:latentStyles>
   <w:style w:type="paragraph" w:default="1" w:styleId="Normal">
     <w:name w:val="Normal"/>
@@ -19894,7 +19958,7 @@
 </file>
 
 <file path=customXml/itemProps1.xml><?xml version="1.0" encoding="utf-8"?>
-<ds:datastoreItem xmlns:ds="http://schemas.openxmlformats.org/officeDocument/2006/customXml" ds:itemID="{0BEE1BD3-39B2-47CD-9B35-058A340A8195}">
+<ds:datastoreItem xmlns:ds="http://schemas.openxmlformats.org/officeDocument/2006/customXml" ds:itemID="{2971AF34-4C99-1C45-9A42-6626A28060B7}">
   <ds:schemaRefs>
     <ds:schemaRef ds:uri="http://schemas.openxmlformats.org/officeDocument/2006/bibliography"/>
   </ds:schemaRefs>

</xml_diff>

<commit_message>
Masami's edits to supplement
</commit_message>
<xml_diff>
--- a/docs/MPM_errors_manuscript/Supplementary Material.docx
+++ b/docs/MPM_errors_manuscript/Supplementary Material.docx
@@ -10,11 +10,53 @@
           <w:color w:val="auto"/>
         </w:rPr>
       </w:pPr>
+      <w:bookmarkStart w:id="0" w:name="_GoBack"/>
+      <w:bookmarkEnd w:id="0"/>
+      <w:ins w:id="1" w:author="Masami Fujiwara" w:date="2018-08-27T08:43:00Z">
+        <w:r>
+          <w:rPr>
+            <w:b/>
+            <w:color w:val="auto"/>
+          </w:rPr>
+          <w:t>Kendall, B.E., Fujiwara, M., Diaz-Lopez, J. (YYYY) Persistent problems in the construction of matrix population models.</w:t>
+        </w:r>
+      </w:ins>
+      <w:ins w:id="2" w:author="Masami Fujiwara" w:date="2018-08-27T08:44:00Z">
+        <w:r>
+          <w:rPr>
+            <w:b/>
+            <w:color w:val="auto"/>
+          </w:rPr>
+          <w:t xml:space="preserve"> </w:t>
+        </w:r>
+        <w:r>
+          <w:rPr>
+            <w:b/>
+            <w:i/>
+            <w:color w:val="auto"/>
+            <w:rPrChange w:id="3" w:author="Masami Fujiwara" w:date="2018-08-27T08:44:00Z">
+              <w:rPr>
+                <w:b/>
+                <w:color w:val="auto"/>
+              </w:rPr>
+            </w:rPrChange>
+          </w:rPr>
+          <w:t>Ecological Modelling</w:t>
+        </w:r>
+        <w:r>
+          <w:rPr>
+            <w:b/>
+            <w:color w:val="auto"/>
+          </w:rPr>
+          <w:t xml:space="preserve">. XX: XX-XX. </w:t>
+        </w:r>
+      </w:ins>
     </w:p>
     <w:p>
       <w:pPr>
         <w:pStyle w:val="Heading1"/>
         <w:rPr>
+          <w:del w:id="4" w:author="Masami Fujiwara" w:date="2018-08-27T08:44:00Z"/>
           <w:b/>
           <w:color w:val="auto"/>
         </w:rPr>
@@ -48,17 +90,17 @@
       <w:r>
         <w:t xml:space="preserve">A matrix population model for lionfish was developed by Morris et al. (2011) to investigate potential approaches for controlling the invasive species. </w:t>
       </w:r>
-      <w:ins w:id="0" w:author="Bruce Kendall" w:date="2018-08-21T10:24:00Z">
+      <w:ins w:id="5" w:author="Bruce Kendall" w:date="2018-08-21T10:24:00Z">
         <w:r>
           <w:t xml:space="preserve">According to the life history described in that paper, </w:t>
         </w:r>
       </w:ins>
-      <w:del w:id="1" w:author="Bruce Kendall" w:date="2018-08-21T10:24:00Z">
+      <w:del w:id="6" w:author="Bruce Kendall" w:date="2018-08-21T10:24:00Z">
         <w:r>
           <w:delText xml:space="preserve">Lionfish </w:delText>
         </w:r>
       </w:del>
-      <w:ins w:id="2" w:author="Bruce Kendall" w:date="2018-08-21T10:24:00Z">
+      <w:ins w:id="7" w:author="Bruce Kendall" w:date="2018-08-21T10:24:00Z">
         <w:r>
           <w:t xml:space="preserve">lionfish </w:t>
         </w:r>
@@ -81,25 +123,57 @@
       <w:r>
         <w:t>) and produced a three-stage (larvae</w:t>
       </w:r>
-      <w:ins w:id="3" w:author="Bruce Kendall" w:date="2018-08-21T10:24:00Z">
+      <w:ins w:id="8" w:author="Bruce Kendall" w:date="2018-08-21T10:24:00Z">
         <w:r>
-          <w:t xml:space="preserve"> [age 3 d to 1 mo]</w:t>
+          <w:t xml:space="preserve"> [age 3 d to 1 </w:t>
+        </w:r>
+        <w:proofErr w:type="spellStart"/>
+        <w:r>
+          <w:t>mo</w:t>
+        </w:r>
+        <w:proofErr w:type="spellEnd"/>
+        <w:r>
+          <w:t>]</w:t>
         </w:r>
       </w:ins>
       <w:r>
         <w:t>, juvenile</w:t>
       </w:r>
-      <w:ins w:id="4" w:author="Bruce Kendall" w:date="2018-08-21T10:24:00Z">
+      <w:ins w:id="9" w:author="Bruce Kendall" w:date="2018-08-21T10:24:00Z">
         <w:r>
-          <w:t xml:space="preserve"> [age 1 mo to 1 yr]</w:t>
+          <w:t xml:space="preserve"> [age 1 </w:t>
+        </w:r>
+        <w:proofErr w:type="spellStart"/>
+        <w:r>
+          <w:t>mo</w:t>
+        </w:r>
+        <w:proofErr w:type="spellEnd"/>
+        <w:r>
+          <w:t xml:space="preserve"> to 1 </w:t>
+        </w:r>
+        <w:proofErr w:type="spellStart"/>
+        <w:r>
+          <w:t>yr</w:t>
+        </w:r>
+        <w:proofErr w:type="spellEnd"/>
+        <w:r>
+          <w:t>]</w:t>
         </w:r>
       </w:ins>
       <w:r>
         <w:t>, and adult</w:t>
       </w:r>
-      <w:ins w:id="5" w:author="Bruce Kendall" w:date="2018-08-21T10:25:00Z">
+      <w:ins w:id="10" w:author="Bruce Kendall" w:date="2018-08-21T10:25:00Z">
         <w:r>
-          <w:t xml:space="preserve"> [age &gt; 1 yr]</w:t>
+          <w:t xml:space="preserve"> [age &gt; 1 </w:t>
+        </w:r>
+        <w:proofErr w:type="spellStart"/>
+        <w:r>
+          <w:t>yr</w:t>
+        </w:r>
+        <w:proofErr w:type="spellEnd"/>
+        <w:r>
+          <w:t>]</w:t>
         </w:r>
       </w:ins>
       <w:r>
@@ -153,7 +227,7 @@
           <v:shape id="_x0000_i1133" type="#_x0000_t75" alt="" style="width:76.7pt;height:56.05pt;mso-width-percent:0;mso-height-percent:0;mso-width-percent:0;mso-height-percent:0" o:ole="">
             <v:imagedata r:id="rId8" o:title=""/>
           </v:shape>
-          <o:OLEObject Type="Embed" ProgID="Equation.DSMT4" ShapeID="_x0000_i1133" DrawAspect="Content" ObjectID="_1596353755" r:id="rId9"/>
+          <o:OLEObject Type="Embed" ProgID="Equation.DSMT4" ShapeID="_x0000_i1133" DrawAspect="Content" ObjectID="_1596970361" r:id="rId9"/>
         </w:object>
       </w:r>
       <w:r>
@@ -1769,7 +1843,7 @@
       <w:r>
         <w:t xml:space="preserve"> month</w:t>
       </w:r>
-      <w:del w:id="6" w:author="Bruce Kendall" w:date="2018-08-21T10:25:00Z">
+      <w:del w:id="11" w:author="Bruce Kendall" w:date="2018-08-21T10:25:00Z">
         <w:r>
           <w:delText>, and we refer this model as L1</w:delText>
         </w:r>
@@ -1788,22 +1862,22 @@
           <w:rFonts w:cs="Times New Roman"/>
         </w:rPr>
       </w:pPr>
-      <w:ins w:id="7" w:author="Bruce Kendall" w:date="2018-08-21T10:26:00Z">
+      <w:ins w:id="12" w:author="Bruce Kendall" w:date="2018-08-21T10:26:00Z">
         <w:r>
           <w:t>W</w:t>
         </w:r>
       </w:ins>
-      <w:ins w:id="8" w:author="Bruce Kendall" w:date="2018-08-21T10:25:00Z">
+      <w:ins w:id="13" w:author="Bruce Kendall" w:date="2018-08-21T10:25:00Z">
         <w:r>
           <w:t>e refer this model</w:t>
         </w:r>
       </w:ins>
-      <w:ins w:id="9" w:author="Bruce Kendall" w:date="2018-08-21T10:26:00Z">
+      <w:ins w:id="14" w:author="Bruce Kendall" w:date="2018-08-21T10:26:00Z">
         <w:r>
           <w:t>, with the authors’ parameterization,</w:t>
         </w:r>
       </w:ins>
-      <w:ins w:id="10" w:author="Bruce Kendall" w:date="2018-08-21T10:25:00Z">
+      <w:ins w:id="15" w:author="Bruce Kendall" w:date="2018-08-21T10:25:00Z">
         <w:r>
           <w:t xml:space="preserve"> as L1 (Table S3). </w:t>
         </w:r>
@@ -1811,12 +1885,12 @@
       <w:r>
         <w:t>Th</w:t>
       </w:r>
-      <w:ins w:id="11" w:author="Bruce Kendall" w:date="2018-08-21T10:26:00Z">
+      <w:ins w:id="16" w:author="Bruce Kendall" w:date="2018-08-21T10:26:00Z">
         <w:r>
           <w:t>is</w:t>
         </w:r>
       </w:ins>
-      <w:del w:id="12" w:author="Bruce Kendall" w:date="2018-08-21T10:26:00Z">
+      <w:del w:id="17" w:author="Bruce Kendall" w:date="2018-08-21T10:26:00Z">
         <w:r>
           <w:delText>e</w:delText>
         </w:r>
@@ -1824,17 +1898,17 @@
       <w:r>
         <w:t xml:space="preserve"> model has </w:t>
       </w:r>
-      <w:del w:id="13" w:author="Bruce Kendall" w:date="2018-08-21T10:26:00Z">
+      <w:del w:id="18" w:author="Bruce Kendall" w:date="2018-08-21T10:26:00Z">
         <w:r>
           <w:delText xml:space="preserve">two </w:delText>
         </w:r>
       </w:del>
-      <w:ins w:id="14" w:author="Bruce Kendall" w:date="2018-08-21T10:26:00Z">
+      <w:ins w:id="19" w:author="Bruce Kendall" w:date="2018-08-21T10:26:00Z">
         <w:r>
           <w:t xml:space="preserve">several </w:t>
         </w:r>
       </w:ins>
-      <w:del w:id="15" w:author="Bruce Kendall" w:date="2018-08-21T10:26:00Z">
+      <w:del w:id="20" w:author="Bruce Kendall" w:date="2018-08-21T10:26:00Z">
         <w:r>
           <w:delText xml:space="preserve">major </w:delText>
         </w:r>
@@ -1851,7 +1925,7 @@
         </w:rPr>
         <w:t xml:space="preserve"> </w:t>
       </w:r>
-      <w:ins w:id="16" w:author="Bruce Kendall" w:date="2018-08-21T10:27:00Z">
+      <w:ins w:id="21" w:author="Bruce Kendall" w:date="2018-08-21T10:27:00Z">
         <w:r>
           <w:rPr>
             <w:rFonts w:cs="Times New Roman"/>
@@ -1862,7 +1936,7 @@
           <w:rPr>
             <w:rFonts w:cs="Times New Roman"/>
             <w:i/>
-            <w:rPrChange w:id="17" w:author="Bruce Kendall" w:date="2018-08-21T10:28:00Z">
+            <w:rPrChange w:id="22" w:author="Bruce Kendall" w:date="2018-08-21T10:28:00Z">
               <w:rPr>
                 <w:rFonts w:cs="Times New Roman"/>
               </w:rPr>
@@ -1874,7 +1948,7 @@
           <w:rPr>
             <w:rFonts w:cs="Times New Roman"/>
             <w:i/>
-            <w:rPrChange w:id="18" w:author="Bruce Kendall" w:date="2018-08-21T10:28:00Z">
+            <w:rPrChange w:id="23" w:author="Bruce Kendall" w:date="2018-08-21T10:28:00Z">
               <w:rPr>
                 <w:rFonts w:cs="Times New Roman"/>
               </w:rPr>
@@ -1887,7 +1961,7 @@
             <w:rFonts w:cs="Times New Roman"/>
             <w:i/>
             <w:vertAlign w:val="subscript"/>
-            <w:rPrChange w:id="19" w:author="Bruce Kendall" w:date="2018-08-21T10:28:00Z">
+            <w:rPrChange w:id="24" w:author="Bruce Kendall" w:date="2018-08-21T10:28:00Z">
               <w:rPr>
                 <w:rFonts w:cs="Times New Roman"/>
               </w:rPr>
@@ -1896,7 +1970,7 @@
           <w:t>A</w:t>
         </w:r>
       </w:ins>
-      <w:ins w:id="20" w:author="Bruce Kendall" w:date="2018-08-21T10:28:00Z">
+      <w:ins w:id="25" w:author="Bruce Kendall" w:date="2018-08-21T10:28:00Z">
         <w:r>
           <w:rPr>
             <w:rFonts w:cs="Times New Roman"/>
@@ -1904,7 +1978,7 @@
           <w:t>, includes only egg survival. As the egg stage duration is only 3 days,</w:t>
         </w:r>
       </w:ins>
-      <w:ins w:id="21" w:author="Bruce Kendall" w:date="2018-08-21T10:27:00Z">
+      <w:ins w:id="26" w:author="Bruce Kendall" w:date="2018-08-21T10:27:00Z">
         <w:r>
           <w:rPr>
             <w:rFonts w:cs="Times New Roman"/>
@@ -1912,7 +1986,7 @@
           <w:t xml:space="preserve"> </w:t>
         </w:r>
       </w:ins>
-      <w:ins w:id="22" w:author="Bruce Kendall" w:date="2018-08-21T10:29:00Z">
+      <w:ins w:id="27" w:author="Bruce Kendall" w:date="2018-08-21T10:29:00Z">
         <w:r>
           <w:rPr>
             <w:rFonts w:cs="Times New Roman"/>
@@ -1920,7 +1994,7 @@
           <w:t xml:space="preserve">this is insufficient; to span a 1-month timestep, 27 days of either prior parent survival or subsequent larval survival needs to be included. </w:t>
         </w:r>
       </w:ins>
-      <w:ins w:id="23" w:author="Bruce Kendall" w:date="2018-08-21T10:36:00Z">
+      <w:ins w:id="28" w:author="Bruce Kendall" w:date="2018-08-21T10:36:00Z">
         <w:r>
           <w:rPr>
             <w:rFonts w:cs="Times New Roman"/>
@@ -1928,7 +2002,7 @@
           <w:t>To retain larvae in</w:t>
         </w:r>
       </w:ins>
-      <w:ins w:id="24" w:author="Bruce Kendall" w:date="2018-08-21T10:29:00Z">
+      <w:ins w:id="29" w:author="Bruce Kendall" w:date="2018-08-21T10:29:00Z">
         <w:r>
           <w:rPr>
             <w:rFonts w:cs="Times New Roman"/>
@@ -1942,7 +2016,7 @@
         </w:rPr>
         <w:t xml:space="preserve">the model </w:t>
       </w:r>
-      <w:del w:id="25" w:author="Bruce Kendall" w:date="2018-08-21T10:37:00Z">
+      <w:del w:id="30" w:author="Bruce Kendall" w:date="2018-08-21T10:37:00Z">
         <w:r>
           <w:rPr>
             <w:rFonts w:cs="Times New Roman"/>
@@ -1950,18 +2024,12 @@
           <w:delText xml:space="preserve">is </w:delText>
         </w:r>
       </w:del>
-      <w:ins w:id="26" w:author="Bruce Kendall" w:date="2018-08-21T10:37:00Z">
+      <w:ins w:id="31" w:author="Bruce Kendall" w:date="2018-08-21T10:37:00Z">
         <w:r>
           <w:rPr>
             <w:rFonts w:cs="Times New Roman"/>
           </w:rPr>
-          <w:t>requires</w:t>
-        </w:r>
-        <w:r>
-          <w:rPr>
-            <w:rFonts w:cs="Times New Roman"/>
-          </w:rPr>
-          <w:t xml:space="preserve"> </w:t>
+          <w:t xml:space="preserve">requires </w:t>
         </w:r>
       </w:ins>
       <w:r>
@@ -1970,7 +2038,7 @@
         </w:rPr>
         <w:t xml:space="preserve">a post-breeding census </w:t>
       </w:r>
-      <w:del w:id="27" w:author="Bruce Kendall" w:date="2018-08-21T10:37:00Z">
+      <w:del w:id="32" w:author="Bruce Kendall" w:date="2018-08-21T10:37:00Z">
         <w:r>
           <w:rPr>
             <w:rFonts w:cs="Times New Roman"/>
@@ -1978,21 +2046,15 @@
           <w:delText xml:space="preserve">model </w:delText>
         </w:r>
       </w:del>
-      <w:ins w:id="28" w:author="Bruce Kendall" w:date="2018-08-21T10:37:00Z">
+      <w:ins w:id="33" w:author="Bruce Kendall" w:date="2018-08-21T10:37:00Z">
         <w:r>
           <w:rPr>
             <w:rFonts w:cs="Times New Roman"/>
           </w:rPr>
-          <w:t>formulation,</w:t>
-        </w:r>
-        <w:r>
-          <w:rPr>
-            <w:rFonts w:cs="Times New Roman"/>
-          </w:rPr>
-          <w:t xml:space="preserve"> </w:t>
+          <w:t xml:space="preserve">formulation, </w:t>
         </w:r>
       </w:ins>
-      <w:del w:id="29" w:author="Bruce Kendall" w:date="2018-08-21T10:37:00Z">
+      <w:del w:id="34" w:author="Bruce Kendall" w:date="2018-08-21T10:37:00Z">
         <w:r>
           <w:rPr>
             <w:rFonts w:cs="Times New Roman"/>
@@ -2000,7 +2062,7 @@
           <w:delText>so that</w:delText>
         </w:r>
       </w:del>
-      <w:ins w:id="30" w:author="Bruce Kendall" w:date="2018-08-21T10:37:00Z">
+      <w:ins w:id="35" w:author="Bruce Kendall" w:date="2018-08-21T10:37:00Z">
         <w:r>
           <w:rPr>
             <w:rFonts w:cs="Times New Roman"/>
@@ -2014,7 +2076,7 @@
         </w:rPr>
         <w:t xml:space="preserve"> the survival of </w:t>
       </w:r>
-      <w:del w:id="31" w:author="Bruce Kendall" w:date="2018-08-21T10:37:00Z">
+      <w:del w:id="36" w:author="Bruce Kendall" w:date="2018-08-21T10:37:00Z">
         <w:r>
           <w:rPr>
             <w:rFonts w:cs="Times New Roman"/>
@@ -2022,21 +2084,15 @@
           <w:delText xml:space="preserve">adults </w:delText>
         </w:r>
       </w:del>
-      <w:ins w:id="32" w:author="Bruce Kendall" w:date="2018-08-21T10:37:00Z">
+      <w:ins w:id="37" w:author="Bruce Kendall" w:date="2018-08-21T10:37:00Z">
         <w:r>
           <w:rPr>
             <w:rFonts w:cs="Times New Roman"/>
           </w:rPr>
-          <w:t>parents</w:t>
-        </w:r>
-        <w:r>
-          <w:rPr>
-            <w:rFonts w:cs="Times New Roman"/>
-          </w:rPr>
-          <w:t xml:space="preserve"> </w:t>
+          <w:t xml:space="preserve">parents </w:t>
         </w:r>
       </w:ins>
-      <w:del w:id="33" w:author="Bruce Kendall" w:date="2018-08-21T10:37:00Z">
+      <w:del w:id="38" w:author="Bruce Kendall" w:date="2018-08-21T10:37:00Z">
         <w:r>
           <w:rPr>
             <w:rFonts w:cs="Times New Roman"/>
@@ -2147,7 +2203,7 @@
           <v:shape id="_x0000_i1132" type="#_x0000_t75" alt="" style="width:44.85pt;height:20.05pt;mso-width-percent:0;mso-height-percent:0;mso-width-percent:0;mso-height-percent:0" o:ole="">
             <v:imagedata r:id="rId10" o:title=""/>
           </v:shape>
-          <o:OLEObject Type="Embed" ProgID="Equation.DSMT4" ShapeID="_x0000_i1132" DrawAspect="Content" ObjectID="_1596353756" r:id="rId11"/>
+          <o:OLEObject Type="Embed" ProgID="Equation.DSMT4" ShapeID="_x0000_i1132" DrawAspect="Content" ObjectID="_1596970362" r:id="rId11"/>
         </w:object>
       </w:r>
       <w:r>
@@ -2180,7 +2236,7 @@
         </w:rPr>
         <w:t>one month consists of 30 days. Second,</w:t>
       </w:r>
-      <w:ins w:id="34" w:author="Bruce Kendall" w:date="2018-08-21T10:37:00Z">
+      <w:ins w:id="39" w:author="Bruce Kendall" w:date="2018-08-21T10:37:00Z">
         <w:r>
           <w:rPr>
             <w:rFonts w:cs="Times New Roman"/>
@@ -2188,7 +2244,7 @@
           <w:t xml:space="preserve"> </w:t>
         </w:r>
       </w:ins>
-      <w:ins w:id="35" w:author="Bruce Kendall" w:date="2018-08-21T10:40:00Z">
+      <w:ins w:id="40" w:author="Bruce Kendall" w:date="2018-08-21T10:40:00Z">
         <w:r>
           <w:rPr>
             <w:rFonts w:ascii="Times New Roman" w:hAnsi="Times New Roman" w:cs="Times New Roman"/>
@@ -2226,16 +2282,10 @@
           <w:rPr>
             <w:rFonts w:cs="Times New Roman"/>
           </w:rPr>
-          <w:t xml:space="preserve"> </w:t>
-        </w:r>
-        <w:r>
-          <w:rPr>
-            <w:rFonts w:cs="Times New Roman"/>
-          </w:rPr>
-          <w:t xml:space="preserve">were </w:t>
+          <w:t xml:space="preserve"> were </w:t>
         </w:r>
       </w:ins>
-      <w:ins w:id="36" w:author="Bruce Kendall" w:date="2018-08-21T10:37:00Z">
+      <w:ins w:id="41" w:author="Bruce Kendall" w:date="2018-08-21T10:37:00Z">
         <w:r>
           <w:rPr>
             <w:rFonts w:cs="Times New Roman"/>
@@ -2247,7 +2297,7 @@
         <m:sSub>
           <m:sSubPr>
             <m:ctrlPr>
-              <w:ins w:id="37" w:author="Bruce Kendall" w:date="2018-08-21T10:39:00Z">
+              <w:ins w:id="42" w:author="Bruce Kendall" w:date="2018-08-21T10:39:00Z">
                 <w:rPr>
                   <w:rFonts w:ascii="Cambria Math" w:hAnsi="Cambria Math" w:cs="Times New Roman"/>
                   <w:i/>
@@ -2257,7 +2307,7 @@
           </m:sSubPr>
           <m:e>
             <m:r>
-              <w:ins w:id="38" w:author="Bruce Kendall" w:date="2018-08-21T10:38:00Z">
+              <w:ins w:id="43" w:author="Bruce Kendall" w:date="2018-08-21T10:38:00Z">
                 <w:rPr>
                   <w:rFonts w:ascii="Cambria Math" w:hAnsi="Cambria Math" w:cs="Times New Roman"/>
                 </w:rPr>
@@ -2267,7 +2317,7 @@
           </m:e>
           <m:sub>
             <m:r>
-              <w:ins w:id="39" w:author="Bruce Kendall" w:date="2018-08-21T10:39:00Z">
+              <w:ins w:id="44" w:author="Bruce Kendall" w:date="2018-08-21T10:39:00Z">
                 <w:rPr>
                   <w:rFonts w:ascii="Cambria Math" w:hAnsi="Cambria Math" w:cs="Times New Roman"/>
                 </w:rPr>
@@ -2277,7 +2327,7 @@
           </m:sub>
         </m:sSub>
         <m:r>
-          <w:ins w:id="40" w:author="Bruce Kendall" w:date="2018-08-21T10:38:00Z">
+          <w:ins w:id="45" w:author="Bruce Kendall" w:date="2018-08-21T10:38:00Z">
             <w:rPr>
               <w:rFonts w:ascii="Cambria Math" w:hAnsi="Cambria Math" w:cs="Times New Roman"/>
             </w:rPr>
@@ -2285,7 +2335,7 @@
           </w:ins>
         </m:r>
       </m:oMath>
-      <w:ins w:id="41" w:author="Bruce Kendall" w:date="2018-08-21T10:38:00Z">
+      <w:ins w:id="46" w:author="Bruce Kendall" w:date="2018-08-21T10:38:00Z">
         <w:r>
           <w:rPr>
             <w:rFonts w:eastAsiaTheme="minorEastAsia" w:cs="Times New Roman"/>
@@ -2293,7 +2343,7 @@
           <w:t>. However</w:t>
         </w:r>
       </w:ins>
-      <w:ins w:id="42" w:author="Bruce Kendall" w:date="2018-08-21T10:39:00Z">
+      <w:ins w:id="47" w:author="Bruce Kendall" w:date="2018-08-21T10:39:00Z">
         <w:r>
           <w:rPr>
             <w:rFonts w:eastAsiaTheme="minorEastAsia" w:cs="Times New Roman"/>
@@ -2320,7 +2370,7 @@
         <w:lastRenderedPageBreak/>
         <w:t xml:space="preserve">the </w:t>
       </w:r>
-      <w:del w:id="43" w:author="Bruce Kendall" w:date="2018-08-21T10:40:00Z">
+      <w:del w:id="48" w:author="Bruce Kendall" w:date="2018-08-21T10:40:00Z">
         <w:r>
           <w:delText>larva</w:delText>
         </w:r>
@@ -2331,15 +2381,9 @@
           <w:delText xml:space="preserve"> </w:delText>
         </w:r>
       </w:del>
-      <w:ins w:id="44" w:author="Bruce Kendall" w:date="2018-08-21T10:40:00Z">
+      <w:ins w:id="49" w:author="Bruce Kendall" w:date="2018-08-21T10:40:00Z">
         <w:r>
-          <w:t>larva</w:t>
-        </w:r>
-        <w:r>
-          <w:t>l</w:t>
-        </w:r>
-        <w:r>
-          <w:t xml:space="preserve"> </w:t>
+          <w:t xml:space="preserve">larval </w:t>
         </w:r>
       </w:ins>
       <w:r>
@@ -2485,7 +2529,7 @@
       <w:pPr>
         <w:ind w:firstLine="720"/>
       </w:pPr>
-      <w:ins w:id="45" w:author="Bruce Kendall" w:date="2018-08-21T10:42:00Z">
+      <w:ins w:id="50" w:author="Bruce Kendall" w:date="2018-08-21T10:42:00Z">
         <w:r>
           <w:t xml:space="preserve">A remaining structural problem in the model is the age at first reproduction. </w:t>
         </w:r>
@@ -2493,7 +2537,7 @@
       <w:r>
         <w:t xml:space="preserve">According to the model, individuals spend one month in the </w:t>
       </w:r>
-      <w:del w:id="46" w:author="Bruce Kendall" w:date="2018-08-21T10:43:00Z">
+      <w:del w:id="51" w:author="Bruce Kendall" w:date="2018-08-21T10:43:00Z">
         <w:r>
           <w:delText>larva</w:delText>
         </w:r>
@@ -2504,15 +2548,9 @@
           <w:delText xml:space="preserve"> </w:delText>
         </w:r>
       </w:del>
-      <w:ins w:id="47" w:author="Bruce Kendall" w:date="2018-08-21T10:43:00Z">
+      <w:ins w:id="52" w:author="Bruce Kendall" w:date="2018-08-21T10:43:00Z">
         <w:r>
-          <w:t>larva</w:t>
-        </w:r>
-        <w:r>
-          <w:t>l</w:t>
-        </w:r>
-        <w:r>
-          <w:t xml:space="preserve"> </w:t>
+          <w:t xml:space="preserve">larval </w:t>
         </w:r>
       </w:ins>
       <w:r>
@@ -2587,7 +2625,7 @@
           <v:shape id="_x0000_i1131" type="#_x0000_t75" alt="" style="width:21.85pt;height:24.2pt;mso-width-percent:0;mso-height-percent:0;mso-width-percent:0;mso-height-percent:0" o:ole="">
             <v:imagedata r:id="rId12" o:title=""/>
           </v:shape>
-          <o:OLEObject Type="Embed" ProgID="Equation.DSMT4" ShapeID="_x0000_i1131" DrawAspect="Content" ObjectID="_1596353757" r:id="rId13"/>
+          <o:OLEObject Type="Embed" ProgID="Equation.DSMT4" ShapeID="_x0000_i1131" DrawAspect="Content" ObjectID="_1596970363" r:id="rId13"/>
         </w:object>
       </w:r>
       <w:r>
@@ -2614,7 +2652,7 @@
           <v:shape id="_x0000_i1130" type="#_x0000_t75" alt="" style="width:100.9pt;height:31.3pt;mso-width-percent:0;mso-height-percent:0;mso-width-percent:0;mso-height-percent:0" o:ole="">
             <v:imagedata r:id="rId14" o:title=""/>
           </v:shape>
-          <o:OLEObject Type="Embed" ProgID="Equation.DSMT4" ShapeID="_x0000_i1130" DrawAspect="Content" ObjectID="_1596353758" r:id="rId15"/>
+          <o:OLEObject Type="Embed" ProgID="Equation.DSMT4" ShapeID="_x0000_i1130" DrawAspect="Content" ObjectID="_1596970364" r:id="rId15"/>
         </w:object>
       </w:r>
       <w:r>
@@ -2635,7 +2673,7 @@
           <v:shape id="_x0000_i1129" type="#_x0000_t75" alt="" style="width:21.85pt;height:24.2pt;mso-width-percent:0;mso-height-percent:0;mso-width-percent:0;mso-height-percent:0" o:ole="">
             <v:imagedata r:id="rId16" o:title=""/>
           </v:shape>
-          <o:OLEObject Type="Embed" ProgID="Equation.DSMT4" ShapeID="_x0000_i1129" DrawAspect="Content" ObjectID="_1596353759" r:id="rId17"/>
+          <o:OLEObject Type="Embed" ProgID="Equation.DSMT4" ShapeID="_x0000_i1129" DrawAspect="Content" ObjectID="_1596970365" r:id="rId17"/>
         </w:object>
       </w:r>
       <w:r>
@@ -2659,7 +2697,7 @@
           <v:shape id="_x0000_i1128" type="#_x0000_t75" alt="" style="width:11.8pt;height:13pt;mso-width-percent:0;mso-height-percent:0;mso-width-percent:0;mso-height-percent:0" o:ole="">
             <v:imagedata r:id="rId18" o:title=""/>
           </v:shape>
-          <o:OLEObject Type="Embed" ProgID="Equation.DSMT4" ShapeID="_x0000_i1128" DrawAspect="Content" ObjectID="_1596353760" r:id="rId19"/>
+          <o:OLEObject Type="Embed" ProgID="Equation.DSMT4" ShapeID="_x0000_i1128" DrawAspect="Content" ObjectID="_1596970366" r:id="rId19"/>
         </w:object>
       </w:r>
       <w:r>
@@ -2674,7 +2712,7 @@
           <v:shape id="_x0000_i1127" type="#_x0000_t75" alt="" style="width:11.8pt;height:15.95pt;mso-width-percent:0;mso-height-percent:0;mso-width-percent:0;mso-height-percent:0" o:ole="">
             <v:imagedata r:id="rId20" o:title=""/>
           </v:shape>
-          <o:OLEObject Type="Embed" ProgID="Equation.DSMT4" ShapeID="_x0000_i1127" DrawAspect="Content" ObjectID="_1596353761" r:id="rId21"/>
+          <o:OLEObject Type="Embed" ProgID="Equation.DSMT4" ShapeID="_x0000_i1127" DrawAspect="Content" ObjectID="_1596970367" r:id="rId21"/>
         </w:object>
       </w:r>
       <w:r>
@@ -2701,7 +2739,7 @@
           <v:shape id="_x0000_i1126" type="#_x0000_t75" alt="" style="width:18.3pt;height:18.3pt;mso-width-percent:0;mso-height-percent:0;mso-width-percent:0;mso-height-percent:0" o:ole="">
             <v:imagedata r:id="rId22" o:title=""/>
           </v:shape>
-          <o:OLEObject Type="Embed" ProgID="Equation.DSMT4" ShapeID="_x0000_i1126" DrawAspect="Content" ObjectID="_1596353762" r:id="rId23"/>
+          <o:OLEObject Type="Embed" ProgID="Equation.DSMT4" ShapeID="_x0000_i1126" DrawAspect="Content" ObjectID="_1596970368" r:id="rId23"/>
         </w:object>
       </w:r>
       <w:r>
@@ -2739,7 +2777,7 @@
           <v:shape id="_x0000_i1125" type="#_x0000_t75" alt="" style="width:17.1pt;height:24.2pt;mso-width-percent:0;mso-height-percent:0;mso-width-percent:0;mso-height-percent:0" o:ole="">
             <v:imagedata r:id="rId24" o:title=""/>
           </v:shape>
-          <o:OLEObject Type="Embed" ProgID="Equation.DSMT4" ShapeID="_x0000_i1125" DrawAspect="Content" ObjectID="_1596353763" r:id="rId25"/>
+          <o:OLEObject Type="Embed" ProgID="Equation.DSMT4" ShapeID="_x0000_i1125" DrawAspect="Content" ObjectID="_1596970369" r:id="rId25"/>
         </w:object>
       </w:r>
       <w:r>
@@ -2766,7 +2804,7 @@
           <v:shape id="_x0000_i1124" type="#_x0000_t75" alt="" style="width:11.8pt;height:11.8pt;mso-width-percent:0;mso-height-percent:0;mso-width-percent:0;mso-height-percent:0" o:ole="">
             <v:imagedata r:id="rId26" o:title=""/>
           </v:shape>
-          <o:OLEObject Type="Embed" ProgID="Equation.DSMT4" ShapeID="_x0000_i1124" DrawAspect="Content" ObjectID="_1596353764" r:id="rId27"/>
+          <o:OLEObject Type="Embed" ProgID="Equation.DSMT4" ShapeID="_x0000_i1124" DrawAspect="Content" ObjectID="_1596970370" r:id="rId27"/>
         </w:object>
       </w:r>
       <w:r>
@@ -2796,7 +2834,7 @@
           <v:shape id="_x0000_i1123" type="#_x0000_t75" alt="" style="width:17.1pt;height:24.2pt;mso-width-percent:0;mso-height-percent:0;mso-width-percent:0;mso-height-percent:0" o:ole="">
             <v:imagedata r:id="rId24" o:title=""/>
           </v:shape>
-          <o:OLEObject Type="Embed" ProgID="Equation.DSMT4" ShapeID="_x0000_i1123" DrawAspect="Content" ObjectID="_1596353765" r:id="rId28"/>
+          <o:OLEObject Type="Embed" ProgID="Equation.DSMT4" ShapeID="_x0000_i1123" DrawAspect="Content" ObjectID="_1596970371" r:id="rId28"/>
         </w:object>
       </w:r>
       <w:r>
@@ -2850,7 +2888,7 @@
           <v:shape id="_x0000_i1122" type="#_x0000_t75" alt="" style="width:67.85pt;height:64.9pt;mso-width-percent:0;mso-height-percent:0;mso-width-percent:0;mso-height-percent:0" o:ole="">
             <v:imagedata r:id="rId29" o:title=""/>
           </v:shape>
-          <o:OLEObject Type="Embed" ProgID="Equation.DSMT4" ShapeID="_x0000_i1122" DrawAspect="Content" ObjectID="_1596353766" r:id="rId30"/>
+          <o:OLEObject Type="Embed" ProgID="Equation.DSMT4" ShapeID="_x0000_i1122" DrawAspect="Content" ObjectID="_1596970372" r:id="rId30"/>
         </w:object>
       </w:r>
       <w:r>
@@ -2876,7 +2914,7 @@
           <v:shape id="_x0000_i1121" type="#_x0000_t75" alt="" style="width:70.25pt;height:51.95pt;mso-width-percent:0;mso-height-percent:0;mso-width-percent:0;mso-height-percent:0" o:ole="">
             <v:imagedata r:id="rId31" o:title=""/>
           </v:shape>
-          <o:OLEObject Type="Embed" ProgID="Equation.DSMT4" ShapeID="_x0000_i1121" DrawAspect="Content" ObjectID="_1596353767" r:id="rId32"/>
+          <o:OLEObject Type="Embed" ProgID="Equation.DSMT4" ShapeID="_x0000_i1121" DrawAspect="Content" ObjectID="_1596970373" r:id="rId32"/>
         </w:object>
       </w:r>
       <w:r>
@@ -2902,7 +2940,7 @@
           <v:shape id="_x0000_i1120" type="#_x0000_t75" alt="" style="width:14.15pt;height:18.3pt;mso-width-percent:0;mso-height-percent:0;mso-width-percent:0;mso-height-percent:0" o:ole="">
             <v:imagedata r:id="rId33" o:title=""/>
           </v:shape>
-          <o:OLEObject Type="Embed" ProgID="Equation.DSMT4" ShapeID="_x0000_i1120" DrawAspect="Content" ObjectID="_1596353768" r:id="rId34"/>
+          <o:OLEObject Type="Embed" ProgID="Equation.DSMT4" ShapeID="_x0000_i1120" DrawAspect="Content" ObjectID="_1596970374" r:id="rId34"/>
         </w:object>
       </w:r>
       <w:r>
@@ -2917,7 +2955,7 @@
           <v:shape id="_x0000_i1119" type="#_x0000_t75" alt="" style="width:17.1pt;height:18.3pt;mso-width-percent:0;mso-height-percent:0;mso-width-percent:0;mso-height-percent:0" o:ole="">
             <v:imagedata r:id="rId35" o:title=""/>
           </v:shape>
-          <o:OLEObject Type="Embed" ProgID="Equation.DSMT4" ShapeID="_x0000_i1119" DrawAspect="Content" ObjectID="_1596353769" r:id="rId36"/>
+          <o:OLEObject Type="Embed" ProgID="Equation.DSMT4" ShapeID="_x0000_i1119" DrawAspect="Content" ObjectID="_1596970375" r:id="rId36"/>
         </w:object>
       </w:r>
       <w:r>
@@ -2935,7 +2973,7 @@
           <v:shape id="_x0000_i1118" type="#_x0000_t75" alt="" style="width:47.8pt;height:20.05pt;mso-width-percent:0;mso-height-percent:0;mso-width-percent:0;mso-height-percent:0" o:ole="">
             <v:imagedata r:id="rId37" o:title=""/>
           </v:shape>
-          <o:OLEObject Type="Embed" ProgID="Equation.DSMT4" ShapeID="_x0000_i1118" DrawAspect="Content" ObjectID="_1596353770" r:id="rId38"/>
+          <o:OLEObject Type="Embed" ProgID="Equation.DSMT4" ShapeID="_x0000_i1118" DrawAspect="Content" ObjectID="_1596970376" r:id="rId38"/>
         </w:object>
       </w:r>
       <w:r>
@@ -2973,7 +3011,7 @@
           <v:shape id="_x0000_i1117" type="#_x0000_t75" alt="" style="width:142.8pt;height:51.95pt;mso-width-percent:0;mso-height-percent:0;mso-width-percent:0;mso-height-percent:0" o:ole="">
             <v:imagedata r:id="rId39" o:title=""/>
           </v:shape>
-          <o:OLEObject Type="Embed" ProgID="Equation.DSMT4" ShapeID="_x0000_i1117" DrawAspect="Content" ObjectID="_1596353771" r:id="rId40"/>
+          <o:OLEObject Type="Embed" ProgID="Equation.DSMT4" ShapeID="_x0000_i1117" DrawAspect="Content" ObjectID="_1596970377" r:id="rId40"/>
         </w:object>
       </w:r>
       <w:r>
@@ -3111,7 +3149,7 @@
           <v:shape id="_x0000_i1116" type="#_x0000_t75" alt="" style="width:96.2pt;height:1in;mso-width-percent:0;mso-height-percent:0;mso-width-percent:0;mso-height-percent:0" o:ole="">
             <v:imagedata r:id="rId41" o:title=""/>
           </v:shape>
-          <o:OLEObject Type="Embed" ProgID="Equation.DSMT4" ShapeID="_x0000_i1116" DrawAspect="Content" ObjectID="_1596353772" r:id="rId42"/>
+          <o:OLEObject Type="Embed" ProgID="Equation.DSMT4" ShapeID="_x0000_i1116" DrawAspect="Content" ObjectID="_1596970378" r:id="rId42"/>
         </w:object>
       </w:r>
       <w:r>
@@ -3137,7 +3175,7 @@
           <v:shape id="_x0000_i1115" type="#_x0000_t75" alt="" style="width:96.8pt;height:1in;mso-width-percent:0;mso-height-percent:0;mso-width-percent:0;mso-height-percent:0" o:ole="">
             <v:imagedata r:id="rId43" o:title=""/>
           </v:shape>
-          <o:OLEObject Type="Embed" ProgID="Equation.DSMT4" ShapeID="_x0000_i1115" DrawAspect="Content" ObjectID="_1596353773" r:id="rId44"/>
+          <o:OLEObject Type="Embed" ProgID="Equation.DSMT4" ShapeID="_x0000_i1115" DrawAspect="Content" ObjectID="_1596970379" r:id="rId44"/>
         </w:object>
       </w:r>
       <w:r>
@@ -3160,7 +3198,7 @@
           <v:shape id="_x0000_i1114" type="#_x0000_t75" alt="" style="width:171.15pt;height:1in;mso-width-percent:0;mso-height-percent:0;mso-width-percent:0;mso-height-percent:0" o:ole="">
             <v:imagedata r:id="rId45" o:title=""/>
           </v:shape>
-          <o:OLEObject Type="Embed" ProgID="Equation.DSMT4" ShapeID="_x0000_i1114" DrawAspect="Content" ObjectID="_1596353774" r:id="rId46"/>
+          <o:OLEObject Type="Embed" ProgID="Equation.DSMT4" ShapeID="_x0000_i1114" DrawAspect="Content" ObjectID="_1596970380" r:id="rId46"/>
         </w:object>
       </w:r>
       <w:r>
@@ -3333,7 +3371,7 @@
           <v:shape id="_x0000_i1113" type="#_x0000_t75" alt="" style="width:33.05pt;height:15.95pt;mso-width-percent:0;mso-height-percent:0;mso-width-percent:0;mso-height-percent:0" o:ole="">
             <v:imagedata r:id="rId47" o:title=""/>
           </v:shape>
-          <o:OLEObject Type="Embed" ProgID="Equation.DSMT4" ShapeID="_x0000_i1113" DrawAspect="Content" ObjectID="_1596353775" r:id="rId48"/>
+          <o:OLEObject Type="Embed" ProgID="Equation.DSMT4" ShapeID="_x0000_i1113" DrawAspect="Content" ObjectID="_1596970381" r:id="rId48"/>
         </w:object>
       </w:r>
       <w:r>
@@ -3348,7 +3386,7 @@
           <v:shape id="_x0000_i1112" type="#_x0000_t75" alt="" style="width:24.8pt;height:15.95pt;mso-width-percent:0;mso-height-percent:0;mso-width-percent:0;mso-height-percent:0" o:ole="">
             <v:imagedata r:id="rId49" o:title=""/>
           </v:shape>
-          <o:OLEObject Type="Embed" ProgID="Equation.DSMT4" ShapeID="_x0000_i1112" DrawAspect="Content" ObjectID="_1596353776" r:id="rId50"/>
+          <o:OLEObject Type="Embed" ProgID="Equation.DSMT4" ShapeID="_x0000_i1112" DrawAspect="Content" ObjectID="_1596970382" r:id="rId50"/>
         </w:object>
       </w:r>
       <w:r>
@@ -3363,7 +3401,7 @@
           <v:shape id="_x0000_i1111" type="#_x0000_t75" alt="" style="width:24.8pt;height:15.95pt;mso-width-percent:0;mso-height-percent:0;mso-width-percent:0;mso-height-percent:0" o:ole="">
             <v:imagedata r:id="rId51" o:title=""/>
           </v:shape>
-          <o:OLEObject Type="Embed" ProgID="Equation.DSMT4" ShapeID="_x0000_i1111" DrawAspect="Content" ObjectID="_1596353777" r:id="rId52"/>
+          <o:OLEObject Type="Embed" ProgID="Equation.DSMT4" ShapeID="_x0000_i1111" DrawAspect="Content" ObjectID="_1596970383" r:id="rId52"/>
         </w:object>
       </w:r>
       <w:r>
@@ -3372,23 +3410,20 @@
       <w:r>
         <w:t xml:space="preserve">Three Leslie matrices were constructed, and they </w:t>
       </w:r>
-      <w:del w:id="48" w:author="Bruce Kendall" w:date="2018-08-21T10:44:00Z">
+      <w:del w:id="53" w:author="Bruce Kendall" w:date="2018-08-21T10:44:00Z">
         <w:r>
           <w:delText xml:space="preserve">different </w:delText>
         </w:r>
       </w:del>
-      <w:ins w:id="49" w:author="Bruce Kendall" w:date="2018-08-21T10:44:00Z">
+      <w:ins w:id="54" w:author="Bruce Kendall" w:date="2018-08-21T10:44:00Z">
         <w:r>
-          <w:t>differed</w:t>
-        </w:r>
-        <w:r>
-          <w:t xml:space="preserve"> </w:t>
+          <w:t xml:space="preserve">differed </w:t>
         </w:r>
       </w:ins>
       <w:r>
         <w:t xml:space="preserve">in </w:t>
       </w:r>
-      <w:ins w:id="50" w:author="Bruce Kendall" w:date="2018-08-21T10:44:00Z">
+      <w:ins w:id="55" w:author="Bruce Kendall" w:date="2018-08-21T10:44:00Z">
         <w:r>
           <w:t xml:space="preserve">the </w:t>
         </w:r>
@@ -3396,12 +3431,12 @@
       <w:r>
         <w:t xml:space="preserve">fertility </w:t>
       </w:r>
-      <w:del w:id="51" w:author="Bruce Kendall" w:date="2018-08-21T10:44:00Z">
+      <w:del w:id="56" w:author="Bruce Kendall" w:date="2018-08-21T10:44:00Z">
         <w:r>
           <w:delText>rates</w:delText>
         </w:r>
       </w:del>
-      <w:ins w:id="52" w:author="Bruce Kendall" w:date="2018-08-21T10:44:00Z">
+      <w:ins w:id="57" w:author="Bruce Kendall" w:date="2018-08-21T10:44:00Z">
         <w:r>
           <w:t>coefficients</w:t>
         </w:r>
@@ -3415,7 +3450,7 @@
       <w:r>
         <w:t xml:space="preserve">6) omits the survival rates of parents in the fertility rates. Therefore, </w:t>
       </w:r>
-      <w:ins w:id="53" w:author="Bruce Kendall" w:date="2018-08-21T10:45:00Z">
+      <w:ins w:id="58" w:author="Bruce Kendall" w:date="2018-08-21T10:45:00Z">
         <w:r>
           <w:t>the fertility coefficients</w:t>
         </w:r>
@@ -3423,7 +3458,7 @@
           <w:t xml:space="preserve"> </w:t>
         </w:r>
       </w:ins>
-      <w:del w:id="54" w:author="Bruce Kendall" w:date="2018-08-21T10:45:00Z">
+      <w:del w:id="59" w:author="Bruce Kendall" w:date="2018-08-21T10:45:00Z">
         <w:r>
           <w:delText xml:space="preserve">Fertility rates </w:delText>
         </w:r>
@@ -3431,7 +3466,7 @@
       <w:r>
         <w:t>of</w:t>
       </w:r>
-      <w:ins w:id="55" w:author="Bruce Kendall" w:date="2018-08-21T10:46:00Z">
+      <w:ins w:id="60" w:author="Bruce Kendall" w:date="2018-08-21T10:46:00Z">
         <w:r>
           <w:t xml:space="preserve"> the</w:t>
         </w:r>
@@ -3466,7 +3501,7 @@
           <v:shape id="_x0000_i1110" type="#_x0000_t75" alt="" style="width:47.2pt;height:18.3pt;mso-width-percent:0;mso-height-percent:0;mso-width-percent:0;mso-height-percent:0" o:ole="">
             <v:imagedata r:id="rId53" o:title=""/>
           </v:shape>
-          <o:OLEObject Type="Embed" ProgID="Equation.DSMT4" ShapeID="_x0000_i1110" DrawAspect="Content" ObjectID="_1596353778" r:id="rId54"/>
+          <o:OLEObject Type="Embed" ProgID="Equation.DSMT4" ShapeID="_x0000_i1110" DrawAspect="Content" ObjectID="_1596970384" r:id="rId54"/>
         </w:object>
       </w:r>
       <w:r>
@@ -3481,7 +3516,7 @@
           <v:shape id="_x0000_i1109" type="#_x0000_t75" alt="" style="width:47.2pt;height:18.3pt;mso-width-percent:0;mso-height-percent:0;mso-width-percent:0;mso-height-percent:0" o:ole="">
             <v:imagedata r:id="rId55" o:title=""/>
           </v:shape>
-          <o:OLEObject Type="Embed" ProgID="Equation.DSMT4" ShapeID="_x0000_i1109" DrawAspect="Content" ObjectID="_1596353779" r:id="rId56"/>
+          <o:OLEObject Type="Embed" ProgID="Equation.DSMT4" ShapeID="_x0000_i1109" DrawAspect="Content" ObjectID="_1596970385" r:id="rId56"/>
         </w:object>
       </w:r>
       <w:r>
@@ -3493,7 +3528,7 @@
       <w:r>
         <w:t>7) omits reproduction term on juvenile stage so that there is only</w:t>
       </w:r>
-      <w:ins w:id="56" w:author="Bruce Kendall" w:date="2018-08-21T10:46:00Z">
+      <w:ins w:id="61" w:author="Bruce Kendall" w:date="2018-08-21T10:46:00Z">
         <w:r>
           <w:t xml:space="preserve"> a nonzero</w:t>
         </w:r>
@@ -3501,23 +3536,20 @@
       <w:r>
         <w:t xml:space="preserve"> fertility </w:t>
       </w:r>
-      <w:del w:id="57" w:author="Bruce Kendall" w:date="2018-08-21T10:46:00Z">
+      <w:del w:id="62" w:author="Bruce Kendall" w:date="2018-08-21T10:46:00Z">
         <w:r>
           <w:delText xml:space="preserve">rate </w:delText>
         </w:r>
       </w:del>
-      <w:ins w:id="58" w:author="Bruce Kendall" w:date="2018-08-21T10:46:00Z">
+      <w:ins w:id="63" w:author="Bruce Kendall" w:date="2018-08-21T10:46:00Z">
         <w:r>
-          <w:t>coefficient</w:t>
-        </w:r>
-        <w:r>
-          <w:t xml:space="preserve"> </w:t>
+          <w:t xml:space="preserve">coefficient </w:t>
         </w:r>
       </w:ins>
       <w:r>
         <w:t>in</w:t>
       </w:r>
-      <w:ins w:id="59" w:author="Bruce Kendall" w:date="2018-08-21T10:46:00Z">
+      <w:ins w:id="64" w:author="Bruce Kendall" w:date="2018-08-21T10:46:00Z">
         <w:r>
           <w:t xml:space="preserve"> the</w:t>
         </w:r>
@@ -3534,7 +3566,7 @@
           <v:shape id="_x0000_i1108" type="#_x0000_t75" alt="" style="width:87.95pt;height:23pt;mso-width-percent:0;mso-height-percent:0;mso-width-percent:0;mso-height-percent:0" o:ole="">
             <v:imagedata r:id="rId57" o:title=""/>
           </v:shape>
-          <o:OLEObject Type="Embed" ProgID="Equation.DSMT4" ShapeID="_x0000_i1108" DrawAspect="Content" ObjectID="_1596353780" r:id="rId58"/>
+          <o:OLEObject Type="Embed" ProgID="Equation.DSMT4" ShapeID="_x0000_i1108" DrawAspect="Content" ObjectID="_1596970386" r:id="rId58"/>
         </w:object>
       </w:r>
       <w:r>
@@ -3546,7 +3578,7 @@
       <w:r>
         <w:t xml:space="preserve">8), </w:t>
       </w:r>
-      <w:ins w:id="60" w:author="Bruce Kendall" w:date="2018-08-21T10:46:00Z">
+      <w:ins w:id="65" w:author="Bruce Kendall" w:date="2018-08-21T10:46:00Z">
         <w:r>
           <w:t>the fertility coefficients</w:t>
         </w:r>
@@ -3554,7 +3586,7 @@
           <w:t xml:space="preserve"> </w:t>
         </w:r>
       </w:ins>
-      <w:del w:id="61" w:author="Bruce Kendall" w:date="2018-08-21T10:46:00Z">
+      <w:del w:id="66" w:author="Bruce Kendall" w:date="2018-08-21T10:46:00Z">
         <w:r>
           <w:delText>f</w:delText>
         </w:r>
@@ -3565,7 +3597,7 @@
       <w:r>
         <w:t>of</w:t>
       </w:r>
-      <w:ins w:id="62" w:author="Bruce Kendall" w:date="2018-08-21T10:46:00Z">
+      <w:ins w:id="67" w:author="Bruce Kendall" w:date="2018-08-21T10:46:00Z">
         <w:r>
           <w:t xml:space="preserve"> the</w:t>
         </w:r>
@@ -3600,7 +3632,7 @@
           <v:shape id="_x0000_i1107" type="#_x0000_t75" alt="" style="width:87.95pt;height:23pt;mso-width-percent:0;mso-height-percent:0;mso-width-percent:0;mso-height-percent:0" o:ole="">
             <v:imagedata r:id="rId59" o:title=""/>
           </v:shape>
-          <o:OLEObject Type="Embed" ProgID="Equation.DSMT4" ShapeID="_x0000_i1107" DrawAspect="Content" ObjectID="_1596353781" r:id="rId60"/>
+          <o:OLEObject Type="Embed" ProgID="Equation.DSMT4" ShapeID="_x0000_i1107" DrawAspect="Content" ObjectID="_1596970387" r:id="rId60"/>
         </w:object>
       </w:r>
       <w:r>
@@ -3615,7 +3647,7 @@
           <v:shape id="_x0000_i1106" type="#_x0000_t75" alt="" style="width:87.95pt;height:23pt;mso-width-percent:0;mso-height-percent:0;mso-width-percent:0;mso-height-percent:0" o:ole="">
             <v:imagedata r:id="rId57" o:title=""/>
           </v:shape>
-          <o:OLEObject Type="Embed" ProgID="Equation.DSMT4" ShapeID="_x0000_i1106" DrawAspect="Content" ObjectID="_1596353782" r:id="rId61"/>
+          <o:OLEObject Type="Embed" ProgID="Equation.DSMT4" ShapeID="_x0000_i1106" DrawAspect="Content" ObjectID="_1596970388" r:id="rId61"/>
         </w:object>
       </w:r>
       <w:r>
@@ -3657,7 +3689,7 @@
       <w:r>
         <w:t xml:space="preserve"> was set to 1. Reproductive values for all models were scaled so that the reproductive value of the larval stage is 1. For calculating the stable stage distribution and sensitivity under L6</w:t>
       </w:r>
-      <w:ins w:id="63" w:author="Bruce Kendall" w:date="2018-08-21T10:45:00Z">
+      <w:ins w:id="68" w:author="Bruce Kendall" w:date="2018-08-21T10:45:00Z">
         <w:r>
           <w:t>-L8</w:t>
         </w:r>
@@ -3678,11 +3710,19 @@
           <v:shape id="_x0000_i1105" type="#_x0000_t75" alt="" style="width:14.75pt;height:18.3pt;mso-width-percent:0;mso-height-percent:0;mso-width-percent:0;mso-height-percent:0" o:ole="">
             <v:imagedata r:id="rId62" o:title=""/>
           </v:shape>
-          <o:OLEObject Type="Embed" ProgID="Equation.DSMT4" ShapeID="_x0000_i1105" DrawAspect="Content" ObjectID="_1596353783" r:id="rId63"/>
+          <o:OLEObject Type="Embed" ProgID="Equation.DSMT4" ShapeID="_x0000_i1105" DrawAspect="Content" ObjectID="_1596970389" r:id="rId63"/>
         </w:object>
       </w:r>
       <w:r>
-        <w:t xml:space="preserve"> appears in multiple elements of the matrix under both models, and λ also appears in multiple elements under L5. In this study, generation time was defined as the mean age of mothers and calculated using the formula in Bienvenu and Legendre (2015). </w:t>
+        <w:t xml:space="preserve"> appears in multiple elements of the matrix under both models, and λ also appears in multiple elements under L5. In this study, generation time was defined as the mean age of mothers and calculated using the formula in </w:t>
+      </w:r>
+      <w:proofErr w:type="spellStart"/>
+      <w:r>
+        <w:t>Bienvenu</w:t>
+      </w:r>
+      <w:proofErr w:type="spellEnd"/>
+      <w:r>
+        <w:t xml:space="preserve"> and Legendre (2015). </w:t>
       </w:r>
       <w:r>
         <w:br w:type="page"/>
@@ -3807,7 +3847,7 @@
           <v:shape id="_x0000_i1104" type="#_x0000_t75" alt="" style="width:31.85pt;height:13pt;mso-width-percent:0;mso-height-percent:0;mso-width-percent:0;mso-height-percent:0" o:ole="">
             <v:imagedata r:id="rId65" o:title=""/>
           </v:shape>
-          <o:OLEObject Type="Embed" ProgID="Equation.DSMT4" ShapeID="_x0000_i1104" DrawAspect="Content" ObjectID="_1596353784" r:id="rId66"/>
+          <o:OLEObject Type="Embed" ProgID="Equation.DSMT4" ShapeID="_x0000_i1104" DrawAspect="Content" ObjectID="_1596970390" r:id="rId66"/>
         </w:object>
       </w:r>
       <w:r>
@@ -3827,12 +3867,12 @@
       </w:tblPr>
       <w:tblGrid>
         <w:gridCol w:w="1343"/>
-        <w:gridCol w:w="1226"/>
-        <w:gridCol w:w="2577"/>
-        <w:gridCol w:w="1205"/>
+        <w:gridCol w:w="1227"/>
+        <w:gridCol w:w="2576"/>
+        <w:gridCol w:w="1206"/>
         <w:gridCol w:w="3136"/>
-        <w:gridCol w:w="1205"/>
-        <w:gridCol w:w="2258"/>
+        <w:gridCol w:w="1206"/>
+        <w:gridCol w:w="2256"/>
       </w:tblGrid>
       <w:tr>
         <w:tc>
@@ -4045,7 +4085,7 @@
                 <v:shape id="_x0000_i1103" type="#_x0000_t75" alt="" style="width:33.05pt;height:15.95pt;mso-width-percent:0;mso-height-percent:0;mso-width-percent:0;mso-height-percent:0" o:ole="">
                   <v:imagedata r:id="rId67" o:title=""/>
                 </v:shape>
-                <o:OLEObject Type="Embed" ProgID="Equation.DSMT4" ShapeID="_x0000_i1103" DrawAspect="Content" ObjectID="_1596353785" r:id="rId68"/>
+                <o:OLEObject Type="Embed" ProgID="Equation.DSMT4" ShapeID="_x0000_i1103" DrawAspect="Content" ObjectID="_1596970391" r:id="rId68"/>
               </w:object>
             </w:r>
           </w:p>
@@ -4081,7 +4121,7 @@
                 <v:shape id="_x0000_i1102" type="#_x0000_t75" alt="" style="width:33.05pt;height:15.95pt;mso-width-percent:0;mso-height-percent:0;mso-width-percent:0;mso-height-percent:0" o:ole="">
                   <v:imagedata r:id="rId67" o:title=""/>
                 </v:shape>
-                <o:OLEObject Type="Embed" ProgID="Equation.DSMT4" ShapeID="_x0000_i1102" DrawAspect="Content" ObjectID="_1596353786" r:id="rId69"/>
+                <o:OLEObject Type="Embed" ProgID="Equation.DSMT4" ShapeID="_x0000_i1102" DrawAspect="Content" ObjectID="_1596970392" r:id="rId69"/>
               </w:object>
             </w:r>
           </w:p>
@@ -4117,7 +4157,7 @@
                 <v:shape id="_x0000_i1101" type="#_x0000_t75" alt="" style="width:33.05pt;height:15.95pt;mso-width-percent:0;mso-height-percent:0;mso-width-percent:0;mso-height-percent:0" o:ole="">
                   <v:imagedata r:id="rId67" o:title=""/>
                 </v:shape>
-                <o:OLEObject Type="Embed" ProgID="Equation.DSMT4" ShapeID="_x0000_i1101" DrawAspect="Content" ObjectID="_1596353787" r:id="rId70"/>
+                <o:OLEObject Type="Embed" ProgID="Equation.DSMT4" ShapeID="_x0000_i1101" DrawAspect="Content" ObjectID="_1596970393" r:id="rId70"/>
               </w:object>
             </w:r>
           </w:p>
@@ -4180,7 +4220,7 @@
                 <v:shape id="_x0000_i1100" type="#_x0000_t75" alt="" style="width:57.85pt;height:24.2pt;mso-width-percent:0;mso-height-percent:0;mso-width-percent:0;mso-height-percent:0" o:ole="">
                   <v:imagedata r:id="rId71" o:title=""/>
                 </v:shape>
-                <o:OLEObject Type="Embed" ProgID="Equation.DSMT4" ShapeID="_x0000_i1100" DrawAspect="Content" ObjectID="_1596353788" r:id="rId72"/>
+                <o:OLEObject Type="Embed" ProgID="Equation.DSMT4" ShapeID="_x0000_i1100" DrawAspect="Content" ObjectID="_1596970394" r:id="rId72"/>
               </w:object>
             </w:r>
           </w:p>
@@ -4210,7 +4250,7 @@
                 <v:shape id="_x0000_i1099" type="#_x0000_t75" alt="" style="width:57.85pt;height:25.95pt;mso-width-percent:0;mso-height-percent:0;mso-width-percent:0;mso-height-percent:0" o:ole="">
                   <v:imagedata r:id="rId73" o:title=""/>
                 </v:shape>
-                <o:OLEObject Type="Embed" ProgID="Equation.DSMT4" ShapeID="_x0000_i1099" DrawAspect="Content" ObjectID="_1596353789" r:id="rId74"/>
+                <o:OLEObject Type="Embed" ProgID="Equation.DSMT4" ShapeID="_x0000_i1099" DrawAspect="Content" ObjectID="_1596970395" r:id="rId74"/>
               </w:object>
             </w:r>
           </w:p>
@@ -4240,7 +4280,7 @@
                 <v:shape id="_x0000_i1098" type="#_x0000_t75" alt="" style="width:57.85pt;height:25.95pt;mso-width-percent:0;mso-height-percent:0;mso-width-percent:0;mso-height-percent:0" o:ole="">
                   <v:imagedata r:id="rId73" o:title=""/>
                 </v:shape>
-                <o:OLEObject Type="Embed" ProgID="Equation.DSMT4" ShapeID="_x0000_i1098" DrawAspect="Content" ObjectID="_1596353790" r:id="rId75"/>
+                <o:OLEObject Type="Embed" ProgID="Equation.DSMT4" ShapeID="_x0000_i1098" DrawAspect="Content" ObjectID="_1596970396" r:id="rId75"/>
               </w:object>
             </w:r>
           </w:p>
@@ -4308,7 +4348,7 @@
                 <v:shape id="_x0000_i1097" type="#_x0000_t75" alt="" style="width:54.3pt;height:24.2pt;mso-width-percent:0;mso-height-percent:0;mso-width-percent:0;mso-height-percent:0" o:ole="">
                   <v:imagedata r:id="rId76" o:title=""/>
                 </v:shape>
-                <o:OLEObject Type="Embed" ProgID="Equation.DSMT4" ShapeID="_x0000_i1097" DrawAspect="Content" ObjectID="_1596353791" r:id="rId77"/>
+                <o:OLEObject Type="Embed" ProgID="Equation.DSMT4" ShapeID="_x0000_i1097" DrawAspect="Content" ObjectID="_1596970397" r:id="rId77"/>
               </w:object>
             </w:r>
           </w:p>
@@ -4338,7 +4378,7 @@
                 <v:shape id="_x0000_i1096" type="#_x0000_t75" alt="" style="width:54.3pt;height:24.2pt;mso-width-percent:0;mso-height-percent:0;mso-width-percent:0;mso-height-percent:0" o:ole="">
                   <v:imagedata r:id="rId78" o:title=""/>
                 </v:shape>
-                <o:OLEObject Type="Embed" ProgID="Equation.DSMT4" ShapeID="_x0000_i1096" DrawAspect="Content" ObjectID="_1596353792" r:id="rId79"/>
+                <o:OLEObject Type="Embed" ProgID="Equation.DSMT4" ShapeID="_x0000_i1096" DrawAspect="Content" ObjectID="_1596970398" r:id="rId79"/>
               </w:object>
             </w:r>
           </w:p>
@@ -4368,7 +4408,7 @@
                 <v:shape id="_x0000_i1095" type="#_x0000_t75" alt="" style="width:54.3pt;height:24.2pt;mso-width-percent:0;mso-height-percent:0;mso-width-percent:0;mso-height-percent:0" o:ole="">
                   <v:imagedata r:id="rId78" o:title=""/>
                 </v:shape>
-                <o:OLEObject Type="Embed" ProgID="Equation.DSMT4" ShapeID="_x0000_i1095" DrawAspect="Content" ObjectID="_1596353793" r:id="rId80"/>
+                <o:OLEObject Type="Embed" ProgID="Equation.DSMT4" ShapeID="_x0000_i1095" DrawAspect="Content" ObjectID="_1596970399" r:id="rId80"/>
               </w:object>
             </w:r>
           </w:p>
@@ -4431,7 +4471,7 @@
                 <v:shape id="_x0000_i1094" type="#_x0000_t75" alt="" style="width:24.8pt;height:15.95pt;mso-width-percent:0;mso-height-percent:0;mso-width-percent:0;mso-height-percent:0" o:ole="">
                   <v:imagedata r:id="rId81" o:title=""/>
                 </v:shape>
-                <o:OLEObject Type="Embed" ProgID="Equation.DSMT4" ShapeID="_x0000_i1094" DrawAspect="Content" ObjectID="_1596353794" r:id="rId82"/>
+                <o:OLEObject Type="Embed" ProgID="Equation.DSMT4" ShapeID="_x0000_i1094" DrawAspect="Content" ObjectID="_1596970400" r:id="rId82"/>
               </w:object>
             </w:r>
           </w:p>
@@ -4461,7 +4501,7 @@
                 <v:shape id="_x0000_i1093" type="#_x0000_t75" alt="" style="width:24.8pt;height:15.95pt;mso-width-percent:0;mso-height-percent:0;mso-width-percent:0;mso-height-percent:0" o:ole="">
                   <v:imagedata r:id="rId81" o:title=""/>
                 </v:shape>
-                <o:OLEObject Type="Embed" ProgID="Equation.DSMT4" ShapeID="_x0000_i1093" DrawAspect="Content" ObjectID="_1596353795" r:id="rId83"/>
+                <o:OLEObject Type="Embed" ProgID="Equation.DSMT4" ShapeID="_x0000_i1093" DrawAspect="Content" ObjectID="_1596970401" r:id="rId83"/>
               </w:object>
             </w:r>
           </w:p>
@@ -4491,7 +4531,7 @@
                 <v:shape id="_x0000_i1092" type="#_x0000_t75" alt="" style="width:24.8pt;height:15.95pt;mso-width-percent:0;mso-height-percent:0;mso-width-percent:0;mso-height-percent:0" o:ole="">
                   <v:imagedata r:id="rId81" o:title=""/>
                 </v:shape>
-                <o:OLEObject Type="Embed" ProgID="Equation.DSMT4" ShapeID="_x0000_i1092" DrawAspect="Content" ObjectID="_1596353796" r:id="rId84"/>
+                <o:OLEObject Type="Embed" ProgID="Equation.DSMT4" ShapeID="_x0000_i1092" DrawAspect="Content" ObjectID="_1596970402" r:id="rId84"/>
               </w:object>
             </w:r>
           </w:p>
@@ -4596,7 +4636,7 @@
                 <v:shape id="_x0000_i1091" type="#_x0000_t75" alt="" style="width:102.1pt;height:31.3pt;mso-width-percent:0;mso-height-percent:0;mso-width-percent:0;mso-height-percent:0" o:ole="">
                   <v:imagedata r:id="rId85" o:title=""/>
                 </v:shape>
-                <o:OLEObject Type="Embed" ProgID="Equation.DSMT4" ShapeID="_x0000_i1091" DrawAspect="Content" ObjectID="_1596353797" r:id="rId86"/>
+                <o:OLEObject Type="Embed" ProgID="Equation.DSMT4" ShapeID="_x0000_i1091" DrawAspect="Content" ObjectID="_1596970403" r:id="rId86"/>
               </w:object>
             </w:r>
           </w:p>
@@ -4659,7 +4699,7 @@
                 <v:shape id="_x0000_i1090" type="#_x0000_t75" alt="" style="width:46.05pt;height:18.3pt;mso-width-percent:0;mso-height-percent:0;mso-width-percent:0;mso-height-percent:0" o:ole="">
                   <v:imagedata r:id="rId87" o:title=""/>
                 </v:shape>
-                <o:OLEObject Type="Embed" ProgID="Equation.DSMT4" ShapeID="_x0000_i1090" DrawAspect="Content" ObjectID="_1596353798" r:id="rId88"/>
+                <o:OLEObject Type="Embed" ProgID="Equation.DSMT4" ShapeID="_x0000_i1090" DrawAspect="Content" ObjectID="_1596970404" r:id="rId88"/>
               </w:object>
             </w:r>
           </w:p>
@@ -4689,7 +4729,7 @@
                 <v:shape id="_x0000_i1089" type="#_x0000_t75" alt="" style="width:87.95pt;height:23pt;mso-width-percent:0;mso-height-percent:0;mso-width-percent:0;mso-height-percent:0" o:ole="">
                   <v:imagedata r:id="rId89" o:title=""/>
                 </v:shape>
-                <o:OLEObject Type="Embed" ProgID="Equation.DSMT4" ShapeID="_x0000_i1089" DrawAspect="Content" ObjectID="_1596353799" r:id="rId90"/>
+                <o:OLEObject Type="Embed" ProgID="Equation.DSMT4" ShapeID="_x0000_i1089" DrawAspect="Content" ObjectID="_1596970405" r:id="rId90"/>
               </w:object>
             </w:r>
           </w:p>
@@ -4719,7 +4759,7 @@
                 <v:shape id="_x0000_i1088" type="#_x0000_t75" alt="" style="width:87.95pt;height:23pt;mso-width-percent:0;mso-height-percent:0;mso-width-percent:0;mso-height-percent:0" o:ole="">
                   <v:imagedata r:id="rId89" o:title=""/>
                 </v:shape>
-                <o:OLEObject Type="Embed" ProgID="Equation.DSMT4" ShapeID="_x0000_i1088" DrawAspect="Content" ObjectID="_1596353800" r:id="rId91"/>
+                <o:OLEObject Type="Embed" ProgID="Equation.DSMT4" ShapeID="_x0000_i1088" DrawAspect="Content" ObjectID="_1596970406" r:id="rId91"/>
               </w:object>
             </w:r>
           </w:p>
@@ -4855,7 +4895,7 @@
                 <v:shape id="_x0000_i1087" type="#_x0000_t75" alt="" style="width:33.05pt;height:15.95pt;mso-width-percent:0;mso-height-percent:0;mso-width-percent:0;mso-height-percent:0" o:ole="">
                   <v:imagedata r:id="rId67" o:title=""/>
                 </v:shape>
-                <o:OLEObject Type="Embed" ProgID="Equation.DSMT4" ShapeID="_x0000_i1087" DrawAspect="Content" ObjectID="_1596353801" r:id="rId92"/>
+                <o:OLEObject Type="Embed" ProgID="Equation.DSMT4" ShapeID="_x0000_i1087" DrawAspect="Content" ObjectID="_1596970407" r:id="rId92"/>
               </w:object>
             </w:r>
           </w:p>
@@ -4891,7 +4931,7 @@
                 <v:shape id="_x0000_i1086" type="#_x0000_t75" alt="" style="width:33.05pt;height:15.95pt;mso-width-percent:0;mso-height-percent:0;mso-width-percent:0;mso-height-percent:0" o:ole="">
                   <v:imagedata r:id="rId67" o:title=""/>
                 </v:shape>
-                <o:OLEObject Type="Embed" ProgID="Equation.DSMT4" ShapeID="_x0000_i1086" DrawAspect="Content" ObjectID="_1596353802" r:id="rId93"/>
+                <o:OLEObject Type="Embed" ProgID="Equation.DSMT4" ShapeID="_x0000_i1086" DrawAspect="Content" ObjectID="_1596970408" r:id="rId93"/>
               </w:object>
             </w:r>
           </w:p>
@@ -4965,7 +5005,7 @@
                 <v:shape id="_x0000_i1085" type="#_x0000_t75" alt="" style="width:44.85pt;height:66.1pt;mso-width-percent:0;mso-height-percent:0;mso-width-percent:0;mso-height-percent:0" o:ole="">
                   <v:imagedata r:id="rId94" o:title=""/>
                 </v:shape>
-                <o:OLEObject Type="Embed" ProgID="Equation.DSMT4" ShapeID="_x0000_i1085" DrawAspect="Content" ObjectID="_1596353803" r:id="rId95"/>
+                <o:OLEObject Type="Embed" ProgID="Equation.DSMT4" ShapeID="_x0000_i1085" DrawAspect="Content" ObjectID="_1596970409" r:id="rId95"/>
               </w:object>
             </w:r>
           </w:p>
@@ -4994,7 +5034,7 @@
                 <v:shape id="_x0000_i1084" type="#_x0000_t75" alt="" style="width:70.8pt;height:66.1pt;mso-width-percent:0;mso-height-percent:0;mso-width-percent:0;mso-height-percent:0" o:ole="">
                   <v:imagedata r:id="rId96" o:title=""/>
                 </v:shape>
-                <o:OLEObject Type="Embed" ProgID="Equation.DSMT4" ShapeID="_x0000_i1084" DrawAspect="Content" ObjectID="_1596353804" r:id="rId97"/>
+                <o:OLEObject Type="Embed" ProgID="Equation.DSMT4" ShapeID="_x0000_i1084" DrawAspect="Content" ObjectID="_1596970410" r:id="rId97"/>
               </w:object>
             </w:r>
           </w:p>
@@ -5068,7 +5108,7 @@
                 <v:shape id="_x0000_i1083" type="#_x0000_t75" alt="" style="width:44.25pt;height:51.95pt;mso-width-percent:0;mso-height-percent:0;mso-width-percent:0;mso-height-percent:0" o:ole="">
                   <v:imagedata r:id="rId98" o:title=""/>
                 </v:shape>
-                <o:OLEObject Type="Embed" ProgID="Equation.DSMT4" ShapeID="_x0000_i1083" DrawAspect="Content" ObjectID="_1596353805" r:id="rId99"/>
+                <o:OLEObject Type="Embed" ProgID="Equation.DSMT4" ShapeID="_x0000_i1083" DrawAspect="Content" ObjectID="_1596970411" r:id="rId99"/>
               </w:object>
             </w:r>
           </w:p>
@@ -5097,7 +5137,7 @@
                 <v:shape id="_x0000_i1082" type="#_x0000_t75" alt="" style="width:70.8pt;height:56.05pt;mso-width-percent:0;mso-height-percent:0;mso-width-percent:0;mso-height-percent:0" o:ole="">
                   <v:imagedata r:id="rId100" o:title=""/>
                 </v:shape>
-                <o:OLEObject Type="Embed" ProgID="Equation.DSMT4" ShapeID="_x0000_i1082" DrawAspect="Content" ObjectID="_1596353806" r:id="rId101"/>
+                <o:OLEObject Type="Embed" ProgID="Equation.DSMT4" ShapeID="_x0000_i1082" DrawAspect="Content" ObjectID="_1596970412" r:id="rId101"/>
               </w:object>
             </w:r>
           </w:p>
@@ -5172,7 +5212,7 @@
                 <v:shape id="_x0000_i1081" type="#_x0000_t75" alt="" style="width:24.8pt;height:15.95pt;mso-width-percent:0;mso-height-percent:0;mso-width-percent:0;mso-height-percent:0" o:ole="">
                   <v:imagedata r:id="rId81" o:title=""/>
                 </v:shape>
-                <o:OLEObject Type="Embed" ProgID="Equation.DSMT4" ShapeID="_x0000_i1081" DrawAspect="Content" ObjectID="_1596353807" r:id="rId102"/>
+                <o:OLEObject Type="Embed" ProgID="Equation.DSMT4" ShapeID="_x0000_i1081" DrawAspect="Content" ObjectID="_1596970413" r:id="rId102"/>
               </w:object>
             </w:r>
           </w:p>
@@ -5202,7 +5242,7 @@
                 <v:shape id="_x0000_i1080" type="#_x0000_t75" alt="" style="width:24.8pt;height:15.95pt;mso-width-percent:0;mso-height-percent:0;mso-width-percent:0;mso-height-percent:0" o:ole="">
                   <v:imagedata r:id="rId81" o:title=""/>
                 </v:shape>
-                <o:OLEObject Type="Embed" ProgID="Equation.DSMT4" ShapeID="_x0000_i1080" DrawAspect="Content" ObjectID="_1596353808" r:id="rId103"/>
+                <o:OLEObject Type="Embed" ProgID="Equation.DSMT4" ShapeID="_x0000_i1080" DrawAspect="Content" ObjectID="_1596970414" r:id="rId103"/>
               </w:object>
             </w:r>
           </w:p>
@@ -5276,7 +5316,7 @@
                 <v:shape id="_x0000_i1079" type="#_x0000_t75" alt="" style="width:118.05pt;height:51.95pt;mso-width-percent:0;mso-height-percent:0;mso-width-percent:0;mso-height-percent:0" o:ole="">
                   <v:imagedata r:id="rId104" o:title=""/>
                 </v:shape>
-                <o:OLEObject Type="Embed" ProgID="Equation.DSMT4" ShapeID="_x0000_i1079" DrawAspect="Content" ObjectID="_1596353809" r:id="rId105"/>
+                <o:OLEObject Type="Embed" ProgID="Equation.DSMT4" ShapeID="_x0000_i1079" DrawAspect="Content" ObjectID="_1596970415" r:id="rId105"/>
               </w:object>
             </w:r>
           </w:p>
@@ -5305,7 +5345,7 @@
                 <v:shape id="_x0000_i1078" type="#_x0000_t75" alt="" style="width:145.2pt;height:56.05pt;mso-width-percent:0;mso-height-percent:0;mso-width-percent:0;mso-height-percent:0" o:ole="">
                   <v:imagedata r:id="rId106" o:title=""/>
                 </v:shape>
-                <o:OLEObject Type="Embed" ProgID="Equation.DSMT4" ShapeID="_x0000_i1078" DrawAspect="Content" ObjectID="_1596353810" r:id="rId107"/>
+                <o:OLEObject Type="Embed" ProgID="Equation.DSMT4" ShapeID="_x0000_i1078" DrawAspect="Content" ObjectID="_1596970416" r:id="rId107"/>
               </w:object>
             </w:r>
           </w:p>
@@ -5380,7 +5420,7 @@
                 <v:shape id="_x0000_i1077" type="#_x0000_t75" alt="" style="width:87.95pt;height:23pt;mso-width-percent:0;mso-height-percent:0;mso-width-percent:0;mso-height-percent:0" o:ole="">
                   <v:imagedata r:id="rId89" o:title=""/>
                 </v:shape>
-                <o:OLEObject Type="Embed" ProgID="Equation.DSMT4" ShapeID="_x0000_i1077" DrawAspect="Content" ObjectID="_1596353811" r:id="rId108"/>
+                <o:OLEObject Type="Embed" ProgID="Equation.DSMT4" ShapeID="_x0000_i1077" DrawAspect="Content" ObjectID="_1596970417" r:id="rId108"/>
               </w:object>
             </w:r>
           </w:p>
@@ -5410,7 +5450,7 @@
                 <v:shape id="_x0000_i1076" type="#_x0000_t75" alt="" style="width:87.95pt;height:23pt;mso-width-percent:0;mso-height-percent:0;mso-width-percent:0;mso-height-percent:0" o:ole="">
                   <v:imagedata r:id="rId89" o:title=""/>
                 </v:shape>
-                <o:OLEObject Type="Embed" ProgID="Equation.DSMT4" ShapeID="_x0000_i1076" DrawAspect="Content" ObjectID="_1596353812" r:id="rId109"/>
+                <o:OLEObject Type="Embed" ProgID="Equation.DSMT4" ShapeID="_x0000_i1076" DrawAspect="Content" ObjectID="_1596970418" r:id="rId109"/>
               </w:object>
             </w:r>
           </w:p>
@@ -6602,7 +6642,7 @@
           </mc:Choice>
           <mc:Fallback>
             <w:pict>
-              <v:shape w14:anchorId="2412F69B" id="Text Box 18" o:spid="_x0000_s1027" type="#_x0000_t202" style="position:absolute;left:0;text-align:left;margin-left:1.4pt;margin-top:1.1pt;width:463.65pt;height:218.25pt;z-index:251660288;visibility:visible;mso-wrap-style:square;mso-height-percent:0;mso-wrap-distance-left:9pt;mso-wrap-distance-top:0;mso-wrap-distance-right:9pt;mso-wrap-distance-bottom:0;mso-position-horizontal:absolute;mso-position-horizontal-relative:text;mso-position-vertical:absolute;mso-position-vertical-relative:text;mso-height-percent:0;mso-height-relative:margin;v-text-anchor:top" o:gfxdata="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" fillcolor="white [3201]" stroked="f" strokeweight=".5pt">
+              <v:shape w14:anchorId="2412F69B" id="Text Box 18" o:spid="_x0000_s1027" type="#_x0000_t202" style="position:absolute;left:0;text-align:left;margin-left:1.4pt;margin-top:1.1pt;width:463.65pt;height:218.25pt;z-index:251660288;visibility:visible;mso-wrap-style:square;mso-height-percent:0;mso-wrap-distance-left:9pt;mso-wrap-distance-top:0;mso-wrap-distance-right:9pt;mso-wrap-distance-bottom:0;mso-position-horizontal:absolute;mso-position-horizontal-relative:text;mso-position-vertical:absolute;mso-position-vertical-relative:text;mso-height-percent:0;mso-height-relative:margin;v-text-anchor:top" o:gfxdata="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" fillcolor="white [3201]" stroked="f" strokeweight=".5pt">
                 <v:textbox>
                   <w:txbxContent>
                     <w:p>
@@ -6634,7 +6674,7 @@
                                     </pic:cNvPicPr>
                                   </pic:nvPicPr>
                                   <pic:blipFill>
-                                    <a:blip r:embed="rId110" cstate="print">
+                                    <a:blip r:embed="rId111" cstate="print">
                                       <a:extLst>
                                         <a:ext uri="{28A0092B-C50C-407E-A947-70E740481C1C}">
                                           <a14:useLocalDpi xmlns:a14="http://schemas.microsoft.com/office/drawing/2010/main" val="0"/>
@@ -6824,7 +6864,7 @@
                                           </pic:cNvPicPr>
                                         </pic:nvPicPr>
                                         <pic:blipFill>
-                                          <a:blip r:embed="rId111" cstate="print">
+                                          <a:blip r:embed="rId112" cstate="print">
                                             <a:extLst>
                                               <a:ext uri="{28A0092B-C50C-407E-A947-70E740481C1C}">
                                                 <a14:useLocalDpi xmlns:a14="http://schemas.microsoft.com/office/drawing/2010/main" val="0"/>
@@ -6929,7 +6969,7 @@
           </mc:Choice>
           <mc:Fallback>
             <w:pict>
-              <v:shape w14:anchorId="7EACA261" id="Text Box 19" o:spid="_x0000_s1028" type="#_x0000_t202" style="position:absolute;left:0;text-align:left;margin-left:0;margin-top:246.75pt;width:463.65pt;height:373.5pt;z-index:251662336;visibility:visible;mso-wrap-style:square;mso-height-percent:0;mso-wrap-distance-left:9pt;mso-wrap-distance-top:0;mso-wrap-distance-right:9pt;mso-wrap-distance-bottom:0;mso-position-horizontal:absolute;mso-position-horizontal-relative:text;mso-position-vertical:absolute;mso-position-vertical-relative:text;mso-height-percent:0;mso-height-relative:margin;v-text-anchor:top" o:gfxdata="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" fillcolor="window" stroked="f" strokeweight=".5pt">
+              <v:shape w14:anchorId="7EACA261" id="Text Box 19" o:spid="_x0000_s1028" type="#_x0000_t202" style="position:absolute;left:0;text-align:left;margin-left:0;margin-top:246.75pt;width:463.65pt;height:373.5pt;z-index:251662336;visibility:visible;mso-wrap-style:square;mso-height-percent:0;mso-wrap-distance-left:9pt;mso-wrap-distance-top:0;mso-wrap-distance-right:9pt;mso-wrap-distance-bottom:0;mso-position-horizontal:absolute;mso-position-horizontal-relative:text;mso-position-vertical:absolute;mso-position-vertical-relative:text;mso-height-percent:0;mso-height-relative:margin;v-text-anchor:top" o:gfxdata="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" fillcolor="window" stroked="f" strokeweight=".5pt">
                 <v:textbox>
                   <w:txbxContent>
                     <w:p>
@@ -6959,7 +6999,7 @@
                                     </pic:cNvPicPr>
                                   </pic:nvPicPr>
                                   <pic:blipFill>
-                                    <a:blip r:embed="rId111" cstate="print">
+                                    <a:blip r:embed="rId113" cstate="print">
                                       <a:extLst>
                                         <a:ext uri="{28A0092B-C50C-407E-A947-70E740481C1C}">
                                           <a14:useLocalDpi xmlns:a14="http://schemas.microsoft.com/office/drawing/2010/main" val="0"/>
@@ -7137,7 +7177,7 @@
                                           </pic:cNvPicPr>
                                         </pic:nvPicPr>
                                         <pic:blipFill>
-                                          <a:blip r:embed="rId112" cstate="print">
+                                          <a:blip r:embed="rId114" cstate="print">
                                             <a:extLst>
                                               <a:ext uri="{28A0092B-C50C-407E-A947-70E740481C1C}">
                                                 <a14:useLocalDpi xmlns:a14="http://schemas.microsoft.com/office/drawing/2010/main" val="0"/>
@@ -7259,7 +7299,7 @@
           </mc:Choice>
           <mc:Fallback>
             <w:pict>
-              <v:shape w14:anchorId="08C094A0" id="Text Box 22" o:spid="_x0000_s1029" type="#_x0000_t202" style="position:absolute;margin-left:0;margin-top:299.35pt;width:468pt;height:340.4pt;z-index:251665408;visibility:visible;mso-wrap-style:square;mso-height-percent:0;mso-wrap-distance-left:9pt;mso-wrap-distance-top:0;mso-wrap-distance-right:9pt;mso-wrap-distance-bottom:0;mso-position-horizontal:absolute;mso-position-horizontal-relative:text;mso-position-vertical:absolute;mso-position-vertical-relative:text;mso-height-percent:0;mso-height-relative:margin;v-text-anchor:top" o:gfxdata="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" fillcolor="window" stroked="f" strokeweight=".5pt">
+              <v:shape w14:anchorId="08C094A0" id="Text Box 22" o:spid="_x0000_s1029" type="#_x0000_t202" style="position:absolute;margin-left:0;margin-top:299.35pt;width:468pt;height:340.4pt;z-index:251665408;visibility:visible;mso-wrap-style:square;mso-height-percent:0;mso-wrap-distance-left:9pt;mso-wrap-distance-top:0;mso-wrap-distance-right:9pt;mso-wrap-distance-bottom:0;mso-position-horizontal:absolute;mso-position-horizontal-relative:text;mso-position-vertical:absolute;mso-position-vertical-relative:text;mso-height-percent:0;mso-height-relative:margin;v-text-anchor:top" o:gfxdata="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" fillcolor="window" stroked="f" strokeweight=".5pt">
                 <v:textbox>
                   <w:txbxContent>
                     <w:p>
@@ -7289,7 +7329,7 @@
                                     </pic:cNvPicPr>
                                   </pic:nvPicPr>
                                   <pic:blipFill>
-                                    <a:blip r:embed="rId112" cstate="print">
+                                    <a:blip r:embed="rId115" cstate="print">
                                       <a:extLst>
                                         <a:ext uri="{28A0092B-C50C-407E-A947-70E740481C1C}">
                                           <a14:useLocalDpi xmlns:a14="http://schemas.microsoft.com/office/drawing/2010/main" val="0"/>
@@ -7477,7 +7517,7 @@
                                           </pic:cNvPicPr>
                                         </pic:nvPicPr>
                                         <pic:blipFill>
-                                          <a:blip r:embed="rId113" cstate="print">
+                                          <a:blip r:embed="rId116" cstate="print">
                                             <a:extLst>
                                               <a:ext uri="{28A0092B-C50C-407E-A947-70E740481C1C}">
                                                 <a14:useLocalDpi xmlns:a14="http://schemas.microsoft.com/office/drawing/2010/main" val="0"/>
@@ -7577,7 +7617,7 @@
           </mc:Choice>
           <mc:Fallback>
             <w:pict>
-              <v:shape w14:anchorId="798AFED5" id="Text Box 21" o:spid="_x0000_s1030" type="#_x0000_t202" style="position:absolute;margin-left:0;margin-top:3.1pt;width:468pt;height:296.25pt;z-index:-251653120;visibility:visible;mso-wrap-style:square;mso-height-percent:0;mso-wrap-distance-left:9pt;mso-wrap-distance-top:0;mso-wrap-distance-right:9pt;mso-wrap-distance-bottom:0;mso-position-horizontal:absolute;mso-position-horizontal-relative:text;mso-position-vertical:absolute;mso-position-vertical-relative:text;mso-height-percent:0;mso-height-relative:margin;v-text-anchor:top" o:gfxdata="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" fillcolor="white [3201]" stroked="f" strokeweight=".5pt">
+              <v:shape w14:anchorId="798AFED5" id="Text Box 21" o:spid="_x0000_s1030" type="#_x0000_t202" style="position:absolute;margin-left:0;margin-top:3.1pt;width:468pt;height:296.25pt;z-index:-251653120;visibility:visible;mso-wrap-style:square;mso-height-percent:0;mso-wrap-distance-left:9pt;mso-wrap-distance-top:0;mso-wrap-distance-right:9pt;mso-wrap-distance-bottom:0;mso-position-horizontal:absolute;mso-position-horizontal-relative:text;mso-position-vertical:absolute;mso-position-vertical-relative:text;mso-height-percent:0;mso-height-relative:margin;v-text-anchor:top" o:gfxdata="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" fillcolor="white [3201]" stroked="f" strokeweight=".5pt">
                 <v:textbox>
                   <w:txbxContent>
                     <w:p>
@@ -7607,7 +7647,7 @@
                                     </pic:cNvPicPr>
                                   </pic:nvPicPr>
                                   <pic:blipFill>
-                                    <a:blip r:embed="rId113" cstate="print">
+                                    <a:blip r:embed="rId117" cstate="print">
                                       <a:extLst>
                                         <a:ext uri="{28A0092B-C50C-407E-A947-70E740481C1C}">
                                           <a14:useLocalDpi xmlns:a14="http://schemas.microsoft.com/office/drawing/2010/main" val="0"/>
@@ -7778,7 +7818,7 @@
                                           <pic:cNvPicPr/>
                                         </pic:nvPicPr>
                                         <pic:blipFill>
-                                          <a:blip r:embed="rId114" cstate="print">
+                                          <a:blip r:embed="rId118" cstate="print">
                                             <a:extLst>
                                               <a:ext uri="{28A0092B-C50C-407E-A947-70E740481C1C}">
                                                 <a14:useLocalDpi xmlns:a14="http://schemas.microsoft.com/office/drawing/2010/main" val="0"/>
@@ -7897,7 +7937,7 @@
           </mc:Choice>
           <mc:Fallback>
             <w:pict>
-              <v:shape w14:anchorId="664E2E16" id="Text Box 24" o:spid="_x0000_s1031" type="#_x0000_t202" style="position:absolute;margin-left:0;margin-top:391.5pt;width:461.25pt;height:246pt;z-index:-251649024;visibility:visible;mso-wrap-style:square;mso-height-percent:0;mso-wrap-distance-left:9pt;mso-wrap-distance-top:0;mso-wrap-distance-right:9pt;mso-wrap-distance-bottom:0;mso-position-horizontal:absolute;mso-position-horizontal-relative:text;mso-position-vertical:absolute;mso-position-vertical-relative:text;mso-height-percent:0;mso-height-relative:margin;v-text-anchor:top" o:gfxdata="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" fillcolor="white [3201]" stroked="f" strokeweight=".5pt">
+              <v:shape w14:anchorId="664E2E16" id="Text Box 24" o:spid="_x0000_s1031" type="#_x0000_t202" style="position:absolute;margin-left:0;margin-top:391.5pt;width:461.25pt;height:246pt;z-index:-251649024;visibility:visible;mso-wrap-style:square;mso-height-percent:0;mso-wrap-distance-left:9pt;mso-wrap-distance-top:0;mso-wrap-distance-right:9pt;mso-wrap-distance-bottom:0;mso-position-horizontal:absolute;mso-position-horizontal-relative:text;mso-position-vertical:absolute;mso-position-vertical-relative:text;mso-height-percent:0;mso-height-relative:margin;v-text-anchor:top" o:gfxdata="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" fillcolor="white [3201]" stroked="f" strokeweight=".5pt">
                 <v:textbox>
                   <w:txbxContent>
                     <w:p>
@@ -7929,7 +7969,7 @@
                                     <pic:cNvPicPr/>
                                   </pic:nvPicPr>
                                   <pic:blipFill>
-                                    <a:blip r:embed="rId114" cstate="print">
+                                    <a:blip r:embed="rId119" cstate="print">
                                       <a:extLst>
                                         <a:ext uri="{28A0092B-C50C-407E-A947-70E740481C1C}">
                                           <a14:useLocalDpi xmlns:a14="http://schemas.microsoft.com/office/drawing/2010/main" val="0"/>
@@ -8114,7 +8154,7 @@
                                           </pic:cNvPicPr>
                                         </pic:nvPicPr>
                                         <pic:blipFill>
-                                          <a:blip r:embed="rId115" cstate="print">
+                                          <a:blip r:embed="rId120" cstate="print">
                                             <a:extLst>
                                               <a:ext uri="{28A0092B-C50C-407E-A947-70E740481C1C}">
                                                 <a14:useLocalDpi xmlns:a14="http://schemas.microsoft.com/office/drawing/2010/main" val="0"/>
@@ -8240,7 +8280,7 @@
           </mc:Choice>
           <mc:Fallback>
             <w:pict>
-              <v:shape w14:anchorId="340C6F88" id="Text Box 23" o:spid="_x0000_s1032" type="#_x0000_t202" style="position:absolute;margin-left:-.05pt;margin-top:1.5pt;width:461.25pt;height:312.75pt;z-index:-251650048;visibility:visible;mso-wrap-style:square;mso-width-percent:0;mso-height-percent:0;mso-wrap-distance-left:9pt;mso-wrap-distance-top:0;mso-wrap-distance-right:9pt;mso-wrap-distance-bottom:0;mso-position-horizontal:absolute;mso-position-horizontal-relative:text;mso-position-vertical:absolute;mso-position-vertical-relative:text;mso-width-percent:0;mso-height-percent:0;mso-width-relative:margin;mso-height-relative:margin;v-text-anchor:top" o:gfxdata="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" fillcolor="white [3201]" stroked="f" strokeweight=".5pt">
+              <v:shape w14:anchorId="340C6F88" id="Text Box 23" o:spid="_x0000_s1032" type="#_x0000_t202" style="position:absolute;margin-left:-.05pt;margin-top:1.5pt;width:461.25pt;height:312.75pt;z-index:-251650048;visibility:visible;mso-wrap-style:square;mso-width-percent:0;mso-height-percent:0;mso-wrap-distance-left:9pt;mso-wrap-distance-top:0;mso-wrap-distance-right:9pt;mso-wrap-distance-bottom:0;mso-position-horizontal:absolute;mso-position-horizontal-relative:text;mso-position-vertical:absolute;mso-position-vertical-relative:text;mso-width-percent:0;mso-height-percent:0;mso-width-relative:margin;mso-height-relative:margin;v-text-anchor:top" o:gfxdata="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" fillcolor="white [3201]" stroked="f" strokeweight=".5pt">
                 <v:textbox>
                   <w:txbxContent>
                     <w:p>
@@ -8270,7 +8310,7 @@
                                     </pic:cNvPicPr>
                                   </pic:nvPicPr>
                                   <pic:blipFill>
-                                    <a:blip r:embed="rId115" cstate="print">
+                                    <a:blip r:embed="rId121" cstate="print">
                                       <a:extLst>
                                         <a:ext uri="{28A0092B-C50C-407E-A947-70E740481C1C}">
                                           <a14:useLocalDpi xmlns:a14="http://schemas.microsoft.com/office/drawing/2010/main" val="0"/>
@@ -8469,7 +8509,7 @@
                                           <pic:cNvPicPr/>
                                         </pic:nvPicPr>
                                         <pic:blipFill>
-                                          <a:blip r:embed="rId116" cstate="print">
+                                          <a:blip r:embed="rId122" cstate="print">
                                             <a:extLst>
                                               <a:ext uri="{28A0092B-C50C-407E-A947-70E740481C1C}">
                                                 <a14:useLocalDpi xmlns:a14="http://schemas.microsoft.com/office/drawing/2010/main" val="0"/>
@@ -8592,7 +8632,7 @@
           </mc:Choice>
           <mc:Fallback>
             <w:pict>
-              <v:shape w14:anchorId="104130B0" id="Text Box 25" o:spid="_x0000_s1033" type="#_x0000_t202" style="position:absolute;margin-left:1.5pt;margin-top:5.25pt;width:463.5pt;height:234pt;z-index:-251648000;visibility:visible;mso-wrap-style:square;mso-height-percent:0;mso-wrap-distance-left:9pt;mso-wrap-distance-top:0;mso-wrap-distance-right:9pt;mso-wrap-distance-bottom:0;mso-position-horizontal:absolute;mso-position-horizontal-relative:text;mso-position-vertical:absolute;mso-position-vertical-relative:text;mso-height-percent:0;mso-height-relative:margin;v-text-anchor:top" o:gfxdata="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" fillcolor="white [3201]" stroked="f" strokeweight=".5pt">
+              <v:shape w14:anchorId="104130B0" id="Text Box 25" o:spid="_x0000_s1033" type="#_x0000_t202" style="position:absolute;margin-left:1.5pt;margin-top:5.25pt;width:463.5pt;height:234pt;z-index:-251648000;visibility:visible;mso-wrap-style:square;mso-height-percent:0;mso-wrap-distance-left:9pt;mso-wrap-distance-top:0;mso-wrap-distance-right:9pt;mso-wrap-distance-bottom:0;mso-position-horizontal:absolute;mso-position-horizontal-relative:text;mso-position-vertical:absolute;mso-position-vertical-relative:text;mso-height-percent:0;mso-height-relative:margin;v-text-anchor:top" o:gfxdata="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" fillcolor="white [3201]" stroked="f" strokeweight=".5pt">
                 <v:textbox>
                   <w:txbxContent>
                     <w:p>
@@ -8620,7 +8660,7 @@
                                     <pic:cNvPicPr/>
                                   </pic:nvPicPr>
                                   <pic:blipFill>
-                                    <a:blip r:embed="rId116" cstate="print">
+                                    <a:blip r:embed="rId123" cstate="print">
                                       <a:extLst>
                                         <a:ext uri="{28A0092B-C50C-407E-A947-70E740481C1C}">
                                           <a14:useLocalDpi xmlns:a14="http://schemas.microsoft.com/office/drawing/2010/main" val="0"/>
@@ -8859,7 +8899,21 @@
         <w:rPr>
           <w:rFonts w:cstheme="majorHAnsi"/>
         </w:rPr>
-        <w:t>by Duhman et al.</w:t>
+        <w:t xml:space="preserve">by </w:t>
+      </w:r>
+      <w:proofErr w:type="spellStart"/>
+      <w:r>
+        <w:rPr>
+          <w:rFonts w:cstheme="majorHAnsi"/>
+        </w:rPr>
+        <w:t>Duhman</w:t>
+      </w:r>
+      <w:proofErr w:type="spellEnd"/>
+      <w:r>
+        <w:rPr>
+          <w:rFonts w:cstheme="majorHAnsi"/>
+        </w:rPr>
+        <w:t xml:space="preserve"> et al.</w:t>
       </w:r>
       <w:r>
         <w:rPr>
@@ -9041,6 +9095,7 @@
               </w:rPr>
               <w:t xml:space="preserve">: </w:t>
             </w:r>
+            <w:proofErr w:type="spellStart"/>
             <w:r>
               <w:rPr>
                 <w:rFonts w:ascii="Times New Roman" w:hAnsi="Times New Roman" w:cs="Times New Roman"/>
@@ -9049,6 +9104,7 @@
               </w:rPr>
               <w:t>i</w:t>
             </w:r>
+            <w:proofErr w:type="spellEnd"/>
           </w:p>
         </w:tc>
         <w:tc>
@@ -9172,9 +9228,9 @@
               </w:rPr>
               <w:object w:dxaOrig="240" w:dyaOrig="360" w14:anchorId="0869C956">
                 <v:shape id="_x0000_i1075" type="#_x0000_t75" alt="" style="width:11.8pt;height:18.3pt;mso-width-percent:0;mso-height-percent:0;mso-width-percent:0;mso-height-percent:0" o:ole="">
-                  <v:imagedata r:id="rId117" o:title=""/>
+                  <v:imagedata r:id="rId124" o:title=""/>
                 </v:shape>
-                <o:OLEObject Type="Embed" ProgID="Equation.DSMT4" ShapeID="_x0000_i1075" DrawAspect="Content" ObjectID="_1596353813" r:id="rId118"/>
+                <o:OLEObject Type="Embed" ProgID="Equation.DSMT4" ShapeID="_x0000_i1075" DrawAspect="Content" ObjectID="_1596970419" r:id="rId125"/>
               </w:object>
             </w:r>
           </w:p>
@@ -10856,9 +10912,9 @@
         </w:rPr>
         <w:object w:dxaOrig="2620" w:dyaOrig="1840" w14:anchorId="0F30C22E">
           <v:shape id="_x0000_i1074" type="#_x0000_t75" alt="" style="width:131pt;height:92.05pt;mso-width-percent:0;mso-height-percent:0;mso-width-percent:0;mso-height-percent:0" o:ole="">
-            <v:imagedata r:id="rId119" o:title=""/>
+            <v:imagedata r:id="rId126" o:title=""/>
           </v:shape>
-          <o:OLEObject Type="Embed" ProgID="Equation.DSMT4" ShapeID="_x0000_i1074" DrawAspect="Content" ObjectID="_1596353814" r:id="rId120"/>
+          <o:OLEObject Type="Embed" ProgID="Equation.DSMT4" ShapeID="_x0000_i1074" DrawAspect="Content" ObjectID="_1596970420" r:id="rId127"/>
         </w:object>
       </w:r>
       <w:r>
@@ -11261,9 +11317,9 @@
         </w:rPr>
         <w:object w:dxaOrig="279" w:dyaOrig="360" w14:anchorId="64738AFF">
           <v:shape id="_x0000_i1073" type="#_x0000_t75" alt="" style="width:13pt;height:18.3pt;mso-width-percent:0;mso-height-percent:0;mso-width-percent:0;mso-height-percent:0" o:ole="">
-            <v:imagedata r:id="rId121" o:title=""/>
+            <v:imagedata r:id="rId128" o:title=""/>
           </v:shape>
-          <o:OLEObject Type="Embed" ProgID="Equation.DSMT4" ShapeID="_x0000_i1073" DrawAspect="Content" ObjectID="_1596353815" r:id="rId122"/>
+          <o:OLEObject Type="Embed" ProgID="Equation.DSMT4" ShapeID="_x0000_i1073" DrawAspect="Content" ObjectID="_1596970421" r:id="rId129"/>
         </w:object>
       </w:r>
       <w:r>
@@ -11304,9 +11360,9 @@
         </w:rPr>
         <w:object w:dxaOrig="260" w:dyaOrig="360" w14:anchorId="2457A326">
           <v:shape id="_x0000_i1072" type="#_x0000_t75" alt="" style="width:13pt;height:18.3pt;mso-width-percent:0;mso-height-percent:0;mso-width-percent:0;mso-height-percent:0" o:ole="">
-            <v:imagedata r:id="rId123" o:title=""/>
+            <v:imagedata r:id="rId130" o:title=""/>
           </v:shape>
-          <o:OLEObject Type="Embed" ProgID="Equation.DSMT4" ShapeID="_x0000_i1072" DrawAspect="Content" ObjectID="_1596353816" r:id="rId124"/>
+          <o:OLEObject Type="Embed" ProgID="Equation.DSMT4" ShapeID="_x0000_i1072" DrawAspect="Content" ObjectID="_1596970422" r:id="rId131"/>
         </w:object>
       </w:r>
       <w:r>
@@ -11335,9 +11391,9 @@
         </w:rPr>
         <w:object w:dxaOrig="1219" w:dyaOrig="460" w14:anchorId="4D202B37">
           <v:shape id="_x0000_i1071" type="#_x0000_t75" alt="" style="width:60.8pt;height:23pt;mso-width-percent:0;mso-height-percent:0;mso-width-percent:0;mso-height-percent:0" o:ole="">
-            <v:imagedata r:id="rId125" o:title=""/>
+            <v:imagedata r:id="rId132" o:title=""/>
           </v:shape>
-          <o:OLEObject Type="Embed" ProgID="Equation.DSMT4" ShapeID="_x0000_i1071" DrawAspect="Content" ObjectID="_1596353817" r:id="rId126"/>
+          <o:OLEObject Type="Embed" ProgID="Equation.DSMT4" ShapeID="_x0000_i1071" DrawAspect="Content" ObjectID="_1596970423" r:id="rId133"/>
         </w:object>
       </w:r>
       <w:r>
@@ -11360,9 +11416,9 @@
         </w:rPr>
         <w:object w:dxaOrig="240" w:dyaOrig="320" w14:anchorId="38F0932B">
           <v:shape id="_x0000_i1070" type="#_x0000_t75" alt="" style="width:11.8pt;height:15.95pt;mso-width-percent:0;mso-height-percent:0;mso-width-percent:0;mso-height-percent:0" o:ole="">
-            <v:imagedata r:id="rId127" o:title=""/>
+            <v:imagedata r:id="rId134" o:title=""/>
           </v:shape>
-          <o:OLEObject Type="Embed" ProgID="Equation.DSMT4" ShapeID="_x0000_i1070" DrawAspect="Content" ObjectID="_1596353818" r:id="rId128"/>
+          <o:OLEObject Type="Embed" ProgID="Equation.DSMT4" ShapeID="_x0000_i1070" DrawAspect="Content" ObjectID="_1596970424" r:id="rId135"/>
         </w:object>
       </w:r>
       <w:r>
@@ -11398,9 +11454,9 @@
         </w:rPr>
         <w:object w:dxaOrig="1780" w:dyaOrig="1020" w14:anchorId="5F94B9FD">
           <v:shape id="_x0000_i1069" type="#_x0000_t75" alt="" style="width:89.1pt;height:51.95pt;mso-width-percent:0;mso-height-percent:0;mso-width-percent:0;mso-height-percent:0" o:ole="">
-            <v:imagedata r:id="rId129" o:title=""/>
+            <v:imagedata r:id="rId136" o:title=""/>
           </v:shape>
-          <o:OLEObject Type="Embed" ProgID="Equation.DSMT4" ShapeID="_x0000_i1069" DrawAspect="Content" ObjectID="_1596353819" r:id="rId130"/>
+          <o:OLEObject Type="Embed" ProgID="Equation.DSMT4" ShapeID="_x0000_i1069" DrawAspect="Content" ObjectID="_1596970425" r:id="rId137"/>
         </w:object>
       </w:r>
       <w:r>
@@ -11455,9 +11511,9 @@
         </w:rPr>
         <w:object w:dxaOrig="2100" w:dyaOrig="1480" w14:anchorId="3A52FCB8">
           <v:shape id="_x0000_i1068" type="#_x0000_t75" alt="" style="width:106.25pt;height:73.75pt;mso-width-percent:0;mso-height-percent:0;mso-width-percent:0;mso-height-percent:0" o:ole="">
-            <v:imagedata r:id="rId131" o:title=""/>
+            <v:imagedata r:id="rId138" o:title=""/>
           </v:shape>
-          <o:OLEObject Type="Embed" ProgID="Equation.DSMT4" ShapeID="_x0000_i1068" DrawAspect="Content" ObjectID="_1596353820" r:id="rId132"/>
+          <o:OLEObject Type="Embed" ProgID="Equation.DSMT4" ShapeID="_x0000_i1068" DrawAspect="Content" ObjectID="_1596970426" r:id="rId139"/>
         </w:object>
       </w:r>
       <w:r>
@@ -11636,9 +11692,9 @@
         </w:rPr>
         <w:object w:dxaOrig="279" w:dyaOrig="360" w14:anchorId="515BA5DC">
           <v:shape id="_x0000_i1067" type="#_x0000_t75" alt="" style="width:13pt;height:18.3pt;mso-width-percent:0;mso-height-percent:0;mso-width-percent:0;mso-height-percent:0" o:ole="">
-            <v:imagedata r:id="rId133" o:title=""/>
+            <v:imagedata r:id="rId140" o:title=""/>
           </v:shape>
-          <o:OLEObject Type="Embed" ProgID="Equation.DSMT4" ShapeID="_x0000_i1067" DrawAspect="Content" ObjectID="_1596353821" r:id="rId134"/>
+          <o:OLEObject Type="Embed" ProgID="Equation.DSMT4" ShapeID="_x0000_i1067" DrawAspect="Content" ObjectID="_1596970427" r:id="rId141"/>
         </w:object>
       </w:r>
       <w:r>
@@ -11655,9 +11711,9 @@
         </w:rPr>
         <w:object w:dxaOrig="340" w:dyaOrig="360" w14:anchorId="154C728E">
           <v:shape id="_x0000_i1066" type="#_x0000_t75" alt="" style="width:17.1pt;height:18.3pt;mso-width-percent:0;mso-height-percent:0;mso-width-percent:0;mso-height-percent:0" o:ole="">
-            <v:imagedata r:id="rId135" o:title=""/>
+            <v:imagedata r:id="rId142" o:title=""/>
           </v:shape>
-          <o:OLEObject Type="Embed" ProgID="Equation.DSMT4" ShapeID="_x0000_i1066" DrawAspect="Content" ObjectID="_1596353822" r:id="rId136"/>
+          <o:OLEObject Type="Embed" ProgID="Equation.DSMT4" ShapeID="_x0000_i1066" DrawAspect="Content" ObjectID="_1596970428" r:id="rId143"/>
         </w:object>
       </w:r>
       <w:r>
@@ -11674,9 +11730,9 @@
         </w:rPr>
         <w:object w:dxaOrig="279" w:dyaOrig="360" w14:anchorId="6D808557">
           <v:shape id="_x0000_i1065" type="#_x0000_t75" alt="" style="width:13pt;height:18.3pt;mso-width-percent:0;mso-height-percent:0;mso-width-percent:0;mso-height-percent:0" o:ole="">
-            <v:imagedata r:id="rId137" o:title=""/>
+            <v:imagedata r:id="rId144" o:title=""/>
           </v:shape>
-          <o:OLEObject Type="Embed" ProgID="Equation.DSMT4" ShapeID="_x0000_i1065" DrawAspect="Content" ObjectID="_1596353823" r:id="rId138"/>
+          <o:OLEObject Type="Embed" ProgID="Equation.DSMT4" ShapeID="_x0000_i1065" DrawAspect="Content" ObjectID="_1596970429" r:id="rId145"/>
         </w:object>
       </w:r>
       <w:r>
@@ -11693,9 +11749,9 @@
         </w:rPr>
         <w:object w:dxaOrig="320" w:dyaOrig="360" w14:anchorId="6DAF75BA">
           <v:shape id="_x0000_i1064" type="#_x0000_t75" alt="" style="width:15.95pt;height:18.3pt;mso-width-percent:0;mso-height-percent:0;mso-width-percent:0;mso-height-percent:0" o:ole="">
-            <v:imagedata r:id="rId139" o:title=""/>
+            <v:imagedata r:id="rId146" o:title=""/>
           </v:shape>
-          <o:OLEObject Type="Embed" ProgID="Equation.DSMT4" ShapeID="_x0000_i1064" DrawAspect="Content" ObjectID="_1596353824" r:id="rId140"/>
+          <o:OLEObject Type="Embed" ProgID="Equation.DSMT4" ShapeID="_x0000_i1064" DrawAspect="Content" ObjectID="_1596970430" r:id="rId147"/>
         </w:object>
       </w:r>
       <w:r>
@@ -11712,9 +11768,9 @@
         </w:rPr>
         <w:object w:dxaOrig="320" w:dyaOrig="360" w14:anchorId="37F652E0">
           <v:shape id="_x0000_i1063" type="#_x0000_t75" alt="" style="width:15.95pt;height:18.3pt;mso-width-percent:0;mso-height-percent:0;mso-width-percent:0;mso-height-percent:0" o:ole="">
-            <v:imagedata r:id="rId141" o:title=""/>
+            <v:imagedata r:id="rId148" o:title=""/>
           </v:shape>
-          <o:OLEObject Type="Embed" ProgID="Equation.DSMT4" ShapeID="_x0000_i1063" DrawAspect="Content" ObjectID="_1596353825" r:id="rId142"/>
+          <o:OLEObject Type="Embed" ProgID="Equation.DSMT4" ShapeID="_x0000_i1063" DrawAspect="Content" ObjectID="_1596970431" r:id="rId149"/>
         </w:object>
       </w:r>
       <w:r>
@@ -11840,9 +11896,9 @@
         </w:rPr>
         <w:object w:dxaOrig="1180" w:dyaOrig="460" w14:anchorId="155F8733">
           <v:shape id="_x0000_i1062" type="#_x0000_t75" alt="" style="width:59pt;height:23pt;mso-width-percent:0;mso-height-percent:0;mso-width-percent:0;mso-height-percent:0" o:ole="">
-            <v:imagedata r:id="rId143" o:title=""/>
+            <v:imagedata r:id="rId150" o:title=""/>
           </v:shape>
-          <o:OLEObject Type="Embed" ProgID="Equation.DSMT4" ShapeID="_x0000_i1062" DrawAspect="Content" ObjectID="_1596353826" r:id="rId144"/>
+          <o:OLEObject Type="Embed" ProgID="Equation.DSMT4" ShapeID="_x0000_i1062" DrawAspect="Content" ObjectID="_1596970432" r:id="rId151"/>
         </w:object>
       </w:r>
       <w:r>
@@ -11855,9 +11911,9 @@
         </w:rPr>
         <w:object w:dxaOrig="139" w:dyaOrig="260" w14:anchorId="123F866C">
           <v:shape id="_x0000_i1061" type="#_x0000_t75" alt="" style="width:7.1pt;height:13pt;mso-width-percent:0;mso-height-percent:0;mso-width-percent:0;mso-height-percent:0" o:ole="">
-            <v:imagedata r:id="rId145" o:title=""/>
+            <v:imagedata r:id="rId152" o:title=""/>
           </v:shape>
-          <o:OLEObject Type="Embed" ProgID="Equation.DSMT4" ShapeID="_x0000_i1061" DrawAspect="Content" ObjectID="_1596353827" r:id="rId146"/>
+          <o:OLEObject Type="Embed" ProgID="Equation.DSMT4" ShapeID="_x0000_i1061" DrawAspect="Content" ObjectID="_1596970433" r:id="rId153"/>
         </w:object>
       </w:r>
       <w:r>
@@ -11876,9 +11932,9 @@
         </w:rPr>
         <w:object w:dxaOrig="1180" w:dyaOrig="460" w14:anchorId="74DC57DD">
           <v:shape id="_x0000_i1060" type="#_x0000_t75" alt="" style="width:59pt;height:23pt;mso-width-percent:0;mso-height-percent:0;mso-width-percent:0;mso-height-percent:0" o:ole="">
-            <v:imagedata r:id="rId143" o:title=""/>
+            <v:imagedata r:id="rId150" o:title=""/>
           </v:shape>
-          <o:OLEObject Type="Embed" ProgID="Equation.DSMT4" ShapeID="_x0000_i1060" DrawAspect="Content" ObjectID="_1596353828" r:id="rId147"/>
+          <o:OLEObject Type="Embed" ProgID="Equation.DSMT4" ShapeID="_x0000_i1060" DrawAspect="Content" ObjectID="_1596970434" r:id="rId154"/>
         </w:object>
       </w:r>
       <w:r>
@@ -11903,9 +11959,9 @@
         </w:rPr>
         <w:object w:dxaOrig="1180" w:dyaOrig="460" w14:anchorId="6EB33C90">
           <v:shape id="_x0000_i1059" type="#_x0000_t75" alt="" style="width:59pt;height:23pt;mso-width-percent:0;mso-height-percent:0;mso-width-percent:0;mso-height-percent:0" o:ole="">
-            <v:imagedata r:id="rId143" o:title=""/>
+            <v:imagedata r:id="rId150" o:title=""/>
           </v:shape>
-          <o:OLEObject Type="Embed" ProgID="Equation.DSMT4" ShapeID="_x0000_i1059" DrawAspect="Content" ObjectID="_1596353829" r:id="rId148"/>
+          <o:OLEObject Type="Embed" ProgID="Equation.DSMT4" ShapeID="_x0000_i1059" DrawAspect="Content" ObjectID="_1596970435" r:id="rId155"/>
         </w:object>
       </w:r>
       <w:r>
@@ -11997,7 +12053,7 @@
         </w:rPr>
         <w:t>norther</w:t>
       </w:r>
-      <w:ins w:id="64" w:author="Bruce Kendall" w:date="2018-08-21T10:47:00Z">
+      <w:ins w:id="69" w:author="Bruce Kendall" w:date="2018-08-21T10:47:00Z">
         <w:r>
           <w:rPr>
             <w:rFonts w:eastAsiaTheme="minorEastAsia" w:cstheme="majorHAnsi"/>
@@ -12005,8 +12061,6 @@
           <w:t>n</w:t>
         </w:r>
       </w:ins>
-      <w:bookmarkStart w:id="65" w:name="_GoBack"/>
-      <w:bookmarkEnd w:id="65"/>
       <w:r>
         <w:rPr>
           <w:rFonts w:eastAsiaTheme="minorEastAsia" w:cstheme="majorHAnsi"/>
@@ -12161,11 +12215,19 @@
           <v:shape id="_x0000_i1058" type="#_x0000_t75" alt="" style="width:14.75pt;height:18.3pt;mso-width-percent:0;mso-height-percent:0;mso-width-percent:0;mso-height-percent:0" o:ole="">
             <v:imagedata r:id="rId62" o:title=""/>
           </v:shape>
-          <o:OLEObject Type="Embed" ProgID="Equation.DSMT4" ShapeID="_x0000_i1058" DrawAspect="Content" ObjectID="_1596353830" r:id="rId149"/>
+          <o:OLEObject Type="Embed" ProgID="Equation.DSMT4" ShapeID="_x0000_i1058" DrawAspect="Content" ObjectID="_1596970436" r:id="rId156"/>
         </w:object>
       </w:r>
       <w:r>
-        <w:t xml:space="preserve"> appears in multiple elements of these matrices, and λ appears in multiple elements under A3 and A9. In this study, generation time was defined as the mean age of mothers and calculated using the formula in Bienvenu and Legendre (2015). </w:t>
+        <w:t xml:space="preserve"> appears in multiple elements of these matrices, and λ appears in multiple elements under A3 and A9. In this study, generation time was defined as the mean age of mothers and calculated using the formula in </w:t>
+      </w:r>
+      <w:proofErr w:type="spellStart"/>
+      <w:r>
+        <w:t>Bienvenu</w:t>
+      </w:r>
+      <w:proofErr w:type="spellEnd"/>
+      <w:r>
+        <w:t xml:space="preserve"> and Legendre (2015). </w:t>
       </w:r>
     </w:p>
     <w:p>
@@ -12253,7 +12315,7 @@
                                           </pic:cNvPicPr>
                                         </pic:nvPicPr>
                                         <pic:blipFill>
-                                          <a:blip r:embed="rId150" cstate="print">
+                                          <a:blip r:embed="rId157" cstate="print">
                                             <a:extLst>
                                               <a:ext uri="{28A0092B-C50C-407E-A947-70E740481C1C}">
                                                 <a14:useLocalDpi xmlns:a14="http://schemas.microsoft.com/office/drawing/2010/main" val="0"/>
@@ -12374,7 +12436,7 @@
           </mc:Choice>
           <mc:Fallback>
             <w:pict>
-              <v:shape w14:anchorId="0EDB0AA7" id="Text Box 26" o:spid="_x0000_s1034" type="#_x0000_t202" style="position:absolute;left:0;text-align:left;margin-left:3.45pt;margin-top:21.2pt;width:464.85pt;height:278.2pt;z-index:251669504;visibility:visible;mso-wrap-style:square;mso-wrap-distance-left:9pt;mso-wrap-distance-top:0;mso-wrap-distance-right:9pt;mso-wrap-distance-bottom:0;mso-position-horizontal:absolute;mso-position-horizontal-relative:text;mso-position-vertical:absolute;mso-position-vertical-relative:text;v-text-anchor:top" o:gfxdata="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" fillcolor="white [3201]" stroked="f" strokeweight=".5pt">
+              <v:shape w14:anchorId="0EDB0AA7" id="Text Box 26" o:spid="_x0000_s1034" type="#_x0000_t202" style="position:absolute;left:0;text-align:left;margin-left:3.45pt;margin-top:21.2pt;width:464.85pt;height:278.2pt;z-index:251669504;visibility:visible;mso-wrap-style:square;mso-wrap-distance-left:9pt;mso-wrap-distance-top:0;mso-wrap-distance-right:9pt;mso-wrap-distance-bottom:0;mso-position-horizontal:absolute;mso-position-horizontal-relative:text;mso-position-vertical:absolute;mso-position-vertical-relative:text;v-text-anchor:top" o:gfxdata="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" fillcolor="white [3201]" stroked="f" strokeweight=".5pt">
                 <v:textbox>
                   <w:txbxContent>
                     <w:p>
@@ -12407,7 +12469,7 @@
                                     </pic:cNvPicPr>
                                   </pic:nvPicPr>
                                   <pic:blipFill>
-                                    <a:blip r:embed="rId150" cstate="print">
+                                    <a:blip r:embed="rId158" cstate="print">
                                       <a:extLst>
                                         <a:ext uri="{28A0092B-C50C-407E-A947-70E740481C1C}">
                                           <a14:useLocalDpi xmlns:a14="http://schemas.microsoft.com/office/drawing/2010/main" val="0"/>
@@ -13126,9 +13188,9 @@
               </w:rPr>
               <w:object w:dxaOrig="340" w:dyaOrig="360" w14:anchorId="1D837FBF">
                 <v:shape id="_x0000_i1057" type="#_x0000_t75" alt="" style="width:17.1pt;height:18.3pt;mso-width-percent:0;mso-height-percent:0;mso-width-percent:0;mso-height-percent:0" o:ole="">
-                  <v:imagedata r:id="rId151" o:title=""/>
+                  <v:imagedata r:id="rId159" o:title=""/>
                 </v:shape>
-                <o:OLEObject Type="Embed" ProgID="Equation.DSMT4" ShapeID="_x0000_i1057" DrawAspect="Content" ObjectID="_1596353831" r:id="rId152"/>
+                <o:OLEObject Type="Embed" ProgID="Equation.DSMT4" ShapeID="_x0000_i1057" DrawAspect="Content" ObjectID="_1596970437" r:id="rId160"/>
               </w:object>
             </w:r>
             <w:r>
@@ -13193,9 +13255,9 @@
               </w:rPr>
               <w:object w:dxaOrig="279" w:dyaOrig="360" w14:anchorId="7A95D82A">
                 <v:shape id="_x0000_i1056" type="#_x0000_t75" alt="" style="width:13pt;height:18.3pt;mso-width-percent:0;mso-height-percent:0;mso-width-percent:0;mso-height-percent:0" o:ole="">
-                  <v:imagedata r:id="rId153" o:title=""/>
+                  <v:imagedata r:id="rId161" o:title=""/>
                 </v:shape>
-                <o:OLEObject Type="Embed" ProgID="Equation.DSMT4" ShapeID="_x0000_i1056" DrawAspect="Content" ObjectID="_1596353832" r:id="rId154"/>
+                <o:OLEObject Type="Embed" ProgID="Equation.DSMT4" ShapeID="_x0000_i1056" DrawAspect="Content" ObjectID="_1596970438" r:id="rId162"/>
               </w:object>
             </w:r>
             <w:r>
@@ -13337,9 +13399,9 @@
               </w:rPr>
               <w:object w:dxaOrig="360" w:dyaOrig="360" w14:anchorId="0B967A48">
                 <v:shape id="_x0000_i1055" type="#_x0000_t75" alt="" style="width:18.3pt;height:18.3pt;mso-width-percent:0;mso-height-percent:0;mso-width-percent:0;mso-height-percent:0" o:ole="">
-                  <v:imagedata r:id="rId155" o:title=""/>
+                  <v:imagedata r:id="rId163" o:title=""/>
                 </v:shape>
-                <o:OLEObject Type="Embed" ProgID="Equation.DSMT4" ShapeID="_x0000_i1055" DrawAspect="Content" ObjectID="_1596353833" r:id="rId156"/>
+                <o:OLEObject Type="Embed" ProgID="Equation.DSMT4" ShapeID="_x0000_i1055" DrawAspect="Content" ObjectID="_1596970439" r:id="rId164"/>
               </w:object>
             </w:r>
             <w:r>
@@ -13404,9 +13466,9 @@
               </w:rPr>
               <w:object w:dxaOrig="300" w:dyaOrig="360" w14:anchorId="76CBB514">
                 <v:shape id="_x0000_i1054" type="#_x0000_t75" alt="" style="width:14.75pt;height:18.3pt;mso-width-percent:0;mso-height-percent:0;mso-width-percent:0;mso-height-percent:0" o:ole="">
-                  <v:imagedata r:id="rId157" o:title=""/>
+                  <v:imagedata r:id="rId165" o:title=""/>
                 </v:shape>
-                <o:OLEObject Type="Embed" ProgID="Equation.DSMT4" ShapeID="_x0000_i1054" DrawAspect="Content" ObjectID="_1596353834" r:id="rId158"/>
+                <o:OLEObject Type="Embed" ProgID="Equation.DSMT4" ShapeID="_x0000_i1054" DrawAspect="Content" ObjectID="_1596970440" r:id="rId166"/>
               </w:object>
             </w:r>
             <w:r>
@@ -13471,9 +13533,9 @@
               </w:rPr>
               <w:object w:dxaOrig="300" w:dyaOrig="360" w14:anchorId="21A3A001">
                 <v:shape id="_x0000_i1053" type="#_x0000_t75" alt="" style="width:14.75pt;height:18.3pt;mso-width-percent:0;mso-height-percent:0;mso-width-percent:0;mso-height-percent:0" o:ole="">
-                  <v:imagedata r:id="rId157" o:title=""/>
+                  <v:imagedata r:id="rId165" o:title=""/>
                 </v:shape>
-                <o:OLEObject Type="Embed" ProgID="Equation.DSMT4" ShapeID="_x0000_i1053" DrawAspect="Content" ObjectID="_1596353835" r:id="rId159"/>
+                <o:OLEObject Type="Embed" ProgID="Equation.DSMT4" ShapeID="_x0000_i1053" DrawAspect="Content" ObjectID="_1596970441" r:id="rId167"/>
               </w:object>
             </w:r>
           </w:p>
@@ -13532,9 +13594,9 @@
               </w:rPr>
               <w:object w:dxaOrig="300" w:dyaOrig="360" w14:anchorId="5135666B">
                 <v:shape id="_x0000_i1052" type="#_x0000_t75" alt="" style="width:14.75pt;height:18.3pt;mso-width-percent:0;mso-height-percent:0;mso-width-percent:0;mso-height-percent:0" o:ole="">
-                  <v:imagedata r:id="rId157" o:title=""/>
+                  <v:imagedata r:id="rId165" o:title=""/>
                 </v:shape>
-                <o:OLEObject Type="Embed" ProgID="Equation.DSMT4" ShapeID="_x0000_i1052" DrawAspect="Content" ObjectID="_1596353836" r:id="rId160"/>
+                <o:OLEObject Type="Embed" ProgID="Equation.DSMT4" ShapeID="_x0000_i1052" DrawAspect="Content" ObjectID="_1596970442" r:id="rId168"/>
               </w:object>
             </w:r>
           </w:p>
@@ -13562,9 +13624,9 @@
               </w:rPr>
               <w:object w:dxaOrig="279" w:dyaOrig="360" w14:anchorId="61D71C91">
                 <v:shape id="_x0000_i1051" type="#_x0000_t75" alt="" style="width:13pt;height:18.3pt;mso-width-percent:0;mso-height-percent:0;mso-width-percent:0;mso-height-percent:0" o:ole="">
-                  <v:imagedata r:id="rId161" o:title=""/>
+                  <v:imagedata r:id="rId169" o:title=""/>
                 </v:shape>
-                <o:OLEObject Type="Embed" ProgID="Equation.DSMT4" ShapeID="_x0000_i1051" DrawAspect="Content" ObjectID="_1596353837" r:id="rId162"/>
+                <o:OLEObject Type="Embed" ProgID="Equation.DSMT4" ShapeID="_x0000_i1051" DrawAspect="Content" ObjectID="_1596970443" r:id="rId170"/>
               </w:object>
             </w:r>
             <w:r>
@@ -13628,9 +13690,9 @@
               </w:rPr>
               <w:object w:dxaOrig="999" w:dyaOrig="1320" w14:anchorId="28853F8F">
                 <v:shape id="_x0000_i1050" type="#_x0000_t75" alt="" style="width:49pt;height:66.1pt;mso-width-percent:0;mso-height-percent:0;mso-width-percent:0;mso-height-percent:0" o:ole="">
-                  <v:imagedata r:id="rId163" o:title=""/>
+                  <v:imagedata r:id="rId171" o:title=""/>
                 </v:shape>
-                <o:OLEObject Type="Embed" ProgID="Equation.DSMT4" ShapeID="_x0000_i1050" DrawAspect="Content" ObjectID="_1596353838" r:id="rId164"/>
+                <o:OLEObject Type="Embed" ProgID="Equation.DSMT4" ShapeID="_x0000_i1050" DrawAspect="Content" ObjectID="_1596970444" r:id="rId172"/>
               </w:object>
             </w:r>
           </w:p>
@@ -13688,9 +13750,9 @@
               </w:rPr>
               <w:object w:dxaOrig="999" w:dyaOrig="1320" w14:anchorId="060827CF">
                 <v:shape id="_x0000_i1049" type="#_x0000_t75" alt="" style="width:49pt;height:66.1pt;mso-width-percent:0;mso-height-percent:0;mso-width-percent:0;mso-height-percent:0" o:ole="">
-                  <v:imagedata r:id="rId163" o:title=""/>
+                  <v:imagedata r:id="rId171" o:title=""/>
                 </v:shape>
-                <o:OLEObject Type="Embed" ProgID="Equation.DSMT4" ShapeID="_x0000_i1049" DrawAspect="Content" ObjectID="_1596353839" r:id="rId165"/>
+                <o:OLEObject Type="Embed" ProgID="Equation.DSMT4" ShapeID="_x0000_i1049" DrawAspect="Content" ObjectID="_1596970445" r:id="rId173"/>
               </w:object>
             </w:r>
           </w:p>
@@ -13748,9 +13810,9 @@
               </w:rPr>
               <w:object w:dxaOrig="1540" w:dyaOrig="1320" w14:anchorId="6388447E">
                 <v:shape id="_x0000_i1048" type="#_x0000_t75" alt="" style="width:76.7pt;height:66.1pt;mso-width-percent:0;mso-height-percent:0;mso-width-percent:0;mso-height-percent:0" o:ole="">
-                  <v:imagedata r:id="rId166" o:title=""/>
+                  <v:imagedata r:id="rId174" o:title=""/>
                 </v:shape>
-                <o:OLEObject Type="Embed" ProgID="Equation.DSMT4" ShapeID="_x0000_i1048" DrawAspect="Content" ObjectID="_1596353840" r:id="rId167"/>
+                <o:OLEObject Type="Embed" ProgID="Equation.DSMT4" ShapeID="_x0000_i1048" DrawAspect="Content" ObjectID="_1596970446" r:id="rId175"/>
               </w:object>
             </w:r>
           </w:p>
@@ -13778,9 +13840,9 @@
               </w:rPr>
               <w:object w:dxaOrig="340" w:dyaOrig="360" w14:anchorId="7F7BA2B3">
                 <v:shape id="_x0000_i1047" type="#_x0000_t75" alt="" style="width:17.1pt;height:18.3pt;mso-width-percent:0;mso-height-percent:0;mso-width-percent:0;mso-height-percent:0" o:ole="">
-                  <v:imagedata r:id="rId168" o:title=""/>
+                  <v:imagedata r:id="rId176" o:title=""/>
                 </v:shape>
-                <o:OLEObject Type="Embed" ProgID="Equation.DSMT4" ShapeID="_x0000_i1047" DrawAspect="Content" ObjectID="_1596353841" r:id="rId169"/>
+                <o:OLEObject Type="Embed" ProgID="Equation.DSMT4" ShapeID="_x0000_i1047" DrawAspect="Content" ObjectID="_1596970447" r:id="rId177"/>
               </w:object>
             </w:r>
             <w:r>
@@ -13845,9 +13907,9 @@
               </w:rPr>
               <w:object w:dxaOrig="940" w:dyaOrig="1020" w14:anchorId="2E8534C4">
                 <v:shape id="_x0000_i1046" type="#_x0000_t75" alt="" style="width:46.05pt;height:51.95pt;mso-width-percent:0;mso-height-percent:0;mso-width-percent:0;mso-height-percent:0" o:ole="">
-                  <v:imagedata r:id="rId170" o:title=""/>
+                  <v:imagedata r:id="rId178" o:title=""/>
                 </v:shape>
-                <o:OLEObject Type="Embed" ProgID="Equation.DSMT4" ShapeID="_x0000_i1046" DrawAspect="Content" ObjectID="_1596353842" r:id="rId171"/>
+                <o:OLEObject Type="Embed" ProgID="Equation.DSMT4" ShapeID="_x0000_i1046" DrawAspect="Content" ObjectID="_1596970448" r:id="rId179"/>
               </w:object>
             </w:r>
           </w:p>
@@ -13906,9 +13968,9 @@
               </w:rPr>
               <w:object w:dxaOrig="940" w:dyaOrig="1020" w14:anchorId="18986B74">
                 <v:shape id="_x0000_i1045" type="#_x0000_t75" alt="" style="width:46.05pt;height:51.95pt;mso-width-percent:0;mso-height-percent:0;mso-width-percent:0;mso-height-percent:0" o:ole="">
-                  <v:imagedata r:id="rId170" o:title=""/>
+                  <v:imagedata r:id="rId178" o:title=""/>
                 </v:shape>
-                <o:OLEObject Type="Embed" ProgID="Equation.DSMT4" ShapeID="_x0000_i1045" DrawAspect="Content" ObjectID="_1596353843" r:id="rId172"/>
+                <o:OLEObject Type="Embed" ProgID="Equation.DSMT4" ShapeID="_x0000_i1045" DrawAspect="Content" ObjectID="_1596970449" r:id="rId180"/>
               </w:object>
             </w:r>
           </w:p>
@@ -13966,9 +14028,9 @@
               </w:rPr>
               <w:object w:dxaOrig="1520" w:dyaOrig="1120" w14:anchorId="2B474E50">
                 <v:shape id="_x0000_i1044" type="#_x0000_t75" alt="" style="width:76.15pt;height:56.05pt;mso-width-percent:0;mso-height-percent:0;mso-width-percent:0;mso-height-percent:0" o:ole="">
-                  <v:imagedata r:id="rId173" o:title=""/>
+                  <v:imagedata r:id="rId181" o:title=""/>
                 </v:shape>
-                <o:OLEObject Type="Embed" ProgID="Equation.DSMT4" ShapeID="_x0000_i1044" DrawAspect="Content" ObjectID="_1596353844" r:id="rId174"/>
+                <o:OLEObject Type="Embed" ProgID="Equation.DSMT4" ShapeID="_x0000_i1044" DrawAspect="Content" ObjectID="_1596970450" r:id="rId182"/>
               </w:object>
             </w:r>
           </w:p>
@@ -13996,9 +14058,9 @@
               </w:rPr>
               <w:object w:dxaOrig="279" w:dyaOrig="360" w14:anchorId="35592440">
                 <v:shape id="_x0000_i1043" type="#_x0000_t75" alt="" style="width:13pt;height:18.3pt;mso-width-percent:0;mso-height-percent:0;mso-width-percent:0;mso-height-percent:0" o:ole="">
-                  <v:imagedata r:id="rId175" o:title=""/>
+                  <v:imagedata r:id="rId183" o:title=""/>
                 </v:shape>
-                <o:OLEObject Type="Embed" ProgID="Equation.DSMT4" ShapeID="_x0000_i1043" DrawAspect="Content" ObjectID="_1596353845" r:id="rId176"/>
+                <o:OLEObject Type="Embed" ProgID="Equation.DSMT4" ShapeID="_x0000_i1043" DrawAspect="Content" ObjectID="_1596970451" r:id="rId184"/>
               </w:object>
             </w:r>
             <w:r>
@@ -14062,9 +14124,9 @@
               </w:rPr>
               <w:object w:dxaOrig="920" w:dyaOrig="1320" w14:anchorId="741D58BD">
                 <v:shape id="_x0000_i1042" type="#_x0000_t75" alt="" style="width:46.05pt;height:66.1pt;mso-width-percent:0;mso-height-percent:0;mso-width-percent:0;mso-height-percent:0" o:ole="">
-                  <v:imagedata r:id="rId177" o:title=""/>
+                  <v:imagedata r:id="rId185" o:title=""/>
                 </v:shape>
-                <o:OLEObject Type="Embed" ProgID="Equation.DSMT4" ShapeID="_x0000_i1042" DrawAspect="Content" ObjectID="_1596353846" r:id="rId178"/>
+                <o:OLEObject Type="Embed" ProgID="Equation.DSMT4" ShapeID="_x0000_i1042" DrawAspect="Content" ObjectID="_1596970452" r:id="rId186"/>
               </w:object>
             </w:r>
           </w:p>
@@ -14122,9 +14184,9 @@
               </w:rPr>
               <w:object w:dxaOrig="920" w:dyaOrig="1320" w14:anchorId="46ABF90B">
                 <v:shape id="_x0000_i1041" type="#_x0000_t75" alt="" style="width:46.05pt;height:66.1pt;mso-width-percent:0;mso-height-percent:0;mso-width-percent:0;mso-height-percent:0" o:ole="">
-                  <v:imagedata r:id="rId177" o:title=""/>
+                  <v:imagedata r:id="rId185" o:title=""/>
                 </v:shape>
-                <o:OLEObject Type="Embed" ProgID="Equation.DSMT4" ShapeID="_x0000_i1041" DrawAspect="Content" ObjectID="_1596353847" r:id="rId179"/>
+                <o:OLEObject Type="Embed" ProgID="Equation.DSMT4" ShapeID="_x0000_i1041" DrawAspect="Content" ObjectID="_1596970453" r:id="rId187"/>
               </w:object>
             </w:r>
           </w:p>
@@ -14182,9 +14244,9 @@
               </w:rPr>
               <w:object w:dxaOrig="1480" w:dyaOrig="1359" w14:anchorId="4F5E9210">
                 <v:shape id="_x0000_i1040" type="#_x0000_t75" alt="" style="width:73.75pt;height:67.85pt;mso-width-percent:0;mso-height-percent:0;mso-width-percent:0;mso-height-percent:0" o:ole="">
-                  <v:imagedata r:id="rId180" o:title=""/>
+                  <v:imagedata r:id="rId188" o:title=""/>
                 </v:shape>
-                <o:OLEObject Type="Embed" ProgID="Equation.DSMT4" ShapeID="_x0000_i1040" DrawAspect="Content" ObjectID="_1596353848" r:id="rId181"/>
+                <o:OLEObject Type="Embed" ProgID="Equation.DSMT4" ShapeID="_x0000_i1040" DrawAspect="Content" ObjectID="_1596970454" r:id="rId189"/>
               </w:object>
             </w:r>
           </w:p>
@@ -14212,9 +14274,9 @@
               </w:rPr>
               <w:object w:dxaOrig="320" w:dyaOrig="360" w14:anchorId="33A26D24">
                 <v:shape id="_x0000_i1039" type="#_x0000_t75" alt="" style="width:15.95pt;height:18.3pt;mso-width-percent:0;mso-height-percent:0;mso-width-percent:0;mso-height-percent:0" o:ole="">
-                  <v:imagedata r:id="rId182" o:title=""/>
+                  <v:imagedata r:id="rId190" o:title=""/>
                 </v:shape>
-                <o:OLEObject Type="Embed" ProgID="Equation.DSMT4" ShapeID="_x0000_i1039" DrawAspect="Content" ObjectID="_1596353849" r:id="rId183"/>
+                <o:OLEObject Type="Embed" ProgID="Equation.DSMT4" ShapeID="_x0000_i1039" DrawAspect="Content" ObjectID="_1596970455" r:id="rId191"/>
               </w:object>
             </w:r>
             <w:r>
@@ -14279,9 +14341,9 @@
               </w:rPr>
               <w:object w:dxaOrig="880" w:dyaOrig="1040" w14:anchorId="199A8154">
                 <v:shape id="_x0000_i1038" type="#_x0000_t75" alt="" style="width:44.25pt;height:51.95pt;mso-width-percent:0;mso-height-percent:0;mso-width-percent:0;mso-height-percent:0" o:ole="">
-                  <v:imagedata r:id="rId184" o:title=""/>
+                  <v:imagedata r:id="rId192" o:title=""/>
                 </v:shape>
-                <o:OLEObject Type="Embed" ProgID="Equation.DSMT4" ShapeID="_x0000_i1038" DrawAspect="Content" ObjectID="_1596353850" r:id="rId185"/>
+                <o:OLEObject Type="Embed" ProgID="Equation.DSMT4" ShapeID="_x0000_i1038" DrawAspect="Content" ObjectID="_1596970456" r:id="rId193"/>
               </w:object>
             </w:r>
           </w:p>
@@ -14340,9 +14402,9 @@
               </w:rPr>
               <w:object w:dxaOrig="880" w:dyaOrig="1040" w14:anchorId="53D19927">
                 <v:shape id="_x0000_i1037" type="#_x0000_t75" alt="" style="width:44.25pt;height:51.95pt;mso-width-percent:0;mso-height-percent:0;mso-width-percent:0;mso-height-percent:0" o:ole="">
-                  <v:imagedata r:id="rId184" o:title=""/>
+                  <v:imagedata r:id="rId192" o:title=""/>
                 </v:shape>
-                <o:OLEObject Type="Embed" ProgID="Equation.DSMT4" ShapeID="_x0000_i1037" DrawAspect="Content" ObjectID="_1596353851" r:id="rId186"/>
+                <o:OLEObject Type="Embed" ProgID="Equation.DSMT4" ShapeID="_x0000_i1037" DrawAspect="Content" ObjectID="_1596970457" r:id="rId194"/>
               </w:object>
             </w:r>
           </w:p>
@@ -14400,9 +14462,9 @@
               </w:rPr>
               <w:object w:dxaOrig="1420" w:dyaOrig="1140" w14:anchorId="606B1D8F">
                 <v:shape id="_x0000_i1036" type="#_x0000_t75" alt="" style="width:70.8pt;height:57.25pt;mso-width-percent:0;mso-height-percent:0;mso-width-percent:0;mso-height-percent:0" o:ole="">
-                  <v:imagedata r:id="rId187" o:title=""/>
+                  <v:imagedata r:id="rId195" o:title=""/>
                 </v:shape>
-                <o:OLEObject Type="Embed" ProgID="Equation.DSMT4" ShapeID="_x0000_i1036" DrawAspect="Content" ObjectID="_1596353852" r:id="rId188"/>
+                <o:OLEObject Type="Embed" ProgID="Equation.DSMT4" ShapeID="_x0000_i1036" DrawAspect="Content" ObjectID="_1596970458" r:id="rId196"/>
               </w:object>
             </w:r>
           </w:p>
@@ -14430,9 +14492,9 @@
               </w:rPr>
               <w:object w:dxaOrig="279" w:dyaOrig="360" w14:anchorId="13BE3CBE">
                 <v:shape id="_x0000_i1035" type="#_x0000_t75" alt="" style="width:13pt;height:18.3pt;mso-width-percent:0;mso-height-percent:0;mso-width-percent:0;mso-height-percent:0" o:ole="">
-                  <v:imagedata r:id="rId189" o:title=""/>
+                  <v:imagedata r:id="rId197" o:title=""/>
                 </v:shape>
-                <o:OLEObject Type="Embed" ProgID="Equation.DSMT4" ShapeID="_x0000_i1035" DrawAspect="Content" ObjectID="_1596353853" r:id="rId190"/>
+                <o:OLEObject Type="Embed" ProgID="Equation.DSMT4" ShapeID="_x0000_i1035" DrawAspect="Content" ObjectID="_1596970459" r:id="rId198"/>
               </w:object>
             </w:r>
             <w:r>
@@ -14497,9 +14559,9 @@
               </w:rPr>
               <w:object w:dxaOrig="260" w:dyaOrig="360" w14:anchorId="25471DB2">
                 <v:shape id="_x0000_i1034" type="#_x0000_t75" alt="" style="width:13pt;height:18.3pt;mso-width-percent:0;mso-height-percent:0;mso-width-percent:0;mso-height-percent:0" o:ole="">
-                  <v:imagedata r:id="rId191" o:title=""/>
+                  <v:imagedata r:id="rId199" o:title=""/>
                 </v:shape>
-                <o:OLEObject Type="Embed" ProgID="Equation.DSMT4" ShapeID="_x0000_i1034" DrawAspect="Content" ObjectID="_1596353854" r:id="rId192"/>
+                <o:OLEObject Type="Embed" ProgID="Equation.DSMT4" ShapeID="_x0000_i1034" DrawAspect="Content" ObjectID="_1596970460" r:id="rId200"/>
               </w:object>
             </w:r>
             <w:r>
@@ -14564,9 +14626,9 @@
               </w:rPr>
               <w:object w:dxaOrig="260" w:dyaOrig="360" w14:anchorId="281448E6">
                 <v:shape id="_x0000_i1033" type="#_x0000_t75" alt="" style="width:13pt;height:18.3pt;mso-width-percent:0;mso-height-percent:0;mso-width-percent:0;mso-height-percent:0" o:ole="">
-                  <v:imagedata r:id="rId193" o:title=""/>
+                  <v:imagedata r:id="rId201" o:title=""/>
                 </v:shape>
-                <o:OLEObject Type="Embed" ProgID="Equation.DSMT4" ShapeID="_x0000_i1033" DrawAspect="Content" ObjectID="_1596353855" r:id="rId194"/>
+                <o:OLEObject Type="Embed" ProgID="Equation.DSMT4" ShapeID="_x0000_i1033" DrawAspect="Content" ObjectID="_1596970461" r:id="rId202"/>
               </w:object>
             </w:r>
           </w:p>
@@ -14625,9 +14687,9 @@
               </w:rPr>
               <w:object w:dxaOrig="260" w:dyaOrig="360" w14:anchorId="55610514">
                 <v:shape id="_x0000_i1032" type="#_x0000_t75" alt="" style="width:13pt;height:18.3pt;mso-width-percent:0;mso-height-percent:0;mso-width-percent:0;mso-height-percent:0" o:ole="">
-                  <v:imagedata r:id="rId193" o:title=""/>
+                  <v:imagedata r:id="rId201" o:title=""/>
                 </v:shape>
-                <o:OLEObject Type="Embed" ProgID="Equation.DSMT4" ShapeID="_x0000_i1032" DrawAspect="Content" ObjectID="_1596353856" r:id="rId195"/>
+                <o:OLEObject Type="Embed" ProgID="Equation.DSMT4" ShapeID="_x0000_i1032" DrawAspect="Content" ObjectID="_1596970462" r:id="rId203"/>
               </w:object>
             </w:r>
           </w:p>
@@ -14655,9 +14717,9 @@
               </w:rPr>
               <w:object w:dxaOrig="320" w:dyaOrig="360" w14:anchorId="136AE326">
                 <v:shape id="_x0000_i1031" type="#_x0000_t75" alt="" style="width:15.95pt;height:18.3pt;mso-width-percent:0;mso-height-percent:0;mso-width-percent:0;mso-height-percent:0" o:ole="">
-                  <v:imagedata r:id="rId196" o:title=""/>
+                  <v:imagedata r:id="rId204" o:title=""/>
                 </v:shape>
-                <o:OLEObject Type="Embed" ProgID="Equation.DSMT4" ShapeID="_x0000_i1031" DrawAspect="Content" ObjectID="_1596353857" r:id="rId197"/>
+                <o:OLEObject Type="Embed" ProgID="Equation.DSMT4" ShapeID="_x0000_i1031" DrawAspect="Content" ObjectID="_1596970463" r:id="rId205"/>
               </w:object>
             </w:r>
             <w:r>
@@ -14776,9 +14838,9 @@
               </w:rPr>
               <w:object w:dxaOrig="1280" w:dyaOrig="1020" w14:anchorId="78ACF864">
                 <v:shape id="_x0000_i1030" type="#_x0000_t75" alt="" style="width:63.75pt;height:51.95pt;mso-width-percent:0;mso-height-percent:0;mso-width-percent:0;mso-height-percent:0" o:ole="">
-                  <v:imagedata r:id="rId198" o:title=""/>
+                  <v:imagedata r:id="rId206" o:title=""/>
                 </v:shape>
-                <o:OLEObject Type="Embed" ProgID="Equation.DSMT4" ShapeID="_x0000_i1030" DrawAspect="Content" ObjectID="_1596353858" r:id="rId199"/>
+                <o:OLEObject Type="Embed" ProgID="Equation.DSMT4" ShapeID="_x0000_i1030" DrawAspect="Content" ObjectID="_1596970464" r:id="rId207"/>
               </w:object>
             </w:r>
           </w:p>
@@ -14837,9 +14899,9 @@
               </w:rPr>
               <w:object w:dxaOrig="1880" w:dyaOrig="1140" w14:anchorId="73AB27D1">
                 <v:shape id="_x0000_i1029" type="#_x0000_t75" alt="" style="width:93.85pt;height:57.25pt;mso-width-percent:0;mso-height-percent:0;mso-width-percent:0;mso-height-percent:0" o:ole="">
-                  <v:imagedata r:id="rId200" o:title=""/>
+                  <v:imagedata r:id="rId208" o:title=""/>
                 </v:shape>
-                <o:OLEObject Type="Embed" ProgID="Equation.DSMT4" ShapeID="_x0000_i1029" DrawAspect="Content" ObjectID="_1596353859" r:id="rId201"/>
+                <o:OLEObject Type="Embed" ProgID="Equation.DSMT4" ShapeID="_x0000_i1029" DrawAspect="Content" ObjectID="_1596970465" r:id="rId209"/>
               </w:object>
             </w:r>
           </w:p>
@@ -14867,9 +14929,9 @@
               </w:rPr>
               <w:object w:dxaOrig="320" w:dyaOrig="360" w14:anchorId="3E0D4511">
                 <v:shape id="_x0000_i1028" type="#_x0000_t75" alt="" style="width:15.95pt;height:18.3pt;mso-width-percent:0;mso-height-percent:0;mso-width-percent:0;mso-height-percent:0" o:ole="">
-                  <v:imagedata r:id="rId202" o:title=""/>
+                  <v:imagedata r:id="rId210" o:title=""/>
                 </v:shape>
-                <o:OLEObject Type="Embed" ProgID="Equation.DSMT4" ShapeID="_x0000_i1028" DrawAspect="Content" ObjectID="_1596353860" r:id="rId203"/>
+                <o:OLEObject Type="Embed" ProgID="Equation.DSMT4" ShapeID="_x0000_i1028" DrawAspect="Content" ObjectID="_1596970466" r:id="rId211"/>
               </w:object>
             </w:r>
             <w:r>
@@ -14934,9 +14996,9 @@
               </w:rPr>
               <w:object w:dxaOrig="240" w:dyaOrig="320" w14:anchorId="6F5EF4D3">
                 <v:shape id="_x0000_i1027" type="#_x0000_t75" alt="" style="width:11.8pt;height:15.95pt;mso-width-percent:0;mso-height-percent:0;mso-width-percent:0;mso-height-percent:0" o:ole="">
-                  <v:imagedata r:id="rId204" o:title=""/>
+                  <v:imagedata r:id="rId212" o:title=""/>
                 </v:shape>
-                <o:OLEObject Type="Embed" ProgID="Equation.DSMT4" ShapeID="_x0000_i1027" DrawAspect="Content" ObjectID="_1596353861" r:id="rId205"/>
+                <o:OLEObject Type="Embed" ProgID="Equation.DSMT4" ShapeID="_x0000_i1027" DrawAspect="Content" ObjectID="_1596970467" r:id="rId213"/>
               </w:object>
             </w:r>
           </w:p>
@@ -14995,9 +15057,9 @@
               </w:rPr>
               <w:object w:dxaOrig="720" w:dyaOrig="460" w14:anchorId="1298A17E">
                 <v:shape id="_x0000_i1026" type="#_x0000_t75" alt="" style="width:36pt;height:23pt;mso-width-percent:0;mso-height-percent:0;mso-width-percent:0;mso-height-percent:0" o:ole="">
-                  <v:imagedata r:id="rId206" o:title=""/>
+                  <v:imagedata r:id="rId214" o:title=""/>
                 </v:shape>
-                <o:OLEObject Type="Embed" ProgID="Equation.DSMT4" ShapeID="_x0000_i1026" DrawAspect="Content" ObjectID="_1596353862" r:id="rId207"/>
+                <o:OLEObject Type="Embed" ProgID="Equation.DSMT4" ShapeID="_x0000_i1026" DrawAspect="Content" ObjectID="_1596970468" r:id="rId215"/>
               </w:object>
             </w:r>
           </w:p>
@@ -15056,9 +15118,9 @@
               </w:rPr>
               <w:object w:dxaOrig="720" w:dyaOrig="460" w14:anchorId="594CBFE6">
                 <v:shape id="_x0000_i1025" type="#_x0000_t75" alt="" style="width:36pt;height:23pt;mso-width-percent:0;mso-height-percent:0;mso-width-percent:0;mso-height-percent:0" o:ole="">
-                  <v:imagedata r:id="rId206" o:title=""/>
+                  <v:imagedata r:id="rId214" o:title=""/>
                 </v:shape>
-                <o:OLEObject Type="Embed" ProgID="Equation.DSMT4" ShapeID="_x0000_i1025" DrawAspect="Content" ObjectID="_1596353863" r:id="rId208"/>
+                <o:OLEObject Type="Embed" ProgID="Equation.DSMT4" ShapeID="_x0000_i1025" DrawAspect="Content" ObjectID="_1596970469" r:id="rId216"/>
               </w:object>
             </w:r>
           </w:p>
@@ -16046,7 +16108,7 @@
                     </pic:cNvPicPr>
                   </pic:nvPicPr>
                   <pic:blipFill>
-                    <a:blip r:embed="rId209" cstate="print">
+                    <a:blip r:embed="rId217" cstate="print">
                       <a:extLst>
                         <a:ext uri="{28A0092B-C50C-407E-A947-70E740481C1C}">
                           <a14:useLocalDpi xmlns:a14="http://schemas.microsoft.com/office/drawing/2010/main" val="0"/>
@@ -16238,7 +16300,7 @@
                     </pic:cNvPicPr>
                   </pic:nvPicPr>
                   <pic:blipFill>
-                    <a:blip r:embed="rId210" cstate="print">
+                    <a:blip r:embed="rId218" cstate="print">
                       <a:extLst>
                         <a:ext uri="{28A0092B-C50C-407E-A947-70E740481C1C}">
                           <a14:useLocalDpi xmlns:a14="http://schemas.microsoft.com/office/drawing/2010/main" val="0"/>
@@ -16363,7 +16425,7 @@
                     </pic:cNvPicPr>
                   </pic:nvPicPr>
                   <pic:blipFill>
-                    <a:blip r:embed="rId211" cstate="print">
+                    <a:blip r:embed="rId219" cstate="print">
                       <a:extLst>
                         <a:ext uri="{28A0092B-C50C-407E-A947-70E740481C1C}">
                           <a14:useLocalDpi xmlns:a14="http://schemas.microsoft.com/office/drawing/2010/main" val="0"/>
@@ -16552,7 +16614,7 @@
                     </pic:cNvPicPr>
                   </pic:nvPicPr>
                   <pic:blipFill>
-                    <a:blip r:embed="rId212" cstate="print">
+                    <a:blip r:embed="rId220" cstate="print">
                       <a:extLst>
                         <a:ext uri="{28A0092B-C50C-407E-A947-70E740481C1C}">
                           <a14:useLocalDpi xmlns:a14="http://schemas.microsoft.com/office/drawing/2010/main" val="0"/>
@@ -16664,7 +16726,7 @@
                     </pic:cNvPicPr>
                   </pic:nvPicPr>
                   <pic:blipFill>
-                    <a:blip r:embed="rId213" cstate="print">
+                    <a:blip r:embed="rId221" cstate="print">
                       <a:extLst>
                         <a:ext uri="{28A0092B-C50C-407E-A947-70E740481C1C}">
                           <a14:useLocalDpi xmlns:a14="http://schemas.microsoft.com/office/drawing/2010/main" val="0"/>
@@ -16800,7 +16862,7 @@
                     </pic:cNvPicPr>
                   </pic:nvPicPr>
                   <pic:blipFill>
-                    <a:blip r:embed="rId214" cstate="print">
+                    <a:blip r:embed="rId222" cstate="print">
                       <a:extLst>
                         <a:ext uri="{28A0092B-C50C-407E-A947-70E740481C1C}">
                           <a14:useLocalDpi xmlns:a14="http://schemas.microsoft.com/office/drawing/2010/main" val="0"/>
@@ -16908,7 +16970,7 @@
                     <pic:cNvPicPr/>
                   </pic:nvPicPr>
                   <pic:blipFill>
-                    <a:blip r:embed="rId215" cstate="print">
+                    <a:blip r:embed="rId223" cstate="print">
                       <a:extLst>
                         <a:ext uri="{28A0092B-C50C-407E-A947-70E740481C1C}">
                           <a14:useLocalDpi xmlns:a14="http://schemas.microsoft.com/office/drawing/2010/main" val="0"/>
@@ -17056,7 +17118,7 @@
                     <pic:cNvPicPr/>
                   </pic:nvPicPr>
                   <pic:blipFill>
-                    <a:blip r:embed="rId216" cstate="print">
+                    <a:blip r:embed="rId224" cstate="print">
                       <a:extLst>
                         <a:ext uri="{28A0092B-C50C-407E-A947-70E740481C1C}">
                           <a14:useLocalDpi xmlns:a14="http://schemas.microsoft.com/office/drawing/2010/main" val="0"/>
@@ -17180,11 +17242,19 @@
           <w:lang w:eastAsia="ja-JP"/>
         </w:rPr>
       </w:pPr>
+      <w:proofErr w:type="spellStart"/>
       <w:r>
         <w:rPr>
           <w:lang w:eastAsia="ja-JP"/>
         </w:rPr>
-        <w:t>Bienvenu, F., Legendre S. 2015. A new approach to the generation time in matrix population models. Am. Nat. 185(6): 834-843.</w:t>
+        <w:t>Bienvenu</w:t>
+      </w:r>
+      <w:proofErr w:type="spellEnd"/>
+      <w:r>
+        <w:rPr>
+          <w:lang w:eastAsia="ja-JP"/>
+        </w:rPr>
+        <w:t>, F., Legendre S. 2015. A new approach to the generation time in matrix population models. Am. Nat. 185(6): 834-843.</w:t>
       </w:r>
     </w:p>
     <w:p>
@@ -17200,12 +17270,21 @@
         </w:rPr>
         <w:t>Brault, S., Caswell, H. 1993. Pod-specific demography of killer whales (</w:t>
       </w:r>
+      <w:proofErr w:type="spellStart"/>
       <w:r>
         <w:rPr>
           <w:i/>
           <w:lang w:eastAsia="ja-JP"/>
         </w:rPr>
-        <w:t>Orcinus orca</w:t>
+        <w:t>Orcinus</w:t>
+      </w:r>
+      <w:proofErr w:type="spellEnd"/>
+      <w:r>
+        <w:rPr>
+          <w:i/>
+          <w:lang w:eastAsia="ja-JP"/>
+        </w:rPr>
+        <w:t xml:space="preserve"> orca</w:t>
       </w:r>
       <w:r>
         <w:rPr>
@@ -17239,7 +17318,49 @@
         <w:rPr>
           <w:lang w:eastAsia="ja-JP"/>
         </w:rPr>
-        <w:t>Crowder, L.B., Crouse, D.T., Heppell, S.S., Martin, T.H., 1994. Predicting the impact of turtle excluder devices on loggerhead sea turtle populations. Ecol Appl 4, 437–445.</w:t>
+        <w:t xml:space="preserve">Crowder, L.B., Crouse, D.T., </w:t>
+      </w:r>
+      <w:proofErr w:type="spellStart"/>
+      <w:r>
+        <w:rPr>
+          <w:lang w:eastAsia="ja-JP"/>
+        </w:rPr>
+        <w:t>Heppell</w:t>
+      </w:r>
+      <w:proofErr w:type="spellEnd"/>
+      <w:r>
+        <w:rPr>
+          <w:lang w:eastAsia="ja-JP"/>
+        </w:rPr>
+        <w:t xml:space="preserve">, S.S., Martin, T.H., 1994. Predicting the impact of turtle excluder devices on loggerhead sea turtle populations. </w:t>
+      </w:r>
+      <w:proofErr w:type="spellStart"/>
+      <w:r>
+        <w:rPr>
+          <w:lang w:eastAsia="ja-JP"/>
+        </w:rPr>
+        <w:t>Ecol</w:t>
+      </w:r>
+      <w:proofErr w:type="spellEnd"/>
+      <w:r>
+        <w:rPr>
+          <w:lang w:eastAsia="ja-JP"/>
+        </w:rPr>
+        <w:t xml:space="preserve"> </w:t>
+      </w:r>
+      <w:proofErr w:type="spellStart"/>
+      <w:r>
+        <w:rPr>
+          <w:lang w:eastAsia="ja-JP"/>
+        </w:rPr>
+        <w:t>Appl</w:t>
+      </w:r>
+      <w:proofErr w:type="spellEnd"/>
+      <w:r>
+        <w:rPr>
+          <w:lang w:eastAsia="ja-JP"/>
+        </w:rPr>
+        <w:t xml:space="preserve"> 4, 437–445.</w:t>
       </w:r>
     </w:p>
     <w:p>
@@ -17253,7 +17374,21 @@
         <w:rPr>
           <w:lang w:eastAsia="ja-JP"/>
         </w:rPr>
-        <w:t>Dunham, K., Dinkelacker, S., Miller, J., 2014. A stage-based population model for American alligators in northern latitudes. Jour. Wild. Mgmt. 78, 354 440–447. https://doi.org/10.1002/jwmg.</w:t>
+        <w:t xml:space="preserve">Dunham, K., </w:t>
+      </w:r>
+      <w:proofErr w:type="spellStart"/>
+      <w:r>
+        <w:rPr>
+          <w:lang w:eastAsia="ja-JP"/>
+        </w:rPr>
+        <w:t>Dinkelacker</w:t>
+      </w:r>
+      <w:proofErr w:type="spellEnd"/>
+      <w:r>
+        <w:rPr>
+          <w:lang w:eastAsia="ja-JP"/>
+        </w:rPr>
+        <w:t>, S., Miller, J., 2014. A stage-based population model for American alligators in northern latitudes. Jour. Wild. Mgmt. 78, 354 440–447. https://doi.org/10.1002/jwmg.</w:t>
       </w:r>
     </w:p>
     <w:p>
@@ -17267,7 +17402,35 @@
         <w:rPr>
           <w:lang w:eastAsia="ja-JP"/>
         </w:rPr>
-        <w:t>Morris, J.A., Shertzer, K.W., Rice, J.A., 2011. A stage-based matrix population model of invasive lionfish with implications for control. Biol Invasions 13, 7–12. https://doi.org/10.1007/s10530-010-9786-8</w:t>
+        <w:t xml:space="preserve">Morris, J.A., </w:t>
+      </w:r>
+      <w:proofErr w:type="spellStart"/>
+      <w:r>
+        <w:rPr>
+          <w:lang w:eastAsia="ja-JP"/>
+        </w:rPr>
+        <w:t>Shertzer</w:t>
+      </w:r>
+      <w:proofErr w:type="spellEnd"/>
+      <w:r>
+        <w:rPr>
+          <w:lang w:eastAsia="ja-JP"/>
+        </w:rPr>
+        <w:t xml:space="preserve">, K.W., Rice, J.A., 2011. A stage-based matrix population model of invasive lionfish with implications for control. </w:t>
+      </w:r>
+      <w:proofErr w:type="spellStart"/>
+      <w:r>
+        <w:rPr>
+          <w:lang w:eastAsia="ja-JP"/>
+        </w:rPr>
+        <w:t>Biol</w:t>
+      </w:r>
+      <w:proofErr w:type="spellEnd"/>
+      <w:r>
+        <w:rPr>
+          <w:lang w:eastAsia="ja-JP"/>
+        </w:rPr>
+        <w:t xml:space="preserve"> Invasions 13, 7–12. https://doi.org/10.1007/s10530-010-9786-8</w:t>
       </w:r>
     </w:p>
     <w:sectPr>
@@ -17339,7 +17502,7 @@
           <w:rPr>
             <w:noProof/>
           </w:rPr>
-          <w:t>19</w:t>
+          <w:t>18</w:t>
         </w:r>
         <w:r>
           <w:rPr>
@@ -18662,6 +18825,14 @@
     <w:abstractNumId w:val="9"/>
   </w:num>
 </w:numbering>
+</file>
+
+<file path=word/people.xml><?xml version="1.0" encoding="utf-8"?>
+<w15:people xmlns:wpc="http://schemas.microsoft.com/office/word/2010/wordprocessingCanvas" xmlns:cx="http://schemas.microsoft.com/office/drawing/2014/chartex" xmlns:cx1="http://schemas.microsoft.com/office/drawing/2015/9/8/chartex" xmlns:cx2="http://schemas.microsoft.com/office/drawing/2015/10/21/chartex" xmlns:cx3="http://schemas.microsoft.com/office/drawing/2016/5/9/chartex" xmlns:cx4="http://schemas.microsoft.com/office/drawing/2016/5/10/chartex" xmlns:cx5="http://schemas.microsoft.com/office/drawing/2016/5/11/chartex" xmlns:cx6="http://schemas.microsoft.com/office/drawing/2016/5/12/chartex" xmlns:cx7="http://schemas.microsoft.com/office/drawing/2016/5/13/chartex" xmlns:cx8="http://schemas.microsoft.com/office/drawing/2016/5/14/chartex" xmlns:mc="http://schemas.openxmlformats.org/markup-compatibility/2006" xmlns:aink="http://schemas.microsoft.com/office/drawing/2016/ink" xmlns:am3d="http://schemas.microsoft.com/office/drawing/2017/model3d" xmlns:o="urn:schemas-microsoft-com:office:office" xmlns:r="http://schemas.openxmlformats.org/officeDocument/2006/relationships" xmlns:m="http://schemas.openxmlformats.org/officeDocument/2006/math" xmlns:v="urn:schemas-microsoft-com:vml" xmlns:wp14="http://schemas.microsoft.com/office/word/2010/wordprocessingDrawing" xmlns:wp="http://schemas.openxmlformats.org/drawingml/2006/wordprocessingDrawing" xmlns:w10="urn:schemas-microsoft-com:office:word" xmlns:w="http://schemas.openxmlformats.org/wordprocessingml/2006/main" xmlns:w14="http://schemas.microsoft.com/office/word/2010/wordml" xmlns:w15="http://schemas.microsoft.com/office/word/2012/wordml" xmlns:w16cid="http://schemas.microsoft.com/office/word/2016/wordml/cid" xmlns:w16se="http://schemas.microsoft.com/office/word/2015/wordml/symex" xmlns:wpg="http://schemas.microsoft.com/office/word/2010/wordprocessingGroup" xmlns:wpi="http://schemas.microsoft.com/office/word/2010/wordprocessingInk" xmlns:wne="http://schemas.microsoft.com/office/word/2006/wordml" xmlns:wps="http://schemas.microsoft.com/office/word/2010/wordprocessingShape" mc:Ignorable="w14 w15 w16se w16cid wp14">
+  <w15:person w15:author="Masami Fujiwara">
+    <w15:presenceInfo w15:providerId="None" w15:userId="Masami Fujiwara"/>
+  </w15:person>
+</w15:people>
 </file>
 
 <file path=word/styles.xml><?xml version="1.0" encoding="utf-8"?>
@@ -19958,7 +20129,7 @@
 </file>
 
 <file path=customXml/itemProps1.xml><?xml version="1.0" encoding="utf-8"?>
-<ds:datastoreItem xmlns:ds="http://schemas.openxmlformats.org/officeDocument/2006/customXml" ds:itemID="{2971AF34-4C99-1C45-9A42-6626A28060B7}">
+<ds:datastoreItem xmlns:ds="http://schemas.openxmlformats.org/officeDocument/2006/customXml" ds:itemID="{66582BF4-54A5-AF45-A707-BB92F4D5C5CD}">
   <ds:schemaRefs>
     <ds:schemaRef ds:uri="http://schemas.openxmlformats.org/officeDocument/2006/bibliography"/>
   </ds:schemaRefs>

</xml_diff>

<commit_message>
Convert supplement to Appendix A
</commit_message>
<xml_diff>
--- a/docs/MPM_errors_manuscript/Supplementary Material.docx
+++ b/docs/MPM_errors_manuscript/Supplementary Material.docx
@@ -10,78 +10,27 @@
           <w:color w:val="auto"/>
         </w:rPr>
       </w:pPr>
-      <w:bookmarkStart w:id="0" w:name="_GoBack"/>
-      <w:bookmarkEnd w:id="0"/>
-      <w:ins w:id="1" w:author="Masami Fujiwara" w:date="2018-08-27T08:43:00Z">
-        <w:r>
-          <w:rPr>
-            <w:b/>
-            <w:color w:val="auto"/>
-          </w:rPr>
-          <w:t>Kendall, B.E., Fujiwara, M., Diaz-Lopez, J. (YYYY) Persistent problems in the construction of matrix population models.</w:t>
-        </w:r>
-      </w:ins>
-      <w:ins w:id="2" w:author="Masami Fujiwara" w:date="2018-08-27T08:44:00Z">
-        <w:r>
-          <w:rPr>
-            <w:b/>
-            <w:color w:val="auto"/>
-          </w:rPr>
-          <w:t xml:space="preserve"> </w:t>
-        </w:r>
-        <w:r>
-          <w:rPr>
-            <w:b/>
-            <w:i/>
-            <w:color w:val="auto"/>
-            <w:rPrChange w:id="3" w:author="Masami Fujiwara" w:date="2018-08-27T08:44:00Z">
-              <w:rPr>
-                <w:b/>
-                <w:color w:val="auto"/>
-              </w:rPr>
-            </w:rPrChange>
-          </w:rPr>
-          <w:t>Ecological Modelling</w:t>
-        </w:r>
-        <w:r>
-          <w:rPr>
-            <w:b/>
-            <w:color w:val="auto"/>
-          </w:rPr>
-          <w:t xml:space="preserve">. XX: XX-XX. </w:t>
-        </w:r>
-      </w:ins>
-    </w:p>
-    <w:p>
-      <w:pPr>
-        <w:pStyle w:val="Heading1"/>
-        <w:rPr>
-          <w:del w:id="4" w:author="Masami Fujiwara" w:date="2018-08-27T08:44:00Z"/>
+      <w:r>
+        <w:rPr>
           <w:b/>
           <w:color w:val="auto"/>
         </w:rPr>
-      </w:pPr>
-    </w:p>
-    <w:p>
-      <w:pPr>
-        <w:pStyle w:val="Heading1"/>
+        <w:t>Appendix A: Construction and analysis of lionfish and American alligator matrix population models</w:t>
+      </w:r>
+      <w:r>
         <w:rPr>
           <w:b/>
           <w:color w:val="auto"/>
         </w:rPr>
-      </w:pPr>
-      <w:r>
-        <w:rPr>
-          <w:b/>
-          <w:color w:val="auto"/>
-        </w:rPr>
-        <w:t>Supplementary Material</w:t>
+        <w:t xml:space="preserve"> </w:t>
       </w:r>
     </w:p>
     <w:p>
       <w:pPr>
         <w:pStyle w:val="Heading2"/>
       </w:pPr>
+      <w:bookmarkStart w:id="0" w:name="_GoBack"/>
+      <w:bookmarkEnd w:id="0"/>
       <w:r>
         <w:t>Lionfish Matrix Population Model</w:t>
       </w:r>
@@ -90,21 +39,9 @@
       <w:r>
         <w:t xml:space="preserve">A matrix population model for lionfish was developed by Morris et al. (2011) to investigate potential approaches for controlling the invasive species. </w:t>
       </w:r>
-      <w:ins w:id="5" w:author="Bruce Kendall" w:date="2018-08-21T10:24:00Z">
-        <w:r>
-          <w:t xml:space="preserve">According to the life history described in that paper, </w:t>
-        </w:r>
-      </w:ins>
-      <w:del w:id="6" w:author="Bruce Kendall" w:date="2018-08-21T10:24:00Z">
-        <w:r>
-          <w:delText xml:space="preserve">Lionfish </w:delText>
-        </w:r>
-      </w:del>
-      <w:ins w:id="7" w:author="Bruce Kendall" w:date="2018-08-21T10:24:00Z">
-        <w:r>
-          <w:t xml:space="preserve">lionfish </w:t>
-        </w:r>
-      </w:ins>
+      <w:r>
+        <w:t xml:space="preserve">According to the life history described in that paper, lionfish </w:t>
+      </w:r>
       <w:r>
         <w:t>start reproducing one year after birth. Once they mature, they are very fecund, releasing a large number of eggs</w:t>
       </w:r>
@@ -115,7 +52,10 @@
         <w:t xml:space="preserve">. These life history strategies make them very successful invasive species. Morris et al. (2011) took parameters from other studies (Table </w:t>
       </w:r>
       <w:r>
-        <w:t>S</w:t>
+        <w:t>A</w:t>
+      </w:r>
+      <w:r>
+        <w:t>.</w:t>
       </w:r>
       <w:r>
         <w:t>1</w:t>
@@ -123,59 +63,53 @@
       <w:r>
         <w:t>) and produced a three-stage (larvae</w:t>
       </w:r>
-      <w:ins w:id="8" w:author="Bruce Kendall" w:date="2018-08-21T10:24:00Z">
-        <w:r>
-          <w:t xml:space="preserve"> [age 3 d to 1 </w:t>
-        </w:r>
-        <w:proofErr w:type="spellStart"/>
-        <w:r>
-          <w:t>mo</w:t>
-        </w:r>
-        <w:proofErr w:type="spellEnd"/>
-        <w:r>
-          <w:t>]</w:t>
-        </w:r>
-      </w:ins>
+      <w:r>
+        <w:t xml:space="preserve"> [age 3 d to 1 </w:t>
+      </w:r>
+      <w:proofErr w:type="spellStart"/>
+      <w:r>
+        <w:t>mo</w:t>
+      </w:r>
+      <w:proofErr w:type="spellEnd"/>
+      <w:r>
+        <w:t>]</w:t>
+      </w:r>
       <w:r>
         <w:t>, juvenile</w:t>
       </w:r>
-      <w:ins w:id="9" w:author="Bruce Kendall" w:date="2018-08-21T10:24:00Z">
-        <w:r>
-          <w:t xml:space="preserve"> [age 1 </w:t>
-        </w:r>
-        <w:proofErr w:type="spellStart"/>
-        <w:r>
-          <w:t>mo</w:t>
-        </w:r>
-        <w:proofErr w:type="spellEnd"/>
-        <w:r>
-          <w:t xml:space="preserve"> to 1 </w:t>
-        </w:r>
-        <w:proofErr w:type="spellStart"/>
-        <w:r>
-          <w:t>yr</w:t>
-        </w:r>
-        <w:proofErr w:type="spellEnd"/>
-        <w:r>
-          <w:t>]</w:t>
-        </w:r>
-      </w:ins>
+      <w:r>
+        <w:t xml:space="preserve"> [age 1 </w:t>
+      </w:r>
+      <w:proofErr w:type="spellStart"/>
+      <w:r>
+        <w:t>mo</w:t>
+      </w:r>
+      <w:proofErr w:type="spellEnd"/>
+      <w:r>
+        <w:t xml:space="preserve"> to 1 </w:t>
+      </w:r>
+      <w:proofErr w:type="spellStart"/>
+      <w:r>
+        <w:t>yr</w:t>
+      </w:r>
+      <w:proofErr w:type="spellEnd"/>
+      <w:r>
+        <w:t>]</w:t>
+      </w:r>
       <w:r>
         <w:t>, and adult</w:t>
       </w:r>
-      <w:ins w:id="10" w:author="Bruce Kendall" w:date="2018-08-21T10:25:00Z">
-        <w:r>
-          <w:t xml:space="preserve"> [age &gt; 1 </w:t>
-        </w:r>
-        <w:proofErr w:type="spellStart"/>
-        <w:r>
-          <w:t>yr</w:t>
-        </w:r>
-        <w:proofErr w:type="spellEnd"/>
-        <w:r>
-          <w:t>]</w:t>
-        </w:r>
-      </w:ins>
+      <w:r>
+        <w:t xml:space="preserve"> [age &gt; 1 </w:t>
+      </w:r>
+      <w:proofErr w:type="spellStart"/>
+      <w:r>
+        <w:t>yr</w:t>
+      </w:r>
+      <w:proofErr w:type="spellEnd"/>
+      <w:r>
+        <w:t>]</w:t>
+      </w:r>
       <w:r>
         <w:t>) population matrix</w:t>
       </w:r>
@@ -183,7 +117,10 @@
         <w:t xml:space="preserve"> (Table </w:t>
       </w:r>
       <w:r>
-        <w:t>S</w:t>
+        <w:t>A</w:t>
+      </w:r>
+      <w:r>
+        <w:t>.</w:t>
       </w:r>
       <w:r>
         <w:t>2)</w:t>
@@ -204,7 +141,7 @@
           <w:noProof/>
           <w:position w:val="-50"/>
         </w:rPr>
-        <w:object w:dxaOrig="1540" w:dyaOrig="1120" w14:anchorId="2D3F065F">
+        <w:object w:dxaOrig="1540" w:dyaOrig="1120" w14:anchorId="60DB1D75">
           <v:shapetype id="_x0000_t75" coordsize="21600,21600" o:spt="75" o:preferrelative="t" path="m@4@5l@4@11@9@11@9@5xe" filled="f" stroked="f">
             <v:stroke joinstyle="miter"/>
             <v:formulas>
@@ -227,7 +164,7 @@
           <v:shape id="_x0000_i1133" type="#_x0000_t75" alt="" style="width:76.7pt;height:56.05pt;mso-width-percent:0;mso-height-percent:0;mso-width-percent:0;mso-height-percent:0" o:ole="">
             <v:imagedata r:id="rId8" o:title=""/>
           </v:shape>
-          <o:OLEObject Type="Embed" ProgID="Equation.DSMT4" ShapeID="_x0000_i1133" DrawAspect="Content" ObjectID="_1596970361" r:id="rId9"/>
+          <o:OLEObject Type="Embed" ProgID="Equation.DSMT4" ShapeID="_x0000_i1133" DrawAspect="Content" ObjectID="_1596972788" r:id="rId9"/>
         </w:object>
       </w:r>
       <w:r>
@@ -295,7 +232,15 @@
                                 <w:sz w:val="22"/>
                                 <w:szCs w:val="22"/>
                               </w:rPr>
-                              <w:t>Table S</w:t>
+                              <w:t>Table A</w:t>
+                            </w:r>
+                            <w:r>
+                              <w:rPr>
+                                <w:color w:val="auto"/>
+                                <w:sz w:val="22"/>
+                                <w:szCs w:val="22"/>
+                              </w:rPr>
+                              <w:t>.</w:t>
                             </w:r>
                             <w:r>
                               <w:rPr>
@@ -1084,7 +1029,15 @@
                           <w:sz w:val="22"/>
                           <w:szCs w:val="22"/>
                         </w:rPr>
-                        <w:t>Table S</w:t>
+                        <w:t>Table A</w:t>
+                      </w:r>
+                      <w:r>
+                        <w:rPr>
+                          <w:color w:val="auto"/>
+                          <w:sz w:val="22"/>
+                          <w:szCs w:val="22"/>
+                        </w:rPr>
+                        <w:t>.</w:t>
                       </w:r>
                       <w:r>
                         <w:rPr>
@@ -1841,18 +1794,7 @@
         <w:t>e</w:t>
       </w:r>
       <w:r>
-        <w:t xml:space="preserve"> month</w:t>
-      </w:r>
-      <w:del w:id="11" w:author="Bruce Kendall" w:date="2018-08-21T10:25:00Z">
-        <w:r>
-          <w:delText>, and we refer this model as L1</w:delText>
-        </w:r>
-        <w:r>
-          <w:delText xml:space="preserve"> (Table S3)</w:delText>
-        </w:r>
-      </w:del>
-      <w:r>
-        <w:t>.</w:t>
+        <w:t xml:space="preserve"> month.</w:t>
       </w:r>
     </w:p>
     <w:p>
@@ -1862,57 +1804,30 @@
           <w:rFonts w:cs="Times New Roman"/>
         </w:rPr>
       </w:pPr>
-      <w:ins w:id="12" w:author="Bruce Kendall" w:date="2018-08-21T10:26:00Z">
-        <w:r>
-          <w:t>W</w:t>
-        </w:r>
-      </w:ins>
-      <w:ins w:id="13" w:author="Bruce Kendall" w:date="2018-08-21T10:25:00Z">
-        <w:r>
-          <w:t>e refer this model</w:t>
-        </w:r>
-      </w:ins>
-      <w:ins w:id="14" w:author="Bruce Kendall" w:date="2018-08-21T10:26:00Z">
-        <w:r>
-          <w:t>, with the authors’ parameterization,</w:t>
-        </w:r>
-      </w:ins>
-      <w:ins w:id="15" w:author="Bruce Kendall" w:date="2018-08-21T10:25:00Z">
-        <w:r>
-          <w:t xml:space="preserve"> as L1 (Table S3). </w:t>
-        </w:r>
-      </w:ins>
+      <w:r>
+        <w:t xml:space="preserve">We refer this model, with the authors’ </w:t>
+      </w:r>
+      <w:r>
+        <w:t>parameterization, as L1 (Table A</w:t>
+      </w:r>
+      <w:r>
+        <w:t>.</w:t>
+      </w:r>
+      <w:r>
+        <w:t xml:space="preserve">3). </w:t>
+      </w:r>
       <w:r>
         <w:t>Th</w:t>
       </w:r>
-      <w:ins w:id="16" w:author="Bruce Kendall" w:date="2018-08-21T10:26:00Z">
-        <w:r>
-          <w:t>is</w:t>
-        </w:r>
-      </w:ins>
-      <w:del w:id="17" w:author="Bruce Kendall" w:date="2018-08-21T10:26:00Z">
-        <w:r>
-          <w:delText>e</w:delText>
-        </w:r>
-      </w:del>
+      <w:r>
+        <w:t>is</w:t>
+      </w:r>
       <w:r>
         <w:t xml:space="preserve"> model has </w:t>
       </w:r>
-      <w:del w:id="18" w:author="Bruce Kendall" w:date="2018-08-21T10:26:00Z">
-        <w:r>
-          <w:delText xml:space="preserve">two </w:delText>
-        </w:r>
-      </w:del>
-      <w:ins w:id="19" w:author="Bruce Kendall" w:date="2018-08-21T10:26:00Z">
-        <w:r>
-          <w:t xml:space="preserve">several </w:t>
-        </w:r>
-      </w:ins>
-      <w:del w:id="20" w:author="Bruce Kendall" w:date="2018-08-21T10:26:00Z">
-        <w:r>
-          <w:delText xml:space="preserve">major </w:delText>
-        </w:r>
-      </w:del>
+      <w:r>
+        <w:t xml:space="preserve">several </w:t>
+      </w:r>
       <w:r>
         <w:t xml:space="preserve">problems. </w:t>
       </w:r>
@@ -1925,187 +1840,88 @@
         </w:rPr>
         <w:t xml:space="preserve"> </w:t>
       </w:r>
-      <w:ins w:id="21" w:author="Bruce Kendall" w:date="2018-08-21T10:27:00Z">
-        <w:r>
-          <w:rPr>
-            <w:rFonts w:cs="Times New Roman"/>
-          </w:rPr>
-          <w:t xml:space="preserve">the fertility coefficient, </w:t>
-        </w:r>
-        <w:r>
-          <w:rPr>
-            <w:rFonts w:cs="Times New Roman"/>
-            <w:i/>
-            <w:rPrChange w:id="22" w:author="Bruce Kendall" w:date="2018-08-21T10:28:00Z">
-              <w:rPr>
-                <w:rFonts w:cs="Times New Roman"/>
-              </w:rPr>
-            </w:rPrChange>
-          </w:rPr>
-          <w:t>R</w:t>
-        </w:r>
-        <w:r>
-          <w:rPr>
-            <w:rFonts w:cs="Times New Roman"/>
-            <w:i/>
-            <w:rPrChange w:id="23" w:author="Bruce Kendall" w:date="2018-08-21T10:28:00Z">
-              <w:rPr>
-                <w:rFonts w:cs="Times New Roman"/>
-              </w:rPr>
-            </w:rPrChange>
-          </w:rPr>
-          <w:softHyphen/>
-        </w:r>
-        <w:r>
-          <w:rPr>
-            <w:rFonts w:cs="Times New Roman"/>
-            <w:i/>
-            <w:vertAlign w:val="subscript"/>
-            <w:rPrChange w:id="24" w:author="Bruce Kendall" w:date="2018-08-21T10:28:00Z">
-              <w:rPr>
-                <w:rFonts w:cs="Times New Roman"/>
-              </w:rPr>
-            </w:rPrChange>
-          </w:rPr>
-          <w:t>A</w:t>
-        </w:r>
-      </w:ins>
-      <w:ins w:id="25" w:author="Bruce Kendall" w:date="2018-08-21T10:28:00Z">
-        <w:r>
-          <w:rPr>
-            <w:rFonts w:cs="Times New Roman"/>
-          </w:rPr>
-          <w:t>, includes only egg survival. As the egg stage duration is only 3 days,</w:t>
-        </w:r>
-      </w:ins>
-      <w:ins w:id="26" w:author="Bruce Kendall" w:date="2018-08-21T10:27:00Z">
-        <w:r>
-          <w:rPr>
-            <w:rFonts w:cs="Times New Roman"/>
-          </w:rPr>
-          <w:t xml:space="preserve"> </w:t>
-        </w:r>
-      </w:ins>
-      <w:ins w:id="27" w:author="Bruce Kendall" w:date="2018-08-21T10:29:00Z">
-        <w:r>
-          <w:rPr>
-            <w:rFonts w:cs="Times New Roman"/>
-          </w:rPr>
-          <w:t xml:space="preserve">this is insufficient; to span a 1-month timestep, 27 days of either prior parent survival or subsequent larval survival needs to be included. </w:t>
-        </w:r>
-      </w:ins>
-      <w:ins w:id="28" w:author="Bruce Kendall" w:date="2018-08-21T10:36:00Z">
-        <w:r>
-          <w:rPr>
-            <w:rFonts w:cs="Times New Roman"/>
-          </w:rPr>
-          <w:t>To retain larvae in</w:t>
-        </w:r>
-      </w:ins>
-      <w:ins w:id="29" w:author="Bruce Kendall" w:date="2018-08-21T10:29:00Z">
-        <w:r>
-          <w:rPr>
-            <w:rFonts w:cs="Times New Roman"/>
-          </w:rPr>
-          <w:t xml:space="preserve"> </w:t>
-        </w:r>
-      </w:ins>
       <w:r>
         <w:rPr>
           <w:rFonts w:cs="Times New Roman"/>
         </w:rPr>
+        <w:t xml:space="preserve">the fertility coefficient, </w:t>
+      </w:r>
+      <w:r>
+        <w:rPr>
+          <w:rFonts w:cs="Times New Roman"/>
+          <w:i/>
+        </w:rPr>
+        <w:t>R</w:t>
+      </w:r>
+      <w:r>
+        <w:rPr>
+          <w:rFonts w:cs="Times New Roman"/>
+          <w:i/>
+        </w:rPr>
+        <w:softHyphen/>
+      </w:r>
+      <w:r>
+        <w:rPr>
+          <w:rFonts w:cs="Times New Roman"/>
+          <w:i/>
+          <w:vertAlign w:val="subscript"/>
+        </w:rPr>
+        <w:t>A</w:t>
+      </w:r>
+      <w:r>
+        <w:rPr>
+          <w:rFonts w:cs="Times New Roman"/>
+        </w:rPr>
+        <w:t xml:space="preserve">, includes only egg survival. As the egg stage duration is only 3 days, this is insufficient; to span a 1-month timestep, 27 days of either prior parent survival or subsequent larval survival needs to be included. </w:t>
+      </w:r>
+      <w:r>
+        <w:rPr>
+          <w:rFonts w:cs="Times New Roman"/>
+        </w:rPr>
+        <w:t>To retain larvae in</w:t>
+      </w:r>
+      <w:r>
+        <w:rPr>
+          <w:rFonts w:cs="Times New Roman"/>
+        </w:rPr>
+        <w:t xml:space="preserve"> </w:t>
+      </w:r>
+      <w:r>
+        <w:rPr>
+          <w:rFonts w:cs="Times New Roman"/>
+        </w:rPr>
         <w:t xml:space="preserve">the model </w:t>
       </w:r>
-      <w:del w:id="30" w:author="Bruce Kendall" w:date="2018-08-21T10:37:00Z">
-        <w:r>
-          <w:rPr>
-            <w:rFonts w:cs="Times New Roman"/>
-          </w:rPr>
-          <w:delText xml:space="preserve">is </w:delText>
-        </w:r>
-      </w:del>
-      <w:ins w:id="31" w:author="Bruce Kendall" w:date="2018-08-21T10:37:00Z">
-        <w:r>
-          <w:rPr>
-            <w:rFonts w:cs="Times New Roman"/>
-          </w:rPr>
-          <w:t xml:space="preserve">requires </w:t>
-        </w:r>
-      </w:ins>
       <w:r>
         <w:rPr>
           <w:rFonts w:cs="Times New Roman"/>
         </w:rPr>
+        <w:t xml:space="preserve">requires </w:t>
+      </w:r>
+      <w:r>
+        <w:rPr>
+          <w:rFonts w:cs="Times New Roman"/>
+        </w:rPr>
         <w:t xml:space="preserve">a post-breeding census </w:t>
       </w:r>
-      <w:del w:id="32" w:author="Bruce Kendall" w:date="2018-08-21T10:37:00Z">
-        <w:r>
-          <w:rPr>
-            <w:rFonts w:cs="Times New Roman"/>
-          </w:rPr>
-          <w:delText xml:space="preserve">model </w:delText>
-        </w:r>
-      </w:del>
-      <w:ins w:id="33" w:author="Bruce Kendall" w:date="2018-08-21T10:37:00Z">
-        <w:r>
-          <w:rPr>
-            <w:rFonts w:cs="Times New Roman"/>
-          </w:rPr>
-          <w:t xml:space="preserve">formulation, </w:t>
-        </w:r>
-      </w:ins>
-      <w:del w:id="34" w:author="Bruce Kendall" w:date="2018-08-21T10:37:00Z">
-        <w:r>
-          <w:rPr>
-            <w:rFonts w:cs="Times New Roman"/>
-          </w:rPr>
-          <w:delText>so that</w:delText>
-        </w:r>
-      </w:del>
-      <w:ins w:id="35" w:author="Bruce Kendall" w:date="2018-08-21T10:37:00Z">
-        <w:r>
-          <w:rPr>
-            <w:rFonts w:cs="Times New Roman"/>
-          </w:rPr>
-          <w:t>with</w:t>
-        </w:r>
-      </w:ins>
       <w:r>
         <w:rPr>
           <w:rFonts w:cs="Times New Roman"/>
         </w:rPr>
+        <w:t>formulation, with</w:t>
+      </w:r>
+      <w:r>
+        <w:rPr>
+          <w:rFonts w:cs="Times New Roman"/>
+        </w:rPr>
         <w:t xml:space="preserve"> the survival of </w:t>
       </w:r>
-      <w:del w:id="36" w:author="Bruce Kendall" w:date="2018-08-21T10:37:00Z">
-        <w:r>
-          <w:rPr>
-            <w:rFonts w:cs="Times New Roman"/>
-          </w:rPr>
-          <w:delText xml:space="preserve">adults </w:delText>
-        </w:r>
-      </w:del>
-      <w:ins w:id="37" w:author="Bruce Kendall" w:date="2018-08-21T10:37:00Z">
-        <w:r>
-          <w:rPr>
-            <w:rFonts w:cs="Times New Roman"/>
-          </w:rPr>
-          <w:t xml:space="preserve">parents </w:t>
-        </w:r>
-      </w:ins>
-      <w:del w:id="38" w:author="Bruce Kendall" w:date="2018-08-21T10:37:00Z">
-        <w:r>
-          <w:rPr>
-            <w:rFonts w:cs="Times New Roman"/>
-          </w:rPr>
-          <w:delText xml:space="preserve">needs to </w:delText>
-        </w:r>
-        <w:r>
-          <w:rPr>
-            <w:rFonts w:cs="Times New Roman"/>
-          </w:rPr>
-          <w:delText xml:space="preserve">be </w:delText>
-        </w:r>
-      </w:del>
+      <w:r>
+        <w:rPr>
+          <w:rFonts w:cs="Times New Roman"/>
+        </w:rPr>
+        <w:t xml:space="preserve">parents </w:t>
+      </w:r>
       <w:r>
         <w:rPr>
           <w:rFonts w:cs="Times New Roman"/>
@@ -2199,11 +2015,11 @@
           <w:noProof/>
           <w:position w:val="-6"/>
         </w:rPr>
-        <w:object w:dxaOrig="900" w:dyaOrig="420" w14:anchorId="645FE5DC">
+        <w:object w:dxaOrig="900" w:dyaOrig="420" w14:anchorId="0706C04B">
           <v:shape id="_x0000_i1132" type="#_x0000_t75" alt="" style="width:44.85pt;height:20.05pt;mso-width-percent:0;mso-height-percent:0;mso-width-percent:0;mso-height-percent:0" o:ole="">
             <v:imagedata r:id="rId10" o:title=""/>
           </v:shape>
-          <o:OLEObject Type="Embed" ProgID="Equation.DSMT4" ShapeID="_x0000_i1132" DrawAspect="Content" ObjectID="_1596970362" r:id="rId11"/>
+          <o:OLEObject Type="Embed" ProgID="Equation.DSMT4" ShapeID="_x0000_i1132" DrawAspect="Content" ObjectID="_1596972789" r:id="rId11"/>
         </w:object>
       </w:r>
       <w:r>
@@ -2236,121 +2052,91 @@
         </w:rPr>
         <w:t>one month consists of 30 days. Second,</w:t>
       </w:r>
-      <w:ins w:id="39" w:author="Bruce Kendall" w:date="2018-08-21T10:37:00Z">
-        <w:r>
-          <w:rPr>
-            <w:rFonts w:cs="Times New Roman"/>
-          </w:rPr>
-          <w:t xml:space="preserve"> </w:t>
-        </w:r>
-      </w:ins>
-      <w:ins w:id="40" w:author="Bruce Kendall" w:date="2018-08-21T10:40:00Z">
-        <w:r>
-          <w:rPr>
-            <w:rFonts w:ascii="Times New Roman" w:hAnsi="Times New Roman" w:cs="Times New Roman"/>
-            <w:i/>
-          </w:rPr>
-          <w:t>P</w:t>
-        </w:r>
-        <w:r>
-          <w:rPr>
-            <w:rFonts w:ascii="Times New Roman" w:hAnsi="Times New Roman" w:cs="Times New Roman"/>
-            <w:i/>
-            <w:vertAlign w:val="subscript"/>
-          </w:rPr>
-          <w:t>J</w:t>
-        </w:r>
-        <w:r>
-          <w:t xml:space="preserve"> and </w:t>
-        </w:r>
-        <w:r>
-          <w:rPr>
-            <w:rFonts w:ascii="Times New Roman" w:hAnsi="Times New Roman" w:cs="Times New Roman"/>
-            <w:i/>
-          </w:rPr>
-          <w:t>G</w:t>
-        </w:r>
-        <w:r>
-          <w:rPr>
-            <w:rFonts w:ascii="Times New Roman" w:hAnsi="Times New Roman" w:cs="Times New Roman"/>
-            <w:i/>
-            <w:vertAlign w:val="subscript"/>
-          </w:rPr>
-          <w:t>J</w:t>
-        </w:r>
-        <w:r>
-          <w:rPr>
-            <w:rFonts w:cs="Times New Roman"/>
-          </w:rPr>
-          <w:t xml:space="preserve"> were </w:t>
-        </w:r>
-      </w:ins>
-      <w:ins w:id="41" w:author="Bruce Kendall" w:date="2018-08-21T10:37:00Z">
-        <w:r>
-          <w:rPr>
-            <w:rFonts w:cs="Times New Roman"/>
-          </w:rPr>
-          <w:t xml:space="preserve">calculated according to the FAS model with </w:t>
-        </w:r>
-      </w:ins>
+      <w:r>
+        <w:rPr>
+          <w:rFonts w:cs="Times New Roman"/>
+        </w:rPr>
+        <w:t xml:space="preserve"> </w:t>
+      </w:r>
+      <w:r>
+        <w:rPr>
+          <w:rFonts w:ascii="Times New Roman" w:hAnsi="Times New Roman" w:cs="Times New Roman"/>
+          <w:i/>
+        </w:rPr>
+        <w:t>P</w:t>
+      </w:r>
+      <w:r>
+        <w:rPr>
+          <w:rFonts w:ascii="Times New Roman" w:hAnsi="Times New Roman" w:cs="Times New Roman"/>
+          <w:i/>
+          <w:vertAlign w:val="subscript"/>
+        </w:rPr>
+        <w:t>J</w:t>
+      </w:r>
+      <w:r>
+        <w:t xml:space="preserve"> and </w:t>
+      </w:r>
+      <w:r>
+        <w:rPr>
+          <w:rFonts w:ascii="Times New Roman" w:hAnsi="Times New Roman" w:cs="Times New Roman"/>
+          <w:i/>
+        </w:rPr>
+        <w:t>G</w:t>
+      </w:r>
+      <w:r>
+        <w:rPr>
+          <w:rFonts w:ascii="Times New Roman" w:hAnsi="Times New Roman" w:cs="Times New Roman"/>
+          <w:i/>
+          <w:vertAlign w:val="subscript"/>
+        </w:rPr>
+        <w:t>J</w:t>
+      </w:r>
+      <w:r>
+        <w:rPr>
+          <w:rFonts w:cs="Times New Roman"/>
+        </w:rPr>
+        <w:t xml:space="preserve"> were calculated according to the FAS model with </w:t>
+      </w:r>
       <m:oMath>
         <m:sSub>
           <m:sSubPr>
             <m:ctrlPr>
-              <w:ins w:id="42" w:author="Bruce Kendall" w:date="2018-08-21T10:39:00Z">
-                <w:rPr>
-                  <w:rFonts w:ascii="Cambria Math" w:hAnsi="Cambria Math" w:cs="Times New Roman"/>
-                  <w:i/>
-                </w:rPr>
-              </w:ins>
+              <w:rPr>
+                <w:rFonts w:ascii="Cambria Math" w:hAnsi="Cambria Math" w:cs="Times New Roman"/>
+                <w:i/>
+              </w:rPr>
             </m:ctrlPr>
           </m:sSubPr>
           <m:e>
             <m:r>
-              <w:ins w:id="43" w:author="Bruce Kendall" w:date="2018-08-21T10:38:00Z">
-                <w:rPr>
-                  <w:rFonts w:ascii="Cambria Math" w:hAnsi="Cambria Math" w:cs="Times New Roman"/>
-                </w:rPr>
-                <m:t>T</m:t>
-              </w:ins>
+              <w:rPr>
+                <w:rFonts w:ascii="Cambria Math" w:hAnsi="Cambria Math" w:cs="Times New Roman"/>
+              </w:rPr>
+              <m:t>T</m:t>
             </m:r>
           </m:e>
           <m:sub>
             <m:r>
-              <w:ins w:id="44" w:author="Bruce Kendall" w:date="2018-08-21T10:39:00Z">
-                <w:rPr>
-                  <w:rFonts w:ascii="Cambria Math" w:hAnsi="Cambria Math" w:cs="Times New Roman"/>
-                </w:rPr>
-                <m:t>J</m:t>
-              </w:ins>
+              <w:rPr>
+                <w:rFonts w:ascii="Cambria Math" w:hAnsi="Cambria Math" w:cs="Times New Roman"/>
+              </w:rPr>
+              <m:t>J</m:t>
             </m:r>
           </m:sub>
         </m:sSub>
         <m:r>
-          <w:ins w:id="45" w:author="Bruce Kendall" w:date="2018-08-21T10:38:00Z">
-            <w:rPr>
-              <w:rFonts w:ascii="Cambria Math" w:hAnsi="Cambria Math" w:cs="Times New Roman"/>
-            </w:rPr>
-            <m:t>=1/12</m:t>
-          </w:ins>
+          <w:rPr>
+            <w:rFonts w:ascii="Cambria Math" w:hAnsi="Cambria Math" w:cs="Times New Roman"/>
+          </w:rPr>
+          <m:t>=1/12</m:t>
         </m:r>
       </m:oMath>
-      <w:ins w:id="46" w:author="Bruce Kendall" w:date="2018-08-21T10:38:00Z">
-        <w:r>
-          <w:rPr>
-            <w:rFonts w:eastAsiaTheme="minorEastAsia" w:cs="Times New Roman"/>
-          </w:rPr>
-          <w:t>. However</w:t>
-        </w:r>
-      </w:ins>
-      <w:ins w:id="47" w:author="Bruce Kendall" w:date="2018-08-21T10:39:00Z">
-        <w:r>
-          <w:rPr>
-            <w:rFonts w:eastAsiaTheme="minorEastAsia" w:cs="Times New Roman"/>
-          </w:rPr>
-          <w:t>, according to the life history described by Morris et al. (2011),</w:t>
-        </w:r>
-      </w:ins>
+      <w:r>
+        <w:rPr>
+          <w:rFonts w:eastAsiaTheme="minorEastAsia" w:cs="Times New Roman"/>
+        </w:rPr>
+        <w:t>. However, according to the life history described by Morris et al. (2011),</w:t>
+      </w:r>
       <w:r>
         <w:rPr>
           <w:rFonts w:cs="Times New Roman"/>
@@ -2367,25 +2153,11 @@
         <w:t xml:space="preserve"> months on average in the juvenile stage rather than 12 months because individuals spend one month in </w:t>
       </w:r>
       <w:r>
-        <w:lastRenderedPageBreak/>
         <w:t xml:space="preserve">the </w:t>
       </w:r>
-      <w:del w:id="48" w:author="Bruce Kendall" w:date="2018-08-21T10:40:00Z">
-        <w:r>
-          <w:delText>larva</w:delText>
-        </w:r>
-        <w:r>
-          <w:delText>e</w:delText>
-        </w:r>
-        <w:r>
-          <w:delText xml:space="preserve"> </w:delText>
-        </w:r>
-      </w:del>
-      <w:ins w:id="49" w:author="Bruce Kendall" w:date="2018-08-21T10:40:00Z">
-        <w:r>
-          <w:t xml:space="preserve">larval </w:t>
-        </w:r>
-      </w:ins>
+      <w:r>
+        <w:t xml:space="preserve">larval </w:t>
+      </w:r>
       <w:r>
         <w:t xml:space="preserve">stage. Therefore, the coefficients in </w:t>
       </w:r>
@@ -2510,7 +2282,13 @@
         <w:rPr>
           <w:rFonts w:cs="Times New Roman"/>
         </w:rPr>
-        <w:t>S</w:t>
+        <w:t>A</w:t>
+      </w:r>
+      <w:r>
+        <w:rPr>
+          <w:rFonts w:cs="Times New Roman"/>
+        </w:rPr>
+        <w:t>.</w:t>
       </w:r>
       <w:r>
         <w:rPr>
@@ -2529,30 +2307,16 @@
       <w:pPr>
         <w:ind w:firstLine="720"/>
       </w:pPr>
-      <w:ins w:id="50" w:author="Bruce Kendall" w:date="2018-08-21T10:42:00Z">
-        <w:r>
-          <w:t xml:space="preserve">A remaining structural problem in the model is the age at first reproduction. </w:t>
-        </w:r>
-      </w:ins>
+      <w:r>
+        <w:lastRenderedPageBreak/>
+        <w:t xml:space="preserve">A remaining structural problem in the model is the age at first reproduction. </w:t>
+      </w:r>
       <w:r>
         <w:t xml:space="preserve">According to the model, individuals spend one month in the </w:t>
       </w:r>
-      <w:del w:id="51" w:author="Bruce Kendall" w:date="2018-08-21T10:43:00Z">
-        <w:r>
-          <w:delText>larva</w:delText>
-        </w:r>
-        <w:r>
-          <w:delText>e</w:delText>
-        </w:r>
-        <w:r>
-          <w:delText xml:space="preserve"> </w:delText>
-        </w:r>
-      </w:del>
-      <w:ins w:id="52" w:author="Bruce Kendall" w:date="2018-08-21T10:43:00Z">
-        <w:r>
-          <w:t xml:space="preserve">larval </w:t>
-        </w:r>
-      </w:ins>
+      <w:r>
+        <w:t xml:space="preserve">larval </w:t>
+      </w:r>
       <w:r>
         <w:t xml:space="preserve">stage and </w:t>
       </w:r>
@@ -2621,11 +2385,11 @@
           <w:noProof/>
           <w:position w:val="-18"/>
         </w:rPr>
-        <w:object w:dxaOrig="440" w:dyaOrig="480" w14:anchorId="24285C02">
+        <w:object w:dxaOrig="440" w:dyaOrig="480" w14:anchorId="1E0F9A9B">
           <v:shape id="_x0000_i1131" type="#_x0000_t75" alt="" style="width:21.85pt;height:24.2pt;mso-width-percent:0;mso-height-percent:0;mso-width-percent:0;mso-height-percent:0" o:ole="">
             <v:imagedata r:id="rId12" o:title=""/>
           </v:shape>
-          <o:OLEObject Type="Embed" ProgID="Equation.DSMT4" ShapeID="_x0000_i1131" DrawAspect="Content" ObjectID="_1596970363" r:id="rId13"/>
+          <o:OLEObject Type="Embed" ProgID="Equation.DSMT4" ShapeID="_x0000_i1131" DrawAspect="Content" ObjectID="_1596972790" r:id="rId13"/>
         </w:object>
       </w:r>
       <w:r>
@@ -2648,11 +2412,11 @@
           <w:noProof/>
           <w:position w:val="-24"/>
         </w:rPr>
-        <w:object w:dxaOrig="2040" w:dyaOrig="620" w14:anchorId="6EACF3A9">
+        <w:object w:dxaOrig="2040" w:dyaOrig="620" w14:anchorId="08DEDD8A">
           <v:shape id="_x0000_i1130" type="#_x0000_t75" alt="" style="width:100.9pt;height:31.3pt;mso-width-percent:0;mso-height-percent:0;mso-width-percent:0;mso-height-percent:0" o:ole="">
             <v:imagedata r:id="rId14" o:title=""/>
           </v:shape>
-          <o:OLEObject Type="Embed" ProgID="Equation.DSMT4" ShapeID="_x0000_i1130" DrawAspect="Content" ObjectID="_1596970364" r:id="rId15"/>
+          <o:OLEObject Type="Embed" ProgID="Equation.DSMT4" ShapeID="_x0000_i1130" DrawAspect="Content" ObjectID="_1596972791" r:id="rId15"/>
         </w:object>
       </w:r>
       <w:r>
@@ -2669,11 +2433,11 @@
           <w:noProof/>
           <w:position w:val="-18"/>
         </w:rPr>
-        <w:object w:dxaOrig="440" w:dyaOrig="480" w14:anchorId="5F3CECF9">
+        <w:object w:dxaOrig="440" w:dyaOrig="480" w14:anchorId="13AFDD3D">
           <v:shape id="_x0000_i1129" type="#_x0000_t75" alt="" style="width:21.85pt;height:24.2pt;mso-width-percent:0;mso-height-percent:0;mso-width-percent:0;mso-height-percent:0" o:ole="">
             <v:imagedata r:id="rId16" o:title=""/>
           </v:shape>
-          <o:OLEObject Type="Embed" ProgID="Equation.DSMT4" ShapeID="_x0000_i1129" DrawAspect="Content" ObjectID="_1596970365" r:id="rId17"/>
+          <o:OLEObject Type="Embed" ProgID="Equation.DSMT4" ShapeID="_x0000_i1129" DrawAspect="Content" ObjectID="_1596972792" r:id="rId17"/>
         </w:object>
       </w:r>
       <w:r>
@@ -2693,11 +2457,11 @@
           <w:noProof/>
           <w:position w:val="-10"/>
         </w:rPr>
-        <w:object w:dxaOrig="240" w:dyaOrig="260" w14:anchorId="63E997F3">
+        <w:object w:dxaOrig="240" w:dyaOrig="260" w14:anchorId="308EBF69">
           <v:shape id="_x0000_i1128" type="#_x0000_t75" alt="" style="width:11.8pt;height:13pt;mso-width-percent:0;mso-height-percent:0;mso-width-percent:0;mso-height-percent:0" o:ole="">
             <v:imagedata r:id="rId18" o:title=""/>
           </v:shape>
-          <o:OLEObject Type="Embed" ProgID="Equation.DSMT4" ShapeID="_x0000_i1128" DrawAspect="Content" ObjectID="_1596970366" r:id="rId19"/>
+          <o:OLEObject Type="Embed" ProgID="Equation.DSMT4" ShapeID="_x0000_i1128" DrawAspect="Content" ObjectID="_1596972793" r:id="rId19"/>
         </w:object>
       </w:r>
       <w:r>
@@ -2708,11 +2472,11 @@
           <w:noProof/>
           <w:position w:val="-10"/>
         </w:rPr>
-        <w:object w:dxaOrig="240" w:dyaOrig="320" w14:anchorId="0D16A99A">
+        <w:object w:dxaOrig="240" w:dyaOrig="320" w14:anchorId="5E9F44B3">
           <v:shape id="_x0000_i1127" type="#_x0000_t75" alt="" style="width:11.8pt;height:15.95pt;mso-width-percent:0;mso-height-percent:0;mso-width-percent:0;mso-height-percent:0" o:ole="">
             <v:imagedata r:id="rId20" o:title=""/>
           </v:shape>
-          <o:OLEObject Type="Embed" ProgID="Equation.DSMT4" ShapeID="_x0000_i1127" DrawAspect="Content" ObjectID="_1596970367" r:id="rId21"/>
+          <o:OLEObject Type="Embed" ProgID="Equation.DSMT4" ShapeID="_x0000_i1127" DrawAspect="Content" ObjectID="_1596972794" r:id="rId21"/>
         </w:object>
       </w:r>
       <w:r>
@@ -2735,11 +2499,11 @@
           <w:noProof/>
           <w:position w:val="-12"/>
         </w:rPr>
-        <w:object w:dxaOrig="360" w:dyaOrig="360" w14:anchorId="2F9DE451">
+        <w:object w:dxaOrig="360" w:dyaOrig="360" w14:anchorId="05A13860">
           <v:shape id="_x0000_i1126" type="#_x0000_t75" alt="" style="width:18.3pt;height:18.3pt;mso-width-percent:0;mso-height-percent:0;mso-width-percent:0;mso-height-percent:0" o:ole="">
             <v:imagedata r:id="rId22" o:title=""/>
           </v:shape>
-          <o:OLEObject Type="Embed" ProgID="Equation.DSMT4" ShapeID="_x0000_i1126" DrawAspect="Content" ObjectID="_1596970368" r:id="rId23"/>
+          <o:OLEObject Type="Embed" ProgID="Equation.DSMT4" ShapeID="_x0000_i1126" DrawAspect="Content" ObjectID="_1596972795" r:id="rId23"/>
         </w:object>
       </w:r>
       <w:r>
@@ -2773,11 +2537,11 @@
           <w:noProof/>
           <w:position w:val="-18"/>
         </w:rPr>
-        <w:object w:dxaOrig="400" w:dyaOrig="480" w14:anchorId="191CDD91">
+        <w:object w:dxaOrig="400" w:dyaOrig="480" w14:anchorId="4AC8C991">
           <v:shape id="_x0000_i1125" type="#_x0000_t75" alt="" style="width:17.1pt;height:24.2pt;mso-width-percent:0;mso-height-percent:0;mso-width-percent:0;mso-height-percent:0" o:ole="">
             <v:imagedata r:id="rId24" o:title=""/>
           </v:shape>
-          <o:OLEObject Type="Embed" ProgID="Equation.DSMT4" ShapeID="_x0000_i1125" DrawAspect="Content" ObjectID="_1596970369" r:id="rId25"/>
+          <o:OLEObject Type="Embed" ProgID="Equation.DSMT4" ShapeID="_x0000_i1125" DrawAspect="Content" ObjectID="_1596972796" r:id="rId25"/>
         </w:object>
       </w:r>
       <w:r>
@@ -2800,11 +2564,11 @@
           <w:noProof/>
           <w:position w:val="-4"/>
         </w:rPr>
-        <w:object w:dxaOrig="240" w:dyaOrig="240" w14:anchorId="401D7D85">
+        <w:object w:dxaOrig="240" w:dyaOrig="240" w14:anchorId="4F9925C3">
           <v:shape id="_x0000_i1124" type="#_x0000_t75" alt="" style="width:11.8pt;height:11.8pt;mso-width-percent:0;mso-height-percent:0;mso-width-percent:0;mso-height-percent:0" o:ole="">
             <v:imagedata r:id="rId26" o:title=""/>
           </v:shape>
-          <o:OLEObject Type="Embed" ProgID="Equation.DSMT4" ShapeID="_x0000_i1124" DrawAspect="Content" ObjectID="_1596970370" r:id="rId27"/>
+          <o:OLEObject Type="Embed" ProgID="Equation.DSMT4" ShapeID="_x0000_i1124" DrawAspect="Content" ObjectID="_1596972797" r:id="rId27"/>
         </w:object>
       </w:r>
       <w:r>
@@ -2830,11 +2594,11 @@
           <w:noProof/>
           <w:position w:val="-18"/>
         </w:rPr>
-        <w:object w:dxaOrig="400" w:dyaOrig="480" w14:anchorId="63F95748">
+        <w:object w:dxaOrig="400" w:dyaOrig="480" w14:anchorId="47E757C9">
           <v:shape id="_x0000_i1123" type="#_x0000_t75" alt="" style="width:17.1pt;height:24.2pt;mso-width-percent:0;mso-height-percent:0;mso-width-percent:0;mso-height-percent:0" o:ole="">
             <v:imagedata r:id="rId24" o:title=""/>
           </v:shape>
-          <o:OLEObject Type="Embed" ProgID="Equation.DSMT4" ShapeID="_x0000_i1123" DrawAspect="Content" ObjectID="_1596970371" r:id="rId28"/>
+          <o:OLEObject Type="Embed" ProgID="Equation.DSMT4" ShapeID="_x0000_i1123" DrawAspect="Content" ObjectID="_1596972798" r:id="rId28"/>
         </w:object>
       </w:r>
       <w:r>
@@ -2884,11 +2648,11 @@
           <w:noProof/>
           <w:position w:val="-60"/>
         </w:rPr>
-        <w:object w:dxaOrig="1359" w:dyaOrig="1320" w14:anchorId="26EA1778">
+        <w:object w:dxaOrig="1359" w:dyaOrig="1320" w14:anchorId="42CBD1E2">
           <v:shape id="_x0000_i1122" type="#_x0000_t75" alt="" style="width:67.85pt;height:64.9pt;mso-width-percent:0;mso-height-percent:0;mso-width-percent:0;mso-height-percent:0" o:ole="">
             <v:imagedata r:id="rId29" o:title=""/>
           </v:shape>
-          <o:OLEObject Type="Embed" ProgID="Equation.DSMT4" ShapeID="_x0000_i1122" DrawAspect="Content" ObjectID="_1596970372" r:id="rId30"/>
+          <o:OLEObject Type="Embed" ProgID="Equation.DSMT4" ShapeID="_x0000_i1122" DrawAspect="Content" ObjectID="_1596972799" r:id="rId30"/>
         </w:object>
       </w:r>
       <w:r>
@@ -2910,11 +2674,11 @@
           <w:noProof/>
           <w:position w:val="-60"/>
         </w:rPr>
-        <w:object w:dxaOrig="1400" w:dyaOrig="1040" w14:anchorId="70A6E83C">
+        <w:object w:dxaOrig="1400" w:dyaOrig="1040" w14:anchorId="4EACBA2A">
           <v:shape id="_x0000_i1121" type="#_x0000_t75" alt="" style="width:70.25pt;height:51.95pt;mso-width-percent:0;mso-height-percent:0;mso-width-percent:0;mso-height-percent:0" o:ole="">
             <v:imagedata r:id="rId31" o:title=""/>
           </v:shape>
-          <o:OLEObject Type="Embed" ProgID="Equation.DSMT4" ShapeID="_x0000_i1121" DrawAspect="Content" ObjectID="_1596970373" r:id="rId32"/>
+          <o:OLEObject Type="Embed" ProgID="Equation.DSMT4" ShapeID="_x0000_i1121" DrawAspect="Content" ObjectID="_1596972800" r:id="rId32"/>
         </w:object>
       </w:r>
       <w:r>
@@ -2936,11 +2700,11 @@
           <w:noProof/>
           <w:position w:val="-12"/>
         </w:rPr>
-        <w:object w:dxaOrig="279" w:dyaOrig="360" w14:anchorId="1598DE7D">
+        <w:object w:dxaOrig="279" w:dyaOrig="360" w14:anchorId="4658ECEA">
           <v:shape id="_x0000_i1120" type="#_x0000_t75" alt="" style="width:14.15pt;height:18.3pt;mso-width-percent:0;mso-height-percent:0;mso-width-percent:0;mso-height-percent:0" o:ole="">
             <v:imagedata r:id="rId33" o:title=""/>
           </v:shape>
-          <o:OLEObject Type="Embed" ProgID="Equation.DSMT4" ShapeID="_x0000_i1120" DrawAspect="Content" ObjectID="_1596970374" r:id="rId34"/>
+          <o:OLEObject Type="Embed" ProgID="Equation.DSMT4" ShapeID="_x0000_i1120" DrawAspect="Content" ObjectID="_1596972801" r:id="rId34"/>
         </w:object>
       </w:r>
       <w:r>
@@ -2951,11 +2715,11 @@
           <w:noProof/>
           <w:position w:val="-12"/>
         </w:rPr>
-        <w:object w:dxaOrig="340" w:dyaOrig="360" w14:anchorId="3621C152">
+        <w:object w:dxaOrig="340" w:dyaOrig="360" w14:anchorId="175407CE">
           <v:shape id="_x0000_i1119" type="#_x0000_t75" alt="" style="width:17.1pt;height:18.3pt;mso-width-percent:0;mso-height-percent:0;mso-width-percent:0;mso-height-percent:0" o:ole="">
             <v:imagedata r:id="rId35" o:title=""/>
           </v:shape>
-          <o:OLEObject Type="Embed" ProgID="Equation.DSMT4" ShapeID="_x0000_i1119" DrawAspect="Content" ObjectID="_1596970375" r:id="rId36"/>
+          <o:OLEObject Type="Embed" ProgID="Equation.DSMT4" ShapeID="_x0000_i1119" DrawAspect="Content" ObjectID="_1596972802" r:id="rId36"/>
         </w:object>
       </w:r>
       <w:r>
@@ -2969,11 +2733,11 @@
           <w:noProof/>
           <w:position w:val="-14"/>
         </w:rPr>
-        <w:object w:dxaOrig="960" w:dyaOrig="400" w14:anchorId="26667A06">
+        <w:object w:dxaOrig="960" w:dyaOrig="400" w14:anchorId="49FA75EC">
           <v:shape id="_x0000_i1118" type="#_x0000_t75" alt="" style="width:47.8pt;height:20.05pt;mso-width-percent:0;mso-height-percent:0;mso-width-percent:0;mso-height-percent:0" o:ole="">
             <v:imagedata r:id="rId37" o:title=""/>
           </v:shape>
-          <o:OLEObject Type="Embed" ProgID="Equation.DSMT4" ShapeID="_x0000_i1118" DrawAspect="Content" ObjectID="_1596970376" r:id="rId38"/>
+          <o:OLEObject Type="Embed" ProgID="Equation.DSMT4" ShapeID="_x0000_i1118" DrawAspect="Content" ObjectID="_1596972803" r:id="rId38"/>
         </w:object>
       </w:r>
       <w:r>
@@ -3007,11 +2771,11 @@
           <w:noProof/>
           <w:position w:val="-60"/>
         </w:rPr>
-        <w:object w:dxaOrig="2860" w:dyaOrig="1040" w14:anchorId="5E208D9A">
+        <w:object w:dxaOrig="2860" w:dyaOrig="1040" w14:anchorId="1C05E31D">
           <v:shape id="_x0000_i1117" type="#_x0000_t75" alt="" style="width:142.8pt;height:51.95pt;mso-width-percent:0;mso-height-percent:0;mso-width-percent:0;mso-height-percent:0" o:ole="">
             <v:imagedata r:id="rId39" o:title=""/>
           </v:shape>
-          <o:OLEObject Type="Embed" ProgID="Equation.DSMT4" ShapeID="_x0000_i1117" DrawAspect="Content" ObjectID="_1596970377" r:id="rId40"/>
+          <o:OLEObject Type="Embed" ProgID="Equation.DSMT4" ShapeID="_x0000_i1117" DrawAspect="Content" ObjectID="_1596972804" r:id="rId40"/>
         </w:object>
       </w:r>
       <w:r>
@@ -3051,7 +2815,6 @@
         </w:rPr>
       </w:pPr>
       <w:r>
-        <w:lastRenderedPageBreak/>
         <w:t xml:space="preserve">The above </w:t>
       </w:r>
       <w:r>
@@ -3138,6 +2901,7 @@
         <w:pStyle w:val="MTDisplayEquation"/>
       </w:pPr>
       <w:r>
+        <w:lastRenderedPageBreak/>
         <w:tab/>
       </w:r>
       <w:r>
@@ -3145,11 +2909,11 @@
           <w:noProof/>
           <w:position w:val="-66"/>
         </w:rPr>
-        <w:object w:dxaOrig="1920" w:dyaOrig="1440" w14:anchorId="420A665B">
+        <w:object w:dxaOrig="1920" w:dyaOrig="1440" w14:anchorId="6419A92C">
           <v:shape id="_x0000_i1116" type="#_x0000_t75" alt="" style="width:96.2pt;height:1in;mso-width-percent:0;mso-height-percent:0;mso-width-percent:0;mso-height-percent:0" o:ole="">
             <v:imagedata r:id="rId41" o:title=""/>
           </v:shape>
-          <o:OLEObject Type="Embed" ProgID="Equation.DSMT4" ShapeID="_x0000_i1116" DrawAspect="Content" ObjectID="_1596970378" r:id="rId42"/>
+          <o:OLEObject Type="Embed" ProgID="Equation.DSMT4" ShapeID="_x0000_i1116" DrawAspect="Content" ObjectID="_1596972805" r:id="rId42"/>
         </w:object>
       </w:r>
       <w:r>
@@ -3171,11 +2935,11 @@
           <w:noProof/>
           <w:position w:val="-66"/>
         </w:rPr>
-        <w:object w:dxaOrig="1939" w:dyaOrig="1440" w14:anchorId="227C6CCD">
+        <w:object w:dxaOrig="1939" w:dyaOrig="1440" w14:anchorId="4A3C4EF5">
           <v:shape id="_x0000_i1115" type="#_x0000_t75" alt="" style="width:96.8pt;height:1in;mso-width-percent:0;mso-height-percent:0;mso-width-percent:0;mso-height-percent:0" o:ole="">
             <v:imagedata r:id="rId43" o:title=""/>
           </v:shape>
-          <o:OLEObject Type="Embed" ProgID="Equation.DSMT4" ShapeID="_x0000_i1115" DrawAspect="Content" ObjectID="_1596970379" r:id="rId44"/>
+          <o:OLEObject Type="Embed" ProgID="Equation.DSMT4" ShapeID="_x0000_i1115" DrawAspect="Content" ObjectID="_1596972806" r:id="rId44"/>
         </w:object>
       </w:r>
       <w:r>
@@ -3194,11 +2958,11 @@
           <w:noProof/>
           <w:position w:val="-66"/>
         </w:rPr>
-        <w:object w:dxaOrig="3420" w:dyaOrig="1440" w14:anchorId="46E8902E">
+        <w:object w:dxaOrig="3420" w:dyaOrig="1440" w14:anchorId="79A2E165">
           <v:shape id="_x0000_i1114" type="#_x0000_t75" alt="" style="width:171.15pt;height:1in;mso-width-percent:0;mso-height-percent:0;mso-width-percent:0;mso-height-percent:0" o:ole="">
             <v:imagedata r:id="rId45" o:title=""/>
           </v:shape>
-          <o:OLEObject Type="Embed" ProgID="Equation.DSMT4" ShapeID="_x0000_i1114" DrawAspect="Content" ObjectID="_1596970380" r:id="rId46"/>
+          <o:OLEObject Type="Embed" ProgID="Equation.DSMT4" ShapeID="_x0000_i1114" DrawAspect="Content" ObjectID="_1596972807" r:id="rId46"/>
         </w:object>
       </w:r>
       <w:r>
@@ -3367,11 +3131,11 @@
           <w:noProof/>
           <w:position w:val="-6"/>
         </w:rPr>
-        <w:object w:dxaOrig="660" w:dyaOrig="320" w14:anchorId="53C0F6CD">
+        <w:object w:dxaOrig="660" w:dyaOrig="320" w14:anchorId="370FDD3A">
           <v:shape id="_x0000_i1113" type="#_x0000_t75" alt="" style="width:33.05pt;height:15.95pt;mso-width-percent:0;mso-height-percent:0;mso-width-percent:0;mso-height-percent:0" o:ole="">
             <v:imagedata r:id="rId47" o:title=""/>
           </v:shape>
-          <o:OLEObject Type="Embed" ProgID="Equation.DSMT4" ShapeID="_x0000_i1113" DrawAspect="Content" ObjectID="_1596970381" r:id="rId48"/>
+          <o:OLEObject Type="Embed" ProgID="Equation.DSMT4" ShapeID="_x0000_i1113" DrawAspect="Content" ObjectID="_1596972808" r:id="rId48"/>
         </w:object>
       </w:r>
       <w:r>
@@ -3382,11 +3146,11 @@
           <w:noProof/>
           <w:position w:val="-6"/>
         </w:rPr>
-        <w:object w:dxaOrig="499" w:dyaOrig="320" w14:anchorId="7AB47656">
+        <w:object w:dxaOrig="499" w:dyaOrig="320" w14:anchorId="0367E225">
           <v:shape id="_x0000_i1112" type="#_x0000_t75" alt="" style="width:24.8pt;height:15.95pt;mso-width-percent:0;mso-height-percent:0;mso-width-percent:0;mso-height-percent:0" o:ole="">
             <v:imagedata r:id="rId49" o:title=""/>
           </v:shape>
-          <o:OLEObject Type="Embed" ProgID="Equation.DSMT4" ShapeID="_x0000_i1112" DrawAspect="Content" ObjectID="_1596970382" r:id="rId50"/>
+          <o:OLEObject Type="Embed" ProgID="Equation.DSMT4" ShapeID="_x0000_i1112" DrawAspect="Content" ObjectID="_1596972809" r:id="rId50"/>
         </w:object>
       </w:r>
       <w:r>
@@ -3397,11 +3161,11 @@
           <w:noProof/>
           <w:position w:val="-6"/>
         </w:rPr>
-        <w:object w:dxaOrig="499" w:dyaOrig="320" w14:anchorId="327DB927">
+        <w:object w:dxaOrig="499" w:dyaOrig="320" w14:anchorId="4582620E">
           <v:shape id="_x0000_i1111" type="#_x0000_t75" alt="" style="width:24.8pt;height:15.95pt;mso-width-percent:0;mso-height-percent:0;mso-width-percent:0;mso-height-percent:0" o:ole="">
             <v:imagedata r:id="rId51" o:title=""/>
           </v:shape>
-          <o:OLEObject Type="Embed" ProgID="Equation.DSMT4" ShapeID="_x0000_i1111" DrawAspect="Content" ObjectID="_1596970383" r:id="rId52"/>
+          <o:OLEObject Type="Embed" ProgID="Equation.DSMT4" ShapeID="_x0000_i1111" DrawAspect="Content" ObjectID="_1596972810" r:id="rId52"/>
         </w:object>
       </w:r>
       <w:r>
@@ -3410,37 +3174,21 @@
       <w:r>
         <w:t xml:space="preserve">Three Leslie matrices were constructed, and they </w:t>
       </w:r>
-      <w:del w:id="53" w:author="Bruce Kendall" w:date="2018-08-21T10:44:00Z">
-        <w:r>
-          <w:delText xml:space="preserve">different </w:delText>
-        </w:r>
-      </w:del>
-      <w:ins w:id="54" w:author="Bruce Kendall" w:date="2018-08-21T10:44:00Z">
-        <w:r>
-          <w:t xml:space="preserve">differed </w:t>
-        </w:r>
-      </w:ins>
+      <w:r>
+        <w:t xml:space="preserve">differed </w:t>
+      </w:r>
       <w:r>
         <w:t xml:space="preserve">in </w:t>
       </w:r>
-      <w:ins w:id="55" w:author="Bruce Kendall" w:date="2018-08-21T10:44:00Z">
-        <w:r>
-          <w:t xml:space="preserve">the </w:t>
-        </w:r>
-      </w:ins>
+      <w:r>
+        <w:t xml:space="preserve">the </w:t>
+      </w:r>
       <w:r>
         <w:t xml:space="preserve">fertility </w:t>
       </w:r>
-      <w:del w:id="56" w:author="Bruce Kendall" w:date="2018-08-21T10:44:00Z">
-        <w:r>
-          <w:delText>rates</w:delText>
-        </w:r>
-      </w:del>
-      <w:ins w:id="57" w:author="Bruce Kendall" w:date="2018-08-21T10:44:00Z">
-        <w:r>
-          <w:t>coefficients</w:t>
-        </w:r>
-      </w:ins>
+      <w:r>
+        <w:t>coefficients</w:t>
+      </w:r>
       <w:r>
         <w:t>. The first Leslie matrix (</w:t>
       </w:r>
@@ -3450,27 +3198,18 @@
       <w:r>
         <w:t xml:space="preserve">6) omits the survival rates of parents in the fertility rates. Therefore, </w:t>
       </w:r>
-      <w:ins w:id="58" w:author="Bruce Kendall" w:date="2018-08-21T10:45:00Z">
-        <w:r>
-          <w:t>the fertility coefficients</w:t>
-        </w:r>
-        <w:r>
-          <w:t xml:space="preserve"> </w:t>
-        </w:r>
-      </w:ins>
-      <w:del w:id="59" w:author="Bruce Kendall" w:date="2018-08-21T10:45:00Z">
-        <w:r>
-          <w:delText xml:space="preserve">Fertility rates </w:delText>
-        </w:r>
-      </w:del>
+      <w:r>
+        <w:t>the fertility coefficients</w:t>
+      </w:r>
+      <w:r>
+        <w:t xml:space="preserve"> </w:t>
+      </w:r>
       <w:r>
         <w:t>of</w:t>
       </w:r>
-      <w:ins w:id="60" w:author="Bruce Kendall" w:date="2018-08-21T10:46:00Z">
-        <w:r>
-          <w:t xml:space="preserve"> the</w:t>
-        </w:r>
-      </w:ins>
+      <w:r>
+        <w:t xml:space="preserve"> the</w:t>
+      </w:r>
       <w:r>
         <w:t xml:space="preserve"> 12</w:t>
       </w:r>
@@ -3497,11 +3236,11 @@
           <w:noProof/>
           <w:position w:val="-10"/>
         </w:rPr>
-        <w:object w:dxaOrig="940" w:dyaOrig="360" w14:anchorId="71695519">
+        <w:object w:dxaOrig="940" w:dyaOrig="360" w14:anchorId="51BA05A1">
           <v:shape id="_x0000_i1110" type="#_x0000_t75" alt="" style="width:47.2pt;height:18.3pt;mso-width-percent:0;mso-height-percent:0;mso-width-percent:0;mso-height-percent:0" o:ole="">
             <v:imagedata r:id="rId53" o:title=""/>
           </v:shape>
-          <o:OLEObject Type="Embed" ProgID="Equation.DSMT4" ShapeID="_x0000_i1110" DrawAspect="Content" ObjectID="_1596970384" r:id="rId54"/>
+          <o:OLEObject Type="Embed" ProgID="Equation.DSMT4" ShapeID="_x0000_i1110" DrawAspect="Content" ObjectID="_1596972811" r:id="rId54"/>
         </w:object>
       </w:r>
       <w:r>
@@ -3512,11 +3251,11 @@
           <w:noProof/>
           <w:position w:val="-10"/>
         </w:rPr>
-        <w:object w:dxaOrig="940" w:dyaOrig="360" w14:anchorId="10114445">
+        <w:object w:dxaOrig="940" w:dyaOrig="360" w14:anchorId="2263BE55">
           <v:shape id="_x0000_i1109" type="#_x0000_t75" alt="" style="width:47.2pt;height:18.3pt;mso-width-percent:0;mso-height-percent:0;mso-width-percent:0;mso-height-percent:0" o:ole="">
             <v:imagedata r:id="rId55" o:title=""/>
           </v:shape>
-          <o:OLEObject Type="Embed" ProgID="Equation.DSMT4" ShapeID="_x0000_i1109" DrawAspect="Content" ObjectID="_1596970385" r:id="rId56"/>
+          <o:OLEObject Type="Embed" ProgID="Equation.DSMT4" ShapeID="_x0000_i1109" DrawAspect="Content" ObjectID="_1596972812" r:id="rId56"/>
         </w:object>
       </w:r>
       <w:r>
@@ -3528,32 +3267,21 @@
       <w:r>
         <w:t>7) omits reproduction term on juvenile stage so that there is only</w:t>
       </w:r>
-      <w:ins w:id="61" w:author="Bruce Kendall" w:date="2018-08-21T10:46:00Z">
-        <w:r>
-          <w:t xml:space="preserve"> a nonzero</w:t>
-        </w:r>
-      </w:ins>
+      <w:r>
+        <w:t xml:space="preserve"> a nonzero</w:t>
+      </w:r>
       <w:r>
         <w:t xml:space="preserve"> fertility </w:t>
       </w:r>
-      <w:del w:id="62" w:author="Bruce Kendall" w:date="2018-08-21T10:46:00Z">
-        <w:r>
-          <w:delText xml:space="preserve">rate </w:delText>
-        </w:r>
-      </w:del>
-      <w:ins w:id="63" w:author="Bruce Kendall" w:date="2018-08-21T10:46:00Z">
-        <w:r>
-          <w:t xml:space="preserve">coefficient </w:t>
-        </w:r>
-      </w:ins>
+      <w:r>
+        <w:t xml:space="preserve">coefficient </w:t>
+      </w:r>
       <w:r>
         <w:t>in</w:t>
       </w:r>
-      <w:ins w:id="64" w:author="Bruce Kendall" w:date="2018-08-21T10:46:00Z">
-        <w:r>
-          <w:t xml:space="preserve"> the</w:t>
-        </w:r>
-      </w:ins>
+      <w:r>
+        <w:t xml:space="preserve"> the</w:t>
+      </w:r>
       <w:r>
         <w:t xml:space="preserve"> &lt;1,13&gt; element, which is given by </w:t>
       </w:r>
@@ -3562,11 +3290,11 @@
           <w:noProof/>
           <w:position w:val="-10"/>
         </w:rPr>
-        <w:object w:dxaOrig="1760" w:dyaOrig="460" w14:anchorId="2907A029">
+        <w:object w:dxaOrig="1760" w:dyaOrig="460" w14:anchorId="3901540B">
           <v:shape id="_x0000_i1108" type="#_x0000_t75" alt="" style="width:87.95pt;height:23pt;mso-width-percent:0;mso-height-percent:0;mso-width-percent:0;mso-height-percent:0" o:ole="">
             <v:imagedata r:id="rId57" o:title=""/>
           </v:shape>
-          <o:OLEObject Type="Embed" ProgID="Equation.DSMT4" ShapeID="_x0000_i1108" DrawAspect="Content" ObjectID="_1596970386" r:id="rId58"/>
+          <o:OLEObject Type="Embed" ProgID="Equation.DSMT4" ShapeID="_x0000_i1108" DrawAspect="Content" ObjectID="_1596972813" r:id="rId58"/>
         </w:object>
       </w:r>
       <w:r>
@@ -3578,30 +3306,18 @@
       <w:r>
         <w:t xml:space="preserve">8), </w:t>
       </w:r>
-      <w:ins w:id="65" w:author="Bruce Kendall" w:date="2018-08-21T10:46:00Z">
-        <w:r>
-          <w:t>the fertility coefficients</w:t>
-        </w:r>
-        <w:r>
-          <w:t xml:space="preserve"> </w:t>
-        </w:r>
-      </w:ins>
-      <w:del w:id="66" w:author="Bruce Kendall" w:date="2018-08-21T10:46:00Z">
-        <w:r>
-          <w:delText>f</w:delText>
-        </w:r>
-        <w:r>
-          <w:delText xml:space="preserve">ertility rates </w:delText>
-        </w:r>
-      </w:del>
+      <w:r>
+        <w:t>the fertility coefficients</w:t>
+      </w:r>
+      <w:r>
+        <w:t xml:space="preserve"> </w:t>
+      </w:r>
       <w:r>
         <w:t>of</w:t>
       </w:r>
-      <w:ins w:id="67" w:author="Bruce Kendall" w:date="2018-08-21T10:46:00Z">
-        <w:r>
-          <w:t xml:space="preserve"> the</w:t>
-        </w:r>
-      </w:ins>
+      <w:r>
+        <w:t xml:space="preserve"> the</w:t>
+      </w:r>
       <w:r>
         <w:t xml:space="preserve"> 12</w:t>
       </w:r>
@@ -3628,11 +3344,11 @@
           <w:noProof/>
           <w:position w:val="-10"/>
         </w:rPr>
-        <w:object w:dxaOrig="1760" w:dyaOrig="460" w14:anchorId="54417D3C">
+        <w:object w:dxaOrig="1760" w:dyaOrig="460" w14:anchorId="0C162348">
           <v:shape id="_x0000_i1107" type="#_x0000_t75" alt="" style="width:87.95pt;height:23pt;mso-width-percent:0;mso-height-percent:0;mso-width-percent:0;mso-height-percent:0" o:ole="">
             <v:imagedata r:id="rId59" o:title=""/>
           </v:shape>
-          <o:OLEObject Type="Embed" ProgID="Equation.DSMT4" ShapeID="_x0000_i1107" DrawAspect="Content" ObjectID="_1596970387" r:id="rId60"/>
+          <o:OLEObject Type="Embed" ProgID="Equation.DSMT4" ShapeID="_x0000_i1107" DrawAspect="Content" ObjectID="_1596972814" r:id="rId60"/>
         </w:object>
       </w:r>
       <w:r>
@@ -3643,11 +3359,11 @@
           <w:noProof/>
           <w:position w:val="-10"/>
         </w:rPr>
-        <w:object w:dxaOrig="1760" w:dyaOrig="460" w14:anchorId="52299710">
+        <w:object w:dxaOrig="1760" w:dyaOrig="460" w14:anchorId="2D7C9B7D">
           <v:shape id="_x0000_i1106" type="#_x0000_t75" alt="" style="width:87.95pt;height:23pt;mso-width-percent:0;mso-height-percent:0;mso-width-percent:0;mso-height-percent:0" o:ole="">
             <v:imagedata r:id="rId57" o:title=""/>
           </v:shape>
-          <o:OLEObject Type="Embed" ProgID="Equation.DSMT4" ShapeID="_x0000_i1106" DrawAspect="Content" ObjectID="_1596970388" r:id="rId61"/>
+          <o:OLEObject Type="Embed" ProgID="Equation.DSMT4" ShapeID="_x0000_i1106" DrawAspect="Content" ObjectID="_1596972815" r:id="rId61"/>
         </w:object>
       </w:r>
       <w:r>
@@ -3662,10 +3378,55 @@
         <w:t>Using the eight population matrices</w:t>
       </w:r>
       <w:r>
-        <w:t xml:space="preserve"> (Table S3)</w:t>
-      </w:r>
-      <w:r>
-        <w:t>, asymptotic population growth rate λ (Figure S1), stable stage distribution (Figure S2), reproductive value (Figure S3), the sensitivity (Figure S4) and elasticity (Figure S5) of the population growth rate to stage specific survival rate and fecundity (</w:t>
+        <w:t xml:space="preserve"> (Table A</w:t>
+      </w:r>
+      <w:r>
+        <w:t>.</w:t>
+      </w:r>
+      <w:r>
+        <w:t>3)</w:t>
+      </w:r>
+      <w:r>
+        <w:t>, asymptotic po</w:t>
+      </w:r>
+      <w:r>
+        <w:t>pulation growth rate λ (Figure A</w:t>
+      </w:r>
+      <w:r>
+        <w:t>.</w:t>
+      </w:r>
+      <w:r>
+        <w:t>1), sta</w:t>
+      </w:r>
+      <w:r>
+        <w:t>ble stage distribution (Figure A</w:t>
+      </w:r>
+      <w:r>
+        <w:t>.</w:t>
+      </w:r>
+      <w:r>
+        <w:t>2), reproductive value (Figure A</w:t>
+      </w:r>
+      <w:r>
+        <w:t>.</w:t>
+      </w:r>
+      <w:r>
+        <w:t>3), the sensitivity (F</w:t>
+      </w:r>
+      <w:r>
+        <w:t>igure A</w:t>
+      </w:r>
+      <w:r>
+        <w:t>.</w:t>
+      </w:r>
+      <w:r>
+        <w:t>4) and elasticity (Figure A</w:t>
+      </w:r>
+      <w:r>
+        <w:t>.</w:t>
+      </w:r>
+      <w:r>
+        <w:t>5) of the population growth rate to stage specific survival rate and fecundity (</w:t>
       </w:r>
       <w:r>
         <w:rPr>
@@ -3675,7 +3436,22 @@
         <w:t>f</w:t>
       </w:r>
       <w:r>
-        <w:t>), damping ratio (Figure S6), and generation time (Figure S7) were calculated. To obtain</w:t>
+        <w:t>), damping ratio (Figure A</w:t>
+      </w:r>
+      <w:r>
+        <w:t>.</w:t>
+      </w:r>
+      <w:r>
+        <w:t>6</w:t>
+      </w:r>
+      <w:r>
+        <w:t>), and generation time (Figure A</w:t>
+      </w:r>
+      <w:r>
+        <w:t>.</w:t>
+      </w:r>
+      <w:r>
+        <w:t>7) were calculated. To obtain</w:t>
       </w:r>
       <w:r>
         <w:t xml:space="preserve"> λ</w:t>
@@ -3689,28 +3465,26 @@
       <w:r>
         <w:t xml:space="preserve"> was set to 1. Reproductive values for all models were scaled so that the reproductive value of the larval stage is 1. For calculating the stable stage distribution and sensitivity under L6</w:t>
       </w:r>
-      <w:ins w:id="68" w:author="Bruce Kendall" w:date="2018-08-21T10:45:00Z">
-        <w:r>
-          <w:t>-L8</w:t>
-        </w:r>
-      </w:ins>
-      <w:r>
-        <w:t xml:space="preserve"> for the juvenile stage, corresponding values for age-classes 2 to 12 were summed. For </w:t>
+      <w:r>
+        <w:t>-L8</w:t>
+      </w:r>
+      <w:r>
+        <w:t xml:space="preserve"> for the juvenile stage, corresponding values for age-classes 2 to 12 were summed. For reproductive value for juvenile stage under L6-L8, the weighted mean of reproductive values for age classes 2 to 12, where the weight is given by their stable stage distribution, was calculated. For </w:t>
       </w:r>
       <w:r>
         <w:lastRenderedPageBreak/>
-        <w:t>reproductive value for juvenile stage under L6-L8, the weighted mean of reproductive values for age classes 2 to 12, where the weight is given by their stable stage distribution, was calculated. For calculating the sensitivity of lambda under L4 and L5, numerical differentiation was used because juvenile survival</w:t>
+        <w:t>calculating the sensitivity of lambda under L4 and L5, numerical differentiation was used because juvenile survival</w:t>
       </w:r>
       <w:r>
         <w:rPr>
           <w:noProof/>
           <w:position w:val="-12"/>
         </w:rPr>
-        <w:object w:dxaOrig="300" w:dyaOrig="360" w14:anchorId="08605157">
+        <w:object w:dxaOrig="300" w:dyaOrig="360" w14:anchorId="780B6125">
           <v:shape id="_x0000_i1105" type="#_x0000_t75" alt="" style="width:14.75pt;height:18.3pt;mso-width-percent:0;mso-height-percent:0;mso-width-percent:0;mso-height-percent:0" o:ole="">
             <v:imagedata r:id="rId62" o:title=""/>
           </v:shape>
-          <o:OLEObject Type="Embed" ProgID="Equation.DSMT4" ShapeID="_x0000_i1105" DrawAspect="Content" ObjectID="_1596970389" r:id="rId63"/>
+          <o:OLEObject Type="Embed" ProgID="Equation.DSMT4" ShapeID="_x0000_i1105" DrawAspect="Content" ObjectID="_1596972816" r:id="rId63"/>
         </w:object>
       </w:r>
       <w:r>
@@ -3764,7 +3538,15 @@
           <w:sz w:val="22"/>
           <w:szCs w:val="22"/>
         </w:rPr>
-        <w:t>S</w:t>
+        <w:t>A</w:t>
+      </w:r>
+      <w:r>
+        <w:rPr>
+          <w:color w:val="auto"/>
+          <w:sz w:val="22"/>
+          <w:szCs w:val="22"/>
+        </w:rPr>
+        <w:t>.</w:t>
       </w:r>
       <w:r>
         <w:rPr>
@@ -3843,11 +3625,11 @@
           <w:sz w:val="22"/>
           <w:szCs w:val="22"/>
         </w:rPr>
-        <w:object w:dxaOrig="960" w:dyaOrig="400" w14:anchorId="28CA7FCD">
+        <w:object w:dxaOrig="960" w:dyaOrig="400" w14:anchorId="3623C37A">
           <v:shape id="_x0000_i1104" type="#_x0000_t75" alt="" style="width:31.85pt;height:13pt;mso-width-percent:0;mso-height-percent:0;mso-width-percent:0;mso-height-percent:0" o:ole="">
             <v:imagedata r:id="rId65" o:title=""/>
           </v:shape>
-          <o:OLEObject Type="Embed" ProgID="Equation.DSMT4" ShapeID="_x0000_i1104" DrawAspect="Content" ObjectID="_1596970390" r:id="rId66"/>
+          <o:OLEObject Type="Embed" ProgID="Equation.DSMT4" ShapeID="_x0000_i1104" DrawAspect="Content" ObjectID="_1596972817" r:id="rId66"/>
         </w:object>
       </w:r>
       <w:r>
@@ -3867,12 +3649,12 @@
       </w:tblPr>
       <w:tblGrid>
         <w:gridCol w:w="1343"/>
-        <w:gridCol w:w="1227"/>
-        <w:gridCol w:w="2576"/>
-        <w:gridCol w:w="1206"/>
+        <w:gridCol w:w="1226"/>
+        <w:gridCol w:w="2577"/>
+        <w:gridCol w:w="1205"/>
         <w:gridCol w:w="3136"/>
-        <w:gridCol w:w="1206"/>
-        <w:gridCol w:w="2256"/>
+        <w:gridCol w:w="1205"/>
+        <w:gridCol w:w="2258"/>
       </w:tblGrid>
       <w:tr>
         <w:tc>
@@ -4081,11 +3863,11 @@
                 <w:noProof/>
                 <w:position w:val="-6"/>
               </w:rPr>
-              <w:object w:dxaOrig="660" w:dyaOrig="320" w14:anchorId="77F69016">
+              <w:object w:dxaOrig="660" w:dyaOrig="320" w14:anchorId="73C6929E">
                 <v:shape id="_x0000_i1103" type="#_x0000_t75" alt="" style="width:33.05pt;height:15.95pt;mso-width-percent:0;mso-height-percent:0;mso-width-percent:0;mso-height-percent:0" o:ole="">
                   <v:imagedata r:id="rId67" o:title=""/>
                 </v:shape>
-                <o:OLEObject Type="Embed" ProgID="Equation.DSMT4" ShapeID="_x0000_i1103" DrawAspect="Content" ObjectID="_1596970391" r:id="rId68"/>
+                <o:OLEObject Type="Embed" ProgID="Equation.DSMT4" ShapeID="_x0000_i1103" DrawAspect="Content" ObjectID="_1596972818" r:id="rId68"/>
               </w:object>
             </w:r>
           </w:p>
@@ -4117,11 +3899,11 @@
                 <w:noProof/>
                 <w:position w:val="-6"/>
               </w:rPr>
-              <w:object w:dxaOrig="660" w:dyaOrig="320" w14:anchorId="69ADDE41">
+              <w:object w:dxaOrig="660" w:dyaOrig="320" w14:anchorId="57DC4C35">
                 <v:shape id="_x0000_i1102" type="#_x0000_t75" alt="" style="width:33.05pt;height:15.95pt;mso-width-percent:0;mso-height-percent:0;mso-width-percent:0;mso-height-percent:0" o:ole="">
                   <v:imagedata r:id="rId67" o:title=""/>
                 </v:shape>
-                <o:OLEObject Type="Embed" ProgID="Equation.DSMT4" ShapeID="_x0000_i1102" DrawAspect="Content" ObjectID="_1596970392" r:id="rId69"/>
+                <o:OLEObject Type="Embed" ProgID="Equation.DSMT4" ShapeID="_x0000_i1102" DrawAspect="Content" ObjectID="_1596972819" r:id="rId69"/>
               </w:object>
             </w:r>
           </w:p>
@@ -4153,11 +3935,11 @@
                 <w:noProof/>
                 <w:position w:val="-6"/>
               </w:rPr>
-              <w:object w:dxaOrig="660" w:dyaOrig="320" w14:anchorId="15347D55">
+              <w:object w:dxaOrig="660" w:dyaOrig="320" w14:anchorId="19F39699">
                 <v:shape id="_x0000_i1101" type="#_x0000_t75" alt="" style="width:33.05pt;height:15.95pt;mso-width-percent:0;mso-height-percent:0;mso-width-percent:0;mso-height-percent:0" o:ole="">
                   <v:imagedata r:id="rId67" o:title=""/>
                 </v:shape>
-                <o:OLEObject Type="Embed" ProgID="Equation.DSMT4" ShapeID="_x0000_i1101" DrawAspect="Content" ObjectID="_1596970393" r:id="rId70"/>
+                <o:OLEObject Type="Embed" ProgID="Equation.DSMT4" ShapeID="_x0000_i1101" DrawAspect="Content" ObjectID="_1596972820" r:id="rId70"/>
               </w:object>
             </w:r>
           </w:p>
@@ -4216,11 +3998,11 @@
                 <w:noProof/>
                 <w:position w:val="-18"/>
               </w:rPr>
-              <w:object w:dxaOrig="1160" w:dyaOrig="480" w14:anchorId="0A393D00">
+              <w:object w:dxaOrig="1160" w:dyaOrig="480" w14:anchorId="2A3504E2">
                 <v:shape id="_x0000_i1100" type="#_x0000_t75" alt="" style="width:57.85pt;height:24.2pt;mso-width-percent:0;mso-height-percent:0;mso-width-percent:0;mso-height-percent:0" o:ole="">
                   <v:imagedata r:id="rId71" o:title=""/>
                 </v:shape>
-                <o:OLEObject Type="Embed" ProgID="Equation.DSMT4" ShapeID="_x0000_i1100" DrawAspect="Content" ObjectID="_1596970394" r:id="rId72"/>
+                <o:OLEObject Type="Embed" ProgID="Equation.DSMT4" ShapeID="_x0000_i1100" DrawAspect="Content" ObjectID="_1596972821" r:id="rId72"/>
               </w:object>
             </w:r>
           </w:p>
@@ -4246,11 +4028,11 @@
                 <w:noProof/>
                 <w:position w:val="-20"/>
               </w:rPr>
-              <w:object w:dxaOrig="1160" w:dyaOrig="520" w14:anchorId="471BDE81">
+              <w:object w:dxaOrig="1160" w:dyaOrig="520" w14:anchorId="2B011B6E">
                 <v:shape id="_x0000_i1099" type="#_x0000_t75" alt="" style="width:57.85pt;height:25.95pt;mso-width-percent:0;mso-height-percent:0;mso-width-percent:0;mso-height-percent:0" o:ole="">
                   <v:imagedata r:id="rId73" o:title=""/>
                 </v:shape>
-                <o:OLEObject Type="Embed" ProgID="Equation.DSMT4" ShapeID="_x0000_i1099" DrawAspect="Content" ObjectID="_1596970395" r:id="rId74"/>
+                <o:OLEObject Type="Embed" ProgID="Equation.DSMT4" ShapeID="_x0000_i1099" DrawAspect="Content" ObjectID="_1596972822" r:id="rId74"/>
               </w:object>
             </w:r>
           </w:p>
@@ -4276,11 +4058,11 @@
                 <w:noProof/>
                 <w:position w:val="-20"/>
               </w:rPr>
-              <w:object w:dxaOrig="1160" w:dyaOrig="520" w14:anchorId="24E1D968">
+              <w:object w:dxaOrig="1160" w:dyaOrig="520" w14:anchorId="22AAC08A">
                 <v:shape id="_x0000_i1098" type="#_x0000_t75" alt="" style="width:57.85pt;height:25.95pt;mso-width-percent:0;mso-height-percent:0;mso-width-percent:0;mso-height-percent:0" o:ole="">
                   <v:imagedata r:id="rId73" o:title=""/>
                 </v:shape>
-                <o:OLEObject Type="Embed" ProgID="Equation.DSMT4" ShapeID="_x0000_i1098" DrawAspect="Content" ObjectID="_1596970396" r:id="rId75"/>
+                <o:OLEObject Type="Embed" ProgID="Equation.DSMT4" ShapeID="_x0000_i1098" DrawAspect="Content" ObjectID="_1596972823" r:id="rId75"/>
               </w:object>
             </w:r>
           </w:p>
@@ -4344,11 +4126,11 @@
                 <w:noProof/>
                 <w:position w:val="-18"/>
               </w:rPr>
-              <w:object w:dxaOrig="1080" w:dyaOrig="480" w14:anchorId="4BA04511">
+              <w:object w:dxaOrig="1080" w:dyaOrig="480" w14:anchorId="5929DB89">
                 <v:shape id="_x0000_i1097" type="#_x0000_t75" alt="" style="width:54.3pt;height:24.2pt;mso-width-percent:0;mso-height-percent:0;mso-width-percent:0;mso-height-percent:0" o:ole="">
                   <v:imagedata r:id="rId76" o:title=""/>
                 </v:shape>
-                <o:OLEObject Type="Embed" ProgID="Equation.DSMT4" ShapeID="_x0000_i1097" DrawAspect="Content" ObjectID="_1596970397" r:id="rId77"/>
+                <o:OLEObject Type="Embed" ProgID="Equation.DSMT4" ShapeID="_x0000_i1097" DrawAspect="Content" ObjectID="_1596972824" r:id="rId77"/>
               </w:object>
             </w:r>
           </w:p>
@@ -4374,11 +4156,11 @@
                 <w:noProof/>
                 <w:position w:val="-18"/>
               </w:rPr>
-              <w:object w:dxaOrig="1080" w:dyaOrig="480" w14:anchorId="3FB25A07">
+              <w:object w:dxaOrig="1080" w:dyaOrig="480" w14:anchorId="77BFD62E">
                 <v:shape id="_x0000_i1096" type="#_x0000_t75" alt="" style="width:54.3pt;height:24.2pt;mso-width-percent:0;mso-height-percent:0;mso-width-percent:0;mso-height-percent:0" o:ole="">
                   <v:imagedata r:id="rId78" o:title=""/>
                 </v:shape>
-                <o:OLEObject Type="Embed" ProgID="Equation.DSMT4" ShapeID="_x0000_i1096" DrawAspect="Content" ObjectID="_1596970398" r:id="rId79"/>
+                <o:OLEObject Type="Embed" ProgID="Equation.DSMT4" ShapeID="_x0000_i1096" DrawAspect="Content" ObjectID="_1596972825" r:id="rId79"/>
               </w:object>
             </w:r>
           </w:p>
@@ -4404,11 +4186,11 @@
                 <w:noProof/>
                 <w:position w:val="-18"/>
               </w:rPr>
-              <w:object w:dxaOrig="1080" w:dyaOrig="480" w14:anchorId="03CAA7E3">
+              <w:object w:dxaOrig="1080" w:dyaOrig="480" w14:anchorId="3780CE25">
                 <v:shape id="_x0000_i1095" type="#_x0000_t75" alt="" style="width:54.3pt;height:24.2pt;mso-width-percent:0;mso-height-percent:0;mso-width-percent:0;mso-height-percent:0" o:ole="">
                   <v:imagedata r:id="rId78" o:title=""/>
                 </v:shape>
-                <o:OLEObject Type="Embed" ProgID="Equation.DSMT4" ShapeID="_x0000_i1095" DrawAspect="Content" ObjectID="_1596970399" r:id="rId80"/>
+                <o:OLEObject Type="Embed" ProgID="Equation.DSMT4" ShapeID="_x0000_i1095" DrawAspect="Content" ObjectID="_1596972826" r:id="rId80"/>
               </w:object>
             </w:r>
           </w:p>
@@ -4467,11 +4249,11 @@
                 <w:noProof/>
                 <w:position w:val="-6"/>
               </w:rPr>
-              <w:object w:dxaOrig="499" w:dyaOrig="320" w14:anchorId="27A841D5">
+              <w:object w:dxaOrig="499" w:dyaOrig="320" w14:anchorId="4C2EAF08">
                 <v:shape id="_x0000_i1094" type="#_x0000_t75" alt="" style="width:24.8pt;height:15.95pt;mso-width-percent:0;mso-height-percent:0;mso-width-percent:0;mso-height-percent:0" o:ole="">
                   <v:imagedata r:id="rId81" o:title=""/>
                 </v:shape>
-                <o:OLEObject Type="Embed" ProgID="Equation.DSMT4" ShapeID="_x0000_i1094" DrawAspect="Content" ObjectID="_1596970400" r:id="rId82"/>
+                <o:OLEObject Type="Embed" ProgID="Equation.DSMT4" ShapeID="_x0000_i1094" DrawAspect="Content" ObjectID="_1596972827" r:id="rId82"/>
               </w:object>
             </w:r>
           </w:p>
@@ -4497,11 +4279,11 @@
                 <w:noProof/>
                 <w:position w:val="-6"/>
               </w:rPr>
-              <w:object w:dxaOrig="499" w:dyaOrig="320" w14:anchorId="6284AD68">
+              <w:object w:dxaOrig="499" w:dyaOrig="320" w14:anchorId="7FC114A3">
                 <v:shape id="_x0000_i1093" type="#_x0000_t75" alt="" style="width:24.8pt;height:15.95pt;mso-width-percent:0;mso-height-percent:0;mso-width-percent:0;mso-height-percent:0" o:ole="">
                   <v:imagedata r:id="rId81" o:title=""/>
                 </v:shape>
-                <o:OLEObject Type="Embed" ProgID="Equation.DSMT4" ShapeID="_x0000_i1093" DrawAspect="Content" ObjectID="_1596970401" r:id="rId83"/>
+                <o:OLEObject Type="Embed" ProgID="Equation.DSMT4" ShapeID="_x0000_i1093" DrawAspect="Content" ObjectID="_1596972828" r:id="rId83"/>
               </w:object>
             </w:r>
           </w:p>
@@ -4527,11 +4309,11 @@
                 <w:noProof/>
                 <w:position w:val="-6"/>
               </w:rPr>
-              <w:object w:dxaOrig="499" w:dyaOrig="320" w14:anchorId="4C7BA7D4">
+              <w:object w:dxaOrig="499" w:dyaOrig="320" w14:anchorId="6DCAD7D0">
                 <v:shape id="_x0000_i1092" type="#_x0000_t75" alt="" style="width:24.8pt;height:15.95pt;mso-width-percent:0;mso-height-percent:0;mso-width-percent:0;mso-height-percent:0" o:ole="">
                   <v:imagedata r:id="rId81" o:title=""/>
                 </v:shape>
-                <o:OLEObject Type="Embed" ProgID="Equation.DSMT4" ShapeID="_x0000_i1092" DrawAspect="Content" ObjectID="_1596970402" r:id="rId84"/>
+                <o:OLEObject Type="Embed" ProgID="Equation.DSMT4" ShapeID="_x0000_i1092" DrawAspect="Content" ObjectID="_1596972829" r:id="rId84"/>
               </w:object>
             </w:r>
           </w:p>
@@ -4632,11 +4414,11 @@
                 <w:noProof/>
                 <w:position w:val="-24"/>
               </w:rPr>
-              <w:object w:dxaOrig="2040" w:dyaOrig="620" w14:anchorId="2EEDD8FF">
+              <w:object w:dxaOrig="2040" w:dyaOrig="620" w14:anchorId="777A98C4">
                 <v:shape id="_x0000_i1091" type="#_x0000_t75" alt="" style="width:102.1pt;height:31.3pt;mso-width-percent:0;mso-height-percent:0;mso-width-percent:0;mso-height-percent:0" o:ole="">
                   <v:imagedata r:id="rId85" o:title=""/>
                 </v:shape>
-                <o:OLEObject Type="Embed" ProgID="Equation.DSMT4" ShapeID="_x0000_i1091" DrawAspect="Content" ObjectID="_1596970403" r:id="rId86"/>
+                <o:OLEObject Type="Embed" ProgID="Equation.DSMT4" ShapeID="_x0000_i1091" DrawAspect="Content" ObjectID="_1596972830" r:id="rId86"/>
               </w:object>
             </w:r>
           </w:p>
@@ -4695,11 +4477,11 @@
                 <w:noProof/>
                 <w:position w:val="-10"/>
               </w:rPr>
-              <w:object w:dxaOrig="940" w:dyaOrig="360" w14:anchorId="554CACEC">
+              <w:object w:dxaOrig="940" w:dyaOrig="360" w14:anchorId="08EEAE8A">
                 <v:shape id="_x0000_i1090" type="#_x0000_t75" alt="" style="width:46.05pt;height:18.3pt;mso-width-percent:0;mso-height-percent:0;mso-width-percent:0;mso-height-percent:0" o:ole="">
                   <v:imagedata r:id="rId87" o:title=""/>
                 </v:shape>
-                <o:OLEObject Type="Embed" ProgID="Equation.DSMT4" ShapeID="_x0000_i1090" DrawAspect="Content" ObjectID="_1596970404" r:id="rId88"/>
+                <o:OLEObject Type="Embed" ProgID="Equation.DSMT4" ShapeID="_x0000_i1090" DrawAspect="Content" ObjectID="_1596972831" r:id="rId88"/>
               </w:object>
             </w:r>
           </w:p>
@@ -4725,11 +4507,11 @@
                 <w:noProof/>
                 <w:position w:val="-10"/>
               </w:rPr>
-              <w:object w:dxaOrig="1760" w:dyaOrig="460" w14:anchorId="495DBE45">
+              <w:object w:dxaOrig="1760" w:dyaOrig="460" w14:anchorId="07979BD5">
                 <v:shape id="_x0000_i1089" type="#_x0000_t75" alt="" style="width:87.95pt;height:23pt;mso-width-percent:0;mso-height-percent:0;mso-width-percent:0;mso-height-percent:0" o:ole="">
                   <v:imagedata r:id="rId89" o:title=""/>
                 </v:shape>
-                <o:OLEObject Type="Embed" ProgID="Equation.DSMT4" ShapeID="_x0000_i1089" DrawAspect="Content" ObjectID="_1596970405" r:id="rId90"/>
+                <o:OLEObject Type="Embed" ProgID="Equation.DSMT4" ShapeID="_x0000_i1089" DrawAspect="Content" ObjectID="_1596972832" r:id="rId90"/>
               </w:object>
             </w:r>
           </w:p>
@@ -4755,11 +4537,11 @@
                 <w:noProof/>
                 <w:position w:val="-10"/>
               </w:rPr>
-              <w:object w:dxaOrig="1760" w:dyaOrig="460" w14:anchorId="75285CB9">
+              <w:object w:dxaOrig="1760" w:dyaOrig="460" w14:anchorId="13A24220">
                 <v:shape id="_x0000_i1088" type="#_x0000_t75" alt="" style="width:87.95pt;height:23pt;mso-width-percent:0;mso-height-percent:0;mso-width-percent:0;mso-height-percent:0" o:ole="">
                   <v:imagedata r:id="rId89" o:title=""/>
                 </v:shape>
-                <o:OLEObject Type="Embed" ProgID="Equation.DSMT4" ShapeID="_x0000_i1088" DrawAspect="Content" ObjectID="_1596970406" r:id="rId91"/>
+                <o:OLEObject Type="Embed" ProgID="Equation.DSMT4" ShapeID="_x0000_i1088" DrawAspect="Content" ObjectID="_1596972833" r:id="rId91"/>
               </w:object>
             </w:r>
           </w:p>
@@ -4891,11 +4673,11 @@
                 <w:noProof/>
                 <w:position w:val="-6"/>
               </w:rPr>
-              <w:object w:dxaOrig="660" w:dyaOrig="320" w14:anchorId="53ADD2D7">
+              <w:object w:dxaOrig="660" w:dyaOrig="320" w14:anchorId="0FA8CA13">
                 <v:shape id="_x0000_i1087" type="#_x0000_t75" alt="" style="width:33.05pt;height:15.95pt;mso-width-percent:0;mso-height-percent:0;mso-width-percent:0;mso-height-percent:0" o:ole="">
                   <v:imagedata r:id="rId67" o:title=""/>
                 </v:shape>
-                <o:OLEObject Type="Embed" ProgID="Equation.DSMT4" ShapeID="_x0000_i1087" DrawAspect="Content" ObjectID="_1596970407" r:id="rId92"/>
+                <o:OLEObject Type="Embed" ProgID="Equation.DSMT4" ShapeID="_x0000_i1087" DrawAspect="Content" ObjectID="_1596972834" r:id="rId92"/>
               </w:object>
             </w:r>
           </w:p>
@@ -4927,11 +4709,11 @@
                 <w:noProof/>
                 <w:position w:val="-6"/>
               </w:rPr>
-              <w:object w:dxaOrig="660" w:dyaOrig="320" w14:anchorId="4286DD4B">
+              <w:object w:dxaOrig="660" w:dyaOrig="320" w14:anchorId="6FF1AFA0">
                 <v:shape id="_x0000_i1086" type="#_x0000_t75" alt="" style="width:33.05pt;height:15.95pt;mso-width-percent:0;mso-height-percent:0;mso-width-percent:0;mso-height-percent:0" o:ole="">
                   <v:imagedata r:id="rId67" o:title=""/>
                 </v:shape>
-                <o:OLEObject Type="Embed" ProgID="Equation.DSMT4" ShapeID="_x0000_i1086" DrawAspect="Content" ObjectID="_1596970408" r:id="rId93"/>
+                <o:OLEObject Type="Embed" ProgID="Equation.DSMT4" ShapeID="_x0000_i1086" DrawAspect="Content" ObjectID="_1596972835" r:id="rId93"/>
               </w:object>
             </w:r>
           </w:p>
@@ -5001,11 +4783,11 @@
                 <w:noProof/>
                 <w:position w:val="-60"/>
               </w:rPr>
-              <w:object w:dxaOrig="900" w:dyaOrig="1320" w14:anchorId="328D34CC">
+              <w:object w:dxaOrig="900" w:dyaOrig="1320" w14:anchorId="71A8F4D7">
                 <v:shape id="_x0000_i1085" type="#_x0000_t75" alt="" style="width:44.85pt;height:66.1pt;mso-width-percent:0;mso-height-percent:0;mso-width-percent:0;mso-height-percent:0" o:ole="">
                   <v:imagedata r:id="rId94" o:title=""/>
                 </v:shape>
-                <o:OLEObject Type="Embed" ProgID="Equation.DSMT4" ShapeID="_x0000_i1085" DrawAspect="Content" ObjectID="_1596970409" r:id="rId95"/>
+                <o:OLEObject Type="Embed" ProgID="Equation.DSMT4" ShapeID="_x0000_i1085" DrawAspect="Content" ObjectID="_1596972836" r:id="rId95"/>
               </w:object>
             </w:r>
           </w:p>
@@ -5030,11 +4812,11 @@
                 <w:noProof/>
                 <w:position w:val="-60"/>
               </w:rPr>
-              <w:object w:dxaOrig="1420" w:dyaOrig="1320" w14:anchorId="0774F3EA">
+              <w:object w:dxaOrig="1420" w:dyaOrig="1320" w14:anchorId="7863CEAA">
                 <v:shape id="_x0000_i1084" type="#_x0000_t75" alt="" style="width:70.8pt;height:66.1pt;mso-width-percent:0;mso-height-percent:0;mso-width-percent:0;mso-height-percent:0" o:ole="">
                   <v:imagedata r:id="rId96" o:title=""/>
                 </v:shape>
-                <o:OLEObject Type="Embed" ProgID="Equation.DSMT4" ShapeID="_x0000_i1084" DrawAspect="Content" ObjectID="_1596970410" r:id="rId97"/>
+                <o:OLEObject Type="Embed" ProgID="Equation.DSMT4" ShapeID="_x0000_i1084" DrawAspect="Content" ObjectID="_1596972837" r:id="rId97"/>
               </w:object>
             </w:r>
           </w:p>
@@ -5104,11 +4886,11 @@
                 <w:noProof/>
                 <w:position w:val="-60"/>
               </w:rPr>
-              <w:object w:dxaOrig="880" w:dyaOrig="1040" w14:anchorId="3AD555F5">
+              <w:object w:dxaOrig="880" w:dyaOrig="1040" w14:anchorId="67101DB2">
                 <v:shape id="_x0000_i1083" type="#_x0000_t75" alt="" style="width:44.25pt;height:51.95pt;mso-width-percent:0;mso-height-percent:0;mso-width-percent:0;mso-height-percent:0" o:ole="">
                   <v:imagedata r:id="rId98" o:title=""/>
                 </v:shape>
-                <o:OLEObject Type="Embed" ProgID="Equation.DSMT4" ShapeID="_x0000_i1083" DrawAspect="Content" ObjectID="_1596970411" r:id="rId99"/>
+                <o:OLEObject Type="Embed" ProgID="Equation.DSMT4" ShapeID="_x0000_i1083" DrawAspect="Content" ObjectID="_1596972838" r:id="rId99"/>
               </w:object>
             </w:r>
           </w:p>
@@ -5133,11 +4915,11 @@
                 <w:noProof/>
                 <w:position w:val="-60"/>
               </w:rPr>
-              <w:object w:dxaOrig="1420" w:dyaOrig="1120" w14:anchorId="72D5F175">
+              <w:object w:dxaOrig="1420" w:dyaOrig="1120" w14:anchorId="58143F31">
                 <v:shape id="_x0000_i1082" type="#_x0000_t75" alt="" style="width:70.8pt;height:56.05pt;mso-width-percent:0;mso-height-percent:0;mso-width-percent:0;mso-height-percent:0" o:ole="">
                   <v:imagedata r:id="rId100" o:title=""/>
                 </v:shape>
-                <o:OLEObject Type="Embed" ProgID="Equation.DSMT4" ShapeID="_x0000_i1082" DrawAspect="Content" ObjectID="_1596970412" r:id="rId101"/>
+                <o:OLEObject Type="Embed" ProgID="Equation.DSMT4" ShapeID="_x0000_i1082" DrawAspect="Content" ObjectID="_1596972839" r:id="rId101"/>
               </w:object>
             </w:r>
           </w:p>
@@ -5208,11 +4990,11 @@
                 <w:noProof/>
                 <w:position w:val="-6"/>
               </w:rPr>
-              <w:object w:dxaOrig="499" w:dyaOrig="320" w14:anchorId="27A07D5A">
+              <w:object w:dxaOrig="499" w:dyaOrig="320" w14:anchorId="1C7901F5">
                 <v:shape id="_x0000_i1081" type="#_x0000_t75" alt="" style="width:24.8pt;height:15.95pt;mso-width-percent:0;mso-height-percent:0;mso-width-percent:0;mso-height-percent:0" o:ole="">
                   <v:imagedata r:id="rId81" o:title=""/>
                 </v:shape>
-                <o:OLEObject Type="Embed" ProgID="Equation.DSMT4" ShapeID="_x0000_i1081" DrawAspect="Content" ObjectID="_1596970413" r:id="rId102"/>
+                <o:OLEObject Type="Embed" ProgID="Equation.DSMT4" ShapeID="_x0000_i1081" DrawAspect="Content" ObjectID="_1596972840" r:id="rId102"/>
               </w:object>
             </w:r>
           </w:p>
@@ -5238,11 +5020,11 @@
                 <w:noProof/>
                 <w:position w:val="-6"/>
               </w:rPr>
-              <w:object w:dxaOrig="499" w:dyaOrig="320" w14:anchorId="64CD5872">
+              <w:object w:dxaOrig="499" w:dyaOrig="320" w14:anchorId="524E3AC1">
                 <v:shape id="_x0000_i1080" type="#_x0000_t75" alt="" style="width:24.8pt;height:15.95pt;mso-width-percent:0;mso-height-percent:0;mso-width-percent:0;mso-height-percent:0" o:ole="">
                   <v:imagedata r:id="rId81" o:title=""/>
                 </v:shape>
-                <o:OLEObject Type="Embed" ProgID="Equation.DSMT4" ShapeID="_x0000_i1080" DrawAspect="Content" ObjectID="_1596970414" r:id="rId103"/>
+                <o:OLEObject Type="Embed" ProgID="Equation.DSMT4" ShapeID="_x0000_i1080" DrawAspect="Content" ObjectID="_1596972841" r:id="rId103"/>
               </w:object>
             </w:r>
           </w:p>
@@ -5312,11 +5094,11 @@
                 <w:noProof/>
                 <w:position w:val="-60"/>
               </w:rPr>
-              <w:object w:dxaOrig="2360" w:dyaOrig="1040" w14:anchorId="4E2FAE96">
+              <w:object w:dxaOrig="2360" w:dyaOrig="1040" w14:anchorId="295EB258">
                 <v:shape id="_x0000_i1079" type="#_x0000_t75" alt="" style="width:118.05pt;height:51.95pt;mso-width-percent:0;mso-height-percent:0;mso-width-percent:0;mso-height-percent:0" o:ole="">
                   <v:imagedata r:id="rId104" o:title=""/>
                 </v:shape>
-                <o:OLEObject Type="Embed" ProgID="Equation.DSMT4" ShapeID="_x0000_i1079" DrawAspect="Content" ObjectID="_1596970415" r:id="rId105"/>
+                <o:OLEObject Type="Embed" ProgID="Equation.DSMT4" ShapeID="_x0000_i1079" DrawAspect="Content" ObjectID="_1596972842" r:id="rId105"/>
               </w:object>
             </w:r>
           </w:p>
@@ -5341,11 +5123,11 @@
                 <w:noProof/>
                 <w:position w:val="-60"/>
               </w:rPr>
-              <w:object w:dxaOrig="2900" w:dyaOrig="1120" w14:anchorId="74E218F5">
+              <w:object w:dxaOrig="2900" w:dyaOrig="1120" w14:anchorId="5B001CCD">
                 <v:shape id="_x0000_i1078" type="#_x0000_t75" alt="" style="width:145.2pt;height:56.05pt;mso-width-percent:0;mso-height-percent:0;mso-width-percent:0;mso-height-percent:0" o:ole="">
                   <v:imagedata r:id="rId106" o:title=""/>
                 </v:shape>
-                <o:OLEObject Type="Embed" ProgID="Equation.DSMT4" ShapeID="_x0000_i1078" DrawAspect="Content" ObjectID="_1596970416" r:id="rId107"/>
+                <o:OLEObject Type="Embed" ProgID="Equation.DSMT4" ShapeID="_x0000_i1078" DrawAspect="Content" ObjectID="_1596972843" r:id="rId107"/>
               </w:object>
             </w:r>
           </w:p>
@@ -5416,11 +5198,11 @@
                 <w:noProof/>
                 <w:position w:val="-10"/>
               </w:rPr>
-              <w:object w:dxaOrig="1760" w:dyaOrig="460" w14:anchorId="34FC53A0">
+              <w:object w:dxaOrig="1760" w:dyaOrig="460" w14:anchorId="102EA04A">
                 <v:shape id="_x0000_i1077" type="#_x0000_t75" alt="" style="width:87.95pt;height:23pt;mso-width-percent:0;mso-height-percent:0;mso-width-percent:0;mso-height-percent:0" o:ole="">
                   <v:imagedata r:id="rId89" o:title=""/>
                 </v:shape>
-                <o:OLEObject Type="Embed" ProgID="Equation.DSMT4" ShapeID="_x0000_i1077" DrawAspect="Content" ObjectID="_1596970417" r:id="rId108"/>
+                <o:OLEObject Type="Embed" ProgID="Equation.DSMT4" ShapeID="_x0000_i1077" DrawAspect="Content" ObjectID="_1596972844" r:id="rId108"/>
               </w:object>
             </w:r>
           </w:p>
@@ -5446,11 +5228,11 @@
                 <w:noProof/>
                 <w:position w:val="-10"/>
               </w:rPr>
-              <w:object w:dxaOrig="1760" w:dyaOrig="460" w14:anchorId="26E4FB26">
+              <w:object w:dxaOrig="1760" w:dyaOrig="460" w14:anchorId="148639EA">
                 <v:shape id="_x0000_i1076" type="#_x0000_t75" alt="" style="width:87.95pt;height:23pt;mso-width-percent:0;mso-height-percent:0;mso-width-percent:0;mso-height-percent:0" o:ole="">
                   <v:imagedata r:id="rId89" o:title=""/>
                 </v:shape>
-                <o:OLEObject Type="Embed" ProgID="Equation.DSMT4" ShapeID="_x0000_i1076" DrawAspect="Content" ObjectID="_1596970418" r:id="rId109"/>
+                <o:OLEObject Type="Embed" ProgID="Equation.DSMT4" ShapeID="_x0000_i1076" DrawAspect="Content" ObjectID="_1596972845" r:id="rId109"/>
               </w:object>
             </w:r>
           </w:p>
@@ -5519,7 +5301,15 @@
           <w:sz w:val="22"/>
           <w:szCs w:val="22"/>
         </w:rPr>
-        <w:t>S</w:t>
+        <w:t>A</w:t>
+      </w:r>
+      <w:r>
+        <w:rPr>
+          <w:color w:val="auto"/>
+          <w:sz w:val="22"/>
+          <w:szCs w:val="22"/>
+        </w:rPr>
+        <w:t>.</w:t>
       </w:r>
       <w:r>
         <w:rPr>
@@ -6557,7 +6347,15 @@
                                 <w:sz w:val="22"/>
                                 <w:szCs w:val="22"/>
                               </w:rPr>
-                              <w:t>Figure S</w:t>
+                              <w:t>Figure A</w:t>
+                            </w:r>
+                            <w:r>
+                              <w:rPr>
+                                <w:color w:val="auto"/>
+                                <w:sz w:val="22"/>
+                                <w:szCs w:val="22"/>
+                              </w:rPr>
+                              <w:t>.</w:t>
                             </w:r>
                             <w:r>
                               <w:rPr>
@@ -6642,7 +6440,7 @@
           </mc:Choice>
           <mc:Fallback>
             <w:pict>
-              <v:shape w14:anchorId="2412F69B" id="Text Box 18" o:spid="_x0000_s1027" type="#_x0000_t202" style="position:absolute;left:0;text-align:left;margin-left:1.4pt;margin-top:1.1pt;width:463.65pt;height:218.25pt;z-index:251660288;visibility:visible;mso-wrap-style:square;mso-height-percent:0;mso-wrap-distance-left:9pt;mso-wrap-distance-top:0;mso-wrap-distance-right:9pt;mso-wrap-distance-bottom:0;mso-position-horizontal:absolute;mso-position-horizontal-relative:text;mso-position-vertical:absolute;mso-position-vertical-relative:text;mso-height-percent:0;mso-height-relative:margin;v-text-anchor:top" o:gfxdata="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" fillcolor="white [3201]" stroked="f" strokeweight=".5pt">
+              <v:shape w14:anchorId="2412F69B" id="Text Box 18" o:spid="_x0000_s1027" type="#_x0000_t202" style="position:absolute;left:0;text-align:left;margin-left:1.4pt;margin-top:1.1pt;width:463.65pt;height:218.25pt;z-index:251660288;visibility:visible;mso-wrap-style:square;mso-height-percent:0;mso-wrap-distance-left:9pt;mso-wrap-distance-top:0;mso-wrap-distance-right:9pt;mso-wrap-distance-bottom:0;mso-position-horizontal:absolute;mso-position-horizontal-relative:text;mso-position-vertical:absolute;mso-position-vertical-relative:text;mso-height-percent:0;mso-height-relative:margin;v-text-anchor:top" o:gfxdata="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" fillcolor="white [3201]" stroked="f" strokeweight=".5pt">
                 <v:textbox>
                   <w:txbxContent>
                     <w:p>
@@ -6674,7 +6472,7 @@
                                     </pic:cNvPicPr>
                                   </pic:nvPicPr>
                                   <pic:blipFill>
-                                    <a:blip r:embed="rId111" cstate="print">
+                                    <a:blip r:embed="rId110" cstate="print">
                                       <a:extLst>
                                         <a:ext uri="{28A0092B-C50C-407E-A947-70E740481C1C}">
                                           <a14:useLocalDpi xmlns:a14="http://schemas.microsoft.com/office/drawing/2010/main" val="0"/>
@@ -6721,7 +6519,15 @@
                           <w:sz w:val="22"/>
                           <w:szCs w:val="22"/>
                         </w:rPr>
-                        <w:t>Figure S</w:t>
+                        <w:t>Figure A</w:t>
+                      </w:r>
+                      <w:r>
+                        <w:rPr>
+                          <w:color w:val="auto"/>
+                          <w:sz w:val="22"/>
+                          <w:szCs w:val="22"/>
+                        </w:rPr>
+                        <w:t>.</w:t>
                       </w:r>
                       <w:r>
                         <w:rPr>
@@ -6864,7 +6670,7 @@
                                           </pic:cNvPicPr>
                                         </pic:nvPicPr>
                                         <pic:blipFill>
-                                          <a:blip r:embed="rId112" cstate="print">
+                                          <a:blip r:embed="rId111" cstate="print">
                                             <a:extLst>
                                               <a:ext uri="{28A0092B-C50C-407E-A947-70E740481C1C}">
                                                 <a14:useLocalDpi xmlns:a14="http://schemas.microsoft.com/office/drawing/2010/main" val="0"/>
@@ -6906,7 +6712,13 @@
                               <w:rPr>
                                 <w:i/>
                               </w:rPr>
-                              <w:t>Figure S</w:t>
+                              <w:t>Figure A</w:t>
+                            </w:r>
+                            <w:r>
+                              <w:rPr>
+                                <w:i/>
+                              </w:rPr>
+                              <w:t>.</w:t>
                             </w:r>
                             <w:r>
                               <w:rPr>
@@ -6969,7 +6781,7 @@
           </mc:Choice>
           <mc:Fallback>
             <w:pict>
-              <v:shape w14:anchorId="7EACA261" id="Text Box 19" o:spid="_x0000_s1028" type="#_x0000_t202" style="position:absolute;left:0;text-align:left;margin-left:0;margin-top:246.75pt;width:463.65pt;height:373.5pt;z-index:251662336;visibility:visible;mso-wrap-style:square;mso-height-percent:0;mso-wrap-distance-left:9pt;mso-wrap-distance-top:0;mso-wrap-distance-right:9pt;mso-wrap-distance-bottom:0;mso-position-horizontal:absolute;mso-position-horizontal-relative:text;mso-position-vertical:absolute;mso-position-vertical-relative:text;mso-height-percent:0;mso-height-relative:margin;v-text-anchor:top" o:gfxdata="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" fillcolor="window" stroked="f" strokeweight=".5pt">
+              <v:shape w14:anchorId="7EACA261" id="Text Box 19" o:spid="_x0000_s1028" type="#_x0000_t202" style="position:absolute;left:0;text-align:left;margin-left:0;margin-top:246.75pt;width:463.65pt;height:373.5pt;z-index:251662336;visibility:visible;mso-wrap-style:square;mso-height-percent:0;mso-wrap-distance-left:9pt;mso-wrap-distance-top:0;mso-wrap-distance-right:9pt;mso-wrap-distance-bottom:0;mso-position-horizontal:absolute;mso-position-horizontal-relative:text;mso-position-vertical:absolute;mso-position-vertical-relative:text;mso-height-percent:0;mso-height-relative:margin;v-text-anchor:top" o:gfxdata="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" fillcolor="window" stroked="f" strokeweight=".5pt">
                 <v:textbox>
                   <w:txbxContent>
                     <w:p>
@@ -6999,7 +6811,7 @@
                                     </pic:cNvPicPr>
                                   </pic:nvPicPr>
                                   <pic:blipFill>
-                                    <a:blip r:embed="rId113" cstate="print">
+                                    <a:blip r:embed="rId111" cstate="print">
                                       <a:extLst>
                                         <a:ext uri="{28A0092B-C50C-407E-A947-70E740481C1C}">
                                           <a14:useLocalDpi xmlns:a14="http://schemas.microsoft.com/office/drawing/2010/main" val="0"/>
@@ -7041,7 +6853,13 @@
                         <w:rPr>
                           <w:i/>
                         </w:rPr>
-                        <w:t>Figure S</w:t>
+                        <w:t>Figure A</w:t>
+                      </w:r>
+                      <w:r>
+                        <w:rPr>
+                          <w:i/>
+                        </w:rPr>
+                        <w:t>.</w:t>
                       </w:r>
                       <w:r>
                         <w:rPr>
@@ -7116,7 +6934,7 @@
         <mc:AlternateContent>
           <mc:Choice Requires="wps">
             <w:drawing>
-              <wp:anchor distT="0" distB="0" distL="114300" distR="114300" simplePos="0" relativeHeight="251665408" behindDoc="0" locked="0" layoutInCell="1" allowOverlap="1" wp14:anchorId="08C094A0" wp14:editId="45C9DEB6">
+              <wp:anchor distT="0" distB="0" distL="114300" distR="114300" simplePos="0" relativeHeight="251665408" behindDoc="0" locked="0" layoutInCell="1" allowOverlap="1" wp14:anchorId="08C094A0" wp14:editId="7DC7AFBD">
                 <wp:simplePos x="0" y="0"/>
                 <wp:positionH relativeFrom="column">
                   <wp:posOffset>0</wp:posOffset>
@@ -7125,7 +6943,7 @@
                   <wp:posOffset>3801745</wp:posOffset>
                 </wp:positionV>
                 <wp:extent cx="5943600" cy="4323080"/>
-                <wp:effectExtent l="0" t="0" r="0" b="1270"/>
+                <wp:effectExtent l="0" t="0" r="0" b="0"/>
                 <wp:wrapSquare wrapText="bothSides"/>
                 <wp:docPr id="22" name="Text Box 22"/>
                 <wp:cNvGraphicFramePr/>
@@ -7177,7 +6995,7 @@
                                           </pic:cNvPicPr>
                                         </pic:nvPicPr>
                                         <pic:blipFill>
-                                          <a:blip r:embed="rId114" cstate="print">
+                                          <a:blip r:embed="rId112" cstate="print">
                                             <a:extLst>
                                               <a:ext uri="{28A0092B-C50C-407E-A947-70E740481C1C}">
                                                 <a14:useLocalDpi xmlns:a14="http://schemas.microsoft.com/office/drawing/2010/main" val="0"/>
@@ -7223,7 +7041,23 @@
                                 <w:sz w:val="22"/>
                                 <w:szCs w:val="22"/>
                               </w:rPr>
-                              <w:t>Figure S</w:t>
+                              <w:t xml:space="preserve">Figure </w:t>
+                            </w:r>
+                            <w:r>
+                              <w:rPr>
+                                <w:color w:val="auto"/>
+                                <w:sz w:val="22"/>
+                                <w:szCs w:val="22"/>
+                              </w:rPr>
+                              <w:t>A</w:t>
+                            </w:r>
+                            <w:r>
+                              <w:rPr>
+                                <w:color w:val="auto"/>
+                                <w:sz w:val="22"/>
+                                <w:szCs w:val="22"/>
+                              </w:rPr>
+                              <w:t>.</w:t>
                             </w:r>
                             <w:r>
                               <w:rPr>
@@ -7279,7 +7113,11 @@
                               <w:t>. Sensitivity of asymptotic population growth rate to survival and fertility rates of a population under models L1-L8.</w:t>
                             </w:r>
                           </w:p>
-                          <w:p/>
+                          <w:p>
+                            <w:r>
+                              <w:t>.</w:t>
+                            </w:r>
+                          </w:p>
                         </w:txbxContent>
                       </wps:txbx>
                       <wps:bodyPr rot="0" spcFirstLastPara="0" vertOverflow="overflow" horzOverflow="overflow" vert="horz" wrap="square" lIns="91440" tIns="45720" rIns="91440" bIns="45720" numCol="1" spcCol="0" rtlCol="0" fromWordArt="0" anchor="t" anchorCtr="0" forceAA="0" compatLnSpc="1">
@@ -7299,7 +7137,7 @@
           </mc:Choice>
           <mc:Fallback>
             <w:pict>
-              <v:shape w14:anchorId="08C094A0" id="Text Box 22" o:spid="_x0000_s1029" type="#_x0000_t202" style="position:absolute;margin-left:0;margin-top:299.35pt;width:468pt;height:340.4pt;z-index:251665408;visibility:visible;mso-wrap-style:square;mso-height-percent:0;mso-wrap-distance-left:9pt;mso-wrap-distance-top:0;mso-wrap-distance-right:9pt;mso-wrap-distance-bottom:0;mso-position-horizontal:absolute;mso-position-horizontal-relative:text;mso-position-vertical:absolute;mso-position-vertical-relative:text;mso-height-percent:0;mso-height-relative:margin;v-text-anchor:top" o:gfxdata="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" fillcolor="window" stroked="f" strokeweight=".5pt">
+              <v:shape w14:anchorId="08C094A0" id="Text Box 22" o:spid="_x0000_s1029" type="#_x0000_t202" style="position:absolute;margin-left:0;margin-top:299.35pt;width:468pt;height:340.4pt;z-index:251665408;visibility:visible;mso-wrap-style:square;mso-height-percent:0;mso-wrap-distance-left:9pt;mso-wrap-distance-top:0;mso-wrap-distance-right:9pt;mso-wrap-distance-bottom:0;mso-position-horizontal:absolute;mso-position-horizontal-relative:text;mso-position-vertical:absolute;mso-position-vertical-relative:text;mso-height-percent:0;mso-height-relative:margin;v-text-anchor:top" o:gfxdata="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" fillcolor="window" stroked="f" strokeweight=".5pt">
                 <v:textbox>
                   <w:txbxContent>
                     <w:p>
@@ -7329,7 +7167,7 @@
                                     </pic:cNvPicPr>
                                   </pic:nvPicPr>
                                   <pic:blipFill>
-                                    <a:blip r:embed="rId115" cstate="print">
+                                    <a:blip r:embed="rId112" cstate="print">
                                       <a:extLst>
                                         <a:ext uri="{28A0092B-C50C-407E-A947-70E740481C1C}">
                                           <a14:useLocalDpi xmlns:a14="http://schemas.microsoft.com/office/drawing/2010/main" val="0"/>
@@ -7375,7 +7213,23 @@
                           <w:sz w:val="22"/>
                           <w:szCs w:val="22"/>
                         </w:rPr>
-                        <w:t>Figure S</w:t>
+                        <w:t xml:space="preserve">Figure </w:t>
+                      </w:r>
+                      <w:r>
+                        <w:rPr>
+                          <w:color w:val="auto"/>
+                          <w:sz w:val="22"/>
+                          <w:szCs w:val="22"/>
+                        </w:rPr>
+                        <w:t>A</w:t>
+                      </w:r>
+                      <w:r>
+                        <w:rPr>
+                          <w:color w:val="auto"/>
+                          <w:sz w:val="22"/>
+                          <w:szCs w:val="22"/>
+                        </w:rPr>
+                        <w:t>.</w:t>
                       </w:r>
                       <w:r>
                         <w:rPr>
@@ -7431,7 +7285,11 @@
                         <w:t>. Sensitivity of asymptotic population growth rate to survival and fertility rates of a population under models L1-L8.</w:t>
                       </w:r>
                     </w:p>
-                    <w:p/>
+                    <w:p>
+                      <w:r>
+                        <w:t>.</w:t>
+                      </w:r>
+                    </w:p>
                   </w:txbxContent>
                 </v:textbox>
                 <w10:wrap type="square"/>
@@ -7517,7 +7375,7 @@
                                           </pic:cNvPicPr>
                                         </pic:nvPicPr>
                                         <pic:blipFill>
-                                          <a:blip r:embed="rId116" cstate="print">
+                                          <a:blip r:embed="rId113" cstate="print">
                                             <a:extLst>
                                               <a:ext uri="{28A0092B-C50C-407E-A947-70E740481C1C}">
                                                 <a14:useLocalDpi xmlns:a14="http://schemas.microsoft.com/office/drawing/2010/main" val="0"/>
@@ -7553,7 +7411,10 @@
                               <w:jc w:val="center"/>
                             </w:pPr>
                             <w:r>
-                              <w:t>Figure S</w:t>
+                              <w:t>Figure A</w:t>
+                            </w:r>
+                            <w:r>
+                              <w:t>.</w:t>
                             </w:r>
                             <w:r>
                               <w:rPr>
@@ -7617,7 +7478,7 @@
           </mc:Choice>
           <mc:Fallback>
             <w:pict>
-              <v:shape w14:anchorId="798AFED5" id="Text Box 21" o:spid="_x0000_s1030" type="#_x0000_t202" style="position:absolute;margin-left:0;margin-top:3.1pt;width:468pt;height:296.25pt;z-index:-251653120;visibility:visible;mso-wrap-style:square;mso-height-percent:0;mso-wrap-distance-left:9pt;mso-wrap-distance-top:0;mso-wrap-distance-right:9pt;mso-wrap-distance-bottom:0;mso-position-horizontal:absolute;mso-position-horizontal-relative:text;mso-position-vertical:absolute;mso-position-vertical-relative:text;mso-height-percent:0;mso-height-relative:margin;v-text-anchor:top" o:gfxdata="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" fillcolor="white [3201]" stroked="f" strokeweight=".5pt">
+              <v:shape w14:anchorId="798AFED5" id="Text Box 21" o:spid="_x0000_s1030" type="#_x0000_t202" style="position:absolute;margin-left:0;margin-top:3.1pt;width:468pt;height:296.25pt;z-index:-251653120;visibility:visible;mso-wrap-style:square;mso-height-percent:0;mso-wrap-distance-left:9pt;mso-wrap-distance-top:0;mso-wrap-distance-right:9pt;mso-wrap-distance-bottom:0;mso-position-horizontal:absolute;mso-position-horizontal-relative:text;mso-position-vertical:absolute;mso-position-vertical-relative:text;mso-height-percent:0;mso-height-relative:margin;v-text-anchor:top" o:gfxdata="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" fillcolor="white [3201]" stroked="f" strokeweight=".5pt">
                 <v:textbox>
                   <w:txbxContent>
                     <w:p>
@@ -7647,7 +7508,7 @@
                                     </pic:cNvPicPr>
                                   </pic:nvPicPr>
                                   <pic:blipFill>
-                                    <a:blip r:embed="rId117" cstate="print">
+                                    <a:blip r:embed="rId113" cstate="print">
                                       <a:extLst>
                                         <a:ext uri="{28A0092B-C50C-407E-A947-70E740481C1C}">
                                           <a14:useLocalDpi xmlns:a14="http://schemas.microsoft.com/office/drawing/2010/main" val="0"/>
@@ -7683,7 +7544,10 @@
                         <w:jc w:val="center"/>
                       </w:pPr>
                       <w:r>
-                        <w:t>Figure S</w:t>
+                        <w:t>Figure A</w:t>
+                      </w:r>
+                      <w:r>
+                        <w:t>.</w:t>
                       </w:r>
                       <w:r>
                         <w:rPr>
@@ -7818,7 +7682,7 @@
                                           <pic:cNvPicPr/>
                                         </pic:nvPicPr>
                                         <pic:blipFill>
-                                          <a:blip r:embed="rId118" cstate="print">
+                                          <a:blip r:embed="rId114" cstate="print">
                                             <a:extLst>
                                               <a:ext uri="{28A0092B-C50C-407E-A947-70E740481C1C}">
                                                 <a14:useLocalDpi xmlns:a14="http://schemas.microsoft.com/office/drawing/2010/main" val="0"/>
@@ -7861,7 +7725,15 @@
                                 <w:sz w:val="22"/>
                                 <w:szCs w:val="22"/>
                               </w:rPr>
-                              <w:t>Figure S</w:t>
+                              <w:t>Figure A</w:t>
+                            </w:r>
+                            <w:r>
+                              <w:rPr>
+                                <w:color w:val="auto"/>
+                                <w:sz w:val="22"/>
+                                <w:szCs w:val="22"/>
+                              </w:rPr>
+                              <w:t>.</w:t>
                             </w:r>
                             <w:r>
                               <w:rPr>
@@ -7937,7 +7809,7 @@
           </mc:Choice>
           <mc:Fallback>
             <w:pict>
-              <v:shape w14:anchorId="664E2E16" id="Text Box 24" o:spid="_x0000_s1031" type="#_x0000_t202" style="position:absolute;margin-left:0;margin-top:391.5pt;width:461.25pt;height:246pt;z-index:-251649024;visibility:visible;mso-wrap-style:square;mso-height-percent:0;mso-wrap-distance-left:9pt;mso-wrap-distance-top:0;mso-wrap-distance-right:9pt;mso-wrap-distance-bottom:0;mso-position-horizontal:absolute;mso-position-horizontal-relative:text;mso-position-vertical:absolute;mso-position-vertical-relative:text;mso-height-percent:0;mso-height-relative:margin;v-text-anchor:top" o:gfxdata="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" fillcolor="white [3201]" stroked="f" strokeweight=".5pt">
+              <v:shape w14:anchorId="664E2E16" id="Text Box 24" o:spid="_x0000_s1031" type="#_x0000_t202" style="position:absolute;margin-left:0;margin-top:391.5pt;width:461.25pt;height:246pt;z-index:-251649024;visibility:visible;mso-wrap-style:square;mso-height-percent:0;mso-wrap-distance-left:9pt;mso-wrap-distance-top:0;mso-wrap-distance-right:9pt;mso-wrap-distance-bottom:0;mso-position-horizontal:absolute;mso-position-horizontal-relative:text;mso-position-vertical:absolute;mso-position-vertical-relative:text;mso-height-percent:0;mso-height-relative:margin;v-text-anchor:top" o:gfxdata="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" fillcolor="white [3201]" stroked="f" strokeweight=".5pt">
                 <v:textbox>
                   <w:txbxContent>
                     <w:p>
@@ -7969,7 +7841,7 @@
                                     <pic:cNvPicPr/>
                                   </pic:nvPicPr>
                                   <pic:blipFill>
-                                    <a:blip r:embed="rId119" cstate="print">
+                                    <a:blip r:embed="rId114" cstate="print">
                                       <a:extLst>
                                         <a:ext uri="{28A0092B-C50C-407E-A947-70E740481C1C}">
                                           <a14:useLocalDpi xmlns:a14="http://schemas.microsoft.com/office/drawing/2010/main" val="0"/>
@@ -8012,7 +7884,15 @@
                           <w:sz w:val="22"/>
                           <w:szCs w:val="22"/>
                         </w:rPr>
-                        <w:t>Figure S</w:t>
+                        <w:t>Figure A</w:t>
+                      </w:r>
+                      <w:r>
+                        <w:rPr>
+                          <w:color w:val="auto"/>
+                          <w:sz w:val="22"/>
+                          <w:szCs w:val="22"/>
+                        </w:rPr>
+                        <w:t>.</w:t>
                       </w:r>
                       <w:r>
                         <w:rPr>
@@ -8154,7 +8034,7 @@
                                           </pic:cNvPicPr>
                                         </pic:nvPicPr>
                                         <pic:blipFill>
-                                          <a:blip r:embed="rId120" cstate="print">
+                                          <a:blip r:embed="rId115" cstate="print">
                                             <a:extLst>
                                               <a:ext uri="{28A0092B-C50C-407E-A947-70E740481C1C}">
                                                 <a14:useLocalDpi xmlns:a14="http://schemas.microsoft.com/office/drawing/2010/main" val="0"/>
@@ -8201,7 +8081,15 @@
                                 <w:sz w:val="22"/>
                                 <w:szCs w:val="22"/>
                               </w:rPr>
-                              <w:t>Figure S</w:t>
+                              <w:t>Figure A</w:t>
+                            </w:r>
+                            <w:r>
+                              <w:rPr>
+                                <w:color w:val="auto"/>
+                                <w:sz w:val="22"/>
+                                <w:szCs w:val="22"/>
+                              </w:rPr>
+                              <w:t>.</w:t>
                             </w:r>
                             <w:r>
                               <w:rPr>
@@ -8280,7 +8168,7 @@
           </mc:Choice>
           <mc:Fallback>
             <w:pict>
-              <v:shape w14:anchorId="340C6F88" id="Text Box 23" o:spid="_x0000_s1032" type="#_x0000_t202" style="position:absolute;margin-left:-.05pt;margin-top:1.5pt;width:461.25pt;height:312.75pt;z-index:-251650048;visibility:visible;mso-wrap-style:square;mso-width-percent:0;mso-height-percent:0;mso-wrap-distance-left:9pt;mso-wrap-distance-top:0;mso-wrap-distance-right:9pt;mso-wrap-distance-bottom:0;mso-position-horizontal:absolute;mso-position-horizontal-relative:text;mso-position-vertical:absolute;mso-position-vertical-relative:text;mso-width-percent:0;mso-height-percent:0;mso-width-relative:margin;mso-height-relative:margin;v-text-anchor:top" o:gfxdata="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" fillcolor="white [3201]" stroked="f" strokeweight=".5pt">
+              <v:shape w14:anchorId="340C6F88" id="Text Box 23" o:spid="_x0000_s1032" type="#_x0000_t202" style="position:absolute;margin-left:-.05pt;margin-top:1.5pt;width:461.25pt;height:312.75pt;z-index:-251650048;visibility:visible;mso-wrap-style:square;mso-width-percent:0;mso-height-percent:0;mso-wrap-distance-left:9pt;mso-wrap-distance-top:0;mso-wrap-distance-right:9pt;mso-wrap-distance-bottom:0;mso-position-horizontal:absolute;mso-position-horizontal-relative:text;mso-position-vertical:absolute;mso-position-vertical-relative:text;mso-width-percent:0;mso-height-percent:0;mso-width-relative:margin;mso-height-relative:margin;v-text-anchor:top" o:gfxdata="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" fillcolor="white [3201]" stroked="f" strokeweight=".5pt">
                 <v:textbox>
                   <w:txbxContent>
                     <w:p>
@@ -8310,7 +8198,7 @@
                                     </pic:cNvPicPr>
                                   </pic:nvPicPr>
                                   <pic:blipFill>
-                                    <a:blip r:embed="rId121" cstate="print">
+                                    <a:blip r:embed="rId115" cstate="print">
                                       <a:extLst>
                                         <a:ext uri="{28A0092B-C50C-407E-A947-70E740481C1C}">
                                           <a14:useLocalDpi xmlns:a14="http://schemas.microsoft.com/office/drawing/2010/main" val="0"/>
@@ -8357,7 +8245,15 @@
                           <w:sz w:val="22"/>
                           <w:szCs w:val="22"/>
                         </w:rPr>
-                        <w:t>Figure S</w:t>
+                        <w:t>Figure A</w:t>
+                      </w:r>
+                      <w:r>
+                        <w:rPr>
+                          <w:color w:val="auto"/>
+                          <w:sz w:val="22"/>
+                          <w:szCs w:val="22"/>
+                        </w:rPr>
+                        <w:t>.</w:t>
                       </w:r>
                       <w:r>
                         <w:rPr>
@@ -8509,7 +8405,7 @@
                                           <pic:cNvPicPr/>
                                         </pic:nvPicPr>
                                         <pic:blipFill>
-                                          <a:blip r:embed="rId122" cstate="print">
+                                          <a:blip r:embed="rId116" cstate="print">
                                             <a:extLst>
                                               <a:ext uri="{28A0092B-C50C-407E-A947-70E740481C1C}">
                                                 <a14:useLocalDpi xmlns:a14="http://schemas.microsoft.com/office/drawing/2010/main" val="0"/>
@@ -8552,7 +8448,15 @@
                                 <w:sz w:val="22"/>
                                 <w:szCs w:val="22"/>
                               </w:rPr>
-                              <w:t>Figure S</w:t>
+                              <w:t>Figure A</w:t>
+                            </w:r>
+                            <w:r>
+                              <w:rPr>
+                                <w:color w:val="auto"/>
+                                <w:sz w:val="22"/>
+                                <w:szCs w:val="22"/>
+                              </w:rPr>
+                              <w:t>.</w:t>
                             </w:r>
                             <w:r>
                               <w:rPr>
@@ -8632,7 +8536,7 @@
           </mc:Choice>
           <mc:Fallback>
             <w:pict>
-              <v:shape w14:anchorId="104130B0" id="Text Box 25" o:spid="_x0000_s1033" type="#_x0000_t202" style="position:absolute;margin-left:1.5pt;margin-top:5.25pt;width:463.5pt;height:234pt;z-index:-251648000;visibility:visible;mso-wrap-style:square;mso-height-percent:0;mso-wrap-distance-left:9pt;mso-wrap-distance-top:0;mso-wrap-distance-right:9pt;mso-wrap-distance-bottom:0;mso-position-horizontal:absolute;mso-position-horizontal-relative:text;mso-position-vertical:absolute;mso-position-vertical-relative:text;mso-height-percent:0;mso-height-relative:margin;v-text-anchor:top" o:gfxdata="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" fillcolor="white [3201]" stroked="f" strokeweight=".5pt">
+              <v:shape w14:anchorId="104130B0" id="Text Box 25" o:spid="_x0000_s1033" type="#_x0000_t202" style="position:absolute;margin-left:1.5pt;margin-top:5.25pt;width:463.5pt;height:234pt;z-index:-251648000;visibility:visible;mso-wrap-style:square;mso-height-percent:0;mso-wrap-distance-left:9pt;mso-wrap-distance-top:0;mso-wrap-distance-right:9pt;mso-wrap-distance-bottom:0;mso-position-horizontal:absolute;mso-position-horizontal-relative:text;mso-position-vertical:absolute;mso-position-vertical-relative:text;mso-height-percent:0;mso-height-relative:margin;v-text-anchor:top" o:gfxdata="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" fillcolor="white [3201]" stroked="f" strokeweight=".5pt">
                 <v:textbox>
                   <w:txbxContent>
                     <w:p>
@@ -8660,7 +8564,7 @@
                                     <pic:cNvPicPr/>
                                   </pic:nvPicPr>
                                   <pic:blipFill>
-                                    <a:blip r:embed="rId123" cstate="print">
+                                    <a:blip r:embed="rId116" cstate="print">
                                       <a:extLst>
                                         <a:ext uri="{28A0092B-C50C-407E-A947-70E740481C1C}">
                                           <a14:useLocalDpi xmlns:a14="http://schemas.microsoft.com/office/drawing/2010/main" val="0"/>
@@ -8703,7 +8607,15 @@
                           <w:sz w:val="22"/>
                           <w:szCs w:val="22"/>
                         </w:rPr>
-                        <w:t>Figure S</w:t>
+                        <w:t>Figure A</w:t>
+                      </w:r>
+                      <w:r>
+                        <w:rPr>
+                          <w:color w:val="auto"/>
+                          <w:sz w:val="22"/>
+                          <w:szCs w:val="22"/>
+                        </w:rPr>
+                        <w:t>.</w:t>
                       </w:r>
                       <w:r>
                         <w:rPr>
@@ -8955,7 +8867,13 @@
         <w:rPr>
           <w:rFonts w:cstheme="majorHAnsi"/>
         </w:rPr>
-        <w:t>S</w:t>
+        <w:t>A</w:t>
+      </w:r>
+      <w:r>
+        <w:rPr>
+          <w:rFonts w:cstheme="majorHAnsi"/>
+        </w:rPr>
+        <w:t>.</w:t>
       </w:r>
       <w:r>
         <w:rPr>
@@ -9036,7 +8954,15 @@
           <w:sz w:val="22"/>
           <w:szCs w:val="22"/>
         </w:rPr>
-        <w:t>S</w:t>
+        <w:t>A</w:t>
+      </w:r>
+      <w:r>
+        <w:rPr>
+          <w:color w:val="auto"/>
+          <w:sz w:val="22"/>
+          <w:szCs w:val="22"/>
+        </w:rPr>
+        <w:t>.</w:t>
       </w:r>
       <w:r>
         <w:rPr>
@@ -9226,11 +9152,11 @@
                 <w:noProof/>
                 <w:position w:val="-12"/>
               </w:rPr>
-              <w:object w:dxaOrig="240" w:dyaOrig="360" w14:anchorId="0869C956">
+              <w:object w:dxaOrig="240" w:dyaOrig="360" w14:anchorId="1DA92B18">
                 <v:shape id="_x0000_i1075" type="#_x0000_t75" alt="" style="width:11.8pt;height:18.3pt;mso-width-percent:0;mso-height-percent:0;mso-width-percent:0;mso-height-percent:0" o:ole="">
-                  <v:imagedata r:id="rId124" o:title=""/>
+                  <v:imagedata r:id="rId117" o:title=""/>
                 </v:shape>
-                <o:OLEObject Type="Embed" ProgID="Equation.DSMT4" ShapeID="_x0000_i1075" DrawAspect="Content" ObjectID="_1596970419" r:id="rId125"/>
+                <o:OLEObject Type="Embed" ProgID="Equation.DSMT4" ShapeID="_x0000_i1075" DrawAspect="Content" ObjectID="_1596972846" r:id="rId118"/>
               </w:object>
             </w:r>
           </w:p>
@@ -10910,11 +10836,11 @@
           <w:noProof/>
           <w:position w:val="-86"/>
         </w:rPr>
-        <w:object w:dxaOrig="2620" w:dyaOrig="1840" w14:anchorId="0F30C22E">
+        <w:object w:dxaOrig="2620" w:dyaOrig="1840" w14:anchorId="356620C0">
           <v:shape id="_x0000_i1074" type="#_x0000_t75" alt="" style="width:131pt;height:92.05pt;mso-width-percent:0;mso-height-percent:0;mso-width-percent:0;mso-height-percent:0" o:ole="">
-            <v:imagedata r:id="rId126" o:title=""/>
+            <v:imagedata r:id="rId119" o:title=""/>
           </v:shape>
-          <o:OLEObject Type="Embed" ProgID="Equation.DSMT4" ShapeID="_x0000_i1074" DrawAspect="Content" ObjectID="_1596970420" r:id="rId127"/>
+          <o:OLEObject Type="Embed" ProgID="Equation.DSMT4" ShapeID="_x0000_i1074" DrawAspect="Content" ObjectID="_1596972847" r:id="rId120"/>
         </w:object>
       </w:r>
       <w:r>
@@ -10956,12 +10882,18 @@
         <w:rPr>
           <w:rFonts w:eastAsia="Times New Roman" w:cs="Times New Roman"/>
         </w:rPr>
-        <w:t>S</w:t>
+        <w:t>A</w:t>
       </w:r>
       <w:r>
         <w:rPr>
           <w:rFonts w:eastAsia="Times New Roman" w:cs="Times New Roman"/>
         </w:rPr>
+        <w:t>.</w:t>
+      </w:r>
+      <w:r>
+        <w:rPr>
+          <w:rFonts w:eastAsia="Times New Roman" w:cs="Times New Roman"/>
+        </w:rPr>
         <w:t>5</w:t>
       </w:r>
       <w:r>
@@ -11004,7 +10936,19 @@
         <w:rPr>
           <w:rFonts w:eastAsia="Times New Roman" w:cs="Times New Roman"/>
         </w:rPr>
-        <w:t xml:space="preserve"> (Table S6)</w:t>
+        <w:t xml:space="preserve"> (Table A</w:t>
+      </w:r>
+      <w:r>
+        <w:rPr>
+          <w:rFonts w:eastAsia="Times New Roman" w:cs="Times New Roman"/>
+        </w:rPr>
+        <w:t>.</w:t>
+      </w:r>
+      <w:r>
+        <w:rPr>
+          <w:rFonts w:eastAsia="Times New Roman" w:cs="Times New Roman"/>
+        </w:rPr>
+        <w:t>6)</w:t>
       </w:r>
       <w:r>
         <w:rPr>
@@ -11315,11 +11259,11 @@
           <w:noProof/>
           <w:position w:val="-12"/>
         </w:rPr>
-        <w:object w:dxaOrig="279" w:dyaOrig="360" w14:anchorId="64738AFF">
+        <w:object w:dxaOrig="279" w:dyaOrig="360" w14:anchorId="0A760FE1">
           <v:shape id="_x0000_i1073" type="#_x0000_t75" alt="" style="width:13pt;height:18.3pt;mso-width-percent:0;mso-height-percent:0;mso-width-percent:0;mso-height-percent:0" o:ole="">
-            <v:imagedata r:id="rId128" o:title=""/>
+            <v:imagedata r:id="rId121" o:title=""/>
           </v:shape>
-          <o:OLEObject Type="Embed" ProgID="Equation.DSMT4" ShapeID="_x0000_i1073" DrawAspect="Content" ObjectID="_1596970421" r:id="rId129"/>
+          <o:OLEObject Type="Embed" ProgID="Equation.DSMT4" ShapeID="_x0000_i1073" DrawAspect="Content" ObjectID="_1596972848" r:id="rId122"/>
         </w:object>
       </w:r>
       <w:r>
@@ -11358,11 +11302,11 @@
           <w:noProof/>
           <w:position w:val="-12"/>
         </w:rPr>
-        <w:object w:dxaOrig="260" w:dyaOrig="360" w14:anchorId="2457A326">
+        <w:object w:dxaOrig="260" w:dyaOrig="360" w14:anchorId="63B0033F">
           <v:shape id="_x0000_i1072" type="#_x0000_t75" alt="" style="width:13pt;height:18.3pt;mso-width-percent:0;mso-height-percent:0;mso-width-percent:0;mso-height-percent:0" o:ole="">
-            <v:imagedata r:id="rId130" o:title=""/>
+            <v:imagedata r:id="rId123" o:title=""/>
           </v:shape>
-          <o:OLEObject Type="Embed" ProgID="Equation.DSMT4" ShapeID="_x0000_i1072" DrawAspect="Content" ObjectID="_1596970422" r:id="rId131"/>
+          <o:OLEObject Type="Embed" ProgID="Equation.DSMT4" ShapeID="_x0000_i1072" DrawAspect="Content" ObjectID="_1596972849" r:id="rId124"/>
         </w:object>
       </w:r>
       <w:r>
@@ -11389,11 +11333,11 @@
           <w:noProof/>
           <w:position w:val="-12"/>
         </w:rPr>
-        <w:object w:dxaOrig="1219" w:dyaOrig="460" w14:anchorId="4D202B37">
+        <w:object w:dxaOrig="1219" w:dyaOrig="460" w14:anchorId="498DE7A2">
           <v:shape id="_x0000_i1071" type="#_x0000_t75" alt="" style="width:60.8pt;height:23pt;mso-width-percent:0;mso-height-percent:0;mso-width-percent:0;mso-height-percent:0" o:ole="">
-            <v:imagedata r:id="rId132" o:title=""/>
+            <v:imagedata r:id="rId125" o:title=""/>
           </v:shape>
-          <o:OLEObject Type="Embed" ProgID="Equation.DSMT4" ShapeID="_x0000_i1071" DrawAspect="Content" ObjectID="_1596970423" r:id="rId133"/>
+          <o:OLEObject Type="Embed" ProgID="Equation.DSMT4" ShapeID="_x0000_i1071" DrawAspect="Content" ObjectID="_1596972850" r:id="rId126"/>
         </w:object>
       </w:r>
       <w:r>
@@ -11414,11 +11358,11 @@
           <w:noProof/>
           <w:position w:val="-10"/>
         </w:rPr>
-        <w:object w:dxaOrig="240" w:dyaOrig="320" w14:anchorId="38F0932B">
+        <w:object w:dxaOrig="240" w:dyaOrig="320" w14:anchorId="78C9F379">
           <v:shape id="_x0000_i1070" type="#_x0000_t75" alt="" style="width:11.8pt;height:15.95pt;mso-width-percent:0;mso-height-percent:0;mso-width-percent:0;mso-height-percent:0" o:ole="">
-            <v:imagedata r:id="rId134" o:title=""/>
+            <v:imagedata r:id="rId127" o:title=""/>
           </v:shape>
-          <o:OLEObject Type="Embed" ProgID="Equation.DSMT4" ShapeID="_x0000_i1070" DrawAspect="Content" ObjectID="_1596970424" r:id="rId135"/>
+          <o:OLEObject Type="Embed" ProgID="Equation.DSMT4" ShapeID="_x0000_i1070" DrawAspect="Content" ObjectID="_1596972851" r:id="rId128"/>
         </w:object>
       </w:r>
       <w:r>
@@ -11452,11 +11396,11 @@
           <w:noProof/>
           <w:position w:val="-60"/>
         </w:rPr>
-        <w:object w:dxaOrig="1780" w:dyaOrig="1020" w14:anchorId="5F94B9FD">
+        <w:object w:dxaOrig="1780" w:dyaOrig="1020" w14:anchorId="3A0379F0">
           <v:shape id="_x0000_i1069" type="#_x0000_t75" alt="" style="width:89.1pt;height:51.95pt;mso-width-percent:0;mso-height-percent:0;mso-width-percent:0;mso-height-percent:0" o:ole="">
-            <v:imagedata r:id="rId136" o:title=""/>
+            <v:imagedata r:id="rId129" o:title=""/>
           </v:shape>
-          <o:OLEObject Type="Embed" ProgID="Equation.DSMT4" ShapeID="_x0000_i1069" DrawAspect="Content" ObjectID="_1596970425" r:id="rId137"/>
+          <o:OLEObject Type="Embed" ProgID="Equation.DSMT4" ShapeID="_x0000_i1069" DrawAspect="Content" ObjectID="_1596972852" r:id="rId130"/>
         </w:object>
       </w:r>
       <w:r>
@@ -11509,11 +11453,11 @@
           <w:noProof/>
           <w:position w:val="-68"/>
         </w:rPr>
-        <w:object w:dxaOrig="2100" w:dyaOrig="1480" w14:anchorId="3A52FCB8">
+        <w:object w:dxaOrig="2100" w:dyaOrig="1480" w14:anchorId="7213D8D1">
           <v:shape id="_x0000_i1068" type="#_x0000_t75" alt="" style="width:106.25pt;height:73.75pt;mso-width-percent:0;mso-height-percent:0;mso-width-percent:0;mso-height-percent:0" o:ole="">
-            <v:imagedata r:id="rId138" o:title=""/>
+            <v:imagedata r:id="rId131" o:title=""/>
           </v:shape>
-          <o:OLEObject Type="Embed" ProgID="Equation.DSMT4" ShapeID="_x0000_i1068" DrawAspect="Content" ObjectID="_1596970426" r:id="rId139"/>
+          <o:OLEObject Type="Embed" ProgID="Equation.DSMT4" ShapeID="_x0000_i1068" DrawAspect="Content" ObjectID="_1596972853" r:id="rId132"/>
         </w:object>
       </w:r>
       <w:r>
@@ -11690,11 +11634,11 @@
           <w:noProof/>
           <w:position w:val="-12"/>
         </w:rPr>
-        <w:object w:dxaOrig="279" w:dyaOrig="360" w14:anchorId="515BA5DC">
+        <w:object w:dxaOrig="279" w:dyaOrig="360" w14:anchorId="63E50DCE">
           <v:shape id="_x0000_i1067" type="#_x0000_t75" alt="" style="width:13pt;height:18.3pt;mso-width-percent:0;mso-height-percent:0;mso-width-percent:0;mso-height-percent:0" o:ole="">
-            <v:imagedata r:id="rId140" o:title=""/>
+            <v:imagedata r:id="rId133" o:title=""/>
           </v:shape>
-          <o:OLEObject Type="Embed" ProgID="Equation.DSMT4" ShapeID="_x0000_i1067" DrawAspect="Content" ObjectID="_1596970427" r:id="rId141"/>
+          <o:OLEObject Type="Embed" ProgID="Equation.DSMT4" ShapeID="_x0000_i1067" DrawAspect="Content" ObjectID="_1596972854" r:id="rId134"/>
         </w:object>
       </w:r>
       <w:r>
@@ -11709,11 +11653,11 @@
           <w:noProof/>
           <w:position w:val="-12"/>
         </w:rPr>
-        <w:object w:dxaOrig="340" w:dyaOrig="360" w14:anchorId="154C728E">
+        <w:object w:dxaOrig="340" w:dyaOrig="360" w14:anchorId="747A8021">
           <v:shape id="_x0000_i1066" type="#_x0000_t75" alt="" style="width:17.1pt;height:18.3pt;mso-width-percent:0;mso-height-percent:0;mso-width-percent:0;mso-height-percent:0" o:ole="">
-            <v:imagedata r:id="rId142" o:title=""/>
+            <v:imagedata r:id="rId135" o:title=""/>
           </v:shape>
-          <o:OLEObject Type="Embed" ProgID="Equation.DSMT4" ShapeID="_x0000_i1066" DrawAspect="Content" ObjectID="_1596970428" r:id="rId143"/>
+          <o:OLEObject Type="Embed" ProgID="Equation.DSMT4" ShapeID="_x0000_i1066" DrawAspect="Content" ObjectID="_1596972855" r:id="rId136"/>
         </w:object>
       </w:r>
       <w:r>
@@ -11728,11 +11672,11 @@
           <w:noProof/>
           <w:position w:val="-12"/>
         </w:rPr>
-        <w:object w:dxaOrig="279" w:dyaOrig="360" w14:anchorId="6D808557">
+        <w:object w:dxaOrig="279" w:dyaOrig="360" w14:anchorId="71974970">
           <v:shape id="_x0000_i1065" type="#_x0000_t75" alt="" style="width:13pt;height:18.3pt;mso-width-percent:0;mso-height-percent:0;mso-width-percent:0;mso-height-percent:0" o:ole="">
-            <v:imagedata r:id="rId144" o:title=""/>
+            <v:imagedata r:id="rId137" o:title=""/>
           </v:shape>
-          <o:OLEObject Type="Embed" ProgID="Equation.DSMT4" ShapeID="_x0000_i1065" DrawAspect="Content" ObjectID="_1596970429" r:id="rId145"/>
+          <o:OLEObject Type="Embed" ProgID="Equation.DSMT4" ShapeID="_x0000_i1065" DrawAspect="Content" ObjectID="_1596972856" r:id="rId138"/>
         </w:object>
       </w:r>
       <w:r>
@@ -11747,11 +11691,11 @@
           <w:noProof/>
           <w:position w:val="-12"/>
         </w:rPr>
-        <w:object w:dxaOrig="320" w:dyaOrig="360" w14:anchorId="6DAF75BA">
+        <w:object w:dxaOrig="320" w:dyaOrig="360" w14:anchorId="697C4EBA">
           <v:shape id="_x0000_i1064" type="#_x0000_t75" alt="" style="width:15.95pt;height:18.3pt;mso-width-percent:0;mso-height-percent:0;mso-width-percent:0;mso-height-percent:0" o:ole="">
-            <v:imagedata r:id="rId146" o:title=""/>
+            <v:imagedata r:id="rId139" o:title=""/>
           </v:shape>
-          <o:OLEObject Type="Embed" ProgID="Equation.DSMT4" ShapeID="_x0000_i1064" DrawAspect="Content" ObjectID="_1596970430" r:id="rId147"/>
+          <o:OLEObject Type="Embed" ProgID="Equation.DSMT4" ShapeID="_x0000_i1064" DrawAspect="Content" ObjectID="_1596972857" r:id="rId140"/>
         </w:object>
       </w:r>
       <w:r>
@@ -11766,11 +11710,11 @@
           <w:noProof/>
           <w:position w:val="-12"/>
         </w:rPr>
-        <w:object w:dxaOrig="320" w:dyaOrig="360" w14:anchorId="37F652E0">
+        <w:object w:dxaOrig="320" w:dyaOrig="360" w14:anchorId="2D4DCA76">
           <v:shape id="_x0000_i1063" type="#_x0000_t75" alt="" style="width:15.95pt;height:18.3pt;mso-width-percent:0;mso-height-percent:0;mso-width-percent:0;mso-height-percent:0" o:ole="">
-            <v:imagedata r:id="rId148" o:title=""/>
+            <v:imagedata r:id="rId141" o:title=""/>
           </v:shape>
-          <o:OLEObject Type="Embed" ProgID="Equation.DSMT4" ShapeID="_x0000_i1063" DrawAspect="Content" ObjectID="_1596970431" r:id="rId149"/>
+          <o:OLEObject Type="Embed" ProgID="Equation.DSMT4" ShapeID="_x0000_i1063" DrawAspect="Content" ObjectID="_1596972858" r:id="rId142"/>
         </w:object>
       </w:r>
       <w:r>
@@ -11894,11 +11838,11 @@
           <w:noProof/>
           <w:position w:val="-12"/>
         </w:rPr>
-        <w:object w:dxaOrig="1180" w:dyaOrig="460" w14:anchorId="155F8733">
+        <w:object w:dxaOrig="1180" w:dyaOrig="460" w14:anchorId="2DC140D5">
           <v:shape id="_x0000_i1062" type="#_x0000_t75" alt="" style="width:59pt;height:23pt;mso-width-percent:0;mso-height-percent:0;mso-width-percent:0;mso-height-percent:0" o:ole="">
-            <v:imagedata r:id="rId150" o:title=""/>
+            <v:imagedata r:id="rId143" o:title=""/>
           </v:shape>
-          <o:OLEObject Type="Embed" ProgID="Equation.DSMT4" ShapeID="_x0000_i1062" DrawAspect="Content" ObjectID="_1596970432" r:id="rId151"/>
+          <o:OLEObject Type="Embed" ProgID="Equation.DSMT4" ShapeID="_x0000_i1062" DrawAspect="Content" ObjectID="_1596972859" r:id="rId144"/>
         </w:object>
       </w:r>
       <w:r>
@@ -11909,11 +11853,11 @@
           <w:noProof/>
           <w:position w:val="-6"/>
         </w:rPr>
-        <w:object w:dxaOrig="139" w:dyaOrig="260" w14:anchorId="123F866C">
+        <w:object w:dxaOrig="139" w:dyaOrig="260" w14:anchorId="694EB454">
           <v:shape id="_x0000_i1061" type="#_x0000_t75" alt="" style="width:7.1pt;height:13pt;mso-width-percent:0;mso-height-percent:0;mso-width-percent:0;mso-height-percent:0" o:ole="">
-            <v:imagedata r:id="rId152" o:title=""/>
+            <v:imagedata r:id="rId145" o:title=""/>
           </v:shape>
-          <o:OLEObject Type="Embed" ProgID="Equation.DSMT4" ShapeID="_x0000_i1061" DrawAspect="Content" ObjectID="_1596970433" r:id="rId153"/>
+          <o:OLEObject Type="Embed" ProgID="Equation.DSMT4" ShapeID="_x0000_i1061" DrawAspect="Content" ObjectID="_1596972860" r:id="rId146"/>
         </w:object>
       </w:r>
       <w:r>
@@ -11930,11 +11874,11 @@
           <w:noProof/>
           <w:position w:val="-12"/>
         </w:rPr>
-        <w:object w:dxaOrig="1180" w:dyaOrig="460" w14:anchorId="74DC57DD">
+        <w:object w:dxaOrig="1180" w:dyaOrig="460" w14:anchorId="7FEB00D0">
           <v:shape id="_x0000_i1060" type="#_x0000_t75" alt="" style="width:59pt;height:23pt;mso-width-percent:0;mso-height-percent:0;mso-width-percent:0;mso-height-percent:0" o:ole="">
-            <v:imagedata r:id="rId150" o:title=""/>
+            <v:imagedata r:id="rId143" o:title=""/>
           </v:shape>
-          <o:OLEObject Type="Embed" ProgID="Equation.DSMT4" ShapeID="_x0000_i1060" DrawAspect="Content" ObjectID="_1596970434" r:id="rId154"/>
+          <o:OLEObject Type="Embed" ProgID="Equation.DSMT4" ShapeID="_x0000_i1060" DrawAspect="Content" ObjectID="_1596972861" r:id="rId147"/>
         </w:object>
       </w:r>
       <w:r>
@@ -11957,11 +11901,11 @@
           <w:noProof/>
           <w:position w:val="-12"/>
         </w:rPr>
-        <w:object w:dxaOrig="1180" w:dyaOrig="460" w14:anchorId="6EB33C90">
+        <w:object w:dxaOrig="1180" w:dyaOrig="460" w14:anchorId="44545CA6">
           <v:shape id="_x0000_i1059" type="#_x0000_t75" alt="" style="width:59pt;height:23pt;mso-width-percent:0;mso-height-percent:0;mso-width-percent:0;mso-height-percent:0" o:ole="">
-            <v:imagedata r:id="rId150" o:title=""/>
+            <v:imagedata r:id="rId143" o:title=""/>
           </v:shape>
-          <o:OLEObject Type="Embed" ProgID="Equation.DSMT4" ShapeID="_x0000_i1059" DrawAspect="Content" ObjectID="_1596970435" r:id="rId155"/>
+          <o:OLEObject Type="Embed" ProgID="Equation.DSMT4" ShapeID="_x0000_i1059" DrawAspect="Content" ObjectID="_1596972862" r:id="rId148"/>
         </w:object>
       </w:r>
       <w:r>
@@ -12053,18 +11997,16 @@
         </w:rPr>
         <w:t>norther</w:t>
       </w:r>
-      <w:ins w:id="69" w:author="Bruce Kendall" w:date="2018-08-21T10:47:00Z">
-        <w:r>
-          <w:rPr>
-            <w:rFonts w:eastAsiaTheme="minorEastAsia" w:cstheme="majorHAnsi"/>
-          </w:rPr>
-          <w:t>n</w:t>
-        </w:r>
-      </w:ins>
       <w:r>
         <w:rPr>
           <w:rFonts w:eastAsiaTheme="minorEastAsia" w:cstheme="majorHAnsi"/>
         </w:rPr>
+        <w:t>n</w:t>
+      </w:r>
+      <w:r>
+        <w:rPr>
+          <w:rFonts w:eastAsiaTheme="minorEastAsia" w:cstheme="majorHAnsi"/>
+        </w:rPr>
         <w:t xml:space="preserve"> p</w:t>
       </w:r>
       <w:r>
@@ -12161,7 +12103,7 @@
         <w:rPr>
           <w:rFonts w:eastAsiaTheme="minorEastAsia" w:cstheme="majorHAnsi"/>
         </w:rPr>
-        <w:t>S</w:t>
+        <w:t>A</w:t>
       </w:r>
       <w:r>
         <w:rPr>
@@ -12176,7 +12118,58 @@
       </w:pPr>
       <w:r>
         <w:lastRenderedPageBreak/>
-        <w:t>Using the twelve population matrices, asymptotic population growth rate λ (Figure S8), stable stage distribution (Figure S9), reproductive value (Figure S10), the sensitivity (Figure S11 &amp; S12) and elasticity (Figure S13 &amp; A14) of the population growth rate to stage specific survival rate and fecundity (</w:t>
+        <w:t xml:space="preserve">Using the twelve population matrices, asymptotic population </w:t>
+      </w:r>
+      <w:r>
+        <w:t>growth rate λ (Figure A</w:t>
+      </w:r>
+      <w:r>
+        <w:t>.</w:t>
+      </w:r>
+      <w:r>
+        <w:t>8), sta</w:t>
+      </w:r>
+      <w:r>
+        <w:t>ble stage distribution (Figure A</w:t>
+      </w:r>
+      <w:r>
+        <w:t>.</w:t>
+      </w:r>
+      <w:r>
+        <w:t>9), reproductive value (Figure</w:t>
+      </w:r>
+      <w:r>
+        <w:t xml:space="preserve"> </w:t>
+      </w:r>
+      <w:r>
+        <w:t>A.</w:t>
+      </w:r>
+      <w:r>
+        <w:t>10), the sensitivity (Figure A</w:t>
+      </w:r>
+      <w:r>
+        <w:t>.</w:t>
+      </w:r>
+      <w:r>
+        <w:t>11 &amp; A</w:t>
+      </w:r>
+      <w:r>
+        <w:t>.</w:t>
+      </w:r>
+      <w:r>
+        <w:t>12) and elasticity (Figure A</w:t>
+      </w:r>
+      <w:r>
+        <w:t>.</w:t>
+      </w:r>
+      <w:r>
+        <w:t>13 &amp; A</w:t>
+      </w:r>
+      <w:r>
+        <w:t>.</w:t>
+      </w:r>
+      <w:r>
+        <w:t>14) of the population growth rate to stage specific survival rate and fecundity (</w:t>
       </w:r>
       <w:r>
         <w:rPr>
@@ -12186,7 +12179,22 @@
         <w:t>f</w:t>
       </w:r>
       <w:r>
-        <w:t>), damping ratio (Figure S15), and generation time (Figure S16) were calculated. To obtain</w:t>
+        <w:t>), damping</w:t>
+      </w:r>
+      <w:r>
+        <w:t xml:space="preserve"> ratio (Figure A</w:t>
+      </w:r>
+      <w:r>
+        <w:t>.</w:t>
+      </w:r>
+      <w:r>
+        <w:t xml:space="preserve">15), and generation time (Figure </w:t>
+      </w:r>
+      <w:r>
+        <w:t>A.</w:t>
+      </w:r>
+      <w:r>
+        <w:t>16) were calculated. To obtain</w:t>
       </w:r>
       <w:r>
         <w:t xml:space="preserve"> λ</w:t>
@@ -12211,11 +12219,11 @@
           <w:noProof/>
           <w:position w:val="-12"/>
         </w:rPr>
-        <w:object w:dxaOrig="300" w:dyaOrig="360" w14:anchorId="50BEFEA7">
+        <w:object w:dxaOrig="300" w:dyaOrig="360" w14:anchorId="586F7C5E">
           <v:shape id="_x0000_i1058" type="#_x0000_t75" alt="" style="width:14.75pt;height:18.3pt;mso-width-percent:0;mso-height-percent:0;mso-width-percent:0;mso-height-percent:0" o:ole="">
             <v:imagedata r:id="rId62" o:title=""/>
           </v:shape>
-          <o:OLEObject Type="Embed" ProgID="Equation.DSMT4" ShapeID="_x0000_i1058" DrawAspect="Content" ObjectID="_1596970436" r:id="rId156"/>
+          <o:OLEObject Type="Embed" ProgID="Equation.DSMT4" ShapeID="_x0000_i1058" DrawAspect="Content" ObjectID="_1596972863" r:id="rId149"/>
         </w:object>
       </w:r>
       <w:r>
@@ -12315,7 +12323,7 @@
                                           </pic:cNvPicPr>
                                         </pic:nvPicPr>
                                         <pic:blipFill>
-                                          <a:blip r:embed="rId157" cstate="print">
+                                          <a:blip r:embed="rId150" cstate="print">
                                             <a:extLst>
                                               <a:ext uri="{28A0092B-C50C-407E-A947-70E740481C1C}">
                                                 <a14:useLocalDpi xmlns:a14="http://schemas.microsoft.com/office/drawing/2010/main" val="0"/>
@@ -12363,7 +12371,23 @@
                                 <w:sz w:val="22"/>
                                 <w:szCs w:val="22"/>
                               </w:rPr>
-                              <w:t>Figure S</w:t>
+                              <w:t xml:space="preserve">Figure </w:t>
+                            </w:r>
+                            <w:r>
+                              <w:rPr>
+                                <w:color w:val="auto"/>
+                                <w:sz w:val="22"/>
+                                <w:szCs w:val="22"/>
+                              </w:rPr>
+                              <w:t>A</w:t>
+                            </w:r>
+                            <w:r>
+                              <w:rPr>
+                                <w:color w:val="auto"/>
+                                <w:sz w:val="22"/>
+                                <w:szCs w:val="22"/>
+                              </w:rPr>
+                              <w:t>.</w:t>
                             </w:r>
                             <w:r>
                               <w:rPr>
@@ -12436,7 +12460,7 @@
           </mc:Choice>
           <mc:Fallback>
             <w:pict>
-              <v:shape w14:anchorId="0EDB0AA7" id="Text Box 26" o:spid="_x0000_s1034" type="#_x0000_t202" style="position:absolute;left:0;text-align:left;margin-left:3.45pt;margin-top:21.2pt;width:464.85pt;height:278.2pt;z-index:251669504;visibility:visible;mso-wrap-style:square;mso-wrap-distance-left:9pt;mso-wrap-distance-top:0;mso-wrap-distance-right:9pt;mso-wrap-distance-bottom:0;mso-position-horizontal:absolute;mso-position-horizontal-relative:text;mso-position-vertical:absolute;mso-position-vertical-relative:text;v-text-anchor:top" o:gfxdata="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" fillcolor="white [3201]" stroked="f" strokeweight=".5pt">
+              <v:shape w14:anchorId="0EDB0AA7" id="Text Box 26" o:spid="_x0000_s1034" type="#_x0000_t202" style="position:absolute;left:0;text-align:left;margin-left:3.45pt;margin-top:21.2pt;width:464.85pt;height:278.2pt;z-index:251669504;visibility:visible;mso-wrap-style:square;mso-wrap-distance-left:9pt;mso-wrap-distance-top:0;mso-wrap-distance-right:9pt;mso-wrap-distance-bottom:0;mso-position-horizontal:absolute;mso-position-horizontal-relative:text;mso-position-vertical:absolute;mso-position-vertical-relative:text;v-text-anchor:top" o:gfxdata="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" fillcolor="white [3201]" stroked="f" strokeweight=".5pt">
                 <v:textbox>
                   <w:txbxContent>
                     <w:p>
@@ -12469,7 +12493,7 @@
                                     </pic:cNvPicPr>
                                   </pic:nvPicPr>
                                   <pic:blipFill>
-                                    <a:blip r:embed="rId158" cstate="print">
+                                    <a:blip r:embed="rId150" cstate="print">
                                       <a:extLst>
                                         <a:ext uri="{28A0092B-C50C-407E-A947-70E740481C1C}">
                                           <a14:useLocalDpi xmlns:a14="http://schemas.microsoft.com/office/drawing/2010/main" val="0"/>
@@ -12517,7 +12541,23 @@
                           <w:sz w:val="22"/>
                           <w:szCs w:val="22"/>
                         </w:rPr>
-                        <w:t>Figure S</w:t>
+                        <w:t xml:space="preserve">Figure </w:t>
+                      </w:r>
+                      <w:r>
+                        <w:rPr>
+                          <w:color w:val="auto"/>
+                          <w:sz w:val="22"/>
+                          <w:szCs w:val="22"/>
+                        </w:rPr>
+                        <w:t>A</w:t>
+                      </w:r>
+                      <w:r>
+                        <w:rPr>
+                          <w:color w:val="auto"/>
+                          <w:sz w:val="22"/>
+                          <w:szCs w:val="22"/>
+                        </w:rPr>
+                        <w:t>.</w:t>
                       </w:r>
                       <w:r>
                         <w:rPr>
@@ -12626,7 +12666,15 @@
           <w:sz w:val="22"/>
           <w:szCs w:val="22"/>
         </w:rPr>
-        <w:t>S</w:t>
+        <w:t>A</w:t>
+      </w:r>
+      <w:r>
+        <w:rPr>
+          <w:color w:val="auto"/>
+          <w:sz w:val="22"/>
+          <w:szCs w:val="22"/>
+        </w:rPr>
+        <w:t>.</w:t>
       </w:r>
       <w:r>
         <w:rPr>
@@ -13186,11 +13234,11 @@
                 <w:noProof/>
                 <w:position w:val="-12"/>
               </w:rPr>
-              <w:object w:dxaOrig="340" w:dyaOrig="360" w14:anchorId="1D837FBF">
+              <w:object w:dxaOrig="340" w:dyaOrig="360" w14:anchorId="0CDB60E8">
                 <v:shape id="_x0000_i1057" type="#_x0000_t75" alt="" style="width:17.1pt;height:18.3pt;mso-width-percent:0;mso-height-percent:0;mso-width-percent:0;mso-height-percent:0" o:ole="">
-                  <v:imagedata r:id="rId159" o:title=""/>
+                  <v:imagedata r:id="rId151" o:title=""/>
                 </v:shape>
-                <o:OLEObject Type="Embed" ProgID="Equation.DSMT4" ShapeID="_x0000_i1057" DrawAspect="Content" ObjectID="_1596970437" r:id="rId160"/>
+                <o:OLEObject Type="Embed" ProgID="Equation.DSMT4" ShapeID="_x0000_i1057" DrawAspect="Content" ObjectID="_1596972864" r:id="rId152"/>
               </w:object>
             </w:r>
             <w:r>
@@ -13253,11 +13301,11 @@
                 <w:noProof/>
                 <w:position w:val="-12"/>
               </w:rPr>
-              <w:object w:dxaOrig="279" w:dyaOrig="360" w14:anchorId="7A95D82A">
+              <w:object w:dxaOrig="279" w:dyaOrig="360" w14:anchorId="5E11F714">
                 <v:shape id="_x0000_i1056" type="#_x0000_t75" alt="" style="width:13pt;height:18.3pt;mso-width-percent:0;mso-height-percent:0;mso-width-percent:0;mso-height-percent:0" o:ole="">
-                  <v:imagedata r:id="rId161" o:title=""/>
+                  <v:imagedata r:id="rId153" o:title=""/>
                 </v:shape>
-                <o:OLEObject Type="Embed" ProgID="Equation.DSMT4" ShapeID="_x0000_i1056" DrawAspect="Content" ObjectID="_1596970438" r:id="rId162"/>
+                <o:OLEObject Type="Embed" ProgID="Equation.DSMT4" ShapeID="_x0000_i1056" DrawAspect="Content" ObjectID="_1596972865" r:id="rId154"/>
               </w:object>
             </w:r>
             <w:r>
@@ -13397,11 +13445,11 @@
                 <w:noProof/>
                 <w:position w:val="-12"/>
               </w:rPr>
-              <w:object w:dxaOrig="360" w:dyaOrig="360" w14:anchorId="0B967A48">
+              <w:object w:dxaOrig="360" w:dyaOrig="360" w14:anchorId="793BD949">
                 <v:shape id="_x0000_i1055" type="#_x0000_t75" alt="" style="width:18.3pt;height:18.3pt;mso-width-percent:0;mso-height-percent:0;mso-width-percent:0;mso-height-percent:0" o:ole="">
-                  <v:imagedata r:id="rId163" o:title=""/>
+                  <v:imagedata r:id="rId155" o:title=""/>
                 </v:shape>
-                <o:OLEObject Type="Embed" ProgID="Equation.DSMT4" ShapeID="_x0000_i1055" DrawAspect="Content" ObjectID="_1596970439" r:id="rId164"/>
+                <o:OLEObject Type="Embed" ProgID="Equation.DSMT4" ShapeID="_x0000_i1055" DrawAspect="Content" ObjectID="_1596972866" r:id="rId156"/>
               </w:object>
             </w:r>
             <w:r>
@@ -13464,11 +13512,11 @@
                 <w:noProof/>
                 <w:position w:val="-12"/>
               </w:rPr>
-              <w:object w:dxaOrig="300" w:dyaOrig="360" w14:anchorId="76CBB514">
+              <w:object w:dxaOrig="300" w:dyaOrig="360" w14:anchorId="21E7C5F2">
                 <v:shape id="_x0000_i1054" type="#_x0000_t75" alt="" style="width:14.75pt;height:18.3pt;mso-width-percent:0;mso-height-percent:0;mso-width-percent:0;mso-height-percent:0" o:ole="">
-                  <v:imagedata r:id="rId165" o:title=""/>
+                  <v:imagedata r:id="rId157" o:title=""/>
                 </v:shape>
-                <o:OLEObject Type="Embed" ProgID="Equation.DSMT4" ShapeID="_x0000_i1054" DrawAspect="Content" ObjectID="_1596970440" r:id="rId166"/>
+                <o:OLEObject Type="Embed" ProgID="Equation.DSMT4" ShapeID="_x0000_i1054" DrawAspect="Content" ObjectID="_1596972867" r:id="rId158"/>
               </w:object>
             </w:r>
             <w:r>
@@ -13531,11 +13579,11 @@
                 <w:noProof/>
                 <w:position w:val="-12"/>
               </w:rPr>
-              <w:object w:dxaOrig="300" w:dyaOrig="360" w14:anchorId="21A3A001">
+              <w:object w:dxaOrig="300" w:dyaOrig="360" w14:anchorId="5ED319A9">
                 <v:shape id="_x0000_i1053" type="#_x0000_t75" alt="" style="width:14.75pt;height:18.3pt;mso-width-percent:0;mso-height-percent:0;mso-width-percent:0;mso-height-percent:0" o:ole="">
-                  <v:imagedata r:id="rId165" o:title=""/>
+                  <v:imagedata r:id="rId157" o:title=""/>
                 </v:shape>
-                <o:OLEObject Type="Embed" ProgID="Equation.DSMT4" ShapeID="_x0000_i1053" DrawAspect="Content" ObjectID="_1596970441" r:id="rId167"/>
+                <o:OLEObject Type="Embed" ProgID="Equation.DSMT4" ShapeID="_x0000_i1053" DrawAspect="Content" ObjectID="_1596972868" r:id="rId159"/>
               </w:object>
             </w:r>
           </w:p>
@@ -13592,11 +13640,11 @@
                 <w:noProof/>
                 <w:position w:val="-12"/>
               </w:rPr>
-              <w:object w:dxaOrig="300" w:dyaOrig="360" w14:anchorId="5135666B">
+              <w:object w:dxaOrig="300" w:dyaOrig="360" w14:anchorId="5855FFA1">
                 <v:shape id="_x0000_i1052" type="#_x0000_t75" alt="" style="width:14.75pt;height:18.3pt;mso-width-percent:0;mso-height-percent:0;mso-width-percent:0;mso-height-percent:0" o:ole="">
-                  <v:imagedata r:id="rId165" o:title=""/>
+                  <v:imagedata r:id="rId157" o:title=""/>
                 </v:shape>
-                <o:OLEObject Type="Embed" ProgID="Equation.DSMT4" ShapeID="_x0000_i1052" DrawAspect="Content" ObjectID="_1596970442" r:id="rId168"/>
+                <o:OLEObject Type="Embed" ProgID="Equation.DSMT4" ShapeID="_x0000_i1052" DrawAspect="Content" ObjectID="_1596972869" r:id="rId160"/>
               </w:object>
             </w:r>
           </w:p>
@@ -13622,11 +13670,11 @@
                 <w:noProof/>
                 <w:position w:val="-12"/>
               </w:rPr>
-              <w:object w:dxaOrig="279" w:dyaOrig="360" w14:anchorId="61D71C91">
+              <w:object w:dxaOrig="279" w:dyaOrig="360" w14:anchorId="02A3EA39">
                 <v:shape id="_x0000_i1051" type="#_x0000_t75" alt="" style="width:13pt;height:18.3pt;mso-width-percent:0;mso-height-percent:0;mso-width-percent:0;mso-height-percent:0" o:ole="">
-                  <v:imagedata r:id="rId169" o:title=""/>
+                  <v:imagedata r:id="rId161" o:title=""/>
                 </v:shape>
-                <o:OLEObject Type="Embed" ProgID="Equation.DSMT4" ShapeID="_x0000_i1051" DrawAspect="Content" ObjectID="_1596970443" r:id="rId170"/>
+                <o:OLEObject Type="Embed" ProgID="Equation.DSMT4" ShapeID="_x0000_i1051" DrawAspect="Content" ObjectID="_1596972870" r:id="rId162"/>
               </w:object>
             </w:r>
             <w:r>
@@ -13688,11 +13736,11 @@
                 <w:noProof/>
                 <w:position w:val="-60"/>
               </w:rPr>
-              <w:object w:dxaOrig="999" w:dyaOrig="1320" w14:anchorId="28853F8F">
+              <w:object w:dxaOrig="999" w:dyaOrig="1320" w14:anchorId="417DD304">
                 <v:shape id="_x0000_i1050" type="#_x0000_t75" alt="" style="width:49pt;height:66.1pt;mso-width-percent:0;mso-height-percent:0;mso-width-percent:0;mso-height-percent:0" o:ole="">
-                  <v:imagedata r:id="rId171" o:title=""/>
+                  <v:imagedata r:id="rId163" o:title=""/>
                 </v:shape>
-                <o:OLEObject Type="Embed" ProgID="Equation.DSMT4" ShapeID="_x0000_i1050" DrawAspect="Content" ObjectID="_1596970444" r:id="rId172"/>
+                <o:OLEObject Type="Embed" ProgID="Equation.DSMT4" ShapeID="_x0000_i1050" DrawAspect="Content" ObjectID="_1596972871" r:id="rId164"/>
               </w:object>
             </w:r>
           </w:p>
@@ -13748,11 +13796,11 @@
                 <w:noProof/>
                 <w:position w:val="-60"/>
               </w:rPr>
-              <w:object w:dxaOrig="999" w:dyaOrig="1320" w14:anchorId="060827CF">
+              <w:object w:dxaOrig="999" w:dyaOrig="1320" w14:anchorId="670103FD">
                 <v:shape id="_x0000_i1049" type="#_x0000_t75" alt="" style="width:49pt;height:66.1pt;mso-width-percent:0;mso-height-percent:0;mso-width-percent:0;mso-height-percent:0" o:ole="">
-                  <v:imagedata r:id="rId171" o:title=""/>
+                  <v:imagedata r:id="rId163" o:title=""/>
                 </v:shape>
-                <o:OLEObject Type="Embed" ProgID="Equation.DSMT4" ShapeID="_x0000_i1049" DrawAspect="Content" ObjectID="_1596970445" r:id="rId173"/>
+                <o:OLEObject Type="Embed" ProgID="Equation.DSMT4" ShapeID="_x0000_i1049" DrawAspect="Content" ObjectID="_1596972872" r:id="rId165"/>
               </w:object>
             </w:r>
           </w:p>
@@ -13808,11 +13856,11 @@
                 <w:noProof/>
                 <w:position w:val="-60"/>
               </w:rPr>
-              <w:object w:dxaOrig="1540" w:dyaOrig="1320" w14:anchorId="6388447E">
+              <w:object w:dxaOrig="1540" w:dyaOrig="1320" w14:anchorId="0889E4DF">
                 <v:shape id="_x0000_i1048" type="#_x0000_t75" alt="" style="width:76.7pt;height:66.1pt;mso-width-percent:0;mso-height-percent:0;mso-width-percent:0;mso-height-percent:0" o:ole="">
-                  <v:imagedata r:id="rId174" o:title=""/>
+                  <v:imagedata r:id="rId166" o:title=""/>
                 </v:shape>
-                <o:OLEObject Type="Embed" ProgID="Equation.DSMT4" ShapeID="_x0000_i1048" DrawAspect="Content" ObjectID="_1596970446" r:id="rId175"/>
+                <o:OLEObject Type="Embed" ProgID="Equation.DSMT4" ShapeID="_x0000_i1048" DrawAspect="Content" ObjectID="_1596972873" r:id="rId167"/>
               </w:object>
             </w:r>
           </w:p>
@@ -13838,11 +13886,11 @@
                 <w:noProof/>
                 <w:position w:val="-12"/>
               </w:rPr>
-              <w:object w:dxaOrig="340" w:dyaOrig="360" w14:anchorId="7F7BA2B3">
+              <w:object w:dxaOrig="340" w:dyaOrig="360" w14:anchorId="4F095EA7">
                 <v:shape id="_x0000_i1047" type="#_x0000_t75" alt="" style="width:17.1pt;height:18.3pt;mso-width-percent:0;mso-height-percent:0;mso-width-percent:0;mso-height-percent:0" o:ole="">
-                  <v:imagedata r:id="rId176" o:title=""/>
+                  <v:imagedata r:id="rId168" o:title=""/>
                 </v:shape>
-                <o:OLEObject Type="Embed" ProgID="Equation.DSMT4" ShapeID="_x0000_i1047" DrawAspect="Content" ObjectID="_1596970447" r:id="rId177"/>
+                <o:OLEObject Type="Embed" ProgID="Equation.DSMT4" ShapeID="_x0000_i1047" DrawAspect="Content" ObjectID="_1596972874" r:id="rId169"/>
               </w:object>
             </w:r>
             <w:r>
@@ -13905,11 +13953,11 @@
                 <w:noProof/>
                 <w:position w:val="-60"/>
               </w:rPr>
-              <w:object w:dxaOrig="940" w:dyaOrig="1020" w14:anchorId="2E8534C4">
+              <w:object w:dxaOrig="940" w:dyaOrig="1020" w14:anchorId="196F5014">
                 <v:shape id="_x0000_i1046" type="#_x0000_t75" alt="" style="width:46.05pt;height:51.95pt;mso-width-percent:0;mso-height-percent:0;mso-width-percent:0;mso-height-percent:0" o:ole="">
-                  <v:imagedata r:id="rId178" o:title=""/>
+                  <v:imagedata r:id="rId170" o:title=""/>
                 </v:shape>
-                <o:OLEObject Type="Embed" ProgID="Equation.DSMT4" ShapeID="_x0000_i1046" DrawAspect="Content" ObjectID="_1596970448" r:id="rId179"/>
+                <o:OLEObject Type="Embed" ProgID="Equation.DSMT4" ShapeID="_x0000_i1046" DrawAspect="Content" ObjectID="_1596972875" r:id="rId171"/>
               </w:object>
             </w:r>
           </w:p>
@@ -13966,11 +14014,11 @@
                 <w:noProof/>
                 <w:position w:val="-60"/>
               </w:rPr>
-              <w:object w:dxaOrig="940" w:dyaOrig="1020" w14:anchorId="18986B74">
+              <w:object w:dxaOrig="940" w:dyaOrig="1020" w14:anchorId="5006C194">
                 <v:shape id="_x0000_i1045" type="#_x0000_t75" alt="" style="width:46.05pt;height:51.95pt;mso-width-percent:0;mso-height-percent:0;mso-width-percent:0;mso-height-percent:0" o:ole="">
-                  <v:imagedata r:id="rId178" o:title=""/>
+                  <v:imagedata r:id="rId170" o:title=""/>
                 </v:shape>
-                <o:OLEObject Type="Embed" ProgID="Equation.DSMT4" ShapeID="_x0000_i1045" DrawAspect="Content" ObjectID="_1596970449" r:id="rId180"/>
+                <o:OLEObject Type="Embed" ProgID="Equation.DSMT4" ShapeID="_x0000_i1045" DrawAspect="Content" ObjectID="_1596972876" r:id="rId172"/>
               </w:object>
             </w:r>
           </w:p>
@@ -14026,11 +14074,11 @@
                 <w:noProof/>
                 <w:position w:val="-60"/>
               </w:rPr>
-              <w:object w:dxaOrig="1520" w:dyaOrig="1120" w14:anchorId="2B474E50">
+              <w:object w:dxaOrig="1520" w:dyaOrig="1120" w14:anchorId="5B46B484">
                 <v:shape id="_x0000_i1044" type="#_x0000_t75" alt="" style="width:76.15pt;height:56.05pt;mso-width-percent:0;mso-height-percent:0;mso-width-percent:0;mso-height-percent:0" o:ole="">
-                  <v:imagedata r:id="rId181" o:title=""/>
+                  <v:imagedata r:id="rId173" o:title=""/>
                 </v:shape>
-                <o:OLEObject Type="Embed" ProgID="Equation.DSMT4" ShapeID="_x0000_i1044" DrawAspect="Content" ObjectID="_1596970450" r:id="rId182"/>
+                <o:OLEObject Type="Embed" ProgID="Equation.DSMT4" ShapeID="_x0000_i1044" DrawAspect="Content" ObjectID="_1596972877" r:id="rId174"/>
               </w:object>
             </w:r>
           </w:p>
@@ -14056,11 +14104,11 @@
                 <w:noProof/>
                 <w:position w:val="-12"/>
               </w:rPr>
-              <w:object w:dxaOrig="279" w:dyaOrig="360" w14:anchorId="35592440">
+              <w:object w:dxaOrig="279" w:dyaOrig="360" w14:anchorId="560FFC2B">
                 <v:shape id="_x0000_i1043" type="#_x0000_t75" alt="" style="width:13pt;height:18.3pt;mso-width-percent:0;mso-height-percent:0;mso-width-percent:0;mso-height-percent:0" o:ole="">
-                  <v:imagedata r:id="rId183" o:title=""/>
+                  <v:imagedata r:id="rId175" o:title=""/>
                 </v:shape>
-                <o:OLEObject Type="Embed" ProgID="Equation.DSMT4" ShapeID="_x0000_i1043" DrawAspect="Content" ObjectID="_1596970451" r:id="rId184"/>
+                <o:OLEObject Type="Embed" ProgID="Equation.DSMT4" ShapeID="_x0000_i1043" DrawAspect="Content" ObjectID="_1596972878" r:id="rId176"/>
               </w:object>
             </w:r>
             <w:r>
@@ -14122,11 +14170,11 @@
                 <w:noProof/>
                 <w:position w:val="-60"/>
               </w:rPr>
-              <w:object w:dxaOrig="920" w:dyaOrig="1320" w14:anchorId="741D58BD">
+              <w:object w:dxaOrig="920" w:dyaOrig="1320" w14:anchorId="5D18DCA6">
                 <v:shape id="_x0000_i1042" type="#_x0000_t75" alt="" style="width:46.05pt;height:66.1pt;mso-width-percent:0;mso-height-percent:0;mso-width-percent:0;mso-height-percent:0" o:ole="">
-                  <v:imagedata r:id="rId185" o:title=""/>
+                  <v:imagedata r:id="rId177" o:title=""/>
                 </v:shape>
-                <o:OLEObject Type="Embed" ProgID="Equation.DSMT4" ShapeID="_x0000_i1042" DrawAspect="Content" ObjectID="_1596970452" r:id="rId186"/>
+                <o:OLEObject Type="Embed" ProgID="Equation.DSMT4" ShapeID="_x0000_i1042" DrawAspect="Content" ObjectID="_1596972879" r:id="rId178"/>
               </w:object>
             </w:r>
           </w:p>
@@ -14182,11 +14230,11 @@
                 <w:noProof/>
                 <w:position w:val="-60"/>
               </w:rPr>
-              <w:object w:dxaOrig="920" w:dyaOrig="1320" w14:anchorId="46ABF90B">
+              <w:object w:dxaOrig="920" w:dyaOrig="1320" w14:anchorId="02F0EA33">
                 <v:shape id="_x0000_i1041" type="#_x0000_t75" alt="" style="width:46.05pt;height:66.1pt;mso-width-percent:0;mso-height-percent:0;mso-width-percent:0;mso-height-percent:0" o:ole="">
-                  <v:imagedata r:id="rId185" o:title=""/>
+                  <v:imagedata r:id="rId177" o:title=""/>
                 </v:shape>
-                <o:OLEObject Type="Embed" ProgID="Equation.DSMT4" ShapeID="_x0000_i1041" DrawAspect="Content" ObjectID="_1596970453" r:id="rId187"/>
+                <o:OLEObject Type="Embed" ProgID="Equation.DSMT4" ShapeID="_x0000_i1041" DrawAspect="Content" ObjectID="_1596972880" r:id="rId179"/>
               </w:object>
             </w:r>
           </w:p>
@@ -14242,11 +14290,11 @@
                 <w:noProof/>
                 <w:position w:val="-62"/>
               </w:rPr>
-              <w:object w:dxaOrig="1480" w:dyaOrig="1359" w14:anchorId="4F5E9210">
+              <w:object w:dxaOrig="1480" w:dyaOrig="1359" w14:anchorId="1B2D7B5F">
                 <v:shape id="_x0000_i1040" type="#_x0000_t75" alt="" style="width:73.75pt;height:67.85pt;mso-width-percent:0;mso-height-percent:0;mso-width-percent:0;mso-height-percent:0" o:ole="">
-                  <v:imagedata r:id="rId188" o:title=""/>
+                  <v:imagedata r:id="rId180" o:title=""/>
                 </v:shape>
-                <o:OLEObject Type="Embed" ProgID="Equation.DSMT4" ShapeID="_x0000_i1040" DrawAspect="Content" ObjectID="_1596970454" r:id="rId189"/>
+                <o:OLEObject Type="Embed" ProgID="Equation.DSMT4" ShapeID="_x0000_i1040" DrawAspect="Content" ObjectID="_1596972881" r:id="rId181"/>
               </w:object>
             </w:r>
           </w:p>
@@ -14272,11 +14320,11 @@
                 <w:noProof/>
                 <w:position w:val="-12"/>
               </w:rPr>
-              <w:object w:dxaOrig="320" w:dyaOrig="360" w14:anchorId="33A26D24">
+              <w:object w:dxaOrig="320" w:dyaOrig="360" w14:anchorId="065ABCBC">
                 <v:shape id="_x0000_i1039" type="#_x0000_t75" alt="" style="width:15.95pt;height:18.3pt;mso-width-percent:0;mso-height-percent:0;mso-width-percent:0;mso-height-percent:0" o:ole="">
-                  <v:imagedata r:id="rId190" o:title=""/>
+                  <v:imagedata r:id="rId182" o:title=""/>
                 </v:shape>
-                <o:OLEObject Type="Embed" ProgID="Equation.DSMT4" ShapeID="_x0000_i1039" DrawAspect="Content" ObjectID="_1596970455" r:id="rId191"/>
+                <o:OLEObject Type="Embed" ProgID="Equation.DSMT4" ShapeID="_x0000_i1039" DrawAspect="Content" ObjectID="_1596972882" r:id="rId183"/>
               </w:object>
             </w:r>
             <w:r>
@@ -14339,11 +14387,11 @@
                 <w:noProof/>
                 <w:position w:val="-62"/>
               </w:rPr>
-              <w:object w:dxaOrig="880" w:dyaOrig="1040" w14:anchorId="199A8154">
+              <w:object w:dxaOrig="880" w:dyaOrig="1040" w14:anchorId="02FDFE1D">
                 <v:shape id="_x0000_i1038" type="#_x0000_t75" alt="" style="width:44.25pt;height:51.95pt;mso-width-percent:0;mso-height-percent:0;mso-width-percent:0;mso-height-percent:0" o:ole="">
-                  <v:imagedata r:id="rId192" o:title=""/>
+                  <v:imagedata r:id="rId184" o:title=""/>
                 </v:shape>
-                <o:OLEObject Type="Embed" ProgID="Equation.DSMT4" ShapeID="_x0000_i1038" DrawAspect="Content" ObjectID="_1596970456" r:id="rId193"/>
+                <o:OLEObject Type="Embed" ProgID="Equation.DSMT4" ShapeID="_x0000_i1038" DrawAspect="Content" ObjectID="_1596972883" r:id="rId185"/>
               </w:object>
             </w:r>
           </w:p>
@@ -14400,11 +14448,11 @@
                 <w:noProof/>
                 <w:position w:val="-62"/>
               </w:rPr>
-              <w:object w:dxaOrig="880" w:dyaOrig="1040" w14:anchorId="53D19927">
+              <w:object w:dxaOrig="880" w:dyaOrig="1040" w14:anchorId="6C2AD85F">
                 <v:shape id="_x0000_i1037" type="#_x0000_t75" alt="" style="width:44.25pt;height:51.95pt;mso-width-percent:0;mso-height-percent:0;mso-width-percent:0;mso-height-percent:0" o:ole="">
-                  <v:imagedata r:id="rId192" o:title=""/>
+                  <v:imagedata r:id="rId184" o:title=""/>
                 </v:shape>
-                <o:OLEObject Type="Embed" ProgID="Equation.DSMT4" ShapeID="_x0000_i1037" DrawAspect="Content" ObjectID="_1596970457" r:id="rId194"/>
+                <o:OLEObject Type="Embed" ProgID="Equation.DSMT4" ShapeID="_x0000_i1037" DrawAspect="Content" ObjectID="_1596972884" r:id="rId186"/>
               </w:object>
             </w:r>
           </w:p>
@@ -14460,11 +14508,11 @@
                 <w:noProof/>
                 <w:position w:val="-62"/>
               </w:rPr>
-              <w:object w:dxaOrig="1420" w:dyaOrig="1140" w14:anchorId="606B1D8F">
+              <w:object w:dxaOrig="1420" w:dyaOrig="1140" w14:anchorId="25F2E258">
                 <v:shape id="_x0000_i1036" type="#_x0000_t75" alt="" style="width:70.8pt;height:57.25pt;mso-width-percent:0;mso-height-percent:0;mso-width-percent:0;mso-height-percent:0" o:ole="">
-                  <v:imagedata r:id="rId195" o:title=""/>
+                  <v:imagedata r:id="rId187" o:title=""/>
                 </v:shape>
-                <o:OLEObject Type="Embed" ProgID="Equation.DSMT4" ShapeID="_x0000_i1036" DrawAspect="Content" ObjectID="_1596970458" r:id="rId196"/>
+                <o:OLEObject Type="Embed" ProgID="Equation.DSMT4" ShapeID="_x0000_i1036" DrawAspect="Content" ObjectID="_1596972885" r:id="rId188"/>
               </w:object>
             </w:r>
           </w:p>
@@ -14490,11 +14538,11 @@
                 <w:noProof/>
                 <w:position w:val="-12"/>
               </w:rPr>
-              <w:object w:dxaOrig="279" w:dyaOrig="360" w14:anchorId="13BE3CBE">
+              <w:object w:dxaOrig="279" w:dyaOrig="360" w14:anchorId="49671D29">
                 <v:shape id="_x0000_i1035" type="#_x0000_t75" alt="" style="width:13pt;height:18.3pt;mso-width-percent:0;mso-height-percent:0;mso-width-percent:0;mso-height-percent:0" o:ole="">
-                  <v:imagedata r:id="rId197" o:title=""/>
+                  <v:imagedata r:id="rId189" o:title=""/>
                 </v:shape>
-                <o:OLEObject Type="Embed" ProgID="Equation.DSMT4" ShapeID="_x0000_i1035" DrawAspect="Content" ObjectID="_1596970459" r:id="rId198"/>
+                <o:OLEObject Type="Embed" ProgID="Equation.DSMT4" ShapeID="_x0000_i1035" DrawAspect="Content" ObjectID="_1596972886" r:id="rId190"/>
               </w:object>
             </w:r>
             <w:r>
@@ -14557,11 +14605,11 @@
                 <w:noProof/>
                 <w:position w:val="-12"/>
               </w:rPr>
-              <w:object w:dxaOrig="260" w:dyaOrig="360" w14:anchorId="25471DB2">
+              <w:object w:dxaOrig="260" w:dyaOrig="360" w14:anchorId="3FB3A00D">
                 <v:shape id="_x0000_i1034" type="#_x0000_t75" alt="" style="width:13pt;height:18.3pt;mso-width-percent:0;mso-height-percent:0;mso-width-percent:0;mso-height-percent:0" o:ole="">
-                  <v:imagedata r:id="rId199" o:title=""/>
+                  <v:imagedata r:id="rId191" o:title=""/>
                 </v:shape>
-                <o:OLEObject Type="Embed" ProgID="Equation.DSMT4" ShapeID="_x0000_i1034" DrawAspect="Content" ObjectID="_1596970460" r:id="rId200"/>
+                <o:OLEObject Type="Embed" ProgID="Equation.DSMT4" ShapeID="_x0000_i1034" DrawAspect="Content" ObjectID="_1596972887" r:id="rId192"/>
               </w:object>
             </w:r>
             <w:r>
@@ -14624,11 +14672,11 @@
                 <w:noProof/>
                 <w:position w:val="-12"/>
               </w:rPr>
-              <w:object w:dxaOrig="260" w:dyaOrig="360" w14:anchorId="281448E6">
+              <w:object w:dxaOrig="260" w:dyaOrig="360" w14:anchorId="6F5610EB">
                 <v:shape id="_x0000_i1033" type="#_x0000_t75" alt="" style="width:13pt;height:18.3pt;mso-width-percent:0;mso-height-percent:0;mso-width-percent:0;mso-height-percent:0" o:ole="">
-                  <v:imagedata r:id="rId201" o:title=""/>
+                  <v:imagedata r:id="rId193" o:title=""/>
                 </v:shape>
-                <o:OLEObject Type="Embed" ProgID="Equation.DSMT4" ShapeID="_x0000_i1033" DrawAspect="Content" ObjectID="_1596970461" r:id="rId202"/>
+                <o:OLEObject Type="Embed" ProgID="Equation.DSMT4" ShapeID="_x0000_i1033" DrawAspect="Content" ObjectID="_1596972888" r:id="rId194"/>
               </w:object>
             </w:r>
           </w:p>
@@ -14685,11 +14733,11 @@
                 <w:noProof/>
                 <w:position w:val="-12"/>
               </w:rPr>
-              <w:object w:dxaOrig="260" w:dyaOrig="360" w14:anchorId="55610514">
+              <w:object w:dxaOrig="260" w:dyaOrig="360" w14:anchorId="27169627">
                 <v:shape id="_x0000_i1032" type="#_x0000_t75" alt="" style="width:13pt;height:18.3pt;mso-width-percent:0;mso-height-percent:0;mso-width-percent:0;mso-height-percent:0" o:ole="">
-                  <v:imagedata r:id="rId201" o:title=""/>
+                  <v:imagedata r:id="rId193" o:title=""/>
                 </v:shape>
-                <o:OLEObject Type="Embed" ProgID="Equation.DSMT4" ShapeID="_x0000_i1032" DrawAspect="Content" ObjectID="_1596970462" r:id="rId203"/>
+                <o:OLEObject Type="Embed" ProgID="Equation.DSMT4" ShapeID="_x0000_i1032" DrawAspect="Content" ObjectID="_1596972889" r:id="rId195"/>
               </w:object>
             </w:r>
           </w:p>
@@ -14715,11 +14763,11 @@
                 <w:noProof/>
                 <w:position w:val="-12"/>
               </w:rPr>
-              <w:object w:dxaOrig="320" w:dyaOrig="360" w14:anchorId="136AE326">
+              <w:object w:dxaOrig="320" w:dyaOrig="360" w14:anchorId="51DF4BAA">
                 <v:shape id="_x0000_i1031" type="#_x0000_t75" alt="" style="width:15.95pt;height:18.3pt;mso-width-percent:0;mso-height-percent:0;mso-width-percent:0;mso-height-percent:0" o:ole="">
-                  <v:imagedata r:id="rId204" o:title=""/>
+                  <v:imagedata r:id="rId196" o:title=""/>
                 </v:shape>
-                <o:OLEObject Type="Embed" ProgID="Equation.DSMT4" ShapeID="_x0000_i1031" DrawAspect="Content" ObjectID="_1596970463" r:id="rId205"/>
+                <o:OLEObject Type="Embed" ProgID="Equation.DSMT4" ShapeID="_x0000_i1031" DrawAspect="Content" ObjectID="_1596972890" r:id="rId197"/>
               </w:object>
             </w:r>
             <w:r>
@@ -14836,11 +14884,11 @@
                 <w:noProof/>
                 <w:position w:val="-60"/>
               </w:rPr>
-              <w:object w:dxaOrig="1280" w:dyaOrig="1020" w14:anchorId="78ACF864">
+              <w:object w:dxaOrig="1280" w:dyaOrig="1020" w14:anchorId="4A340FDB">
                 <v:shape id="_x0000_i1030" type="#_x0000_t75" alt="" style="width:63.75pt;height:51.95pt;mso-width-percent:0;mso-height-percent:0;mso-width-percent:0;mso-height-percent:0" o:ole="">
-                  <v:imagedata r:id="rId206" o:title=""/>
+                  <v:imagedata r:id="rId198" o:title=""/>
                 </v:shape>
-                <o:OLEObject Type="Embed" ProgID="Equation.DSMT4" ShapeID="_x0000_i1030" DrawAspect="Content" ObjectID="_1596970464" r:id="rId207"/>
+                <o:OLEObject Type="Embed" ProgID="Equation.DSMT4" ShapeID="_x0000_i1030" DrawAspect="Content" ObjectID="_1596972891" r:id="rId199"/>
               </w:object>
             </w:r>
           </w:p>
@@ -14897,11 +14945,11 @@
                 <w:noProof/>
                 <w:position w:val="-62"/>
               </w:rPr>
-              <w:object w:dxaOrig="1880" w:dyaOrig="1140" w14:anchorId="73AB27D1">
+              <w:object w:dxaOrig="1880" w:dyaOrig="1140" w14:anchorId="4C204CDA">
                 <v:shape id="_x0000_i1029" type="#_x0000_t75" alt="" style="width:93.85pt;height:57.25pt;mso-width-percent:0;mso-height-percent:0;mso-width-percent:0;mso-height-percent:0" o:ole="">
-                  <v:imagedata r:id="rId208" o:title=""/>
+                  <v:imagedata r:id="rId200" o:title=""/>
                 </v:shape>
-                <o:OLEObject Type="Embed" ProgID="Equation.DSMT4" ShapeID="_x0000_i1029" DrawAspect="Content" ObjectID="_1596970465" r:id="rId209"/>
+                <o:OLEObject Type="Embed" ProgID="Equation.DSMT4" ShapeID="_x0000_i1029" DrawAspect="Content" ObjectID="_1596972892" r:id="rId201"/>
               </w:object>
             </w:r>
           </w:p>
@@ -14927,11 +14975,11 @@
                 <w:noProof/>
                 <w:position w:val="-12"/>
               </w:rPr>
-              <w:object w:dxaOrig="320" w:dyaOrig="360" w14:anchorId="3E0D4511">
+              <w:object w:dxaOrig="320" w:dyaOrig="360" w14:anchorId="047D588A">
                 <v:shape id="_x0000_i1028" type="#_x0000_t75" alt="" style="width:15.95pt;height:18.3pt;mso-width-percent:0;mso-height-percent:0;mso-width-percent:0;mso-height-percent:0" o:ole="">
-                  <v:imagedata r:id="rId210" o:title=""/>
+                  <v:imagedata r:id="rId202" o:title=""/>
                 </v:shape>
-                <o:OLEObject Type="Embed" ProgID="Equation.DSMT4" ShapeID="_x0000_i1028" DrawAspect="Content" ObjectID="_1596970466" r:id="rId211"/>
+                <o:OLEObject Type="Embed" ProgID="Equation.DSMT4" ShapeID="_x0000_i1028" DrawAspect="Content" ObjectID="_1596972893" r:id="rId203"/>
               </w:object>
             </w:r>
             <w:r>
@@ -14994,11 +15042,11 @@
                 <w:noProof/>
                 <w:position w:val="-10"/>
               </w:rPr>
-              <w:object w:dxaOrig="240" w:dyaOrig="320" w14:anchorId="6F5EF4D3">
+              <w:object w:dxaOrig="240" w:dyaOrig="320" w14:anchorId="64DF7FF3">
                 <v:shape id="_x0000_i1027" type="#_x0000_t75" alt="" style="width:11.8pt;height:15.95pt;mso-width-percent:0;mso-height-percent:0;mso-width-percent:0;mso-height-percent:0" o:ole="">
-                  <v:imagedata r:id="rId212" o:title=""/>
+                  <v:imagedata r:id="rId204" o:title=""/>
                 </v:shape>
-                <o:OLEObject Type="Embed" ProgID="Equation.DSMT4" ShapeID="_x0000_i1027" DrawAspect="Content" ObjectID="_1596970467" r:id="rId213"/>
+                <o:OLEObject Type="Embed" ProgID="Equation.DSMT4" ShapeID="_x0000_i1027" DrawAspect="Content" ObjectID="_1596972894" r:id="rId205"/>
               </w:object>
             </w:r>
           </w:p>
@@ -15055,11 +15103,11 @@
                 <w:noProof/>
                 <w:position w:val="-12"/>
               </w:rPr>
-              <w:object w:dxaOrig="720" w:dyaOrig="460" w14:anchorId="1298A17E">
+              <w:object w:dxaOrig="720" w:dyaOrig="460" w14:anchorId="357FFB9B">
                 <v:shape id="_x0000_i1026" type="#_x0000_t75" alt="" style="width:36pt;height:23pt;mso-width-percent:0;mso-height-percent:0;mso-width-percent:0;mso-height-percent:0" o:ole="">
-                  <v:imagedata r:id="rId214" o:title=""/>
+                  <v:imagedata r:id="rId206" o:title=""/>
                 </v:shape>
-                <o:OLEObject Type="Embed" ProgID="Equation.DSMT4" ShapeID="_x0000_i1026" DrawAspect="Content" ObjectID="_1596970468" r:id="rId215"/>
+                <o:OLEObject Type="Embed" ProgID="Equation.DSMT4" ShapeID="_x0000_i1026" DrawAspect="Content" ObjectID="_1596972895" r:id="rId207"/>
               </w:object>
             </w:r>
           </w:p>
@@ -15116,11 +15164,11 @@
                 <w:noProof/>
                 <w:position w:val="-12"/>
               </w:rPr>
-              <w:object w:dxaOrig="720" w:dyaOrig="460" w14:anchorId="594CBFE6">
+              <w:object w:dxaOrig="720" w:dyaOrig="460" w14:anchorId="6D49AFCE">
                 <v:shape id="_x0000_i1025" type="#_x0000_t75" alt="" style="width:36pt;height:23pt;mso-width-percent:0;mso-height-percent:0;mso-width-percent:0;mso-height-percent:0" o:ole="">
-                  <v:imagedata r:id="rId214" o:title=""/>
+                  <v:imagedata r:id="rId206" o:title=""/>
                 </v:shape>
-                <o:OLEObject Type="Embed" ProgID="Equation.DSMT4" ShapeID="_x0000_i1025" DrawAspect="Content" ObjectID="_1596970469" r:id="rId216"/>
+                <o:OLEObject Type="Embed" ProgID="Equation.DSMT4" ShapeID="_x0000_i1025" DrawAspect="Content" ObjectID="_1596972896" r:id="rId208"/>
               </w:object>
             </w:r>
           </w:p>
@@ -15158,7 +15206,23 @@
           <w:szCs w:val="22"/>
         </w:rPr>
         <w:lastRenderedPageBreak/>
-        <w:t>Table S6. List of models for American alligators and description of changes made</w:t>
+        <w:t>Table A</w:t>
+      </w:r>
+      <w:r>
+        <w:rPr>
+          <w:color w:val="auto"/>
+          <w:sz w:val="22"/>
+          <w:szCs w:val="22"/>
+        </w:rPr>
+        <w:t>.</w:t>
+      </w:r>
+      <w:r>
+        <w:rPr>
+          <w:color w:val="auto"/>
+          <w:sz w:val="22"/>
+          <w:szCs w:val="22"/>
+        </w:rPr>
+        <w:t>6. List of models for American alligators and description of changes made</w:t>
       </w:r>
       <w:r>
         <w:rPr>
@@ -16108,7 +16172,7 @@
                     </pic:cNvPicPr>
                   </pic:nvPicPr>
                   <pic:blipFill>
-                    <a:blip r:embed="rId217" cstate="print">
+                    <a:blip r:embed="rId209" cstate="print">
                       <a:extLst>
                         <a:ext uri="{28A0092B-C50C-407E-A947-70E740481C1C}">
                           <a14:useLocalDpi xmlns:a14="http://schemas.microsoft.com/office/drawing/2010/main" val="0"/>
@@ -16171,7 +16235,23 @@
           <w:sz w:val="22"/>
           <w:szCs w:val="22"/>
         </w:rPr>
-        <w:t>S9</w:t>
+        <w:t>A</w:t>
+      </w:r>
+      <w:r>
+        <w:rPr>
+          <w:color w:val="auto"/>
+          <w:sz w:val="22"/>
+          <w:szCs w:val="22"/>
+        </w:rPr>
+        <w:t>.</w:t>
+      </w:r>
+      <w:r>
+        <w:rPr>
+          <w:color w:val="auto"/>
+          <w:sz w:val="22"/>
+          <w:szCs w:val="22"/>
+        </w:rPr>
+        <w:t>9</w:t>
       </w:r>
       <w:r>
         <w:rPr>
@@ -16300,7 +16380,7 @@
                     </pic:cNvPicPr>
                   </pic:nvPicPr>
                   <pic:blipFill>
-                    <a:blip r:embed="rId218" cstate="print">
+                    <a:blip r:embed="rId210" cstate="print">
                       <a:extLst>
                         <a:ext uri="{28A0092B-C50C-407E-A947-70E740481C1C}">
                           <a14:useLocalDpi xmlns:a14="http://schemas.microsoft.com/office/drawing/2010/main" val="0"/>
@@ -16355,7 +16435,23 @@
           <w:sz w:val="20"/>
           <w:szCs w:val="20"/>
         </w:rPr>
-        <w:t>S10</w:t>
+        <w:t>A</w:t>
+      </w:r>
+      <w:r>
+        <w:rPr>
+          <w:color w:val="auto"/>
+          <w:sz w:val="20"/>
+          <w:szCs w:val="20"/>
+        </w:rPr>
+        <w:t>.</w:t>
+      </w:r>
+      <w:r>
+        <w:rPr>
+          <w:color w:val="auto"/>
+          <w:sz w:val="20"/>
+          <w:szCs w:val="20"/>
+        </w:rPr>
+        <w:t>10</w:t>
       </w:r>
       <w:r>
         <w:rPr>
@@ -16425,7 +16521,7 @@
                     </pic:cNvPicPr>
                   </pic:nvPicPr>
                   <pic:blipFill>
-                    <a:blip r:embed="rId219" cstate="print">
+                    <a:blip r:embed="rId211" cstate="print">
                       <a:extLst>
                         <a:ext uri="{28A0092B-C50C-407E-A947-70E740481C1C}">
                           <a14:useLocalDpi xmlns:a14="http://schemas.microsoft.com/office/drawing/2010/main" val="0"/>
@@ -16480,7 +16576,23 @@
           <w:sz w:val="22"/>
           <w:szCs w:val="22"/>
         </w:rPr>
-        <w:t>S11</w:t>
+        <w:t>A</w:t>
+      </w:r>
+      <w:r>
+        <w:rPr>
+          <w:color w:val="auto"/>
+          <w:sz w:val="22"/>
+          <w:szCs w:val="22"/>
+        </w:rPr>
+        <w:t>.</w:t>
+      </w:r>
+      <w:r>
+        <w:rPr>
+          <w:color w:val="auto"/>
+          <w:sz w:val="22"/>
+          <w:szCs w:val="22"/>
+        </w:rPr>
+        <w:t>11</w:t>
       </w:r>
       <w:r>
         <w:rPr>
@@ -16614,7 +16726,7 @@
                     </pic:cNvPicPr>
                   </pic:nvPicPr>
                   <pic:blipFill>
-                    <a:blip r:embed="rId220" cstate="print">
+                    <a:blip r:embed="rId212" cstate="print">
                       <a:extLst>
                         <a:ext uri="{28A0092B-C50C-407E-A947-70E740481C1C}">
                           <a14:useLocalDpi xmlns:a14="http://schemas.microsoft.com/office/drawing/2010/main" val="0"/>
@@ -16661,7 +16773,23 @@
           <w:sz w:val="22"/>
           <w:szCs w:val="22"/>
         </w:rPr>
-        <w:t xml:space="preserve">Figure S12. Sensitivity of lambda to stage-specific survival and fecundity for the </w:t>
+        <w:t>Figure A</w:t>
+      </w:r>
+      <w:r>
+        <w:rPr>
+          <w:color w:val="auto"/>
+          <w:sz w:val="22"/>
+          <w:szCs w:val="22"/>
+        </w:rPr>
+        <w:t>.</w:t>
+      </w:r>
+      <w:r>
+        <w:rPr>
+          <w:color w:val="auto"/>
+          <w:sz w:val="22"/>
+          <w:szCs w:val="22"/>
+        </w:rPr>
+        <w:t xml:space="preserve">12. Sensitivity of lambda to stage-specific survival and fecundity for the </w:t>
       </w:r>
       <w:r>
         <w:rPr>
@@ -16726,7 +16854,7 @@
                     </pic:cNvPicPr>
                   </pic:nvPicPr>
                   <pic:blipFill>
-                    <a:blip r:embed="rId221" cstate="print">
+                    <a:blip r:embed="rId213" cstate="print">
                       <a:extLst>
                         <a:ext uri="{28A0092B-C50C-407E-A947-70E740481C1C}">
                           <a14:useLocalDpi xmlns:a14="http://schemas.microsoft.com/office/drawing/2010/main" val="0"/>
@@ -16783,7 +16911,23 @@
           <w:sz w:val="22"/>
           <w:szCs w:val="22"/>
         </w:rPr>
-        <w:t>S1</w:t>
+        <w:t>A</w:t>
+      </w:r>
+      <w:r>
+        <w:rPr>
+          <w:color w:val="auto"/>
+          <w:sz w:val="22"/>
+          <w:szCs w:val="22"/>
+        </w:rPr>
+        <w:t>.</w:t>
+      </w:r>
+      <w:r>
+        <w:rPr>
+          <w:color w:val="auto"/>
+          <w:sz w:val="22"/>
+          <w:szCs w:val="22"/>
+        </w:rPr>
+        <w:t>1</w:t>
       </w:r>
       <w:r>
         <w:rPr>
@@ -16862,7 +17006,7 @@
                     </pic:cNvPicPr>
                   </pic:nvPicPr>
                   <pic:blipFill>
-                    <a:blip r:embed="rId222" cstate="print">
+                    <a:blip r:embed="rId214" cstate="print">
                       <a:extLst>
                         <a:ext uri="{28A0092B-C50C-407E-A947-70E740481C1C}">
                           <a14:useLocalDpi xmlns:a14="http://schemas.microsoft.com/office/drawing/2010/main" val="0"/>
@@ -16909,7 +17053,23 @@
           <w:sz w:val="22"/>
           <w:szCs w:val="22"/>
         </w:rPr>
-        <w:t>Figure S14. Elasticity of lambda to stage-specific survival and fecundity for southern population. H: hatchling, J: juvenile, S: subadults, A: adults</w:t>
+        <w:t>Figure A</w:t>
+      </w:r>
+      <w:r>
+        <w:rPr>
+          <w:color w:val="auto"/>
+          <w:sz w:val="22"/>
+          <w:szCs w:val="22"/>
+        </w:rPr>
+        <w:t>.</w:t>
+      </w:r>
+      <w:r>
+        <w:rPr>
+          <w:color w:val="auto"/>
+          <w:sz w:val="22"/>
+          <w:szCs w:val="22"/>
+        </w:rPr>
+        <w:t>14. Elasticity of lambda to stage-specific survival and fecundity for southern population. H: hatchling, J: juvenile, S: subadults, A: adults</w:t>
       </w:r>
     </w:p>
     <w:p>
@@ -16970,7 +17130,7 @@
                     <pic:cNvPicPr/>
                   </pic:nvPicPr>
                   <pic:blipFill>
-                    <a:blip r:embed="rId223" cstate="print">
+                    <a:blip r:embed="rId215" cstate="print">
                       <a:extLst>
                         <a:ext uri="{28A0092B-C50C-407E-A947-70E740481C1C}">
                           <a14:useLocalDpi xmlns:a14="http://schemas.microsoft.com/office/drawing/2010/main" val="0"/>
@@ -17021,7 +17181,23 @@
           <w:sz w:val="22"/>
           <w:szCs w:val="22"/>
         </w:rPr>
-        <w:t>S15</w:t>
+        <w:t>A</w:t>
+      </w:r>
+      <w:r>
+        <w:rPr>
+          <w:color w:val="auto"/>
+          <w:sz w:val="22"/>
+          <w:szCs w:val="22"/>
+        </w:rPr>
+        <w:t>.</w:t>
+      </w:r>
+      <w:r>
+        <w:rPr>
+          <w:color w:val="auto"/>
+          <w:sz w:val="22"/>
+          <w:szCs w:val="22"/>
+        </w:rPr>
+        <w:t>15</w:t>
       </w:r>
       <w:r>
         <w:rPr>
@@ -17118,7 +17294,7 @@
                     <pic:cNvPicPr/>
                   </pic:nvPicPr>
                   <pic:blipFill>
-                    <a:blip r:embed="rId224" cstate="print">
+                    <a:blip r:embed="rId216" cstate="print">
                       <a:extLst>
                         <a:ext uri="{28A0092B-C50C-407E-A947-70E740481C1C}">
                           <a14:useLocalDpi xmlns:a14="http://schemas.microsoft.com/office/drawing/2010/main" val="0"/>
@@ -17169,7 +17345,15 @@
           <w:sz w:val="22"/>
           <w:szCs w:val="22"/>
         </w:rPr>
-        <w:t>S</w:t>
+        <w:t>A</w:t>
+      </w:r>
+      <w:r>
+        <w:rPr>
+          <w:color w:val="auto"/>
+          <w:sz w:val="22"/>
+          <w:szCs w:val="22"/>
+        </w:rPr>
+        <w:t>.</w:t>
       </w:r>
       <w:r>
         <w:rPr>
@@ -18825,14 +19009,6 @@
     <w:abstractNumId w:val="9"/>
   </w:num>
 </w:numbering>
-</file>
-
-<file path=word/people.xml><?xml version="1.0" encoding="utf-8"?>
-<w15:people xmlns:wpc="http://schemas.microsoft.com/office/word/2010/wordprocessingCanvas" xmlns:cx="http://schemas.microsoft.com/office/drawing/2014/chartex" xmlns:cx1="http://schemas.microsoft.com/office/drawing/2015/9/8/chartex" xmlns:cx2="http://schemas.microsoft.com/office/drawing/2015/10/21/chartex" xmlns:cx3="http://schemas.microsoft.com/office/drawing/2016/5/9/chartex" xmlns:cx4="http://schemas.microsoft.com/office/drawing/2016/5/10/chartex" xmlns:cx5="http://schemas.microsoft.com/office/drawing/2016/5/11/chartex" xmlns:cx6="http://schemas.microsoft.com/office/drawing/2016/5/12/chartex" xmlns:cx7="http://schemas.microsoft.com/office/drawing/2016/5/13/chartex" xmlns:cx8="http://schemas.microsoft.com/office/drawing/2016/5/14/chartex" xmlns:mc="http://schemas.openxmlformats.org/markup-compatibility/2006" xmlns:aink="http://schemas.microsoft.com/office/drawing/2016/ink" xmlns:am3d="http://schemas.microsoft.com/office/drawing/2017/model3d" xmlns:o="urn:schemas-microsoft-com:office:office" xmlns:r="http://schemas.openxmlformats.org/officeDocument/2006/relationships" xmlns:m="http://schemas.openxmlformats.org/officeDocument/2006/math" xmlns:v="urn:schemas-microsoft-com:vml" xmlns:wp14="http://schemas.microsoft.com/office/word/2010/wordprocessingDrawing" xmlns:wp="http://schemas.openxmlformats.org/drawingml/2006/wordprocessingDrawing" xmlns:w10="urn:schemas-microsoft-com:office:word" xmlns:w="http://schemas.openxmlformats.org/wordprocessingml/2006/main" xmlns:w14="http://schemas.microsoft.com/office/word/2010/wordml" xmlns:w15="http://schemas.microsoft.com/office/word/2012/wordml" xmlns:w16cid="http://schemas.microsoft.com/office/word/2016/wordml/cid" xmlns:w16se="http://schemas.microsoft.com/office/word/2015/wordml/symex" xmlns:wpg="http://schemas.microsoft.com/office/word/2010/wordprocessingGroup" xmlns:wpi="http://schemas.microsoft.com/office/word/2010/wordprocessingInk" xmlns:wne="http://schemas.microsoft.com/office/word/2006/wordml" xmlns:wps="http://schemas.microsoft.com/office/word/2010/wordprocessingShape" mc:Ignorable="w14 w15 w16se w16cid wp14">
-  <w15:person w15:author="Masami Fujiwara">
-    <w15:presenceInfo w15:providerId="None" w15:userId="Masami Fujiwara"/>
-  </w15:person>
-</w15:people>
 </file>
 
 <file path=word/styles.xml><?xml version="1.0" encoding="utf-8"?>
@@ -20129,7 +20305,7 @@
 </file>
 
 <file path=customXml/itemProps1.xml><?xml version="1.0" encoding="utf-8"?>
-<ds:datastoreItem xmlns:ds="http://schemas.openxmlformats.org/officeDocument/2006/customXml" ds:itemID="{66582BF4-54A5-AF45-A707-BB92F4D5C5CD}">
+<ds:datastoreItem xmlns:ds="http://schemas.openxmlformats.org/officeDocument/2006/customXml" ds:itemID="{DD0830F1-EF3E-B548-BA2E-3196EAD29EE3}">
   <ds:schemaRefs>
     <ds:schemaRef ds:uri="http://schemas.openxmlformats.org/officeDocument/2006/bibliography"/>
   </ds:schemaRefs>

</xml_diff>